<commit_message>
Objective and Purpose rewritten
</commit_message>
<xml_diff>
--- a/School Management System-synopsis.docx
+++ b/School Management System-synopsis.docx
@@ -1,6 +1,6 @@
 
 <file path=word/document.xml><?xml version="1.0" encoding="utf-8"?>
-<w:document xmlns:wpc="http://schemas.microsoft.com/office/word/2010/wordprocessingCanvas" xmlns:mc="http://schemas.openxmlformats.org/markup-compatibility/2006" xmlns:o="urn:schemas-microsoft-com:office:office" xmlns:r="http://schemas.openxmlformats.org/officeDocument/2006/relationships" xmlns:m="http://schemas.openxmlformats.org/officeDocument/2006/math" xmlns:v="urn:schemas-microsoft-com:vml" xmlns:wp14="http://schemas.microsoft.com/office/word/2010/wordprocessingDrawing" xmlns:wp="http://schemas.openxmlformats.org/drawingml/2006/wordprocessingDrawing" xmlns:w10="urn:schemas-microsoft-com:office:word" xmlns:w="http://schemas.openxmlformats.org/wordprocessingml/2006/main" xmlns:w14="http://schemas.microsoft.com/office/word/2010/wordml" xmlns:wpg="http://schemas.microsoft.com/office/word/2010/wordprocessingGroup" xmlns:wpi="http://schemas.microsoft.com/office/word/2010/wordprocessingInk" xmlns:wne="http://schemas.microsoft.com/office/word/2006/wordml" xmlns:wps="http://schemas.microsoft.com/office/word/2010/wordprocessingShape" mc:Ignorable="w14 wp14">
+<w:document xmlns:ve="http://schemas.openxmlformats.org/markup-compatibility/2006" xmlns:o="urn:schemas-microsoft-com:office:office" xmlns:r="http://schemas.openxmlformats.org/officeDocument/2006/relationships" xmlns:m="http://schemas.openxmlformats.org/officeDocument/2006/math" xmlns:v="urn:schemas-microsoft-com:vml" xmlns:wp="http://schemas.openxmlformats.org/drawingml/2006/wordprocessingDrawing" xmlns:w10="urn:schemas-microsoft-com:office:word" xmlns:w="http://schemas.openxmlformats.org/wordprocessingml/2006/main" xmlns:wne="http://schemas.microsoft.com/office/word/2006/wordml">
   <w:body>
     <w:sdt>
       <w:sdtPr>
@@ -23,7 +23,7 @@
           <w:tblPr>
             <w:tblW w:w="5000" w:type="pct"/>
             <w:jc w:val="center"/>
-            <w:tblLook w:val="04A0" w:firstRow="1" w:lastRow="0" w:firstColumn="1" w:lastColumn="0" w:noHBand="0" w:noVBand="1"/>
+            <w:tblLook w:val="04A0"/>
           </w:tblPr>
           <w:tblGrid>
             <w:gridCol w:w="9576"/>
@@ -64,7 +64,6 @@
                 <w:dataBinding w:prefixMappings="xmlns:ns0='http://schemas.openxmlformats.org/package/2006/metadata/core-properties' xmlns:ns1='http://purl.org/dc/elements/1.1/'" w:xpath="/ns0:coreProperties[1]/ns1:title[1]" w:storeItemID="{6C3C8BC8-F283-45AE-878A-BAB7291924A1}"/>
                 <w:text/>
               </w:sdtPr>
-              <w:sdtEndPr/>
               <w:sdtContent>
                 <w:tc>
                   <w:tcPr>
@@ -111,7 +110,6 @@
                 <w:dataBinding w:prefixMappings="xmlns:ns0='http://schemas.openxmlformats.org/package/2006/metadata/core-properties' xmlns:ns1='http://purl.org/dc/elements/1.1/'" w:xpath="/ns0:coreProperties[1]/ns1:subject[1]" w:storeItemID="{6C3C8BC8-F283-45AE-878A-BAB7291924A1}"/>
                 <w:text/>
               </w:sdtPr>
-              <w:sdtEndPr/>
               <w:sdtContent>
                 <w:tc>
                   <w:tcPr>
@@ -180,7 +178,6 @@
                 <w:dataBinding w:prefixMappings="xmlns:ns0='http://schemas.openxmlformats.org/package/2006/metadata/core-properties' xmlns:ns1='http://purl.org/dc/elements/1.1/'" w:xpath="/ns0:coreProperties[1]/ns1:creator[1]" w:storeItemID="{6C3C8BC8-F283-45AE-878A-BAB7291924A1}"/>
                 <w:text/>
               </w:sdtPr>
-              <w:sdtEndPr/>
               <w:sdtContent>
                 <w:tc>
                   <w:tcPr>
@@ -196,7 +193,6 @@
                         <w:bCs/>
                       </w:rPr>
                     </w:pPr>
-                    <w:proofErr w:type="spellStart"/>
                     <w:r>
                       <w:rPr>
                         <w:rFonts w:ascii="Times New Roman" w:eastAsiaTheme="minorHAnsi" w:hAnsi="Times New Roman" w:cs="Times New Roman"/>
@@ -206,43 +202,7 @@
                         <w:sz w:val="27"/>
                         <w:szCs w:val="27"/>
                       </w:rPr>
-                      <w:t>Susmita</w:t>
-                    </w:r>
-                    <w:proofErr w:type="spellEnd"/>
-                    <w:r>
-                      <w:rPr>
-                        <w:rFonts w:ascii="Times New Roman" w:eastAsiaTheme="minorHAnsi" w:hAnsi="Times New Roman" w:cs="Times New Roman"/>
-                        <w:b/>
-                        <w:bCs/>
-                        <w:color w:val="000000"/>
-                        <w:sz w:val="27"/>
-                        <w:szCs w:val="27"/>
-                      </w:rPr>
-                      <w:t xml:space="preserve"> </w:t>
-                    </w:r>
-                    <w:proofErr w:type="spellStart"/>
-                    <w:r>
-                      <w:rPr>
-                        <w:rFonts w:ascii="Times New Roman" w:eastAsiaTheme="minorHAnsi" w:hAnsi="Times New Roman" w:cs="Times New Roman"/>
-                        <w:b/>
-                        <w:bCs/>
-                        <w:color w:val="000000"/>
-                        <w:sz w:val="27"/>
-                        <w:szCs w:val="27"/>
-                      </w:rPr>
-                      <w:t>Podder</w:t>
-                    </w:r>
-                    <w:proofErr w:type="spellEnd"/>
-                    <w:r>
-                      <w:rPr>
-                        <w:rFonts w:ascii="Times New Roman" w:eastAsiaTheme="minorHAnsi" w:hAnsi="Times New Roman" w:cs="Times New Roman"/>
-                        <w:b/>
-                        <w:bCs/>
-                        <w:color w:val="000000"/>
-                        <w:sz w:val="27"/>
-                        <w:szCs w:val="27"/>
-                      </w:rPr>
-                      <w:t>( 105140695 )</w:t>
+                      <w:t>Susmita Podder( 105140695 )</w:t>
                     </w:r>
                   </w:p>
                 </w:tc>
@@ -278,7 +238,7 @@
           <w:tblPr>
             <w:tblpPr w:leftFromText="187" w:rightFromText="187" w:horzAnchor="margin" w:tblpXSpec="center" w:tblpYSpec="bottom"/>
             <w:tblW w:w="5000" w:type="pct"/>
-            <w:tblLook w:val="04A0" w:firstRow="1" w:lastRow="0" w:firstColumn="1" w:lastColumn="0" w:noHBand="0" w:noVBand="1"/>
+            <w:tblLook w:val="04A0"/>
           </w:tblPr>
           <w:tblGrid>
             <w:gridCol w:w="9576"/>
@@ -3029,25 +2989,13 @@
         <w:t xml:space="preserve">School Management System </w:t>
       </w:r>
       <w:r>
-        <w:t>is versatile and complete end-to-end school management software with precision engineered to enhance the administrative efficiency of educational institutions. Ready for today and tomorrow, web enabled at its core, it provides seamless connectivity with hand held devices for routine tasks. It is an interactive platform for all entities viz. Students, Teachers, Management, Parents. It is a simple yet powerful one point integrated platform that connects all the departments of an institution namely office, fee counter, library, hostel, stores, academics, activity center and so on.</w:t>
-      </w:r>
-    </w:p>
-    <w:p>
-      <w:pPr>
-        <w:pStyle w:val="ListParagraph"/>
-        <w:numPr>
-          <w:ilvl w:val="0"/>
-          <w:numId w:val="1"/>
-        </w:numPr>
-      </w:pPr>
-      <w:r>
-        <w:br w:type="page"/>
-      </w:r>
-    </w:p>
-    <w:p>
-      <w:r>
-        <w:lastRenderedPageBreak/>
-        <w:br w:type="page"/>
+        <w:t xml:space="preserve">is versatile and complete end-to-end school management software </w:t>
+      </w:r>
+      <w:r>
+        <w:t>.School Management System is used</w:t>
+      </w:r>
+      <w:r>
+        <w:t xml:space="preserve"> to enhance the administrative efficiency of educational institutions. It is an interactive platform for all entities viz. Students, Teachers, Management, Parents. It is a simple yet powerful one point integrated platform that connects all the departments of an institution namely office, fee counter, library, hostel, stores, academics, activity center and so on.</w:t>
       </w:r>
     </w:p>
     <w:p>
@@ -3060,7 +3008,6 @@
       </w:pPr>
       <w:bookmarkStart w:id="3" w:name="_Toc320368083"/>
       <w:r>
-        <w:lastRenderedPageBreak/>
         <w:t>Purpose</w:t>
       </w:r>
       <w:r>
@@ -3090,6 +3037,22 @@
         <w:pStyle w:val="ListParagraph"/>
       </w:pPr>
       <w:r>
+        <w:t xml:space="preserve">Managing a School manually is a challenging task. There are thousands of students and almost double the number of </w:t>
+      </w:r>
+      <w:r>
+        <w:t xml:space="preserve">parents. There are a number of teacher and staff members in a school. Managing data of all stakeholders manually can be a complex and time confusing task. To establish a good reputation of the school we need all information regarding students, their parents, teachers and staff on our tips. And this is possible only by using a School Management Software. </w:t>
+      </w:r>
+    </w:p>
+    <w:p>
+      <w:pPr>
+        <w:pStyle w:val="ListParagraph"/>
+      </w:pPr>
+    </w:p>
+    <w:p>
+      <w:pPr>
+        <w:pStyle w:val="ListParagraph"/>
+      </w:pPr>
+      <w:r>
         <w:t xml:space="preserve">The main purpose of </w:t>
       </w:r>
       <w:r>
@@ -3099,12 +3062,157 @@
         <w:t xml:space="preserve">School Management System </w:t>
       </w:r>
       <w:r>
-        <w:t>is to help schools manage various operations including student data, administrative, and fundraising operations. It is different from Course or Learning Management Systems as schools have different needs towards learning process in social manner as well as the educational structure has some nuances compared to general school education. School management systems make the information flow quicker and more accessible. They provide teachers with useful tools to decrease the daily routine of simple tasks which could be automated. Another school specific is the need to involve children parents more in the process of their child’s education. Some school management systems are web-based to provide access from any computer with an internet connection with no additional software installation. The management of the software is more centralized and easier to keep updated. By implementing software to manage daily school needs teachers and administrators can save time and have a good overview of resources. School systems are needed for all parties involved in education – parents, children, teachers and schools. Parent interest usually is to have a better and quicker way to communicate with teachers of their children or the school administration. They get more involved as they can get up-to-date information about the school events, grades, children school attendance, homework etc. Teachers get automated reports and average grades in the end of a semester. Children have a list of the home tasks, digital learning materials. It saves a lot of time for the people involved in analyzing of the school performance as all statistics are presented automatically.</w:t>
-      </w:r>
-    </w:p>
-    <w:p>
-      <w:r>
-        <w:br w:type="page"/>
+        <w:t>is to help schools manage various operations including student data,</w:t>
+      </w:r>
+      <w:r>
+        <w:t xml:space="preserve"> administrative, and fundamental</w:t>
+      </w:r>
+      <w:r>
+        <w:t xml:space="preserve"> operations.</w:t>
+      </w:r>
+    </w:p>
+    <w:p>
+      <w:pPr>
+        <w:pStyle w:val="ListParagraph"/>
+      </w:pPr>
+      <w:r>
+        <w:t xml:space="preserve"> </w:t>
+      </w:r>
+    </w:p>
+    <w:p>
+      <w:pPr>
+        <w:pStyle w:val="ListParagraph"/>
+      </w:pPr>
+      <w:r>
+        <w:t>The main advantage</w:t>
+      </w:r>
+      <w:r>
+        <w:t>s</w:t>
+      </w:r>
+      <w:r>
+        <w:t xml:space="preserve"> of School Management System over </w:t>
+      </w:r>
+      <w:r>
+        <w:t>managing manually</w:t>
+      </w:r>
+      <w:r>
+        <w:t xml:space="preserve"> the whole </w:t>
+      </w:r>
+      <w:r>
+        <w:t>Schooling system are given below:</w:t>
+      </w:r>
+    </w:p>
+    <w:p>
+      <w:pPr>
+        <w:pStyle w:val="ListParagraph"/>
+      </w:pPr>
+      <w:r>
+        <w:t xml:space="preserve"> </w:t>
+      </w:r>
+      <w:r>
+        <w:t xml:space="preserve"> </w:t>
+      </w:r>
+    </w:p>
+    <w:p>
+      <w:pPr>
+        <w:pStyle w:val="ListParagraph"/>
+        <w:numPr>
+          <w:ilvl w:val="0"/>
+          <w:numId w:val="26"/>
+        </w:numPr>
+      </w:pPr>
+      <w:r>
+        <w:t>School management systems make the information flow quicker and more accessible.</w:t>
+      </w:r>
+    </w:p>
+    <w:p>
+      <w:pPr>
+        <w:pStyle w:val="ListParagraph"/>
+        <w:numPr>
+          <w:ilvl w:val="0"/>
+          <w:numId w:val="26"/>
+        </w:numPr>
+      </w:pPr>
+      <w:r>
+        <w:t xml:space="preserve">They provide teachers with useful tools to decrease the daily routine of simple tasks which could be automated. </w:t>
+      </w:r>
+    </w:p>
+    <w:p>
+      <w:pPr>
+        <w:pStyle w:val="ListParagraph"/>
+        <w:numPr>
+          <w:ilvl w:val="0"/>
+          <w:numId w:val="26"/>
+        </w:numPr>
+      </w:pPr>
+      <w:r>
+        <w:t xml:space="preserve">The management of the software is more centralized and easier to keep updated. </w:t>
+      </w:r>
+    </w:p>
+    <w:p>
+      <w:pPr>
+        <w:pStyle w:val="ListParagraph"/>
+        <w:numPr>
+          <w:ilvl w:val="0"/>
+          <w:numId w:val="26"/>
+        </w:numPr>
+      </w:pPr>
+      <w:r>
+        <w:t>By implementing software to manage daily school needs teachers and administrators can save time and have a good overview of resources.</w:t>
+      </w:r>
+    </w:p>
+    <w:p>
+      <w:pPr>
+        <w:pStyle w:val="ListParagraph"/>
+        <w:numPr>
+          <w:ilvl w:val="0"/>
+          <w:numId w:val="26"/>
+        </w:numPr>
+      </w:pPr>
+      <w:r>
+        <w:t xml:space="preserve"> School systems are needed for all parties involved in education – parents, children, teachers and schools. Parent interest usually is to have a better and quicker way to communicate with teachers of their children or the school administration. They get more involved as they can get up-to-date information about the school events, grades, children school attendance, homework etc. </w:t>
+      </w:r>
+    </w:p>
+    <w:p>
+      <w:pPr>
+        <w:pStyle w:val="ListParagraph"/>
+        <w:numPr>
+          <w:ilvl w:val="0"/>
+          <w:numId w:val="26"/>
+        </w:numPr>
+      </w:pPr>
+      <w:r>
+        <w:t xml:space="preserve">Teachers get automated reports and average grades in the end of a semester. </w:t>
+      </w:r>
+    </w:p>
+    <w:p>
+      <w:pPr>
+        <w:pStyle w:val="ListParagraph"/>
+        <w:numPr>
+          <w:ilvl w:val="0"/>
+          <w:numId w:val="26"/>
+        </w:numPr>
+      </w:pPr>
+      <w:r>
+        <w:t>Children have a list of the home tasks, digital learning materials.</w:t>
+      </w:r>
+    </w:p>
+    <w:p>
+      <w:pPr>
+        <w:pStyle w:val="ListParagraph"/>
+        <w:numPr>
+          <w:ilvl w:val="0"/>
+          <w:numId w:val="26"/>
+        </w:numPr>
+      </w:pPr>
+      <w:r>
+        <w:t xml:space="preserve"> It saves a lot of time for the people involved in analyzing of the school pe</w:t>
+      </w:r>
+      <w:r>
+        <w:t>rformance automa</w:t>
+      </w:r>
+      <w:r>
+        <w:t>tically.</w:t>
       </w:r>
     </w:p>
     <w:p>
@@ -3166,15 +3274,7 @@
         <w:spacing w:line="480" w:lineRule="auto"/>
       </w:pPr>
       <w:r>
-        <w:t xml:space="preserve">This software will follow Object Oriented Programming Paradigm and use below </w:t>
-      </w:r>
-      <w:proofErr w:type="spellStart"/>
-      <w:r>
-        <w:t>mentionedareas</w:t>
-      </w:r>
-      <w:proofErr w:type="spellEnd"/>
-      <w:r>
-        <w:t>.</w:t>
+        <w:t>This software will follow Object Oriented Programming Paradigm and use below mentionedareas.</w:t>
       </w:r>
     </w:p>
     <w:p>
@@ -3357,7 +3457,6 @@
           <w:szCs w:val="23"/>
         </w:rPr>
       </w:pPr>
-      <w:proofErr w:type="gramStart"/>
       <w:r>
         <w:rPr>
           <w:rFonts w:ascii="Times New Roman" w:hAnsi="Times New Roman" w:cs="Times New Roman"/>
@@ -3425,7 +3524,6 @@
         </w:rPr>
         <w:t xml:space="preserve"> solutions for larger programming tasks.</w:t>
       </w:r>
-      <w:proofErr w:type="gramEnd"/>
     </w:p>
     <w:p>
       <w:pPr>
@@ -3504,15 +3602,7 @@
     </w:p>
     <w:p>
       <w:r>
-        <w:t xml:space="preserve">It was developed by Microsoft within the .NET initiative and later approved as a standard by </w:t>
-      </w:r>
-      <w:proofErr w:type="spellStart"/>
-      <w:r>
-        <w:t>Ecma</w:t>
-      </w:r>
-      <w:proofErr w:type="spellEnd"/>
-      <w:r>
-        <w:t xml:space="preserve"> (ECMA-334) and ISO (ISO/IEC 23270). C# is one of the programming languages designed for the Common Language Infrastructure.</w:t>
+        <w:t>It was developed by Microsoft within the .NET initiative and later approved as a standard by Ecma (ECMA-334) and ISO (ISO/IEC 23270). C# is one of the programming languages designed for the Common Language Infrastructure.</w:t>
       </w:r>
     </w:p>
     <w:p>
@@ -3617,43 +3707,7 @@
           <w:sz w:val="23"/>
           <w:szCs w:val="23"/>
         </w:rPr>
-        <w:t xml:space="preserve">: </w:t>
-      </w:r>
-      <w:proofErr w:type="spellStart"/>
-      <w:r>
-        <w:rPr>
-          <w:rFonts w:ascii="Times New Roman" w:hAnsi="Times New Roman" w:cs="Times New Roman"/>
-          <w:sz w:val="23"/>
-          <w:szCs w:val="23"/>
-        </w:rPr>
-        <w:t>InnoDB</w:t>
-      </w:r>
-      <w:proofErr w:type="spellEnd"/>
-      <w:r>
-        <w:rPr>
-          <w:rFonts w:ascii="Times New Roman" w:hAnsi="Times New Roman" w:cs="Times New Roman"/>
-          <w:sz w:val="23"/>
-          <w:szCs w:val="23"/>
-        </w:rPr>
-        <w:t xml:space="preserve"> , </w:t>
-      </w:r>
-      <w:proofErr w:type="spellStart"/>
-      <w:r>
-        <w:rPr>
-          <w:rFonts w:ascii="Times New Roman" w:hAnsi="Times New Roman" w:cs="Times New Roman"/>
-          <w:sz w:val="23"/>
-          <w:szCs w:val="23"/>
-        </w:rPr>
-        <w:t>MyISAM</w:t>
-      </w:r>
-      <w:proofErr w:type="spellEnd"/>
-      <w:r>
-        <w:rPr>
-          <w:rFonts w:ascii="Times New Roman" w:hAnsi="Times New Roman" w:cs="Times New Roman"/>
-          <w:sz w:val="23"/>
-          <w:szCs w:val="23"/>
-        </w:rPr>
-        <w:t>, NDB (MySQL Cluster),Memory ,Merge , Archive, CSV</w:t>
+        <w:t>: InnoDB , MyISAM, NDB (MySQL Cluster),Memory ,Merge , Archive, CSV</w:t>
       </w:r>
     </w:p>
     <w:p>
@@ -3847,7 +3901,7 @@
         <w:tblW w:w="0" w:type="auto"/>
         <w:jc w:val="center"/>
         <w:tblInd w:w="1440" w:type="dxa"/>
-        <w:tblLook w:val="04A0" w:firstRow="1" w:lastRow="0" w:firstColumn="1" w:lastColumn="0" w:noHBand="0" w:noVBand="1"/>
+        <w:tblLook w:val="04A0"/>
       </w:tblPr>
       <w:tblGrid>
         <w:gridCol w:w="8136"/>
@@ -3880,7 +3934,7 @@
             <w:tblPr>
               <w:tblStyle w:val="TableGrid"/>
               <w:tblW w:w="0" w:type="auto"/>
-              <w:tblLook w:val="04A0" w:firstRow="1" w:lastRow="0" w:firstColumn="1" w:lastColumn="0" w:noHBand="0" w:noVBand="1"/>
+              <w:tblLook w:val="04A0"/>
             </w:tblPr>
             <w:tblGrid>
               <w:gridCol w:w="7905"/>
@@ -3918,7 +3972,7 @@
             <w:tblPr>
               <w:tblStyle w:val="TableGrid"/>
               <w:tblW w:w="0" w:type="auto"/>
-              <w:tblLook w:val="04A0" w:firstRow="1" w:lastRow="0" w:firstColumn="1" w:lastColumn="0" w:noHBand="0" w:noVBand="1"/>
+              <w:tblLook w:val="04A0"/>
             </w:tblPr>
             <w:tblGrid>
               <w:gridCol w:w="7905"/>
@@ -3955,7 +4009,7 @@
             <w:tblPr>
               <w:tblStyle w:val="TableGrid"/>
               <w:tblW w:w="0" w:type="auto"/>
-              <w:tblLook w:val="04A0" w:firstRow="1" w:lastRow="0" w:firstColumn="1" w:lastColumn="0" w:noHBand="0" w:noVBand="1"/>
+              <w:tblLook w:val="04A0"/>
             </w:tblPr>
             <w:tblGrid>
               <w:gridCol w:w="7905"/>
@@ -3992,7 +4046,7 @@
             <w:tblPr>
               <w:tblStyle w:val="TableGrid"/>
               <w:tblW w:w="0" w:type="auto"/>
-              <w:tblLook w:val="04A0" w:firstRow="1" w:lastRow="0" w:firstColumn="1" w:lastColumn="0" w:noHBand="0" w:noVBand="1"/>
+              <w:tblLook w:val="04A0"/>
             </w:tblPr>
             <w:tblGrid>
               <w:gridCol w:w="7905"/>
@@ -4017,15 +4071,7 @@
                     </w:pict>
                   </w:r>
                   <w:r>
-                    <w:t xml:space="preserve">If the student passed the interview then he/she can take admission in the school with </w:t>
-                  </w:r>
-                  <w:proofErr w:type="gramStart"/>
-                  <w:r>
-                    <w:t>a</w:t>
-                  </w:r>
-                  <w:proofErr w:type="gramEnd"/>
-                  <w:r>
-                    <w:t xml:space="preserve"> admission fees.</w:t>
+                    <w:t>If the student passed the interview then he/she can take admission in the school with a admission fees.</w:t>
                   </w:r>
                 </w:p>
               </w:tc>
@@ -4037,7 +4083,7 @@
             <w:tblPr>
               <w:tblStyle w:val="TableGrid"/>
               <w:tblW w:w="0" w:type="auto"/>
-              <w:tblLook w:val="04A0" w:firstRow="1" w:lastRow="0" w:firstColumn="1" w:lastColumn="0" w:noHBand="0" w:noVBand="1"/>
+              <w:tblLook w:val="04A0"/>
             </w:tblPr>
             <w:tblGrid>
               <w:gridCol w:w="7905"/>
@@ -4074,7 +4120,7 @@
             <w:tblPr>
               <w:tblStyle w:val="TableGrid"/>
               <w:tblW w:w="0" w:type="auto"/>
-              <w:tblLook w:val="04A0" w:firstRow="1" w:lastRow="0" w:firstColumn="1" w:lastColumn="0" w:noHBand="0" w:noVBand="1"/>
+              <w:tblLook w:val="04A0"/>
             </w:tblPr>
             <w:tblGrid>
               <w:gridCol w:w="7905"/>
@@ -4112,7 +4158,7 @@
             <w:tblPr>
               <w:tblStyle w:val="TableGrid"/>
               <w:tblW w:w="0" w:type="auto"/>
-              <w:tblLook w:val="04A0" w:firstRow="1" w:lastRow="0" w:firstColumn="1" w:lastColumn="0" w:noHBand="0" w:noVBand="1"/>
+              <w:tblLook w:val="04A0"/>
             </w:tblPr>
             <w:tblGrid>
               <w:gridCol w:w="7905"/>
@@ -4152,7 +4198,7 @@
         <w:tblW w:w="0" w:type="auto"/>
         <w:jc w:val="center"/>
         <w:tblInd w:w="1440" w:type="dxa"/>
-        <w:tblLook w:val="04A0" w:firstRow="1" w:lastRow="0" w:firstColumn="1" w:lastColumn="0" w:noHBand="0" w:noVBand="1"/>
+        <w:tblLook w:val="04A0"/>
       </w:tblPr>
       <w:tblGrid>
         <w:gridCol w:w="8136"/>
@@ -4170,7 +4216,7 @@
             <w:tblPr>
               <w:tblStyle w:val="TableGrid"/>
               <w:tblW w:w="8815" w:type="dxa"/>
-              <w:tblLook w:val="04A0" w:firstRow="1" w:lastRow="0" w:firstColumn="1" w:lastColumn="0" w:noHBand="0" w:noVBand="1"/>
+              <w:tblLook w:val="04A0"/>
             </w:tblPr>
             <w:tblGrid>
               <w:gridCol w:w="8815"/>
@@ -4209,7 +4255,7 @@
             <w:tblPr>
               <w:tblStyle w:val="TableGrid"/>
               <w:tblW w:w="0" w:type="auto"/>
-              <w:tblLook w:val="04A0" w:firstRow="1" w:lastRow="0" w:firstColumn="1" w:lastColumn="0" w:noHBand="0" w:noVBand="1"/>
+              <w:tblLook w:val="04A0"/>
             </w:tblPr>
             <w:tblGrid>
               <w:gridCol w:w="7905"/>
@@ -4249,7 +4295,7 @@
             <w:tblPr>
               <w:tblStyle w:val="TableGrid"/>
               <w:tblW w:w="0" w:type="auto"/>
-              <w:tblLook w:val="04A0" w:firstRow="1" w:lastRow="0" w:firstColumn="1" w:lastColumn="0" w:noHBand="0" w:noVBand="1"/>
+              <w:tblLook w:val="04A0"/>
             </w:tblPr>
             <w:tblGrid>
               <w:gridCol w:w="7905"/>
@@ -4288,7 +4334,7 @@
             <w:tblPr>
               <w:tblStyle w:val="TableGrid"/>
               <w:tblW w:w="0" w:type="auto"/>
-              <w:tblLook w:val="04A0" w:firstRow="1" w:lastRow="0" w:firstColumn="1" w:lastColumn="0" w:noHBand="0" w:noVBand="1"/>
+              <w:tblLook w:val="04A0"/>
             </w:tblPr>
             <w:tblGrid>
               <w:gridCol w:w="7905"/>
@@ -4327,7 +4373,7 @@
             <w:tblPr>
               <w:tblStyle w:val="TableGrid"/>
               <w:tblW w:w="0" w:type="auto"/>
-              <w:tblLook w:val="04A0" w:firstRow="1" w:lastRow="0" w:firstColumn="1" w:lastColumn="0" w:noHBand="0" w:noVBand="1"/>
+              <w:tblLook w:val="04A0"/>
             </w:tblPr>
             <w:tblGrid>
               <w:gridCol w:w="7905"/>
@@ -4366,7 +4412,7 @@
             <w:tblPr>
               <w:tblStyle w:val="TableGrid"/>
               <w:tblW w:w="0" w:type="auto"/>
-              <w:tblLook w:val="04A0" w:firstRow="1" w:lastRow="0" w:firstColumn="1" w:lastColumn="0" w:noHBand="0" w:noVBand="1"/>
+              <w:tblLook w:val="04A0"/>
             </w:tblPr>
             <w:tblGrid>
               <w:gridCol w:w="7905"/>
@@ -4405,7 +4451,7 @@
             <w:tblPr>
               <w:tblStyle w:val="TableGrid"/>
               <w:tblW w:w="0" w:type="auto"/>
-              <w:tblLook w:val="04A0" w:firstRow="1" w:lastRow="0" w:firstColumn="1" w:lastColumn="0" w:noHBand="0" w:noVBand="1"/>
+              <w:tblLook w:val="04A0"/>
             </w:tblPr>
             <w:tblGrid>
               <w:gridCol w:w="7905"/>
@@ -4509,38 +4555,7 @@
           <w:sz w:val="23"/>
           <w:szCs w:val="23"/>
         </w:rPr>
-        <w:t xml:space="preserve">Service Connection Number, Application Number, </w:t>
-      </w:r>
-      <w:proofErr w:type="spellStart"/>
-      <w:r>
-        <w:rPr>
-          <w:rFonts w:ascii="Times New Roman" w:hAnsi="Times New Roman" w:cs="Times New Roman"/>
-          <w:color w:val="000000"/>
-          <w:sz w:val="23"/>
-          <w:szCs w:val="23"/>
-        </w:rPr>
-        <w:t>Name</w:t>
-      </w:r>
-      <w:proofErr w:type="gramStart"/>
-      <w:r>
-        <w:rPr>
-          <w:rFonts w:ascii="Times New Roman" w:hAnsi="Times New Roman" w:cs="Times New Roman"/>
-          <w:color w:val="000000"/>
-          <w:sz w:val="23"/>
-          <w:szCs w:val="23"/>
-        </w:rPr>
-        <w:t>,Address</w:t>
-      </w:r>
-      <w:proofErr w:type="spellEnd"/>
-      <w:proofErr w:type="gramEnd"/>
-      <w:r>
-        <w:rPr>
-          <w:rFonts w:ascii="Times New Roman" w:hAnsi="Times New Roman" w:cs="Times New Roman"/>
-          <w:color w:val="000000"/>
-          <w:sz w:val="23"/>
-          <w:szCs w:val="23"/>
-        </w:rPr>
-        <w:t xml:space="preserve"> with Contact Number, Quotation Amount, Amount Received Date, Work Assigned To (Contractor), Work Completed on Date.</w:t>
+        <w:t>Service Connection Number, Application Number, Name,Address with Contact Number, Quotation Amount, Amount Received Date, Work Assigned To (Contractor), Work Completed on Date.</w:t>
       </w:r>
     </w:p>
     <w:p>
@@ -4580,27 +4595,7 @@
           <w:sz w:val="23"/>
           <w:szCs w:val="23"/>
         </w:rPr>
-        <w:t xml:space="preserve">Service Connection Number, Name Address with Contact </w:t>
-      </w:r>
-      <w:proofErr w:type="spellStart"/>
-      <w:r>
-        <w:rPr>
-          <w:rFonts w:ascii="Times New Roman" w:hAnsi="Times New Roman" w:cs="Times New Roman"/>
-          <w:color w:val="000000"/>
-          <w:sz w:val="23"/>
-          <w:szCs w:val="23"/>
-        </w:rPr>
-        <w:t>Number,Meter</w:t>
-      </w:r>
-      <w:proofErr w:type="spellEnd"/>
-      <w:r>
-        <w:rPr>
-          <w:rFonts w:ascii="Times New Roman" w:hAnsi="Times New Roman" w:cs="Times New Roman"/>
-          <w:color w:val="000000"/>
-          <w:sz w:val="23"/>
-          <w:szCs w:val="23"/>
-        </w:rPr>
-        <w:t xml:space="preserve"> Number, Seal Number, Meter Issue Date, Work Assigned To (Staff), Date of Connection</w:t>
+        <w:t>Service Connection Number, Name Address with Contact Number,Meter Number, Seal Number, Meter Issue Date, Work Assigned To (Staff), Date of Connection</w:t>
       </w:r>
     </w:p>
     <w:p>
@@ -4641,27 +4636,7 @@
           <w:sz w:val="23"/>
           <w:szCs w:val="23"/>
         </w:rPr>
-        <w:t xml:space="preserve">contains input Application Number, name, Address with Contact Number, Wire Length Required, Angle Type and calculates Weight of Angle, </w:t>
-      </w:r>
-      <w:proofErr w:type="spellStart"/>
-      <w:r>
-        <w:rPr>
-          <w:rFonts w:ascii="Times New Roman" w:hAnsi="Times New Roman" w:cs="Times New Roman"/>
-          <w:color w:val="000000"/>
-          <w:sz w:val="23"/>
-          <w:szCs w:val="23"/>
-        </w:rPr>
-        <w:t>andQuotation</w:t>
-      </w:r>
-      <w:proofErr w:type="spellEnd"/>
-      <w:r>
-        <w:rPr>
-          <w:rFonts w:ascii="Times New Roman" w:hAnsi="Times New Roman" w:cs="Times New Roman"/>
-          <w:color w:val="000000"/>
-          <w:sz w:val="23"/>
-          <w:szCs w:val="23"/>
-        </w:rPr>
-        <w:t xml:space="preserve"> amount</w:t>
+        <w:t>contains input Application Number, name, Address with Contact Number, Wire Length Required, Angle Type and calculates Weight of Angle, andQuotation amount</w:t>
       </w:r>
     </w:p>
     <w:p>
@@ -4688,16 +4663,11 @@
         <w:jc w:val="both"/>
       </w:pPr>
       <w:r>
-        <w:t xml:space="preserve">We will incorporate the above mentioned workflow of </w:t>
-      </w:r>
-      <w:proofErr w:type="spellStart"/>
-      <w:r>
-        <w:t>an</w:t>
+        <w:t>We will incorporate the above mentioned workflow of an</w:t>
       </w:r>
       <w:r>
         <w:t>School</w:t>
       </w:r>
-      <w:proofErr w:type="spellEnd"/>
       <w:r>
         <w:t xml:space="preserve"> Management System in an automatic computerized way.</w:t>
       </w:r>
@@ -4754,9 +4724,6 @@
       <w:r>
         <w:t>nter new Student and Employee information</w:t>
       </w:r>
-      <w:r>
-        <w:t xml:space="preserve"> </w:t>
-      </w:r>
     </w:p>
     <w:p>
       <w:pPr>
@@ -4789,13 +4756,7 @@
         <w:ind w:left="360"/>
       </w:pPr>
       <w:r>
-        <w:t xml:space="preserve">Employee number and department number must be unique, and when entering timetable of any employee or teacher both </w:t>
-      </w:r>
-      <w:r>
-        <w:t>values must be valid references</w:t>
-      </w:r>
-      <w:r>
-        <w:t>. Week range must be between 1to 52.</w:t>
+        <w:t>Employee number and department number must be unique, and when entering timetable of any employee or teacher both values must be valid references. Week range must be between 1to 52.</w:t>
       </w:r>
     </w:p>
     <w:p>
@@ -4821,21 +4782,7 @@
         <w:ind w:left="360"/>
       </w:pPr>
       <w:r>
-        <w:t xml:space="preserve">The network operating system in the department will be used to enforce security. </w:t>
-      </w:r>
-      <w:proofErr w:type="gramStart"/>
-      <w:r>
-        <w:t xml:space="preserve">So that only the high level members of the School and Network manager will have access to the </w:t>
-      </w:r>
-      <w:r>
-        <w:t>system.</w:t>
-      </w:r>
-      <w:proofErr w:type="gramEnd"/>
-      <w:r>
-        <w:t xml:space="preserve"> </w:t>
-      </w:r>
-      <w:r>
-        <w:t>Another security level should also be incorporated to make the system more secure.</w:t>
+        <w:t>The network operating system in the department will be used to enforce security. So that only the high level members of the School and Network manager will have access to the system.Another security level should also be incorporated to make the system more secure.</w:t>
       </w:r>
     </w:p>
     <w:p>
@@ -4919,15 +4866,6 @@
       <w:r>
         <w:tab/>
         <w:t xml:space="preserve">It is common for Employees who are teacher, to frequently attain skills in a number of various disciplines. Thus it will be effective to have a system where we can add new skills to the database as well as displaying the skills possessed by an employee. </w:t>
-      </w:r>
-      <w:r>
-        <w:t xml:space="preserve">  </w:t>
-      </w:r>
-      <w:r>
-        <w:t xml:space="preserve"> </w:t>
-      </w:r>
-      <w:r>
-        <w:t xml:space="preserve"> </w:t>
       </w:r>
     </w:p>
     <w:p>
@@ -4955,15 +4893,7 @@
       </w:pPr>
       <w:r>
         <w:tab/>
-        <w:t xml:space="preserve">Exam details like exam datasheet preparation, how many students will appear in specific exam </w:t>
-      </w:r>
-      <w:proofErr w:type="gramStart"/>
-      <w:r>
-        <w:t>etc.</w:t>
-      </w:r>
-      <w:proofErr w:type="gramEnd"/>
-      <w:r>
-        <w:t xml:space="preserve"> Depends on those things, Grade card can be generated for individual students. Exam administrators would need to be able to view, update, delete, print and add grade details.</w:t>
+        <w:t>Exam details like exam datasheet preparation, how many students will appear in specific exam etc. Depends on those things, Grade card can be generated for individual students. Exam administrators would need to be able to view, update, delete, print and add grade details.</w:t>
       </w:r>
     </w:p>
     <w:p>
@@ -4974,21 +4904,10 @@
         <w:rPr>
           <w:u w:val="single"/>
         </w:rPr>
-        <w:t xml:space="preserve">Function </w:t>
-      </w:r>
-      <w:proofErr w:type="gramStart"/>
-      <w:r>
-        <w:rPr>
-          <w:u w:val="single"/>
-        </w:rPr>
-        <w:t xml:space="preserve">8 </w:t>
-      </w:r>
-      <w:r>
-        <w:t>:</w:t>
-      </w:r>
-      <w:proofErr w:type="gramEnd"/>
-      <w:r>
-        <w:t xml:space="preserve">   Fees Details</w:t>
+        <w:t xml:space="preserve">Function 8 </w:t>
+      </w:r>
+      <w:r>
+        <w:t>:   Fees Details</w:t>
       </w:r>
     </w:p>
     <w:p>
@@ -5298,10 +5217,10 @@
                     <pic:cNvPicPr/>
                   </pic:nvPicPr>
                   <pic:blipFill>
-                    <a:blip r:embed="rId9">
+                    <a:blip r:embed="rId8">
                       <a:extLst>
                         <a:ext uri="{28A0092B-C50C-407E-A947-70E740481C1C}">
-                          <a14:useLocalDpi xmlns:a14="http://schemas.microsoft.com/office/drawing/2010/main" val="0"/>
+                          <a14:useLocalDpi xmlns:a14="http://schemas.microsoft.com/office/drawing/2010/main" xmlns:wps="http://schemas.microsoft.com/office/word/2010/wordprocessingShape" xmlns:wpi="http://schemas.microsoft.com/office/word/2010/wordprocessingInk" xmlns:wpg="http://schemas.microsoft.com/office/word/2010/wordprocessingGroup" xmlns:w14="http://schemas.microsoft.com/office/word/2010/wordml" xmlns:w="http://schemas.openxmlformats.org/wordprocessingml/2006/main" xmlns:w10="urn:schemas-microsoft-com:office:word" xmlns:wp14="http://schemas.microsoft.com/office/word/2010/wordprocessingDrawing" xmlns:v="urn:schemas-microsoft-com:vml" xmlns:o="urn:schemas-microsoft-com:office:office" xmlns:mc="http://schemas.openxmlformats.org/markup-compatibility/2006" xmlns:wpc="http://schemas.microsoft.com/office/word/2010/wordprocessingCanvas" xmlns="" val="0"/>
                         </a:ext>
                       </a:extLst>
                     </a:blip>
@@ -5359,10 +5278,10 @@
                     <pic:cNvPicPr/>
                   </pic:nvPicPr>
                   <pic:blipFill>
-                    <a:blip r:embed="rId10">
+                    <a:blip r:embed="rId9">
                       <a:extLst>
                         <a:ext uri="{28A0092B-C50C-407E-A947-70E740481C1C}">
-                          <a14:useLocalDpi xmlns:a14="http://schemas.microsoft.com/office/drawing/2010/main" val="0"/>
+                          <a14:useLocalDpi xmlns:a14="http://schemas.microsoft.com/office/drawing/2010/main" xmlns:wps="http://schemas.microsoft.com/office/word/2010/wordprocessingShape" xmlns:wpi="http://schemas.microsoft.com/office/word/2010/wordprocessingInk" xmlns:wpg="http://schemas.microsoft.com/office/word/2010/wordprocessingGroup" xmlns:w14="http://schemas.microsoft.com/office/word/2010/wordml" xmlns:w="http://schemas.openxmlformats.org/wordprocessingml/2006/main" xmlns:w10="urn:schemas-microsoft-com:office:word" xmlns:wp14="http://schemas.microsoft.com/office/word/2010/wordprocessingDrawing" xmlns:v="urn:schemas-microsoft-com:vml" xmlns:o="urn:schemas-microsoft-com:office:office" xmlns:mc="http://schemas.openxmlformats.org/markup-compatibility/2006" xmlns:wpc="http://schemas.microsoft.com/office/word/2010/wordprocessingCanvas" xmlns="" val="0"/>
                         </a:ext>
                       </a:extLst>
                     </a:blip>
@@ -5426,10 +5345,10 @@
                     <pic:cNvPicPr/>
                   </pic:nvPicPr>
                   <pic:blipFill>
-                    <a:blip r:embed="rId11">
+                    <a:blip r:embed="rId10">
                       <a:extLst>
                         <a:ext uri="{28A0092B-C50C-407E-A947-70E740481C1C}">
-                          <a14:useLocalDpi xmlns:a14="http://schemas.microsoft.com/office/drawing/2010/main" val="0"/>
+                          <a14:useLocalDpi xmlns:a14="http://schemas.microsoft.com/office/drawing/2010/main" xmlns:wps="http://schemas.microsoft.com/office/word/2010/wordprocessingShape" xmlns:wpi="http://schemas.microsoft.com/office/word/2010/wordprocessingInk" xmlns:wpg="http://schemas.microsoft.com/office/word/2010/wordprocessingGroup" xmlns:w14="http://schemas.microsoft.com/office/word/2010/wordml" xmlns:w="http://schemas.openxmlformats.org/wordprocessingml/2006/main" xmlns:w10="urn:schemas-microsoft-com:office:word" xmlns:wp14="http://schemas.microsoft.com/office/word/2010/wordprocessingDrawing" xmlns:v="urn:schemas-microsoft-com:vml" xmlns:o="urn:schemas-microsoft-com:office:office" xmlns:mc="http://schemas.openxmlformats.org/markup-compatibility/2006" xmlns:wpc="http://schemas.microsoft.com/office/word/2010/wordprocessingCanvas" xmlns="" val="0"/>
                         </a:ext>
                       </a:extLst>
                     </a:blip>
@@ -5618,37 +5537,13 @@
         <w:t>School</w:t>
       </w:r>
       <w:r>
-        <w:t xml:space="preserve"> Management System will upgrade the existing system, so it needs to </w:t>
-      </w:r>
-      <w:proofErr w:type="spellStart"/>
-      <w:r>
-        <w:t>havegood</w:t>
-      </w:r>
-      <w:proofErr w:type="spellEnd"/>
-      <w:r>
-        <w:t xml:space="preserve"> support for existing system as well. It will collect the data from customers &amp; employees </w:t>
-      </w:r>
-      <w:proofErr w:type="spellStart"/>
-      <w:r>
-        <w:t>andpopulate</w:t>
-      </w:r>
-      <w:proofErr w:type="spellEnd"/>
-      <w:r>
-        <w:t xml:space="preserve"> records which will match existing paper book registers. So that employees can take printout and maintain similar records. </w:t>
+        <w:t xml:space="preserve"> Management System will upgrade the existing system, so it needs to havegood support for existing system as well. It will collect the data from customers &amp; employees andpopulate records which will match existing paper book registers. So that employees can take printout and maintain similar records. </w:t>
       </w:r>
       <w:r>
         <w:t>School</w:t>
       </w:r>
       <w:r>
-        <w:t xml:space="preserve"> Management System consists of </w:t>
-      </w:r>
-      <w:proofErr w:type="spellStart"/>
-      <w:r>
-        <w:t>threemain</w:t>
-      </w:r>
-      <w:proofErr w:type="spellEnd"/>
-      <w:r>
-        <w:t xml:space="preserve"> modules:</w:t>
+        <w:t xml:space="preserve"> Management System consists of threemain modules:</w:t>
       </w:r>
     </w:p>
     <w:p>
@@ -5713,10 +5608,10 @@
                     <pic:cNvPicPr/>
                   </pic:nvPicPr>
                   <pic:blipFill>
-                    <a:blip r:embed="rId12">
+                    <a:blip r:embed="rId11">
                       <a:extLst>
                         <a:ext uri="{28A0092B-C50C-407E-A947-70E740481C1C}">
-                          <a14:useLocalDpi xmlns:a14="http://schemas.microsoft.com/office/drawing/2010/main" val="0"/>
+                          <a14:useLocalDpi xmlns:a14="http://schemas.microsoft.com/office/drawing/2010/main" xmlns:wps="http://schemas.microsoft.com/office/word/2010/wordprocessingShape" xmlns:wpi="http://schemas.microsoft.com/office/word/2010/wordprocessingInk" xmlns:wpg="http://schemas.microsoft.com/office/word/2010/wordprocessingGroup" xmlns:w14="http://schemas.microsoft.com/office/word/2010/wordml" xmlns:w="http://schemas.openxmlformats.org/wordprocessingml/2006/main" xmlns:w10="urn:schemas-microsoft-com:office:word" xmlns:wp14="http://schemas.microsoft.com/office/word/2010/wordprocessingDrawing" xmlns:v="urn:schemas-microsoft-com:vml" xmlns:o="urn:schemas-microsoft-com:office:office" xmlns:mc="http://schemas.openxmlformats.org/markup-compatibility/2006" xmlns:wpc="http://schemas.microsoft.com/office/word/2010/wordprocessingCanvas" xmlns="" val="0"/>
                         </a:ext>
                       </a:extLst>
                     </a:blip>
@@ -5801,10 +5696,10 @@
                     <pic:cNvPicPr/>
                   </pic:nvPicPr>
                   <pic:blipFill>
-                    <a:blip r:embed="rId13">
+                    <a:blip r:embed="rId12">
                       <a:extLst>
                         <a:ext uri="{28A0092B-C50C-407E-A947-70E740481C1C}">
-                          <a14:useLocalDpi xmlns:a14="http://schemas.microsoft.com/office/drawing/2010/main" val="0"/>
+                          <a14:useLocalDpi xmlns:a14="http://schemas.microsoft.com/office/drawing/2010/main" xmlns:wps="http://schemas.microsoft.com/office/word/2010/wordprocessingShape" xmlns:wpi="http://schemas.microsoft.com/office/word/2010/wordprocessingInk" xmlns:wpg="http://schemas.microsoft.com/office/word/2010/wordprocessingGroup" xmlns:w14="http://schemas.microsoft.com/office/word/2010/wordml" xmlns:w="http://schemas.openxmlformats.org/wordprocessingml/2006/main" xmlns:w10="urn:schemas-microsoft-com:office:word" xmlns:wp14="http://schemas.microsoft.com/office/word/2010/wordprocessingDrawing" xmlns:v="urn:schemas-microsoft-com:vml" xmlns:o="urn:schemas-microsoft-com:office:office" xmlns:mc="http://schemas.openxmlformats.org/markup-compatibility/2006" xmlns:wpc="http://schemas.microsoft.com/office/word/2010/wordprocessingCanvas" xmlns="" val="0"/>
                         </a:ext>
                       </a:extLst>
                     </a:blip>
@@ -5874,93 +5769,37 @@
     </w:p>
     <w:p>
       <w:r>
-        <w:t xml:space="preserve">Electric Supply office has </w:t>
-      </w:r>
-      <w:proofErr w:type="gramStart"/>
-      <w:r>
-        <w:t>Customers1 :</w:t>
-      </w:r>
-      <w:proofErr w:type="gramEnd"/>
-      <w:r>
-        <w:t xml:space="preserve"> N</w:t>
-      </w:r>
-    </w:p>
-    <w:p>
-      <w:r>
-        <w:t xml:space="preserve">Electric Supply office has </w:t>
-      </w:r>
-      <w:proofErr w:type="gramStart"/>
-      <w:r>
-        <w:t>Contractors1 :</w:t>
-      </w:r>
-      <w:proofErr w:type="gramEnd"/>
-      <w:r>
-        <w:t xml:space="preserve"> N</w:t>
-      </w:r>
-    </w:p>
-    <w:p>
-      <w:r>
-        <w:t xml:space="preserve">Electric Supply office has </w:t>
-      </w:r>
-      <w:proofErr w:type="gramStart"/>
-      <w:r>
-        <w:t>Employees1 :</w:t>
-      </w:r>
-      <w:proofErr w:type="gramEnd"/>
-      <w:r>
-        <w:t xml:space="preserve"> N</w:t>
-      </w:r>
-    </w:p>
-    <w:p>
-      <w:r>
-        <w:t xml:space="preserve">Customer does Requests </w:t>
-      </w:r>
-      <w:proofErr w:type="gramStart"/>
-      <w:r>
-        <w:t>1 :</w:t>
-      </w:r>
-      <w:proofErr w:type="gramEnd"/>
-      <w:r>
-        <w:t xml:space="preserve"> N</w:t>
-      </w:r>
-    </w:p>
-    <w:p>
-      <w:r>
-        <w:t xml:space="preserve">Electric Supply serves Requests </w:t>
-      </w:r>
-      <w:proofErr w:type="gramStart"/>
-      <w:r>
-        <w:t>1 :</w:t>
-      </w:r>
-      <w:proofErr w:type="gramEnd"/>
-      <w:r>
-        <w:t xml:space="preserve"> N</w:t>
-      </w:r>
-    </w:p>
-    <w:p>
-      <w:r>
-        <w:t xml:space="preserve">User uses Service Connection </w:t>
-      </w:r>
-      <w:proofErr w:type="gramStart"/>
-      <w:r>
-        <w:t>1 :</w:t>
-      </w:r>
-      <w:proofErr w:type="gramEnd"/>
-      <w:r>
-        <w:t xml:space="preserve"> N</w:t>
-      </w:r>
-    </w:p>
-    <w:p>
-      <w:r>
-        <w:t xml:space="preserve">Employees provides Estimates </w:t>
-      </w:r>
-      <w:proofErr w:type="gramStart"/>
-      <w:r>
-        <w:t>M :</w:t>
-      </w:r>
-      <w:proofErr w:type="gramEnd"/>
-      <w:r>
-        <w:t xml:space="preserve"> N</w:t>
+        <w:t>Electric Supply office has Customers1 : N</w:t>
+      </w:r>
+    </w:p>
+    <w:p>
+      <w:r>
+        <w:t>Electric Supply office has Contractors1 : N</w:t>
+      </w:r>
+    </w:p>
+    <w:p>
+      <w:r>
+        <w:t>Electric Supply office has Employees1 : N</w:t>
+      </w:r>
+    </w:p>
+    <w:p>
+      <w:r>
+        <w:t>Customer does Requests 1 : N</w:t>
+      </w:r>
+    </w:p>
+    <w:p>
+      <w:r>
+        <w:t>Electric Supply serves Requests 1 : N</w:t>
+      </w:r>
+    </w:p>
+    <w:p>
+      <w:r>
+        <w:t>User uses Service Connection 1 : N</w:t>
+      </w:r>
+    </w:p>
+    <w:p>
+      <w:r>
+        <w:t>Employees provides Estimates M : N</w:t>
       </w:r>
     </w:p>
     <w:p/>
@@ -5989,10 +5828,10 @@
                     <pic:cNvPicPr/>
                   </pic:nvPicPr>
                   <pic:blipFill>
-                    <a:blip r:embed="rId14">
+                    <a:blip r:embed="rId13">
                       <a:extLst>
                         <a:ext uri="{28A0092B-C50C-407E-A947-70E740481C1C}">
-                          <a14:useLocalDpi xmlns:a14="http://schemas.microsoft.com/office/drawing/2010/main" val="0"/>
+                          <a14:useLocalDpi xmlns:a14="http://schemas.microsoft.com/office/drawing/2010/main" xmlns:wps="http://schemas.microsoft.com/office/word/2010/wordprocessingShape" xmlns:wpi="http://schemas.microsoft.com/office/word/2010/wordprocessingInk" xmlns:wpg="http://schemas.microsoft.com/office/word/2010/wordprocessingGroup" xmlns:w14="http://schemas.microsoft.com/office/word/2010/wordml" xmlns:w="http://schemas.openxmlformats.org/wordprocessingml/2006/main" xmlns:w10="urn:schemas-microsoft-com:office:word" xmlns:wp14="http://schemas.microsoft.com/office/word/2010/wordprocessingDrawing" xmlns:v="urn:schemas-microsoft-com:vml" xmlns:o="urn:schemas-microsoft-com:office:office" xmlns:mc="http://schemas.openxmlformats.org/markup-compatibility/2006" xmlns:wpc="http://schemas.microsoft.com/office/word/2010/wordprocessingCanvas" xmlns="" val="0"/>
                         </a:ext>
                       </a:extLst>
                     </a:blip>
@@ -6039,10 +5878,10 @@
                     <pic:cNvPicPr/>
                   </pic:nvPicPr>
                   <pic:blipFill>
-                    <a:blip r:embed="rId15">
+                    <a:blip r:embed="rId14">
                       <a:extLst>
                         <a:ext uri="{28A0092B-C50C-407E-A947-70E740481C1C}">
-                          <a14:useLocalDpi xmlns:a14="http://schemas.microsoft.com/office/drawing/2010/main" val="0"/>
+                          <a14:useLocalDpi xmlns:a14="http://schemas.microsoft.com/office/drawing/2010/main" xmlns:wps="http://schemas.microsoft.com/office/word/2010/wordprocessingShape" xmlns:wpi="http://schemas.microsoft.com/office/word/2010/wordprocessingInk" xmlns:wpg="http://schemas.microsoft.com/office/word/2010/wordprocessingGroup" xmlns:w14="http://schemas.microsoft.com/office/word/2010/wordml" xmlns:w="http://schemas.openxmlformats.org/wordprocessingml/2006/main" xmlns:w10="urn:schemas-microsoft-com:office:word" xmlns:wp14="http://schemas.microsoft.com/office/word/2010/wordprocessingDrawing" xmlns:v="urn:schemas-microsoft-com:vml" xmlns:o="urn:schemas-microsoft-com:office:office" xmlns:mc="http://schemas.openxmlformats.org/markup-compatibility/2006" xmlns:wpc="http://schemas.microsoft.com/office/word/2010/wordprocessingCanvas" xmlns="" val="0"/>
                         </a:ext>
                       </a:extLst>
                     </a:blip>
@@ -6107,10 +5946,10 @@
                     <pic:cNvPicPr/>
                   </pic:nvPicPr>
                   <pic:blipFill>
-                    <a:blip r:embed="rId16">
+                    <a:blip r:embed="rId15">
                       <a:extLst>
                         <a:ext uri="{28A0092B-C50C-407E-A947-70E740481C1C}">
-                          <a14:useLocalDpi xmlns:a14="http://schemas.microsoft.com/office/drawing/2010/main" val="0"/>
+                          <a14:useLocalDpi xmlns:a14="http://schemas.microsoft.com/office/drawing/2010/main" xmlns:wps="http://schemas.microsoft.com/office/word/2010/wordprocessingShape" xmlns:wpi="http://schemas.microsoft.com/office/word/2010/wordprocessingInk" xmlns:wpg="http://schemas.microsoft.com/office/word/2010/wordprocessingGroup" xmlns:w14="http://schemas.microsoft.com/office/word/2010/wordml" xmlns:w="http://schemas.openxmlformats.org/wordprocessingml/2006/main" xmlns:w10="urn:schemas-microsoft-com:office:word" xmlns:wp14="http://schemas.microsoft.com/office/word/2010/wordprocessingDrawing" xmlns:v="urn:schemas-microsoft-com:vml" xmlns:o="urn:schemas-microsoft-com:office:office" xmlns:mc="http://schemas.openxmlformats.org/markup-compatibility/2006" xmlns:wpc="http://schemas.microsoft.com/office/word/2010/wordprocessingCanvas" xmlns="" val="0"/>
                         </a:ext>
                       </a:extLst>
                     </a:blip>
@@ -6172,10 +6011,10 @@
                     <pic:cNvPicPr/>
                   </pic:nvPicPr>
                   <pic:blipFill>
-                    <a:blip r:embed="rId17">
+                    <a:blip r:embed="rId16">
                       <a:extLst>
                         <a:ext uri="{28A0092B-C50C-407E-A947-70E740481C1C}">
-                          <a14:useLocalDpi xmlns:a14="http://schemas.microsoft.com/office/drawing/2010/main" val="0"/>
+                          <a14:useLocalDpi xmlns:a14="http://schemas.microsoft.com/office/drawing/2010/main" xmlns:wps="http://schemas.microsoft.com/office/word/2010/wordprocessingShape" xmlns:wpi="http://schemas.microsoft.com/office/word/2010/wordprocessingInk" xmlns:wpg="http://schemas.microsoft.com/office/word/2010/wordprocessingGroup" xmlns:w14="http://schemas.microsoft.com/office/word/2010/wordml" xmlns:w="http://schemas.openxmlformats.org/wordprocessingml/2006/main" xmlns:w10="urn:schemas-microsoft-com:office:word" xmlns:wp14="http://schemas.microsoft.com/office/word/2010/wordprocessingDrawing" xmlns:v="urn:schemas-microsoft-com:vml" xmlns:o="urn:schemas-microsoft-com:office:office" xmlns:mc="http://schemas.openxmlformats.org/markup-compatibility/2006" xmlns:wpc="http://schemas.microsoft.com/office/word/2010/wordprocessingCanvas" xmlns="" val="0"/>
                         </a:ext>
                       </a:extLst>
                     </a:blip>
@@ -6227,7 +6066,7 @@
           <w:rFonts w:ascii="Arial" w:eastAsia="Arial" w:hAnsi="Arial" w:cs="Arial"/>
         </w:rPr>
       </w:pPr>
-      <w:hyperlink r:id="rId18" w:history="1">
+      <w:hyperlink r:id="rId17" w:history="1">
         <w:r>
           <w:rPr>
             <w:rStyle w:val="Hyperlink"/>
@@ -6249,7 +6088,7 @@
           <w:rFonts w:ascii="Arial" w:eastAsia="Arial" w:hAnsi="Arial" w:cs="Arial"/>
         </w:rPr>
       </w:pPr>
-      <w:hyperlink r:id="rId19" w:history="1">
+      <w:hyperlink r:id="rId18" w:history="1">
         <w:r>
           <w:rPr>
             <w:rStyle w:val="Hyperlink"/>
@@ -6271,7 +6110,7 @@
           <w:rFonts w:ascii="Arial" w:eastAsia="Arial" w:hAnsi="Arial" w:cs="Arial"/>
         </w:rPr>
       </w:pPr>
-      <w:hyperlink r:id="rId20" w:history="1">
+      <w:hyperlink r:id="rId19" w:history="1">
         <w:r>
           <w:rPr>
             <w:rStyle w:val="Hyperlink"/>
@@ -6293,7 +6132,7 @@
           <w:rFonts w:ascii="Arial" w:eastAsia="Arial" w:hAnsi="Arial" w:cs="Arial"/>
         </w:rPr>
       </w:pPr>
-      <w:hyperlink r:id="rId21" w:history="1">
+      <w:hyperlink r:id="rId20" w:history="1">
         <w:r>
           <w:rPr>
             <w:rStyle w:val="Hyperlink"/>
@@ -6315,7 +6154,7 @@
           <w:rFonts w:ascii="Arial" w:eastAsia="Arial" w:hAnsi="Arial" w:cs="Arial"/>
         </w:rPr>
       </w:pPr>
-      <w:hyperlink r:id="rId22" w:history="1">
+      <w:hyperlink r:id="rId21" w:history="1">
         <w:r>
           <w:rPr>
             <w:rStyle w:val="Hyperlink"/>
@@ -6337,7 +6176,7 @@
           <w:rFonts w:ascii="Arial" w:eastAsia="Arial" w:hAnsi="Arial" w:cs="Arial"/>
         </w:rPr>
       </w:pPr>
-      <w:hyperlink r:id="rId23" w:history="1">
+      <w:hyperlink r:id="rId22" w:history="1">
         <w:r>
           <w:rPr>
             <w:rStyle w:val="Hyperlink"/>
@@ -6359,7 +6198,7 @@
           <w:rFonts w:ascii="Arial" w:eastAsia="Arial" w:hAnsi="Arial" w:cs="Arial"/>
         </w:rPr>
       </w:pPr>
-      <w:hyperlink r:id="rId24" w:history="1">
+      <w:hyperlink r:id="rId23" w:history="1">
         <w:r>
           <w:rPr>
             <w:rStyle w:val="Hyperlink"/>
@@ -6381,7 +6220,7 @@
           <w:rFonts w:ascii="Arial" w:hAnsi="Arial" w:cs="Arial"/>
         </w:rPr>
       </w:pPr>
-      <w:hyperlink r:id="rId25" w:history="1">
+      <w:hyperlink r:id="rId24" w:history="1">
         <w:r>
           <w:rPr>
             <w:rStyle w:val="Hyperlink"/>
@@ -6433,19 +6272,11 @@
         <w:rPr>
           <w:rFonts w:ascii="Arial" w:hAnsi="Arial" w:cs="Arial"/>
         </w:rPr>
-        <w:t xml:space="preserve"> - E. R. </w:t>
-      </w:r>
-      <w:proofErr w:type="spellStart"/>
-      <w:r>
-        <w:rPr>
-          <w:rFonts w:ascii="Arial" w:hAnsi="Arial" w:cs="Arial"/>
-        </w:rPr>
-        <w:t>Balaguruswamy</w:t>
-      </w:r>
-      <w:proofErr w:type="spellEnd"/>
+        <w:t xml:space="preserve"> - E. R. Balaguruswamy</w:t>
+      </w:r>
     </w:p>
     <w:sectPr>
-      <w:footerReference w:type="default" r:id="rId26"/>
+      <w:footerReference w:type="default" r:id="rId25"/>
       <w:pgSz w:w="12240" w:h="15840"/>
       <w:pgMar w:top="1440" w:right="1440" w:bottom="1440" w:left="1440" w:header="720" w:footer="720" w:gutter="0"/>
       <w:pgBorders w:offsetFrom="page">
@@ -6464,8 +6295,8 @@
 </file>
 
 <file path=word/endnotes.xml><?xml version="1.0" encoding="utf-8"?>
-<w:endnotes xmlns:wpc="http://schemas.microsoft.com/office/word/2010/wordprocessingCanvas" xmlns:mc="http://schemas.openxmlformats.org/markup-compatibility/2006" xmlns:o="urn:schemas-microsoft-com:office:office" xmlns:r="http://schemas.openxmlformats.org/officeDocument/2006/relationships" xmlns:m="http://schemas.openxmlformats.org/officeDocument/2006/math" xmlns:v="urn:schemas-microsoft-com:vml" xmlns:wp14="http://schemas.microsoft.com/office/word/2010/wordprocessingDrawing" xmlns:wp="http://schemas.openxmlformats.org/drawingml/2006/wordprocessingDrawing" xmlns:w10="urn:schemas-microsoft-com:office:word" xmlns:w="http://schemas.openxmlformats.org/wordprocessingml/2006/main" xmlns:w14="http://schemas.microsoft.com/office/word/2010/wordml" xmlns:wpg="http://schemas.microsoft.com/office/word/2010/wordprocessingGroup" xmlns:wpi="http://schemas.microsoft.com/office/word/2010/wordprocessingInk" xmlns:wne="http://schemas.microsoft.com/office/word/2006/wordml" xmlns:wps="http://schemas.microsoft.com/office/word/2010/wordprocessingShape" mc:Ignorable="w14 wp14">
-  <w:endnote w:type="separator" w:id="-1">
+<w:endnotes xmlns:ve="http://schemas.openxmlformats.org/markup-compatibility/2006" xmlns:o="urn:schemas-microsoft-com:office:office" xmlns:r="http://schemas.openxmlformats.org/officeDocument/2006/relationships" xmlns:m="http://schemas.openxmlformats.org/officeDocument/2006/math" xmlns:v="urn:schemas-microsoft-com:vml" xmlns:wp="http://schemas.openxmlformats.org/drawingml/2006/wordprocessingDrawing" xmlns:w10="urn:schemas-microsoft-com:office:word" xmlns:w="http://schemas.openxmlformats.org/wordprocessingml/2006/main" xmlns:wne="http://schemas.microsoft.com/office/word/2006/wordml">
+  <w:endnote w:type="separator" w:id="0">
     <w:p>
       <w:pPr>
         <w:spacing w:after="0" w:line="240" w:lineRule="auto"/>
@@ -6475,7 +6306,7 @@
       </w:r>
     </w:p>
   </w:endnote>
-  <w:endnote w:type="continuationSeparator" w:id="0">
+  <w:endnote w:type="continuationSeparator" w:id="1">
     <w:p>
       <w:pPr>
         <w:spacing w:after="0" w:line="240" w:lineRule="auto"/>
@@ -6489,7 +6320,7 @@
 </file>
 
 <file path=word/footer1.xml><?xml version="1.0" encoding="utf-8"?>
-<w:ftr xmlns:wpc="http://schemas.microsoft.com/office/word/2010/wordprocessingCanvas" xmlns:mc="http://schemas.openxmlformats.org/markup-compatibility/2006" xmlns:o="urn:schemas-microsoft-com:office:office" xmlns:r="http://schemas.openxmlformats.org/officeDocument/2006/relationships" xmlns:m="http://schemas.openxmlformats.org/officeDocument/2006/math" xmlns:v="urn:schemas-microsoft-com:vml" xmlns:wp14="http://schemas.microsoft.com/office/word/2010/wordprocessingDrawing" xmlns:wp="http://schemas.openxmlformats.org/drawingml/2006/wordprocessingDrawing" xmlns:w10="urn:schemas-microsoft-com:office:word" xmlns:w="http://schemas.openxmlformats.org/wordprocessingml/2006/main" xmlns:w14="http://schemas.microsoft.com/office/word/2010/wordml" xmlns:wpg="http://schemas.microsoft.com/office/word/2010/wordprocessingGroup" xmlns:wpi="http://schemas.microsoft.com/office/word/2010/wordprocessingInk" xmlns:wne="http://schemas.microsoft.com/office/word/2006/wordml" xmlns:wps="http://schemas.microsoft.com/office/word/2010/wordprocessingShape" mc:Ignorable="w14 wp14">
+<w:ftr xmlns:ve="http://schemas.openxmlformats.org/markup-compatibility/2006" xmlns:o="urn:schemas-microsoft-com:office:office" xmlns:r="http://schemas.openxmlformats.org/officeDocument/2006/relationships" xmlns:m="http://schemas.openxmlformats.org/officeDocument/2006/math" xmlns:v="urn:schemas-microsoft-com:vml" xmlns:wp="http://schemas.openxmlformats.org/drawingml/2006/wordprocessingDrawing" xmlns:w10="urn:schemas-microsoft-com:office:word" xmlns:w="http://schemas.openxmlformats.org/wordprocessingml/2006/main" xmlns:wne="http://schemas.microsoft.com/office/word/2006/wordml">
   <w:sdt>
     <w:sdtPr>
       <w:id w:val="-757219047"/>
@@ -6509,27 +6340,14 @@
           <w:pStyle w:val="Footer"/>
           <w:jc w:val="center"/>
         </w:pPr>
-        <w:r>
-          <w:fldChar w:fldCharType="begin"/>
-        </w:r>
-        <w:r>
-          <w:instrText xml:space="preserve"> PAGE   \* MERGEFORMAT </w:instrText>
-        </w:r>
-        <w:r>
-          <w:fldChar w:fldCharType="separate"/>
-        </w:r>
-        <w:r>
-          <w:rPr>
-            <w:noProof/>
-          </w:rPr>
-          <w:t>10</w:t>
-        </w:r>
-        <w:r>
-          <w:rPr>
-            <w:noProof/>
-          </w:rPr>
-          <w:fldChar w:fldCharType="end"/>
-        </w:r>
+        <w:fldSimple w:instr=" PAGE   \* MERGEFORMAT ">
+          <w:r>
+            <w:rPr>
+              <w:noProof/>
+            </w:rPr>
+            <w:t>3</w:t>
+          </w:r>
+        </w:fldSimple>
       </w:p>
     </w:sdtContent>
   </w:sdt>
@@ -6542,8 +6360,8 @@
 </file>
 
 <file path=word/footnotes.xml><?xml version="1.0" encoding="utf-8"?>
-<w:footnotes xmlns:wpc="http://schemas.microsoft.com/office/word/2010/wordprocessingCanvas" xmlns:mc="http://schemas.openxmlformats.org/markup-compatibility/2006" xmlns:o="urn:schemas-microsoft-com:office:office" xmlns:r="http://schemas.openxmlformats.org/officeDocument/2006/relationships" xmlns:m="http://schemas.openxmlformats.org/officeDocument/2006/math" xmlns:v="urn:schemas-microsoft-com:vml" xmlns:wp14="http://schemas.microsoft.com/office/word/2010/wordprocessingDrawing" xmlns:wp="http://schemas.openxmlformats.org/drawingml/2006/wordprocessingDrawing" xmlns:w10="urn:schemas-microsoft-com:office:word" xmlns:w="http://schemas.openxmlformats.org/wordprocessingml/2006/main" xmlns:w14="http://schemas.microsoft.com/office/word/2010/wordml" xmlns:wpg="http://schemas.microsoft.com/office/word/2010/wordprocessingGroup" xmlns:wpi="http://schemas.microsoft.com/office/word/2010/wordprocessingInk" xmlns:wne="http://schemas.microsoft.com/office/word/2006/wordml" xmlns:wps="http://schemas.microsoft.com/office/word/2010/wordprocessingShape" mc:Ignorable="w14 wp14">
-  <w:footnote w:type="separator" w:id="-1">
+<w:footnotes xmlns:ve="http://schemas.openxmlformats.org/markup-compatibility/2006" xmlns:o="urn:schemas-microsoft-com:office:office" xmlns:r="http://schemas.openxmlformats.org/officeDocument/2006/relationships" xmlns:m="http://schemas.openxmlformats.org/officeDocument/2006/math" xmlns:v="urn:schemas-microsoft-com:vml" xmlns:wp="http://schemas.openxmlformats.org/drawingml/2006/wordprocessingDrawing" xmlns:w10="urn:schemas-microsoft-com:office:word" xmlns:w="http://schemas.openxmlformats.org/wordprocessingml/2006/main" xmlns:wne="http://schemas.microsoft.com/office/word/2006/wordml">
+  <w:footnote w:type="separator" w:id="0">
     <w:p>
       <w:pPr>
         <w:spacing w:after="0" w:line="240" w:lineRule="auto"/>
@@ -6553,7 +6371,7 @@
       </w:r>
     </w:p>
   </w:footnote>
-  <w:footnote w:type="continuationSeparator" w:id="0">
+  <w:footnote w:type="continuationSeparator" w:id="1">
     <w:p>
       <w:pPr>
         <w:spacing w:after="0" w:line="240" w:lineRule="auto"/>
@@ -6567,7 +6385,7 @@
 </file>
 
 <file path=word/numbering.xml><?xml version="1.0" encoding="utf-8"?>
-<w:numbering xmlns:wpc="http://schemas.microsoft.com/office/word/2010/wordprocessingCanvas" xmlns:mc="http://schemas.openxmlformats.org/markup-compatibility/2006" xmlns:o="urn:schemas-microsoft-com:office:office" xmlns:r="http://schemas.openxmlformats.org/officeDocument/2006/relationships" xmlns:m="http://schemas.openxmlformats.org/officeDocument/2006/math" xmlns:v="urn:schemas-microsoft-com:vml" xmlns:wp14="http://schemas.microsoft.com/office/word/2010/wordprocessingDrawing" xmlns:wp="http://schemas.openxmlformats.org/drawingml/2006/wordprocessingDrawing" xmlns:w10="urn:schemas-microsoft-com:office:word" xmlns:w="http://schemas.openxmlformats.org/wordprocessingml/2006/main" xmlns:w14="http://schemas.microsoft.com/office/word/2010/wordml" xmlns:wpg="http://schemas.microsoft.com/office/word/2010/wordprocessingGroup" xmlns:wpi="http://schemas.microsoft.com/office/word/2010/wordprocessingInk" xmlns:wne="http://schemas.microsoft.com/office/word/2006/wordml" xmlns:wps="http://schemas.microsoft.com/office/word/2010/wordprocessingShape" mc:Ignorable="w14 wp14">
+<w:numbering xmlns:ve="http://schemas.openxmlformats.org/markup-compatibility/2006" xmlns:o="urn:schemas-microsoft-com:office:office" xmlns:r="http://schemas.openxmlformats.org/officeDocument/2006/relationships" xmlns:m="http://schemas.openxmlformats.org/officeDocument/2006/math" xmlns:v="urn:schemas-microsoft-com:vml" xmlns:wp="http://schemas.openxmlformats.org/drawingml/2006/wordprocessingDrawing" xmlns:w10="urn:schemas-microsoft-com:office:word" xmlns:w="http://schemas.openxmlformats.org/wordprocessingml/2006/main" xmlns:wne="http://schemas.microsoft.com/office/word/2006/wordml">
   <w:numPicBullet w:numPicBulletId="0">
     <w:pict>
       <v:shapetype id="_x0000_t75" coordsize="21600,21600" o:spt="75" o:preferrelative="t" path="m@4@5l@4@11@9@11@9@5xe" filled="f" stroked="f">
@@ -6589,7 +6407,7 @@
         <v:path o:extrusionok="f" gradientshapeok="t" o:connecttype="rect"/>
         <o:lock v:ext="edit" aspectratio="t"/>
       </v:shapetype>
-      <v:shape id="_x0000_i1031" type="#_x0000_t75" style="width:12pt;height:12pt" o:bullet="t">
+      <v:shape id="_x0000_i1036" type="#_x0000_t75" style="width:11.25pt;height:11.25pt" o:bullet="t">
         <v:imagedata r:id="rId1" o:title="msoD"/>
       </v:shape>
     </w:pict>
@@ -8986,6 +8804,95 @@
     </w:lvl>
   </w:abstractNum>
   <w:abstractNum w:abstractNumId="21">
+    <w:nsid w:val="6EF921C5"/>
+    <w:multiLevelType w:val="hybridMultilevel"/>
+    <w:tmpl w:val="36B05F34"/>
+    <w:lvl w:ilvl="0" w:tplc="5D587FDA">
+      <w:start w:val="1"/>
+      <w:numFmt w:val="decimal"/>
+      <w:lvlText w:val="%1."/>
+      <w:lvlJc w:val="left"/>
+      <w:pPr>
+        <w:ind w:left="1080" w:hanging="360"/>
+      </w:pPr>
+      <w:rPr>
+        <w:rFonts w:hint="default"/>
+      </w:rPr>
+    </w:lvl>
+    <w:lvl w:ilvl="1" w:tplc="04090019" w:tentative="1">
+      <w:start w:val="1"/>
+      <w:numFmt w:val="lowerLetter"/>
+      <w:lvlText w:val="%2."/>
+      <w:lvlJc w:val="left"/>
+      <w:pPr>
+        <w:ind w:left="1800" w:hanging="360"/>
+      </w:pPr>
+    </w:lvl>
+    <w:lvl w:ilvl="2" w:tplc="0409001B" w:tentative="1">
+      <w:start w:val="1"/>
+      <w:numFmt w:val="lowerRoman"/>
+      <w:lvlText w:val="%3."/>
+      <w:lvlJc w:val="right"/>
+      <w:pPr>
+        <w:ind w:left="2520" w:hanging="180"/>
+      </w:pPr>
+    </w:lvl>
+    <w:lvl w:ilvl="3" w:tplc="0409000F" w:tentative="1">
+      <w:start w:val="1"/>
+      <w:numFmt w:val="decimal"/>
+      <w:lvlText w:val="%4."/>
+      <w:lvlJc w:val="left"/>
+      <w:pPr>
+        <w:ind w:left="3240" w:hanging="360"/>
+      </w:pPr>
+    </w:lvl>
+    <w:lvl w:ilvl="4" w:tplc="04090019" w:tentative="1">
+      <w:start w:val="1"/>
+      <w:numFmt w:val="lowerLetter"/>
+      <w:lvlText w:val="%5."/>
+      <w:lvlJc w:val="left"/>
+      <w:pPr>
+        <w:ind w:left="3960" w:hanging="360"/>
+      </w:pPr>
+    </w:lvl>
+    <w:lvl w:ilvl="5" w:tplc="0409001B" w:tentative="1">
+      <w:start w:val="1"/>
+      <w:numFmt w:val="lowerRoman"/>
+      <w:lvlText w:val="%6."/>
+      <w:lvlJc w:val="right"/>
+      <w:pPr>
+        <w:ind w:left="4680" w:hanging="180"/>
+      </w:pPr>
+    </w:lvl>
+    <w:lvl w:ilvl="6" w:tplc="0409000F" w:tentative="1">
+      <w:start w:val="1"/>
+      <w:numFmt w:val="decimal"/>
+      <w:lvlText w:val="%7."/>
+      <w:lvlJc w:val="left"/>
+      <w:pPr>
+        <w:ind w:left="5400" w:hanging="360"/>
+      </w:pPr>
+    </w:lvl>
+    <w:lvl w:ilvl="7" w:tplc="04090019" w:tentative="1">
+      <w:start w:val="1"/>
+      <w:numFmt w:val="lowerLetter"/>
+      <w:lvlText w:val="%8."/>
+      <w:lvlJc w:val="left"/>
+      <w:pPr>
+        <w:ind w:left="6120" w:hanging="360"/>
+      </w:pPr>
+    </w:lvl>
+    <w:lvl w:ilvl="8" w:tplc="0409001B" w:tentative="1">
+      <w:start w:val="1"/>
+      <w:numFmt w:val="lowerRoman"/>
+      <w:lvlText w:val="%9."/>
+      <w:lvlJc w:val="right"/>
+      <w:pPr>
+        <w:ind w:left="6840" w:hanging="180"/>
+      </w:pPr>
+    </w:lvl>
+  </w:abstractNum>
+  <w:abstractNum w:abstractNumId="22">
     <w:nsid w:val="6FDB6CA9"/>
     <w:multiLevelType w:val="multilevel"/>
     <w:tmpl w:val="A72A72E6"/>
@@ -9103,7 +9010,7 @@
       </w:rPr>
     </w:lvl>
   </w:abstractNum>
-  <w:abstractNum w:abstractNumId="22">
+  <w:abstractNum w:abstractNumId="23">
     <w:nsid w:val="78C72F37"/>
     <w:multiLevelType w:val="multilevel"/>
     <w:tmpl w:val="A72A72E6"/>
@@ -9221,7 +9128,7 @@
       </w:rPr>
     </w:lvl>
   </w:abstractNum>
-  <w:abstractNum w:abstractNumId="23">
+  <w:abstractNum w:abstractNumId="24">
     <w:nsid w:val="79B60E5D"/>
     <w:multiLevelType w:val="multilevel"/>
     <w:tmpl w:val="28164914"/>
@@ -9341,7 +9248,7 @@
       </w:rPr>
     </w:lvl>
   </w:abstractNum>
-  <w:abstractNum w:abstractNumId="24">
+  <w:abstractNum w:abstractNumId="25">
     <w:nsid w:val="7E0A1C8C"/>
     <w:multiLevelType w:val="hybridMultilevel"/>
     <w:tmpl w:val="C12086BC"/>
@@ -9479,13 +9386,13 @@
     <w:abstractNumId w:val="10"/>
   </w:num>
   <w:num w:numId="9">
-    <w:abstractNumId w:val="21"/>
+    <w:abstractNumId w:val="22"/>
   </w:num>
   <w:num w:numId="10">
     <w:abstractNumId w:val="7"/>
   </w:num>
   <w:num w:numId="11">
-    <w:abstractNumId w:val="23"/>
+    <w:abstractNumId w:val="24"/>
   </w:num>
   <w:num w:numId="12">
     <w:abstractNumId w:val="20"/>
@@ -9509,7 +9416,7 @@
     <w:abstractNumId w:val="11"/>
   </w:num>
   <w:num w:numId="19">
-    <w:abstractNumId w:val="22"/>
+    <w:abstractNumId w:val="23"/>
   </w:num>
   <w:num w:numId="20">
     <w:abstractNumId w:val="13"/>
@@ -9527,13 +9434,16 @@
     <w:abstractNumId w:val="4"/>
   </w:num>
   <w:num w:numId="25">
-    <w:abstractNumId w:val="24"/>
+    <w:abstractNumId w:val="25"/>
+  </w:num>
+  <w:num w:numId="26">
+    <w:abstractNumId w:val="21"/>
   </w:num>
 </w:numbering>
 </file>
 
 <file path=word/styles.xml><?xml version="1.0" encoding="utf-8"?>
-<w:styles xmlns:mc="http://schemas.openxmlformats.org/markup-compatibility/2006" xmlns:r="http://schemas.openxmlformats.org/officeDocument/2006/relationships" xmlns:w="http://schemas.openxmlformats.org/wordprocessingml/2006/main" xmlns:w14="http://schemas.microsoft.com/office/word/2010/wordml" mc:Ignorable="w14">
+<w:styles xmlns:r="http://schemas.openxmlformats.org/officeDocument/2006/relationships" xmlns:w="http://schemas.openxmlformats.org/wordprocessingml/2006/main">
   <w:docDefaults>
     <w:rPrDefault>
       <w:rPr>
@@ -9912,6 +9822,7 @@
     <w:uiPriority w:val="99"/>
     <w:semiHidden/>
     <w:unhideWhenUsed/>
+    <w:qFormat/>
     <w:tblPr>
       <w:tblInd w:w="0" w:type="dxa"/>
       <w:tblCellMar>

</xml_diff>

<commit_message>
work to be done and functional requirement rewritten
</commit_message>
<xml_diff>
--- a/School Management System-synopsis.docx
+++ b/School Management System-synopsis.docx
@@ -4535,20 +4535,40 @@
         <w:rPr>
           <w:b/>
         </w:rPr>
-        <w:t>Application Register:</w:t>
-      </w:r>
-      <w:r>
-        <w:t xml:space="preserve"> Application Number, Name, Address with Contact Number, Load, Initial</w:t>
-      </w:r>
-    </w:p>
-    <w:p>
-      <w:r>
-        <w:t>Deposit Amount, Application Received Date, Quotation Amount, Quotation Sent Date, Amount</w:t>
-      </w:r>
-    </w:p>
-    <w:p>
-      <w:r>
-        <w:t>Received On, Service Connection Number.</w:t>
+        <w:t>Admission</w:t>
+      </w:r>
+      <w:r>
+        <w:rPr>
+          <w:b/>
+        </w:rPr>
+        <w:t xml:space="preserve"> Register:</w:t>
+      </w:r>
+      <w:r>
+        <w:t xml:space="preserve"> Form</w:t>
+      </w:r>
+      <w:r>
+        <w:t xml:space="preserve"> Number,</w:t>
+      </w:r>
+      <w:r>
+        <w:t xml:space="preserve"> Student</w:t>
+      </w:r>
+      <w:r>
+        <w:t xml:space="preserve"> Name, Address with Contact Number, </w:t>
+      </w:r>
+      <w:r>
+        <w:t>Mother’s Name, Father’s Name, Parent’s Income per annum, Parent’s qualification</w:t>
+      </w:r>
+      <w:r>
+        <w:t>, Initial amount for registration,</w:t>
+      </w:r>
+      <w:r>
+        <w:t xml:space="preserve"> </w:t>
+      </w:r>
+      <w:r>
+        <w:t>Form Submission</w:t>
+      </w:r>
+      <w:r>
+        <w:t xml:space="preserve"> Date.</w:t>
       </w:r>
     </w:p>
     <w:p>
@@ -4579,7 +4599,18 @@
           <w:sz w:val="23"/>
           <w:szCs w:val="23"/>
         </w:rPr>
-        <w:t xml:space="preserve">Service Connection Register: </w:t>
+        <w:t xml:space="preserve">Enrolment </w:t>
+      </w:r>
+      <w:r>
+        <w:rPr>
+          <w:rFonts w:ascii="Times New Roman" w:hAnsi="Times New Roman" w:cs="Times New Roman"/>
+          <w:b/>
+          <w:bCs/>
+          <w:color w:val="000000"/>
+          <w:sz w:val="23"/>
+          <w:szCs w:val="23"/>
+        </w:rPr>
+        <w:t xml:space="preserve">Register: </w:t>
       </w:r>
       <w:r>
         <w:rPr>
@@ -4588,7 +4619,79 @@
           <w:sz w:val="23"/>
           <w:szCs w:val="23"/>
         </w:rPr>
-        <w:t>Service Connection Number, Application Number, Name,Address with Contact Number, Quotation Amount, Amount Received Date, Work Assigned To (Contractor), Work Completed on Date.</w:t>
+        <w:t>Form Number,</w:t>
+      </w:r>
+      <w:r>
+        <w:rPr>
+          <w:rFonts w:ascii="Times New Roman" w:hAnsi="Times New Roman" w:cs="Times New Roman"/>
+          <w:color w:val="000000"/>
+          <w:sz w:val="23"/>
+          <w:szCs w:val="23"/>
+        </w:rPr>
+        <w:t xml:space="preserve"> </w:t>
+      </w:r>
+      <w:r>
+        <w:rPr>
+          <w:rFonts w:ascii="Times New Roman" w:hAnsi="Times New Roman" w:cs="Times New Roman"/>
+          <w:color w:val="000000"/>
+          <w:sz w:val="23"/>
+          <w:szCs w:val="23"/>
+        </w:rPr>
+        <w:t xml:space="preserve">Student </w:t>
+      </w:r>
+      <w:r>
+        <w:rPr>
+          <w:rFonts w:ascii="Times New Roman" w:hAnsi="Times New Roman" w:cs="Times New Roman"/>
+          <w:color w:val="000000"/>
+          <w:sz w:val="23"/>
+          <w:szCs w:val="23"/>
+        </w:rPr>
+        <w:t>Name,</w:t>
+      </w:r>
+      <w:r>
+        <w:rPr>
+          <w:rFonts w:ascii="Times New Roman" w:hAnsi="Times New Roman" w:cs="Times New Roman"/>
+          <w:color w:val="000000"/>
+          <w:sz w:val="23"/>
+          <w:szCs w:val="23"/>
+        </w:rPr>
+        <w:t xml:space="preserve"> </w:t>
+      </w:r>
+      <w:r>
+        <w:rPr>
+          <w:rFonts w:ascii="Times New Roman" w:hAnsi="Times New Roman" w:cs="Times New Roman"/>
+          <w:color w:val="000000"/>
+          <w:sz w:val="23"/>
+          <w:szCs w:val="23"/>
+        </w:rPr>
+        <w:t xml:space="preserve">Address with Contact Number, </w:t>
+      </w:r>
+      <w:r>
+        <w:rPr>
+          <w:rFonts w:ascii="Times New Roman" w:hAnsi="Times New Roman" w:cs="Times New Roman"/>
+          <w:color w:val="000000"/>
+          <w:sz w:val="23"/>
+          <w:szCs w:val="23"/>
+        </w:rPr>
+        <w:t xml:space="preserve">Parent’s name, Deposit </w:t>
+      </w:r>
+      <w:r>
+        <w:rPr>
+          <w:rFonts w:ascii="Times New Roman" w:hAnsi="Times New Roman" w:cs="Times New Roman"/>
+          <w:color w:val="000000"/>
+          <w:sz w:val="23"/>
+          <w:szCs w:val="23"/>
+        </w:rPr>
+        <w:t xml:space="preserve">Amount, Amount Received Date, </w:t>
+      </w:r>
+      <w:r>
+        <w:rPr>
+          <w:rFonts w:ascii="Times New Roman" w:hAnsi="Times New Roman" w:cs="Times New Roman"/>
+          <w:color w:val="000000"/>
+          <w:sz w:val="23"/>
+          <w:szCs w:val="23"/>
+        </w:rPr>
+        <w:t>Student Assigned To (Class).</w:t>
       </w:r>
     </w:p>
     <w:p>
@@ -4619,7 +4722,29 @@
           <w:sz w:val="23"/>
           <w:szCs w:val="23"/>
         </w:rPr>
-        <w:t xml:space="preserve">Meter Movement Register: </w:t>
+        <w:t>Examination</w:t>
+      </w:r>
+      <w:r>
+        <w:rPr>
+          <w:rFonts w:ascii="Times New Roman" w:hAnsi="Times New Roman" w:cs="Times New Roman"/>
+          <w:b/>
+          <w:bCs/>
+          <w:color w:val="000000"/>
+          <w:sz w:val="23"/>
+          <w:szCs w:val="23"/>
+        </w:rPr>
+        <w:t xml:space="preserve"> Register:</w:t>
+      </w:r>
+      <w:r>
+        <w:rPr>
+          <w:rFonts w:ascii="Times New Roman" w:hAnsi="Times New Roman" w:cs="Times New Roman"/>
+          <w:b/>
+          <w:bCs/>
+          <w:color w:val="000000"/>
+          <w:sz w:val="23"/>
+          <w:szCs w:val="23"/>
+        </w:rPr>
+        <w:t xml:space="preserve"> </w:t>
       </w:r>
       <w:r>
         <w:rPr>
@@ -4628,7 +4753,106 @@
           <w:sz w:val="23"/>
           <w:szCs w:val="23"/>
         </w:rPr>
-        <w:t>Service Connection Number, Name Address with Contact Number,Meter Number, Seal Number, Meter Issue Date, Work Assigned To (Staff), Date of Connection</w:t>
+        <w:t xml:space="preserve">Enrolment </w:t>
+      </w:r>
+      <w:r>
+        <w:rPr>
+          <w:rFonts w:ascii="Times New Roman" w:hAnsi="Times New Roman" w:cs="Times New Roman"/>
+          <w:color w:val="000000"/>
+          <w:sz w:val="23"/>
+          <w:szCs w:val="23"/>
+        </w:rPr>
+        <w:t xml:space="preserve">Number, </w:t>
+      </w:r>
+      <w:r>
+        <w:rPr>
+          <w:rFonts w:ascii="Times New Roman" w:hAnsi="Times New Roman" w:cs="Times New Roman"/>
+          <w:color w:val="000000"/>
+          <w:sz w:val="23"/>
+          <w:szCs w:val="23"/>
+        </w:rPr>
+        <w:t xml:space="preserve">Student </w:t>
+      </w:r>
+      <w:r>
+        <w:rPr>
+          <w:rFonts w:ascii="Times New Roman" w:hAnsi="Times New Roman" w:cs="Times New Roman"/>
+          <w:color w:val="000000"/>
+          <w:sz w:val="23"/>
+          <w:szCs w:val="23"/>
+        </w:rPr>
+        <w:t>Name</w:t>
+      </w:r>
+      <w:r>
+        <w:rPr>
+          <w:rFonts w:ascii="Times New Roman" w:hAnsi="Times New Roman" w:cs="Times New Roman"/>
+          <w:color w:val="000000"/>
+          <w:sz w:val="23"/>
+          <w:szCs w:val="23"/>
+        </w:rPr>
+        <w:t>,</w:t>
+      </w:r>
+      <w:r>
+        <w:rPr>
+          <w:rFonts w:ascii="Times New Roman" w:hAnsi="Times New Roman" w:cs="Times New Roman"/>
+          <w:color w:val="000000"/>
+          <w:sz w:val="23"/>
+          <w:szCs w:val="23"/>
+        </w:rPr>
+        <w:t xml:space="preserve"> Address with Contact Number,</w:t>
+      </w:r>
+      <w:r>
+        <w:rPr>
+          <w:rFonts w:ascii="Times New Roman" w:hAnsi="Times New Roman" w:cs="Times New Roman"/>
+          <w:color w:val="000000"/>
+          <w:sz w:val="23"/>
+          <w:szCs w:val="23"/>
+        </w:rPr>
+        <w:t xml:space="preserve"> Attendance, Class Performance, </w:t>
+      </w:r>
+      <w:r>
+        <w:rPr>
+          <w:rFonts w:ascii="Times New Roman" w:hAnsi="Times New Roman" w:cs="Times New Roman"/>
+          <w:color w:val="000000"/>
+          <w:sz w:val="23"/>
+          <w:szCs w:val="23"/>
+        </w:rPr>
+        <w:t>Deposit Amount</w:t>
+      </w:r>
+      <w:r>
+        <w:rPr>
+          <w:rFonts w:ascii="Times New Roman" w:hAnsi="Times New Roman" w:cs="Times New Roman"/>
+          <w:color w:val="000000"/>
+          <w:sz w:val="23"/>
+          <w:szCs w:val="23"/>
+        </w:rPr>
+        <w:t xml:space="preserve"> </w:t>
+      </w:r>
+      <w:r>
+        <w:rPr>
+          <w:rFonts w:ascii="Times New Roman" w:hAnsi="Times New Roman" w:cs="Times New Roman"/>
+          <w:color w:val="000000"/>
+          <w:sz w:val="23"/>
+          <w:szCs w:val="23"/>
+        </w:rPr>
+        <w:t>check</w:t>
+      </w:r>
+      <w:r>
+        <w:rPr>
+          <w:rFonts w:ascii="Times New Roman" w:hAnsi="Times New Roman" w:cs="Times New Roman"/>
+          <w:color w:val="000000"/>
+          <w:sz w:val="23"/>
+          <w:szCs w:val="23"/>
+        </w:rPr>
+        <w:t>,</w:t>
+      </w:r>
+      <w:r>
+        <w:rPr>
+          <w:rFonts w:ascii="Times New Roman" w:hAnsi="Times New Roman" w:cs="Times New Roman"/>
+          <w:color w:val="000000"/>
+          <w:sz w:val="23"/>
+          <w:szCs w:val="23"/>
+        </w:rPr>
+        <w:t xml:space="preserve"> Received Amount date. </w:t>
       </w:r>
     </w:p>
     <w:p>
@@ -4660,7 +4884,29 @@
           <w:szCs w:val="23"/>
         </w:rPr>
         <w:lastRenderedPageBreak/>
-        <w:t xml:space="preserve">Estimation Sheet per Application: </w:t>
+        <w:t>Grade card generation</w:t>
+      </w:r>
+      <w:r>
+        <w:rPr>
+          <w:rFonts w:ascii="Times New Roman" w:hAnsi="Times New Roman" w:cs="Times New Roman"/>
+          <w:b/>
+          <w:bCs/>
+          <w:color w:val="000000"/>
+          <w:sz w:val="23"/>
+          <w:szCs w:val="23"/>
+        </w:rPr>
+        <w:t>:</w:t>
+      </w:r>
+      <w:r>
+        <w:rPr>
+          <w:rFonts w:ascii="Times New Roman" w:hAnsi="Times New Roman" w:cs="Times New Roman"/>
+          <w:b/>
+          <w:bCs/>
+          <w:color w:val="000000"/>
+          <w:sz w:val="23"/>
+          <w:szCs w:val="23"/>
+        </w:rPr>
+        <w:t xml:space="preserve"> </w:t>
       </w:r>
       <w:r>
         <w:rPr>
@@ -4669,7 +4915,43 @@
           <w:sz w:val="23"/>
           <w:szCs w:val="23"/>
         </w:rPr>
-        <w:t>contains input Application Number, name, Address with Contact Number, Wire Length Required, Angle Type and calculates Weight of Angle, andQuotation amount</w:t>
+        <w:t xml:space="preserve">Enrolment </w:t>
+      </w:r>
+      <w:r>
+        <w:rPr>
+          <w:rFonts w:ascii="Times New Roman" w:hAnsi="Times New Roman" w:cs="Times New Roman"/>
+          <w:color w:val="000000"/>
+          <w:sz w:val="23"/>
+          <w:szCs w:val="23"/>
+        </w:rPr>
+        <w:t xml:space="preserve">Number, </w:t>
+      </w:r>
+      <w:r>
+        <w:rPr>
+          <w:rFonts w:ascii="Times New Roman" w:hAnsi="Times New Roman" w:cs="Times New Roman"/>
+          <w:color w:val="000000"/>
+          <w:sz w:val="23"/>
+          <w:szCs w:val="23"/>
+        </w:rPr>
+        <w:t xml:space="preserve">Student </w:t>
+      </w:r>
+      <w:r>
+        <w:rPr>
+          <w:rFonts w:ascii="Times New Roman" w:hAnsi="Times New Roman" w:cs="Times New Roman"/>
+          <w:color w:val="000000"/>
+          <w:sz w:val="23"/>
+          <w:szCs w:val="23"/>
+        </w:rPr>
+        <w:t xml:space="preserve">name, Address with Contact Number, </w:t>
+      </w:r>
+      <w:r>
+        <w:rPr>
+          <w:rFonts w:ascii="Times New Roman" w:hAnsi="Times New Roman" w:cs="Times New Roman"/>
+          <w:color w:val="000000"/>
+          <w:sz w:val="23"/>
+          <w:szCs w:val="23"/>
+        </w:rPr>
+        <w:t>Getting marks , Grand total , Percentage Marks, Grade given, Position given.</w:t>
       </w:r>
     </w:p>
     <w:p>
@@ -4699,6 +4981,9 @@
         <w:t>We will incorporate the above mentioned workflow of an</w:t>
       </w:r>
       <w:r>
+        <w:t xml:space="preserve"> </w:t>
+      </w:r>
+      <w:r>
         <w:t>School</w:t>
       </w:r>
       <w:r>
@@ -4740,71 +5025,200 @@
     </w:p>
     <w:p>
       <w:pPr>
+        <w:pStyle w:val="Heading4"/>
+      </w:pPr>
+      <w:r>
+        <w:t>View and Enter new Student and Employee information</w:t>
+      </w:r>
+    </w:p>
+    <w:p>
+      <w:pPr>
+        <w:rPr>
+          <w:b/>
+        </w:rPr>
+      </w:pPr>
+      <w:r>
+        <w:rPr>
+          <w:b/>
+        </w:rPr>
+        <w:t>Introduction</w:t>
+      </w:r>
+    </w:p>
+    <w:p>
+      <w:pPr>
+        <w:rPr>
+          <w:b/>
+        </w:rPr>
+      </w:pPr>
+      <w:r>
+        <w:t>The details of new student and employee admitted are kept.</w:t>
+      </w:r>
+    </w:p>
+    <w:p>
+      <w:pPr>
+        <w:rPr>
+          <w:b/>
+        </w:rPr>
+      </w:pPr>
+      <w:r>
+        <w:rPr>
+          <w:b/>
+        </w:rPr>
+        <w:t>Input</w:t>
+      </w:r>
+    </w:p>
+    <w:p>
+      <w:r>
+        <w:t xml:space="preserve">Relevant </w:t>
+      </w:r>
+      <w:r>
+        <w:t>student and employee data like name, address, contact no., applying for which class.</w:t>
+      </w:r>
+    </w:p>
+    <w:p>
+      <w:pPr>
+        <w:rPr>
+          <w:b/>
+        </w:rPr>
+      </w:pPr>
+      <w:r>
+        <w:rPr>
+          <w:b/>
+        </w:rPr>
+        <w:t>Processing</w:t>
+      </w:r>
+    </w:p>
+    <w:p>
+      <w:r>
+        <w:t>E</w:t>
+      </w:r>
+      <w:r>
+        <w:t xml:space="preserve">mployee will enter data in SMS and create a new Student enrolment no, as well as a new code number for Employee. </w:t>
+      </w:r>
+    </w:p>
+    <w:p>
+      <w:pPr>
+        <w:rPr>
+          <w:b/>
+        </w:rPr>
+      </w:pPr>
+      <w:r>
+        <w:rPr>
+          <w:b/>
+        </w:rPr>
+        <w:t>Output</w:t>
+      </w:r>
+    </w:p>
+    <w:p>
+      <w:r>
+        <w:t>SMS will generate Enrolment no. for Student and Code no. for Employee .</w:t>
+      </w:r>
+      <w:r>
+        <w:t>Details can be viewed later on whenever required.</w:t>
+      </w:r>
+    </w:p>
+    <w:p>
+      <w:pPr>
+        <w:pStyle w:val="Heading4"/>
+      </w:pPr>
+      <w:r>
+        <w:t>View and Enter new timetable information</w:t>
+      </w:r>
+    </w:p>
+    <w:p>
+      <w:pPr>
+        <w:rPr>
+          <w:b/>
+        </w:rPr>
+      </w:pPr>
+      <w:r>
+        <w:rPr>
+          <w:b/>
+        </w:rPr>
+        <w:t>Introduction</w:t>
+      </w:r>
+    </w:p>
+    <w:p>
+      <w:r>
+        <w:t xml:space="preserve">Employee can view the time table and can also update </w:t>
+      </w:r>
+      <w:r>
+        <w:t>the timetable information.</w:t>
+      </w:r>
+    </w:p>
+    <w:p>
+      <w:pPr>
+        <w:rPr>
+          <w:b/>
+        </w:rPr>
+      </w:pPr>
+      <w:r>
+        <w:rPr>
+          <w:b/>
+        </w:rPr>
+        <w:t>Input</w:t>
+      </w:r>
+    </w:p>
+    <w:p>
+      <w:r>
+        <w:t>Employee number, department number and</w:t>
+      </w:r>
+      <w:r>
+        <w:t xml:space="preserve"> </w:t>
+      </w:r>
+      <w:r>
+        <w:t>Week range</w:t>
+      </w:r>
+    </w:p>
+    <w:p>
+      <w:pPr>
+        <w:rPr>
+          <w:b/>
+        </w:rPr>
+      </w:pPr>
+      <w:r>
+        <w:rPr>
+          <w:b/>
+        </w:rPr>
+        <w:t>Processing</w:t>
+      </w:r>
+    </w:p>
+    <w:p>
+      <w:pPr>
         <w:ind w:left="360"/>
       </w:pPr>
       <w:r>
-        <w:rPr>
-          <w:u w:val="single"/>
-        </w:rPr>
-        <w:t>Function 1</w:t>
-      </w:r>
-      <w:r>
-        <w:t xml:space="preserve">: </w:t>
-      </w:r>
-      <w:r>
-        <w:t xml:space="preserve"> View and E</w:t>
-      </w:r>
-      <w:r>
-        <w:t>nter new Student and Employee information</w:t>
+        <w:lastRenderedPageBreak/>
+        <w:t>Employee number and department number must be unique, and when entering timetable of any employee or teacher both values must be valid references. Week range must be between 1to 52.</w:t>
+      </w:r>
+    </w:p>
+    <w:p>
+      <w:pPr>
+        <w:rPr>
+          <w:b/>
+        </w:rPr>
+      </w:pPr>
+      <w:r>
+        <w:rPr>
+          <w:b/>
+        </w:rPr>
+        <w:t>Output</w:t>
+      </w:r>
+    </w:p>
+    <w:p>
+      <w:r>
+        <w:t>Teacher and Student both can see the time table .</w:t>
       </w:r>
     </w:p>
     <w:p>
       <w:pPr>
         <w:ind w:left="360"/>
       </w:pPr>
-      <w:r>
-        <w:tab/>
-        <w:t>The details of new student and employee admitted are kept. Details can be viewed later on whenever required.</w:t>
-      </w:r>
-    </w:p>
-    <w:p>
-      <w:pPr>
-        <w:ind w:left="360"/>
-      </w:pPr>
-      <w:r>
-        <w:rPr>
-          <w:u w:val="single"/>
-        </w:rPr>
-        <w:t>Function 2</w:t>
-      </w:r>
-      <w:r>
-        <w:t xml:space="preserve">:  </w:t>
-      </w:r>
-      <w:r>
-        <w:t>View and Enter new timetable information</w:t>
-      </w:r>
-    </w:p>
-    <w:p>
-      <w:pPr>
-        <w:ind w:left="360"/>
-      </w:pPr>
-      <w:r>
-        <w:t>Employee number and department number must be unique, and when entering timetable of any employee or teacher both values must be valid references. Week range must be between 1to 52.</w:t>
-      </w:r>
-    </w:p>
-    <w:p>
-      <w:pPr>
-        <w:ind w:left="360"/>
-      </w:pPr>
-      <w:r>
-        <w:rPr>
-          <w:u w:val="single"/>
-        </w:rPr>
-        <w:t>Function 3</w:t>
-      </w:r>
-      <w:r>
-        <w:t>:</w:t>
-      </w:r>
+    </w:p>
+    <w:p>
+      <w:pPr>
+        <w:pStyle w:val="Heading4"/>
+      </w:pPr>
       <w:r>
         <w:tab/>
         <w:t xml:space="preserve">  Security</w:t>
@@ -4812,6 +5226,58 @@
     </w:p>
     <w:p>
       <w:pPr>
+        <w:rPr>
+          <w:b/>
+        </w:rPr>
+      </w:pPr>
+      <w:r>
+        <w:rPr>
+          <w:b/>
+        </w:rPr>
+        <w:t>Introduction</w:t>
+      </w:r>
+    </w:p>
+    <w:p>
+      <w:pPr>
+        <w:rPr>
+          <w:b/>
+        </w:rPr>
+      </w:pPr>
+      <w:r>
+        <w:rPr>
+          <w:b/>
+        </w:rPr>
+        <w:t>Input</w:t>
+      </w:r>
+    </w:p>
+    <w:p>
+      <w:pPr>
+        <w:rPr>
+          <w:b/>
+        </w:rPr>
+      </w:pPr>
+      <w:r>
+        <w:rPr>
+          <w:b/>
+        </w:rPr>
+        <w:t>Processing</w:t>
+      </w:r>
+    </w:p>
+    <w:p>
+      <w:pPr>
+        <w:rPr>
+          <w:b/>
+        </w:rPr>
+      </w:pPr>
+      <w:r>
+        <w:rPr>
+          <w:b/>
+        </w:rPr>
+        <w:t>Output</w:t>
+      </w:r>
+    </w:p>
+    <w:p>
+      <w:pPr>
         <w:ind w:left="360"/>
       </w:pPr>
       <w:r>
@@ -4820,73 +5286,219 @@
     </w:p>
     <w:p>
       <w:pPr>
-        <w:ind w:left="360"/>
-      </w:pPr>
-      <w:r>
-        <w:rPr>
-          <w:u w:val="single"/>
-        </w:rPr>
-        <w:t>Function 4</w:t>
-      </w:r>
-      <w:r>
-        <w:t>:</w:t>
-      </w:r>
-      <w:r>
-        <w:tab/>
-        <w:t xml:space="preserve">  Changing Password and Username</w:t>
+        <w:pStyle w:val="Heading4"/>
+      </w:pPr>
+      <w:r>
+        <w:t>Changing Password and Username</w:t>
       </w:r>
       <w:bookmarkStart w:id="23" w:name="_GoBack"/>
       <w:bookmarkEnd w:id="23"/>
     </w:p>
     <w:p>
       <w:pPr>
+        <w:rPr>
+          <w:b/>
+        </w:rPr>
+      </w:pPr>
+      <w:r>
+        <w:tab/>
+      </w:r>
+      <w:r>
+        <w:rPr>
+          <w:b/>
+        </w:rPr>
+        <w:t>Introduction</w:t>
+      </w:r>
+    </w:p>
+    <w:p>
+      <w:pPr>
+        <w:rPr>
+          <w:b/>
+        </w:rPr>
+      </w:pPr>
+      <w:r>
+        <w:rPr>
+          <w:b/>
+        </w:rPr>
+        <w:t>Input</w:t>
+      </w:r>
+    </w:p>
+    <w:p>
+      <w:pPr>
+        <w:rPr>
+          <w:b/>
+        </w:rPr>
+      </w:pPr>
+      <w:r>
+        <w:rPr>
+          <w:b/>
+        </w:rPr>
+        <w:t>Processing</w:t>
+      </w:r>
+    </w:p>
+    <w:p>
+      <w:pPr>
+        <w:rPr>
+          <w:b/>
+        </w:rPr>
+      </w:pPr>
+      <w:r>
+        <w:rPr>
+          <w:b/>
+        </w:rPr>
+        <w:t>Output</w:t>
+      </w:r>
+    </w:p>
+    <w:p>
+      <w:pPr>
         <w:ind w:left="360"/>
       </w:pPr>
       <w:r>
+        <w:t>Password and Username can be changed according to the Employee requirement whenever they want to change for better security of the System.</w:t>
+      </w:r>
+    </w:p>
+    <w:p>
+      <w:pPr>
+        <w:pStyle w:val="Heading4"/>
+      </w:pPr>
+      <w:r>
+        <w:rPr>
+          <w:rStyle w:val="Heading4Char"/>
+        </w:rPr>
         <w:tab/>
-        <w:t>Password and Username can be changed according to the Employee requirement whenever they want to change for better security of the System.</w:t>
-      </w:r>
-    </w:p>
-    <w:p>
-      <w:pPr>
-        <w:ind w:left="360"/>
-      </w:pPr>
-      <w:r>
-        <w:rPr>
-          <w:u w:val="single"/>
-        </w:rPr>
-        <w:t>Function 5</w:t>
-      </w:r>
-      <w:r>
-        <w:t>:</w:t>
-      </w:r>
-      <w:r>
-        <w:tab/>
-        <w:t xml:space="preserve">  Mail Notification </w:t>
-      </w:r>
-    </w:p>
-    <w:p>
-      <w:pPr>
-        <w:ind w:left="360"/>
-      </w:pPr>
-      <w:r>
-        <w:tab/>
+      </w:r>
+      <w:r>
+        <w:t xml:space="preserve">  </w:t>
+      </w:r>
+      <w:r>
+        <w:t>M</w:t>
+      </w:r>
+      <w:r>
+        <w:t xml:space="preserve">ail Notification </w:t>
+      </w:r>
+    </w:p>
+    <w:p>
+      <w:pPr>
+        <w:rPr>
+          <w:b/>
+        </w:rPr>
+      </w:pPr>
+      <w:r>
+        <w:rPr>
+          <w:b/>
+        </w:rPr>
+        <w:t>Introduction</w:t>
+      </w:r>
+    </w:p>
+    <w:p>
+      <w:r>
         <w:t>If holiday is declared suddenly, all students, teachers and employees are informed by sending them a mail.</w:t>
       </w:r>
     </w:p>
     <w:p>
       <w:pPr>
-        <w:ind w:left="360"/>
-      </w:pPr>
-      <w:r>
-        <w:rPr>
-          <w:u w:val="single"/>
-        </w:rPr>
-        <w:t>Function 6</w:t>
-      </w:r>
-      <w:r>
-        <w:t>:</w:t>
-      </w:r>
+        <w:rPr>
+          <w:b/>
+        </w:rPr>
+      </w:pPr>
+      <w:r>
+        <w:rPr>
+          <w:b/>
+        </w:rPr>
+        <w:t>Input</w:t>
+      </w:r>
+    </w:p>
+    <w:p>
+      <w:r>
+        <w:t>Student</w:t>
+      </w:r>
+      <w:r>
+        <w:t xml:space="preserve"> and </w:t>
+      </w:r>
+      <w:r>
+        <w:t>Teacher</w:t>
+      </w:r>
+      <w:r>
+        <w:t>’s</w:t>
+      </w:r>
+      <w:r>
+        <w:t xml:space="preserve"> name and </w:t>
+      </w:r>
+      <w:r>
+        <w:t>e</w:t>
+      </w:r>
+      <w:r>
+        <w:t>mail id.</w:t>
+      </w:r>
+    </w:p>
+    <w:p>
+      <w:pPr>
+        <w:rPr>
+          <w:b/>
+        </w:rPr>
+      </w:pPr>
+      <w:r>
+        <w:rPr>
+          <w:b/>
+        </w:rPr>
+        <w:t>Processing</w:t>
+      </w:r>
+    </w:p>
+    <w:p>
+      <w:r>
+        <w:t>E</w:t>
+      </w:r>
+      <w:r>
+        <w:t>mployee will enter the name</w:t>
+      </w:r>
+      <w:r>
+        <w:t>,</w:t>
+      </w:r>
+      <w:r>
+        <w:t xml:space="preserve"> e</w:t>
+      </w:r>
+      <w:r>
+        <w:t>mail id</w:t>
+      </w:r>
+      <w:r>
+        <w:t xml:space="preserve"> and reason of holidays</w:t>
+      </w:r>
+      <w:r>
+        <w:t xml:space="preserve"> in the SMS and </w:t>
+      </w:r>
+      <w:r>
+        <w:t>it</w:t>
+      </w:r>
+      <w:r>
+        <w:t xml:space="preserve"> will</w:t>
+      </w:r>
+      <w:r>
+        <w:t xml:space="preserve"> generate a message.</w:t>
+      </w:r>
+    </w:p>
+    <w:p>
+      <w:pPr>
+        <w:rPr>
+          <w:b/>
+        </w:rPr>
+      </w:pPr>
+      <w:r>
+        <w:rPr>
+          <w:b/>
+        </w:rPr>
+        <w:t>Output</w:t>
+      </w:r>
+    </w:p>
+    <w:p>
+      <w:r>
+        <w:lastRenderedPageBreak/>
+        <w:t>Employee and Students get a message from SMS .</w:t>
+      </w:r>
+    </w:p>
+    <w:p>
+      <w:pPr>
+        <w:pStyle w:val="Heading4"/>
+      </w:pPr>
       <w:r>
         <w:tab/>
         <w:t xml:space="preserve">  Skill details</w:t>
@@ -4894,65 +5506,258 @@
     </w:p>
     <w:p>
       <w:pPr>
+        <w:rPr>
+          <w:b/>
+        </w:rPr>
+      </w:pPr>
+      <w:r>
+        <w:rPr>
+          <w:b/>
+        </w:rPr>
+        <w:t>Introduction</w:t>
+      </w:r>
+    </w:p>
+    <w:p>
+      <w:pPr>
+        <w:rPr>
+          <w:b/>
+        </w:rPr>
+      </w:pPr>
+      <w:r>
+        <w:rPr>
+          <w:b/>
+        </w:rPr>
+        <w:t>Input</w:t>
+      </w:r>
+    </w:p>
+    <w:p>
+      <w:pPr>
+        <w:rPr>
+          <w:b/>
+        </w:rPr>
+      </w:pPr>
+      <w:r>
+        <w:rPr>
+          <w:b/>
+        </w:rPr>
+        <w:t>Processing</w:t>
+      </w:r>
+    </w:p>
+    <w:p>
+      <w:pPr>
+        <w:rPr>
+          <w:b/>
+        </w:rPr>
+      </w:pPr>
+      <w:r>
+        <w:rPr>
+          <w:b/>
+        </w:rPr>
+        <w:t>Output</w:t>
+      </w:r>
+    </w:p>
+    <w:p>
+      <w:pPr>
         <w:ind w:left="360"/>
       </w:pPr>
       <w:r>
+        <w:t xml:space="preserve">It is common for Employees who are teacher, to frequently attain skills in a number of various disciplines. Thus it will be effective to have a system where we can add new skills to the database as well as displaying the skills possessed by an employee. </w:t>
+      </w:r>
+    </w:p>
+    <w:p>
+      <w:pPr>
+        <w:pStyle w:val="Heading4"/>
+      </w:pPr>
+      <w:r>
+        <w:t>Exam Grade Details</w:t>
+      </w:r>
+    </w:p>
+    <w:p>
+      <w:pPr>
+        <w:rPr>
+          <w:b/>
+        </w:rPr>
+      </w:pPr>
+      <w:r>
+        <w:rPr>
+          <w:b/>
+        </w:rPr>
+        <w:t>Introduction</w:t>
+      </w:r>
+    </w:p>
+    <w:p>
+      <w:r>
+        <w:t xml:space="preserve">Exam details like exam datasheet preparation, how many students will appear in specific exam etc. Depends on those things, </w:t>
+      </w:r>
+    </w:p>
+    <w:p>
+      <w:pPr>
+        <w:rPr>
+          <w:b/>
+        </w:rPr>
+      </w:pPr>
+      <w:r>
+        <w:rPr>
+          <w:b/>
+        </w:rPr>
+        <w:t>Input</w:t>
+      </w:r>
+    </w:p>
+    <w:p>
+      <w:pPr>
+        <w:rPr>
+          <w:b/>
+        </w:rPr>
+      </w:pPr>
+      <w:r>
+        <w:t>Student name, marks in individual subject, attendance, class performance</w:t>
+      </w:r>
+      <w:r>
+        <w:rPr>
+          <w:b/>
+        </w:rPr>
+        <w:t>.</w:t>
+      </w:r>
+    </w:p>
+    <w:p>
+      <w:pPr>
+        <w:rPr>
+          <w:b/>
+        </w:rPr>
+      </w:pPr>
+      <w:r>
+        <w:rPr>
+          <w:b/>
+        </w:rPr>
+        <w:t>Processing</w:t>
+      </w:r>
+    </w:p>
+    <w:p>
+      <w:pPr>
+        <w:rPr>
+          <w:b/>
+        </w:rPr>
+      </w:pPr>
+      <w:r>
+        <w:t>Grade card can be generated for individual students. Exam administrators would need to be able to view, update, delete, print and add grade details.</w:t>
+      </w:r>
+    </w:p>
+    <w:p>
+      <w:pPr>
+        <w:rPr>
+          <w:b/>
+        </w:rPr>
+      </w:pPr>
+      <w:r>
+        <w:rPr>
+          <w:b/>
+        </w:rPr>
+        <w:t>Output</w:t>
+      </w:r>
+    </w:p>
+    <w:p>
+      <w:r>
+        <w:t>A printed Grade card can be given to the student as well as a</w:t>
+      </w:r>
+      <w:r>
+        <w:t>n</w:t>
+      </w:r>
+      <w:r>
+        <w:t xml:space="preserve"> </w:t>
+      </w:r>
+      <w:r>
+        <w:t>email can be received by the student with Grade card.</w:t>
+      </w:r>
+    </w:p>
+    <w:p>
+      <w:pPr>
+        <w:ind w:left="360"/>
+      </w:pPr>
+      <w:r>
         <w:tab/>
-        <w:t xml:space="preserve">It is common for Employees who are teacher, to frequently attain skills in a number of various disciplines. Thus it will be effective to have a system where we can add new skills to the database as well as displaying the skills possessed by an employee. </w:t>
-      </w:r>
-    </w:p>
-    <w:p>
-      <w:pPr>
-        <w:ind w:left="360"/>
-      </w:pPr>
-      <w:r>
-        <w:rPr>
-          <w:u w:val="single"/>
+      </w:r>
+    </w:p>
+    <w:p>
+      <w:pPr>
+        <w:pStyle w:val="Heading4"/>
+      </w:pPr>
+      <w:r>
+        <w:t>Fees Details</w:t>
+      </w:r>
+    </w:p>
+    <w:p>
+      <w:pPr>
+        <w:rPr>
+          <w:b/>
+        </w:rPr>
+      </w:pPr>
+      <w:r>
+        <w:rPr>
+          <w:b/>
+        </w:rPr>
+        <w:t>Introduction</w:t>
+      </w:r>
+    </w:p>
+    <w:p>
+      <w:r>
+        <w:t>Fees details of all Students are kept and they are reminded after every 4 days after last date. Late Fee is also charged after last date.</w:t>
+      </w:r>
+    </w:p>
+    <w:p>
+      <w:pPr>
+        <w:rPr>
+          <w:b/>
+        </w:rPr>
+      </w:pPr>
+      <w:r>
+        <w:rPr>
+          <w:b/>
+        </w:rPr>
+        <w:t>Input</w:t>
+      </w:r>
+    </w:p>
+    <w:p>
+      <w:r>
+        <w:t>Student name, enrolment no, remaining fees, last date of deposit amount.</w:t>
+      </w:r>
+    </w:p>
+    <w:p>
+      <w:pPr>
+        <w:rPr>
+          <w:b/>
+        </w:rPr>
+      </w:pPr>
+      <w:r>
+        <w:rPr>
+          <w:b/>
+        </w:rPr>
+        <w:t>Processing</w:t>
+      </w:r>
+    </w:p>
+    <w:p>
+      <w:r>
+        <w:t>SMS automatically generates a message and send it to the student email id.</w:t>
+      </w:r>
+    </w:p>
+    <w:p>
+      <w:pPr>
+        <w:rPr>
+          <w:b/>
+        </w:rPr>
+      </w:pPr>
+      <w:r>
+        <w:rPr>
+          <w:b/>
         </w:rPr>
         <w:lastRenderedPageBreak/>
-        <w:t>Function 7</w:t>
-      </w:r>
-      <w:r>
-        <w:t>:</w:t>
-      </w:r>
-      <w:r>
-        <w:tab/>
-        <w:t xml:space="preserve">  Exam Grade Details</w:t>
-      </w:r>
-    </w:p>
-    <w:p>
-      <w:pPr>
-        <w:ind w:left="360"/>
-      </w:pPr>
-      <w:r>
-        <w:tab/>
-        <w:t>Exam details like exam datasheet preparation, how many students will appear in specific exam etc. Depends on those things, Grade card can be generated for individual students. Exam administrators would need to be able to view, update, delete, print and add grade details.</w:t>
-      </w:r>
-    </w:p>
-    <w:p>
-      <w:pPr>
-        <w:ind w:left="360"/>
-      </w:pPr>
-      <w:r>
-        <w:rPr>
-          <w:u w:val="single"/>
-        </w:rPr>
-        <w:t xml:space="preserve">Function 8 </w:t>
-      </w:r>
-      <w:r>
-        <w:t>:   Fees Details</w:t>
-      </w:r>
-    </w:p>
-    <w:p>
-      <w:pPr>
-        <w:ind w:left="360"/>
-      </w:pPr>
-      <w:r>
-        <w:tab/>
-        <w:t>Fees details of all Students are kept and they are reminded after every 4 days after last date. Late Fee is also charged after last date.</w:t>
-      </w:r>
-    </w:p>
-    <w:p/>
+        <w:t>Output</w:t>
+      </w:r>
+    </w:p>
+    <w:p>
+      <w:r>
+        <w:t xml:space="preserve">Students are reminded after every 4 days after last date. </w:t>
+      </w:r>
+    </w:p>
     <w:p>
       <w:pPr>
         <w:pStyle w:val="Heading3"/>
@@ -5253,7 +6058,7 @@
                     <a:blip r:embed="rId8">
                       <a:extLst>
                         <a:ext uri="{28A0092B-C50C-407E-A947-70E740481C1C}">
-                          <a14:useLocalDpi xmlns:a14="http://schemas.microsoft.com/office/drawing/2010/main" xmlns:wps="http://schemas.microsoft.com/office/word/2010/wordprocessingShape" xmlns:wpi="http://schemas.microsoft.com/office/word/2010/wordprocessingInk" xmlns:wpg="http://schemas.microsoft.com/office/word/2010/wordprocessingGroup" xmlns:w14="http://schemas.microsoft.com/office/word/2010/wordml" xmlns:w="http://schemas.openxmlformats.org/wordprocessingml/2006/main" xmlns:w10="urn:schemas-microsoft-com:office:word" xmlns:wp14="http://schemas.microsoft.com/office/word/2010/wordprocessingDrawing" xmlns:v="urn:schemas-microsoft-com:vml" xmlns:o="urn:schemas-microsoft-com:office:office" xmlns:mc="http://schemas.openxmlformats.org/markup-compatibility/2006" xmlns:wpc="http://schemas.microsoft.com/office/word/2010/wordprocessingCanvas" xmlns="" val="0"/>
+                          <a14:useLocalDpi xmlns="" xmlns:wpc="http://schemas.microsoft.com/office/word/2010/wordprocessingCanvas" xmlns:mc="http://schemas.openxmlformats.org/markup-compatibility/2006" xmlns:o="urn:schemas-microsoft-com:office:office" xmlns:v="urn:schemas-microsoft-com:vml" xmlns:wp14="http://schemas.microsoft.com/office/word/2010/wordprocessingDrawing" xmlns:w10="urn:schemas-microsoft-com:office:word" xmlns:w="http://schemas.openxmlformats.org/wordprocessingml/2006/main" xmlns:w14="http://schemas.microsoft.com/office/word/2010/wordml" xmlns:wpg="http://schemas.microsoft.com/office/word/2010/wordprocessingGroup" xmlns:wpi="http://schemas.microsoft.com/office/word/2010/wordprocessingInk" xmlns:wps="http://schemas.microsoft.com/office/word/2010/wordprocessingShape" xmlns:a14="http://schemas.microsoft.com/office/drawing/2010/main" val="0"/>
                         </a:ext>
                       </a:extLst>
                     </a:blip>
@@ -5314,7 +6119,7 @@
                     <a:blip r:embed="rId9">
                       <a:extLst>
                         <a:ext uri="{28A0092B-C50C-407E-A947-70E740481C1C}">
-                          <a14:useLocalDpi xmlns:a14="http://schemas.microsoft.com/office/drawing/2010/main" xmlns:wps="http://schemas.microsoft.com/office/word/2010/wordprocessingShape" xmlns:wpi="http://schemas.microsoft.com/office/word/2010/wordprocessingInk" xmlns:wpg="http://schemas.microsoft.com/office/word/2010/wordprocessingGroup" xmlns:w14="http://schemas.microsoft.com/office/word/2010/wordml" xmlns:w="http://schemas.openxmlformats.org/wordprocessingml/2006/main" xmlns:w10="urn:schemas-microsoft-com:office:word" xmlns:wp14="http://schemas.microsoft.com/office/word/2010/wordprocessingDrawing" xmlns:v="urn:schemas-microsoft-com:vml" xmlns:o="urn:schemas-microsoft-com:office:office" xmlns:mc="http://schemas.openxmlformats.org/markup-compatibility/2006" xmlns:wpc="http://schemas.microsoft.com/office/word/2010/wordprocessingCanvas" xmlns="" val="0"/>
+                          <a14:useLocalDpi xmlns="" xmlns:wpc="http://schemas.microsoft.com/office/word/2010/wordprocessingCanvas" xmlns:mc="http://schemas.openxmlformats.org/markup-compatibility/2006" xmlns:o="urn:schemas-microsoft-com:office:office" xmlns:v="urn:schemas-microsoft-com:vml" xmlns:wp14="http://schemas.microsoft.com/office/word/2010/wordprocessingDrawing" xmlns:w10="urn:schemas-microsoft-com:office:word" xmlns:w="http://schemas.openxmlformats.org/wordprocessingml/2006/main" xmlns:w14="http://schemas.microsoft.com/office/word/2010/wordml" xmlns:wpg="http://schemas.microsoft.com/office/word/2010/wordprocessingGroup" xmlns:wpi="http://schemas.microsoft.com/office/word/2010/wordprocessingInk" xmlns:wps="http://schemas.microsoft.com/office/word/2010/wordprocessingShape" xmlns:a14="http://schemas.microsoft.com/office/drawing/2010/main" val="0"/>
                         </a:ext>
                       </a:extLst>
                     </a:blip>
@@ -5381,7 +6186,7 @@
                     <a:blip r:embed="rId10">
                       <a:extLst>
                         <a:ext uri="{28A0092B-C50C-407E-A947-70E740481C1C}">
-                          <a14:useLocalDpi xmlns:a14="http://schemas.microsoft.com/office/drawing/2010/main" xmlns:wps="http://schemas.microsoft.com/office/word/2010/wordprocessingShape" xmlns:wpi="http://schemas.microsoft.com/office/word/2010/wordprocessingInk" xmlns:wpg="http://schemas.microsoft.com/office/word/2010/wordprocessingGroup" xmlns:w14="http://schemas.microsoft.com/office/word/2010/wordml" xmlns:w="http://schemas.openxmlformats.org/wordprocessingml/2006/main" xmlns:w10="urn:schemas-microsoft-com:office:word" xmlns:wp14="http://schemas.microsoft.com/office/word/2010/wordprocessingDrawing" xmlns:v="urn:schemas-microsoft-com:vml" xmlns:o="urn:schemas-microsoft-com:office:office" xmlns:mc="http://schemas.openxmlformats.org/markup-compatibility/2006" xmlns:wpc="http://schemas.microsoft.com/office/word/2010/wordprocessingCanvas" xmlns="" val="0"/>
+                          <a14:useLocalDpi xmlns="" xmlns:wpc="http://schemas.microsoft.com/office/word/2010/wordprocessingCanvas" xmlns:mc="http://schemas.openxmlformats.org/markup-compatibility/2006" xmlns:o="urn:schemas-microsoft-com:office:office" xmlns:v="urn:schemas-microsoft-com:vml" xmlns:wp14="http://schemas.microsoft.com/office/word/2010/wordprocessingDrawing" xmlns:w10="urn:schemas-microsoft-com:office:word" xmlns:w="http://schemas.openxmlformats.org/wordprocessingml/2006/main" xmlns:w14="http://schemas.microsoft.com/office/word/2010/wordml" xmlns:wpg="http://schemas.microsoft.com/office/word/2010/wordprocessingGroup" xmlns:wpi="http://schemas.microsoft.com/office/word/2010/wordprocessingInk" xmlns:wps="http://schemas.microsoft.com/office/word/2010/wordprocessingShape" xmlns:a14="http://schemas.microsoft.com/office/drawing/2010/main" val="0"/>
                         </a:ext>
                       </a:extLst>
                     </a:blip>
@@ -5644,7 +6449,7 @@
                     <a:blip r:embed="rId11">
                       <a:extLst>
                         <a:ext uri="{28A0092B-C50C-407E-A947-70E740481C1C}">
-                          <a14:useLocalDpi xmlns:a14="http://schemas.microsoft.com/office/drawing/2010/main" xmlns:wps="http://schemas.microsoft.com/office/word/2010/wordprocessingShape" xmlns:wpi="http://schemas.microsoft.com/office/word/2010/wordprocessingInk" xmlns:wpg="http://schemas.microsoft.com/office/word/2010/wordprocessingGroup" xmlns:w14="http://schemas.microsoft.com/office/word/2010/wordml" xmlns:w="http://schemas.openxmlformats.org/wordprocessingml/2006/main" xmlns:w10="urn:schemas-microsoft-com:office:word" xmlns:wp14="http://schemas.microsoft.com/office/word/2010/wordprocessingDrawing" xmlns:v="urn:schemas-microsoft-com:vml" xmlns:o="urn:schemas-microsoft-com:office:office" xmlns:mc="http://schemas.openxmlformats.org/markup-compatibility/2006" xmlns:wpc="http://schemas.microsoft.com/office/word/2010/wordprocessingCanvas" xmlns="" val="0"/>
+                          <a14:useLocalDpi xmlns="" xmlns:wpc="http://schemas.microsoft.com/office/word/2010/wordprocessingCanvas" xmlns:mc="http://schemas.openxmlformats.org/markup-compatibility/2006" xmlns:o="urn:schemas-microsoft-com:office:office" xmlns:v="urn:schemas-microsoft-com:vml" xmlns:wp14="http://schemas.microsoft.com/office/word/2010/wordprocessingDrawing" xmlns:w10="urn:schemas-microsoft-com:office:word" xmlns:w="http://schemas.openxmlformats.org/wordprocessingml/2006/main" xmlns:w14="http://schemas.microsoft.com/office/word/2010/wordml" xmlns:wpg="http://schemas.microsoft.com/office/word/2010/wordprocessingGroup" xmlns:wpi="http://schemas.microsoft.com/office/word/2010/wordprocessingInk" xmlns:wps="http://schemas.microsoft.com/office/word/2010/wordprocessingShape" xmlns:a14="http://schemas.microsoft.com/office/drawing/2010/main" val="0"/>
                         </a:ext>
                       </a:extLst>
                     </a:blip>
@@ -5732,7 +6537,7 @@
                     <a:blip r:embed="rId12">
                       <a:extLst>
                         <a:ext uri="{28A0092B-C50C-407E-A947-70E740481C1C}">
-                          <a14:useLocalDpi xmlns:a14="http://schemas.microsoft.com/office/drawing/2010/main" xmlns:wps="http://schemas.microsoft.com/office/word/2010/wordprocessingShape" xmlns:wpi="http://schemas.microsoft.com/office/word/2010/wordprocessingInk" xmlns:wpg="http://schemas.microsoft.com/office/word/2010/wordprocessingGroup" xmlns:w14="http://schemas.microsoft.com/office/word/2010/wordml" xmlns:w="http://schemas.openxmlformats.org/wordprocessingml/2006/main" xmlns:w10="urn:schemas-microsoft-com:office:word" xmlns:wp14="http://schemas.microsoft.com/office/word/2010/wordprocessingDrawing" xmlns:v="urn:schemas-microsoft-com:vml" xmlns:o="urn:schemas-microsoft-com:office:office" xmlns:mc="http://schemas.openxmlformats.org/markup-compatibility/2006" xmlns:wpc="http://schemas.microsoft.com/office/word/2010/wordprocessingCanvas" xmlns="" val="0"/>
+                          <a14:useLocalDpi xmlns="" xmlns:wpc="http://schemas.microsoft.com/office/word/2010/wordprocessingCanvas" xmlns:mc="http://schemas.openxmlformats.org/markup-compatibility/2006" xmlns:o="urn:schemas-microsoft-com:office:office" xmlns:v="urn:schemas-microsoft-com:vml" xmlns:wp14="http://schemas.microsoft.com/office/word/2010/wordprocessingDrawing" xmlns:w10="urn:schemas-microsoft-com:office:word" xmlns:w="http://schemas.openxmlformats.org/wordprocessingml/2006/main" xmlns:w14="http://schemas.microsoft.com/office/word/2010/wordml" xmlns:wpg="http://schemas.microsoft.com/office/word/2010/wordprocessingGroup" xmlns:wpi="http://schemas.microsoft.com/office/word/2010/wordprocessingInk" xmlns:wps="http://schemas.microsoft.com/office/word/2010/wordprocessingShape" xmlns:a14="http://schemas.microsoft.com/office/drawing/2010/main" val="0"/>
                         </a:ext>
                       </a:extLst>
                     </a:blip>
@@ -5864,7 +6669,7 @@
                     <a:blip r:embed="rId13">
                       <a:extLst>
                         <a:ext uri="{28A0092B-C50C-407E-A947-70E740481C1C}">
-                          <a14:useLocalDpi xmlns:a14="http://schemas.microsoft.com/office/drawing/2010/main" xmlns:wps="http://schemas.microsoft.com/office/word/2010/wordprocessingShape" xmlns:wpi="http://schemas.microsoft.com/office/word/2010/wordprocessingInk" xmlns:wpg="http://schemas.microsoft.com/office/word/2010/wordprocessingGroup" xmlns:w14="http://schemas.microsoft.com/office/word/2010/wordml" xmlns:w="http://schemas.openxmlformats.org/wordprocessingml/2006/main" xmlns:w10="urn:schemas-microsoft-com:office:word" xmlns:wp14="http://schemas.microsoft.com/office/word/2010/wordprocessingDrawing" xmlns:v="urn:schemas-microsoft-com:vml" xmlns:o="urn:schemas-microsoft-com:office:office" xmlns:mc="http://schemas.openxmlformats.org/markup-compatibility/2006" xmlns:wpc="http://schemas.microsoft.com/office/word/2010/wordprocessingCanvas" xmlns="" val="0"/>
+                          <a14:useLocalDpi xmlns="" xmlns:wpc="http://schemas.microsoft.com/office/word/2010/wordprocessingCanvas" xmlns:mc="http://schemas.openxmlformats.org/markup-compatibility/2006" xmlns:o="urn:schemas-microsoft-com:office:office" xmlns:v="urn:schemas-microsoft-com:vml" xmlns:wp14="http://schemas.microsoft.com/office/word/2010/wordprocessingDrawing" xmlns:w10="urn:schemas-microsoft-com:office:word" xmlns:w="http://schemas.openxmlformats.org/wordprocessingml/2006/main" xmlns:w14="http://schemas.microsoft.com/office/word/2010/wordml" xmlns:wpg="http://schemas.microsoft.com/office/word/2010/wordprocessingGroup" xmlns:wpi="http://schemas.microsoft.com/office/word/2010/wordprocessingInk" xmlns:wps="http://schemas.microsoft.com/office/word/2010/wordprocessingShape" xmlns:a14="http://schemas.microsoft.com/office/drawing/2010/main" val="0"/>
                         </a:ext>
                       </a:extLst>
                     </a:blip>
@@ -5914,7 +6719,7 @@
                     <a:blip r:embed="rId14">
                       <a:extLst>
                         <a:ext uri="{28A0092B-C50C-407E-A947-70E740481C1C}">
-                          <a14:useLocalDpi xmlns:a14="http://schemas.microsoft.com/office/drawing/2010/main" xmlns:wps="http://schemas.microsoft.com/office/word/2010/wordprocessingShape" xmlns:wpi="http://schemas.microsoft.com/office/word/2010/wordprocessingInk" xmlns:wpg="http://schemas.microsoft.com/office/word/2010/wordprocessingGroup" xmlns:w14="http://schemas.microsoft.com/office/word/2010/wordml" xmlns:w="http://schemas.openxmlformats.org/wordprocessingml/2006/main" xmlns:w10="urn:schemas-microsoft-com:office:word" xmlns:wp14="http://schemas.microsoft.com/office/word/2010/wordprocessingDrawing" xmlns:v="urn:schemas-microsoft-com:vml" xmlns:o="urn:schemas-microsoft-com:office:office" xmlns:mc="http://schemas.openxmlformats.org/markup-compatibility/2006" xmlns:wpc="http://schemas.microsoft.com/office/word/2010/wordprocessingCanvas" xmlns="" val="0"/>
+                          <a14:useLocalDpi xmlns="" xmlns:wpc="http://schemas.microsoft.com/office/word/2010/wordprocessingCanvas" xmlns:mc="http://schemas.openxmlformats.org/markup-compatibility/2006" xmlns:o="urn:schemas-microsoft-com:office:office" xmlns:v="urn:schemas-microsoft-com:vml" xmlns:wp14="http://schemas.microsoft.com/office/word/2010/wordprocessingDrawing" xmlns:w10="urn:schemas-microsoft-com:office:word" xmlns:w="http://schemas.openxmlformats.org/wordprocessingml/2006/main" xmlns:w14="http://schemas.microsoft.com/office/word/2010/wordml" xmlns:wpg="http://schemas.microsoft.com/office/word/2010/wordprocessingGroup" xmlns:wpi="http://schemas.microsoft.com/office/word/2010/wordprocessingInk" xmlns:wps="http://schemas.microsoft.com/office/word/2010/wordprocessingShape" xmlns:a14="http://schemas.microsoft.com/office/drawing/2010/main" val="0"/>
                         </a:ext>
                       </a:extLst>
                     </a:blip>
@@ -5982,7 +6787,7 @@
                     <a:blip r:embed="rId15">
                       <a:extLst>
                         <a:ext uri="{28A0092B-C50C-407E-A947-70E740481C1C}">
-                          <a14:useLocalDpi xmlns:a14="http://schemas.microsoft.com/office/drawing/2010/main" xmlns:wps="http://schemas.microsoft.com/office/word/2010/wordprocessingShape" xmlns:wpi="http://schemas.microsoft.com/office/word/2010/wordprocessingInk" xmlns:wpg="http://schemas.microsoft.com/office/word/2010/wordprocessingGroup" xmlns:w14="http://schemas.microsoft.com/office/word/2010/wordml" xmlns:w="http://schemas.openxmlformats.org/wordprocessingml/2006/main" xmlns:w10="urn:schemas-microsoft-com:office:word" xmlns:wp14="http://schemas.microsoft.com/office/word/2010/wordprocessingDrawing" xmlns:v="urn:schemas-microsoft-com:vml" xmlns:o="urn:schemas-microsoft-com:office:office" xmlns:mc="http://schemas.openxmlformats.org/markup-compatibility/2006" xmlns:wpc="http://schemas.microsoft.com/office/word/2010/wordprocessingCanvas" xmlns="" val="0"/>
+                          <a14:useLocalDpi xmlns="" xmlns:wpc="http://schemas.microsoft.com/office/word/2010/wordprocessingCanvas" xmlns:mc="http://schemas.openxmlformats.org/markup-compatibility/2006" xmlns:o="urn:schemas-microsoft-com:office:office" xmlns:v="urn:schemas-microsoft-com:vml" xmlns:wp14="http://schemas.microsoft.com/office/word/2010/wordprocessingDrawing" xmlns:w10="urn:schemas-microsoft-com:office:word" xmlns:w="http://schemas.openxmlformats.org/wordprocessingml/2006/main" xmlns:w14="http://schemas.microsoft.com/office/word/2010/wordml" xmlns:wpg="http://schemas.microsoft.com/office/word/2010/wordprocessingGroup" xmlns:wpi="http://schemas.microsoft.com/office/word/2010/wordprocessingInk" xmlns:wps="http://schemas.microsoft.com/office/word/2010/wordprocessingShape" xmlns:a14="http://schemas.microsoft.com/office/drawing/2010/main" val="0"/>
                         </a:ext>
                       </a:extLst>
                     </a:blip>
@@ -6047,7 +6852,7 @@
                     <a:blip r:embed="rId16">
                       <a:extLst>
                         <a:ext uri="{28A0092B-C50C-407E-A947-70E740481C1C}">
-                          <a14:useLocalDpi xmlns:a14="http://schemas.microsoft.com/office/drawing/2010/main" xmlns:wps="http://schemas.microsoft.com/office/word/2010/wordprocessingShape" xmlns:wpi="http://schemas.microsoft.com/office/word/2010/wordprocessingInk" xmlns:wpg="http://schemas.microsoft.com/office/word/2010/wordprocessingGroup" xmlns:w14="http://schemas.microsoft.com/office/word/2010/wordml" xmlns:w="http://schemas.openxmlformats.org/wordprocessingml/2006/main" xmlns:w10="urn:schemas-microsoft-com:office:word" xmlns:wp14="http://schemas.microsoft.com/office/word/2010/wordprocessingDrawing" xmlns:v="urn:schemas-microsoft-com:vml" xmlns:o="urn:schemas-microsoft-com:office:office" xmlns:mc="http://schemas.openxmlformats.org/markup-compatibility/2006" xmlns:wpc="http://schemas.microsoft.com/office/word/2010/wordprocessingCanvas" xmlns="" val="0"/>
+                          <a14:useLocalDpi xmlns="" xmlns:wpc="http://schemas.microsoft.com/office/word/2010/wordprocessingCanvas" xmlns:mc="http://schemas.openxmlformats.org/markup-compatibility/2006" xmlns:o="urn:schemas-microsoft-com:office:office" xmlns:v="urn:schemas-microsoft-com:vml" xmlns:wp14="http://schemas.microsoft.com/office/word/2010/wordprocessingDrawing" xmlns:w10="urn:schemas-microsoft-com:office:word" xmlns:w="http://schemas.openxmlformats.org/wordprocessingml/2006/main" xmlns:w14="http://schemas.microsoft.com/office/word/2010/wordml" xmlns:wpg="http://schemas.microsoft.com/office/word/2010/wordprocessingGroup" xmlns:wpi="http://schemas.microsoft.com/office/word/2010/wordprocessingInk" xmlns:wps="http://schemas.microsoft.com/office/word/2010/wordprocessingShape" xmlns:a14="http://schemas.microsoft.com/office/drawing/2010/main" val="0"/>
                         </a:ext>
                       </a:extLst>
                     </a:blip>
@@ -6378,7 +7183,7 @@
             <w:rPr>
               <w:noProof/>
             </w:rPr>
-            <w:t>4</w:t>
+            <w:t>10</w:t>
           </w:r>
         </w:fldSimple>
       </w:p>
@@ -6440,7 +7245,7 @@
         <v:path o:extrusionok="f" gradientshapeok="t" o:connecttype="rect"/>
         <o:lock v:ext="edit" aspectratio="t"/>
       </v:shapetype>
-      <v:shape id="_x0000_i1039" type="#_x0000_t75" style="width:11.25pt;height:11.25pt" o:bullet="t">
+      <v:shape id="_x0000_i1070" type="#_x0000_t75" style="width:11.25pt;height:11.25pt" o:bullet="t">
         <v:imagedata r:id="rId1" o:title="msoD"/>
       </v:shape>
     </w:pict>
@@ -6682,6 +7487,124 @@
     </w:lvl>
   </w:abstractNum>
   <w:abstractNum w:abstractNumId="2">
+    <w:nsid w:val="0E79633A"/>
+    <w:multiLevelType w:val="multilevel"/>
+    <w:tmpl w:val="A72A72E6"/>
+    <w:lvl w:ilvl="0">
+      <w:start w:val="1"/>
+      <w:numFmt w:val="decimal"/>
+      <w:lvlText w:val="%1."/>
+      <w:lvlJc w:val="left"/>
+      <w:pPr>
+        <w:ind w:left="720" w:hanging="360"/>
+      </w:pPr>
+    </w:lvl>
+    <w:lvl w:ilvl="1">
+      <w:start w:val="1"/>
+      <w:numFmt w:val="decimal"/>
+      <w:isLgl/>
+      <w:lvlText w:val="%1.%2"/>
+      <w:lvlJc w:val="left"/>
+      <w:pPr>
+        <w:ind w:left="1080" w:hanging="720"/>
+      </w:pPr>
+      <w:rPr>
+        <w:rFonts w:hint="default"/>
+      </w:rPr>
+    </w:lvl>
+    <w:lvl w:ilvl="2">
+      <w:start w:val="1"/>
+      <w:numFmt w:val="decimal"/>
+      <w:isLgl/>
+      <w:lvlText w:val="%1.%2.%3"/>
+      <w:lvlJc w:val="left"/>
+      <w:pPr>
+        <w:ind w:left="1080" w:hanging="720"/>
+      </w:pPr>
+      <w:rPr>
+        <w:rFonts w:hint="default"/>
+      </w:rPr>
+    </w:lvl>
+    <w:lvl w:ilvl="3">
+      <w:start w:val="1"/>
+      <w:numFmt w:val="decimal"/>
+      <w:isLgl/>
+      <w:lvlText w:val="%1.%2.%3.%4"/>
+      <w:lvlJc w:val="left"/>
+      <w:pPr>
+        <w:ind w:left="1440" w:hanging="1080"/>
+      </w:pPr>
+      <w:rPr>
+        <w:rFonts w:hint="default"/>
+      </w:rPr>
+    </w:lvl>
+    <w:lvl w:ilvl="4">
+      <w:start w:val="1"/>
+      <w:numFmt w:val="decimal"/>
+      <w:isLgl/>
+      <w:lvlText w:val="%1.%2.%3.%4.%5"/>
+      <w:lvlJc w:val="left"/>
+      <w:pPr>
+        <w:ind w:left="1440" w:hanging="1080"/>
+      </w:pPr>
+      <w:rPr>
+        <w:rFonts w:hint="default"/>
+      </w:rPr>
+    </w:lvl>
+    <w:lvl w:ilvl="5">
+      <w:start w:val="1"/>
+      <w:numFmt w:val="decimal"/>
+      <w:isLgl/>
+      <w:lvlText w:val="%1.%2.%3.%4.%5.%6"/>
+      <w:lvlJc w:val="left"/>
+      <w:pPr>
+        <w:ind w:left="1800" w:hanging="1440"/>
+      </w:pPr>
+      <w:rPr>
+        <w:rFonts w:hint="default"/>
+      </w:rPr>
+    </w:lvl>
+    <w:lvl w:ilvl="6">
+      <w:start w:val="1"/>
+      <w:numFmt w:val="decimal"/>
+      <w:isLgl/>
+      <w:lvlText w:val="%1.%2.%3.%4.%5.%6.%7"/>
+      <w:lvlJc w:val="left"/>
+      <w:pPr>
+        <w:ind w:left="2160" w:hanging="1800"/>
+      </w:pPr>
+      <w:rPr>
+        <w:rFonts w:hint="default"/>
+      </w:rPr>
+    </w:lvl>
+    <w:lvl w:ilvl="7">
+      <w:start w:val="1"/>
+      <w:numFmt w:val="decimal"/>
+      <w:isLgl/>
+      <w:lvlText w:val="%1.%2.%3.%4.%5.%6.%7.%8"/>
+      <w:lvlJc w:val="left"/>
+      <w:pPr>
+        <w:ind w:left="2160" w:hanging="1800"/>
+      </w:pPr>
+      <w:rPr>
+        <w:rFonts w:hint="default"/>
+      </w:rPr>
+    </w:lvl>
+    <w:lvl w:ilvl="8">
+      <w:start w:val="1"/>
+      <w:numFmt w:val="decimal"/>
+      <w:isLgl/>
+      <w:lvlText w:val="%1.%2.%3.%4.%5.%6.%7.%8.%9"/>
+      <w:lvlJc w:val="left"/>
+      <w:pPr>
+        <w:ind w:left="2520" w:hanging="2160"/>
+      </w:pPr>
+      <w:rPr>
+        <w:rFonts w:hint="default"/>
+      </w:rPr>
+    </w:lvl>
+  </w:abstractNum>
+  <w:abstractNum w:abstractNumId="3">
     <w:nsid w:val="10036507"/>
     <w:multiLevelType w:val="multilevel"/>
     <w:tmpl w:val="A72A72E6"/>
@@ -6799,7 +7722,568 @@
       </w:rPr>
     </w:lvl>
   </w:abstractNum>
-  <w:abstractNum w:abstractNumId="3">
+  <w:abstractNum w:abstractNumId="4">
+    <w:nsid w:val="12C12550"/>
+    <w:multiLevelType w:val="multilevel"/>
+    <w:tmpl w:val="A72A72E6"/>
+    <w:lvl w:ilvl="0">
+      <w:start w:val="1"/>
+      <w:numFmt w:val="decimal"/>
+      <w:lvlText w:val="%1."/>
+      <w:lvlJc w:val="left"/>
+      <w:pPr>
+        <w:ind w:left="720" w:hanging="360"/>
+      </w:pPr>
+    </w:lvl>
+    <w:lvl w:ilvl="1">
+      <w:start w:val="1"/>
+      <w:numFmt w:val="decimal"/>
+      <w:isLgl/>
+      <w:lvlText w:val="%1.%2"/>
+      <w:lvlJc w:val="left"/>
+      <w:pPr>
+        <w:ind w:left="1080" w:hanging="720"/>
+      </w:pPr>
+      <w:rPr>
+        <w:rFonts w:hint="default"/>
+      </w:rPr>
+    </w:lvl>
+    <w:lvl w:ilvl="2">
+      <w:start w:val="1"/>
+      <w:numFmt w:val="decimal"/>
+      <w:isLgl/>
+      <w:lvlText w:val="%1.%2.%3"/>
+      <w:lvlJc w:val="left"/>
+      <w:pPr>
+        <w:ind w:left="1080" w:hanging="720"/>
+      </w:pPr>
+      <w:rPr>
+        <w:rFonts w:hint="default"/>
+      </w:rPr>
+    </w:lvl>
+    <w:lvl w:ilvl="3">
+      <w:start w:val="1"/>
+      <w:numFmt w:val="decimal"/>
+      <w:isLgl/>
+      <w:lvlText w:val="%1.%2.%3.%4"/>
+      <w:lvlJc w:val="left"/>
+      <w:pPr>
+        <w:ind w:left="1440" w:hanging="1080"/>
+      </w:pPr>
+      <w:rPr>
+        <w:rFonts w:hint="default"/>
+      </w:rPr>
+    </w:lvl>
+    <w:lvl w:ilvl="4">
+      <w:start w:val="1"/>
+      <w:numFmt w:val="decimal"/>
+      <w:isLgl/>
+      <w:lvlText w:val="%1.%2.%3.%4.%5"/>
+      <w:lvlJc w:val="left"/>
+      <w:pPr>
+        <w:ind w:left="1440" w:hanging="1080"/>
+      </w:pPr>
+      <w:rPr>
+        <w:rFonts w:hint="default"/>
+      </w:rPr>
+    </w:lvl>
+    <w:lvl w:ilvl="5">
+      <w:start w:val="1"/>
+      <w:numFmt w:val="decimal"/>
+      <w:isLgl/>
+      <w:lvlText w:val="%1.%2.%3.%4.%5.%6"/>
+      <w:lvlJc w:val="left"/>
+      <w:pPr>
+        <w:ind w:left="1800" w:hanging="1440"/>
+      </w:pPr>
+      <w:rPr>
+        <w:rFonts w:hint="default"/>
+      </w:rPr>
+    </w:lvl>
+    <w:lvl w:ilvl="6">
+      <w:start w:val="1"/>
+      <w:numFmt w:val="decimal"/>
+      <w:isLgl/>
+      <w:lvlText w:val="%1.%2.%3.%4.%5.%6.%7"/>
+      <w:lvlJc w:val="left"/>
+      <w:pPr>
+        <w:ind w:left="2160" w:hanging="1800"/>
+      </w:pPr>
+      <w:rPr>
+        <w:rFonts w:hint="default"/>
+      </w:rPr>
+    </w:lvl>
+    <w:lvl w:ilvl="7">
+      <w:start w:val="1"/>
+      <w:numFmt w:val="decimal"/>
+      <w:isLgl/>
+      <w:lvlText w:val="%1.%2.%3.%4.%5.%6.%7.%8"/>
+      <w:lvlJc w:val="left"/>
+      <w:pPr>
+        <w:ind w:left="2160" w:hanging="1800"/>
+      </w:pPr>
+      <w:rPr>
+        <w:rFonts w:hint="default"/>
+      </w:rPr>
+    </w:lvl>
+    <w:lvl w:ilvl="8">
+      <w:start w:val="1"/>
+      <w:numFmt w:val="decimal"/>
+      <w:isLgl/>
+      <w:lvlText w:val="%1.%2.%3.%4.%5.%6.%7.%8.%9"/>
+      <w:lvlJc w:val="left"/>
+      <w:pPr>
+        <w:ind w:left="2520" w:hanging="2160"/>
+      </w:pPr>
+      <w:rPr>
+        <w:rFonts w:hint="default"/>
+      </w:rPr>
+    </w:lvl>
+  </w:abstractNum>
+  <w:abstractNum w:abstractNumId="5">
+    <w:nsid w:val="14035FCE"/>
+    <w:multiLevelType w:val="hybridMultilevel"/>
+    <w:tmpl w:val="6A28F43C"/>
+    <w:lvl w:ilvl="0" w:tplc="A918B242">
+      <w:start w:val="1"/>
+      <w:numFmt w:val="decimal"/>
+      <w:lvlText w:val="%1."/>
+      <w:lvlJc w:val="left"/>
+      <w:pPr>
+        <w:ind w:left="720" w:hanging="360"/>
+      </w:pPr>
+      <w:rPr>
+        <w:rFonts w:hint="default"/>
+      </w:rPr>
+    </w:lvl>
+    <w:lvl w:ilvl="1" w:tplc="04090019" w:tentative="1">
+      <w:start w:val="1"/>
+      <w:numFmt w:val="lowerLetter"/>
+      <w:lvlText w:val="%2."/>
+      <w:lvlJc w:val="left"/>
+      <w:pPr>
+        <w:ind w:left="1440" w:hanging="360"/>
+      </w:pPr>
+    </w:lvl>
+    <w:lvl w:ilvl="2" w:tplc="0409001B" w:tentative="1">
+      <w:start w:val="1"/>
+      <w:numFmt w:val="lowerRoman"/>
+      <w:lvlText w:val="%3."/>
+      <w:lvlJc w:val="right"/>
+      <w:pPr>
+        <w:ind w:left="2160" w:hanging="180"/>
+      </w:pPr>
+    </w:lvl>
+    <w:lvl w:ilvl="3" w:tplc="0409000F" w:tentative="1">
+      <w:start w:val="1"/>
+      <w:numFmt w:val="decimal"/>
+      <w:lvlText w:val="%4."/>
+      <w:lvlJc w:val="left"/>
+      <w:pPr>
+        <w:ind w:left="2880" w:hanging="360"/>
+      </w:pPr>
+    </w:lvl>
+    <w:lvl w:ilvl="4" w:tplc="04090019" w:tentative="1">
+      <w:start w:val="1"/>
+      <w:numFmt w:val="lowerLetter"/>
+      <w:lvlText w:val="%5."/>
+      <w:lvlJc w:val="left"/>
+      <w:pPr>
+        <w:ind w:left="3600" w:hanging="360"/>
+      </w:pPr>
+    </w:lvl>
+    <w:lvl w:ilvl="5" w:tplc="0409001B" w:tentative="1">
+      <w:start w:val="1"/>
+      <w:numFmt w:val="lowerRoman"/>
+      <w:lvlText w:val="%6."/>
+      <w:lvlJc w:val="right"/>
+      <w:pPr>
+        <w:ind w:left="4320" w:hanging="180"/>
+      </w:pPr>
+    </w:lvl>
+    <w:lvl w:ilvl="6" w:tplc="0409000F" w:tentative="1">
+      <w:start w:val="1"/>
+      <w:numFmt w:val="decimal"/>
+      <w:lvlText w:val="%7."/>
+      <w:lvlJc w:val="left"/>
+      <w:pPr>
+        <w:ind w:left="5040" w:hanging="360"/>
+      </w:pPr>
+    </w:lvl>
+    <w:lvl w:ilvl="7" w:tplc="04090019" w:tentative="1">
+      <w:start w:val="1"/>
+      <w:numFmt w:val="lowerLetter"/>
+      <w:lvlText w:val="%8."/>
+      <w:lvlJc w:val="left"/>
+      <w:pPr>
+        <w:ind w:left="5760" w:hanging="360"/>
+      </w:pPr>
+    </w:lvl>
+    <w:lvl w:ilvl="8" w:tplc="0409001B" w:tentative="1">
+      <w:start w:val="1"/>
+      <w:numFmt w:val="lowerRoman"/>
+      <w:lvlText w:val="%9."/>
+      <w:lvlJc w:val="right"/>
+      <w:pPr>
+        <w:ind w:left="6480" w:hanging="180"/>
+      </w:pPr>
+    </w:lvl>
+  </w:abstractNum>
+  <w:abstractNum w:abstractNumId="6">
+    <w:nsid w:val="16BC60E2"/>
+    <w:multiLevelType w:val="multilevel"/>
+    <w:tmpl w:val="A72A72E6"/>
+    <w:lvl w:ilvl="0">
+      <w:start w:val="1"/>
+      <w:numFmt w:val="decimal"/>
+      <w:lvlText w:val="%1."/>
+      <w:lvlJc w:val="left"/>
+      <w:pPr>
+        <w:ind w:left="720" w:hanging="360"/>
+      </w:pPr>
+    </w:lvl>
+    <w:lvl w:ilvl="1">
+      <w:start w:val="1"/>
+      <w:numFmt w:val="decimal"/>
+      <w:isLgl/>
+      <w:lvlText w:val="%1.%2"/>
+      <w:lvlJc w:val="left"/>
+      <w:pPr>
+        <w:ind w:left="1080" w:hanging="720"/>
+      </w:pPr>
+      <w:rPr>
+        <w:rFonts w:hint="default"/>
+      </w:rPr>
+    </w:lvl>
+    <w:lvl w:ilvl="2">
+      <w:start w:val="1"/>
+      <w:numFmt w:val="decimal"/>
+      <w:isLgl/>
+      <w:lvlText w:val="%1.%2.%3"/>
+      <w:lvlJc w:val="left"/>
+      <w:pPr>
+        <w:ind w:left="1080" w:hanging="720"/>
+      </w:pPr>
+      <w:rPr>
+        <w:rFonts w:hint="default"/>
+      </w:rPr>
+    </w:lvl>
+    <w:lvl w:ilvl="3">
+      <w:start w:val="1"/>
+      <w:numFmt w:val="decimal"/>
+      <w:isLgl/>
+      <w:lvlText w:val="%1.%2.%3.%4"/>
+      <w:lvlJc w:val="left"/>
+      <w:pPr>
+        <w:ind w:left="1440" w:hanging="1080"/>
+      </w:pPr>
+      <w:rPr>
+        <w:rFonts w:hint="default"/>
+      </w:rPr>
+    </w:lvl>
+    <w:lvl w:ilvl="4">
+      <w:start w:val="1"/>
+      <w:numFmt w:val="decimal"/>
+      <w:isLgl/>
+      <w:lvlText w:val="%1.%2.%3.%4.%5"/>
+      <w:lvlJc w:val="left"/>
+      <w:pPr>
+        <w:ind w:left="1440" w:hanging="1080"/>
+      </w:pPr>
+      <w:rPr>
+        <w:rFonts w:hint="default"/>
+      </w:rPr>
+    </w:lvl>
+    <w:lvl w:ilvl="5">
+      <w:start w:val="1"/>
+      <w:numFmt w:val="decimal"/>
+      <w:isLgl/>
+      <w:lvlText w:val="%1.%2.%3.%4.%5.%6"/>
+      <w:lvlJc w:val="left"/>
+      <w:pPr>
+        <w:ind w:left="1800" w:hanging="1440"/>
+      </w:pPr>
+      <w:rPr>
+        <w:rFonts w:hint="default"/>
+      </w:rPr>
+    </w:lvl>
+    <w:lvl w:ilvl="6">
+      <w:start w:val="1"/>
+      <w:numFmt w:val="decimal"/>
+      <w:isLgl/>
+      <w:lvlText w:val="%1.%2.%3.%4.%5.%6.%7"/>
+      <w:lvlJc w:val="left"/>
+      <w:pPr>
+        <w:ind w:left="2160" w:hanging="1800"/>
+      </w:pPr>
+      <w:rPr>
+        <w:rFonts w:hint="default"/>
+      </w:rPr>
+    </w:lvl>
+    <w:lvl w:ilvl="7">
+      <w:start w:val="1"/>
+      <w:numFmt w:val="decimal"/>
+      <w:isLgl/>
+      <w:lvlText w:val="%1.%2.%3.%4.%5.%6.%7.%8"/>
+      <w:lvlJc w:val="left"/>
+      <w:pPr>
+        <w:ind w:left="2160" w:hanging="1800"/>
+      </w:pPr>
+      <w:rPr>
+        <w:rFonts w:hint="default"/>
+      </w:rPr>
+    </w:lvl>
+    <w:lvl w:ilvl="8">
+      <w:start w:val="1"/>
+      <w:numFmt w:val="decimal"/>
+      <w:isLgl/>
+      <w:lvlText w:val="%1.%2.%3.%4.%5.%6.%7.%8.%9"/>
+      <w:lvlJc w:val="left"/>
+      <w:pPr>
+        <w:ind w:left="2520" w:hanging="2160"/>
+      </w:pPr>
+      <w:rPr>
+        <w:rFonts w:hint="default"/>
+      </w:rPr>
+    </w:lvl>
+  </w:abstractNum>
+  <w:abstractNum w:abstractNumId="7">
+    <w:nsid w:val="16EA40DE"/>
+    <w:multiLevelType w:val="multilevel"/>
+    <w:tmpl w:val="A72A72E6"/>
+    <w:lvl w:ilvl="0">
+      <w:start w:val="1"/>
+      <w:numFmt w:val="decimal"/>
+      <w:lvlText w:val="%1."/>
+      <w:lvlJc w:val="left"/>
+      <w:pPr>
+        <w:ind w:left="720" w:hanging="360"/>
+      </w:pPr>
+    </w:lvl>
+    <w:lvl w:ilvl="1">
+      <w:start w:val="1"/>
+      <w:numFmt w:val="decimal"/>
+      <w:isLgl/>
+      <w:lvlText w:val="%1.%2"/>
+      <w:lvlJc w:val="left"/>
+      <w:pPr>
+        <w:ind w:left="1080" w:hanging="720"/>
+      </w:pPr>
+      <w:rPr>
+        <w:rFonts w:hint="default"/>
+      </w:rPr>
+    </w:lvl>
+    <w:lvl w:ilvl="2">
+      <w:start w:val="1"/>
+      <w:numFmt w:val="decimal"/>
+      <w:isLgl/>
+      <w:lvlText w:val="%1.%2.%3"/>
+      <w:lvlJc w:val="left"/>
+      <w:pPr>
+        <w:ind w:left="1080" w:hanging="720"/>
+      </w:pPr>
+      <w:rPr>
+        <w:rFonts w:hint="default"/>
+      </w:rPr>
+    </w:lvl>
+    <w:lvl w:ilvl="3">
+      <w:start w:val="1"/>
+      <w:numFmt w:val="decimal"/>
+      <w:isLgl/>
+      <w:lvlText w:val="%1.%2.%3.%4"/>
+      <w:lvlJc w:val="left"/>
+      <w:pPr>
+        <w:ind w:left="1440" w:hanging="1080"/>
+      </w:pPr>
+      <w:rPr>
+        <w:rFonts w:hint="default"/>
+      </w:rPr>
+    </w:lvl>
+    <w:lvl w:ilvl="4">
+      <w:start w:val="1"/>
+      <w:numFmt w:val="decimal"/>
+      <w:isLgl/>
+      <w:lvlText w:val="%1.%2.%3.%4.%5"/>
+      <w:lvlJc w:val="left"/>
+      <w:pPr>
+        <w:ind w:left="1440" w:hanging="1080"/>
+      </w:pPr>
+      <w:rPr>
+        <w:rFonts w:hint="default"/>
+      </w:rPr>
+    </w:lvl>
+    <w:lvl w:ilvl="5">
+      <w:start w:val="1"/>
+      <w:numFmt w:val="decimal"/>
+      <w:isLgl/>
+      <w:lvlText w:val="%1.%2.%3.%4.%5.%6"/>
+      <w:lvlJc w:val="left"/>
+      <w:pPr>
+        <w:ind w:left="1800" w:hanging="1440"/>
+      </w:pPr>
+      <w:rPr>
+        <w:rFonts w:hint="default"/>
+      </w:rPr>
+    </w:lvl>
+    <w:lvl w:ilvl="6">
+      <w:start w:val="1"/>
+      <w:numFmt w:val="decimal"/>
+      <w:isLgl/>
+      <w:lvlText w:val="%1.%2.%3.%4.%5.%6.%7"/>
+      <w:lvlJc w:val="left"/>
+      <w:pPr>
+        <w:ind w:left="2160" w:hanging="1800"/>
+      </w:pPr>
+      <w:rPr>
+        <w:rFonts w:hint="default"/>
+      </w:rPr>
+    </w:lvl>
+    <w:lvl w:ilvl="7">
+      <w:start w:val="1"/>
+      <w:numFmt w:val="decimal"/>
+      <w:isLgl/>
+      <w:lvlText w:val="%1.%2.%3.%4.%5.%6.%7.%8"/>
+      <w:lvlJc w:val="left"/>
+      <w:pPr>
+        <w:ind w:left="2160" w:hanging="1800"/>
+      </w:pPr>
+      <w:rPr>
+        <w:rFonts w:hint="default"/>
+      </w:rPr>
+    </w:lvl>
+    <w:lvl w:ilvl="8">
+      <w:start w:val="1"/>
+      <w:numFmt w:val="decimal"/>
+      <w:isLgl/>
+      <w:lvlText w:val="%1.%2.%3.%4.%5.%6.%7.%8.%9"/>
+      <w:lvlJc w:val="left"/>
+      <w:pPr>
+        <w:ind w:left="2520" w:hanging="2160"/>
+      </w:pPr>
+      <w:rPr>
+        <w:rFonts w:hint="default"/>
+      </w:rPr>
+    </w:lvl>
+  </w:abstractNum>
+  <w:abstractNum w:abstractNumId="8">
+    <w:nsid w:val="1A5A1584"/>
+    <w:multiLevelType w:val="multilevel"/>
+    <w:tmpl w:val="A72A72E6"/>
+    <w:lvl w:ilvl="0">
+      <w:start w:val="1"/>
+      <w:numFmt w:val="decimal"/>
+      <w:lvlText w:val="%1."/>
+      <w:lvlJc w:val="left"/>
+      <w:pPr>
+        <w:ind w:left="720" w:hanging="360"/>
+      </w:pPr>
+    </w:lvl>
+    <w:lvl w:ilvl="1">
+      <w:start w:val="1"/>
+      <w:numFmt w:val="decimal"/>
+      <w:isLgl/>
+      <w:lvlText w:val="%1.%2"/>
+      <w:lvlJc w:val="left"/>
+      <w:pPr>
+        <w:ind w:left="1080" w:hanging="720"/>
+      </w:pPr>
+      <w:rPr>
+        <w:rFonts w:hint="default"/>
+      </w:rPr>
+    </w:lvl>
+    <w:lvl w:ilvl="2">
+      <w:start w:val="1"/>
+      <w:numFmt w:val="decimal"/>
+      <w:isLgl/>
+      <w:lvlText w:val="%1.%2.%3"/>
+      <w:lvlJc w:val="left"/>
+      <w:pPr>
+        <w:ind w:left="1080" w:hanging="720"/>
+      </w:pPr>
+      <w:rPr>
+        <w:rFonts w:hint="default"/>
+      </w:rPr>
+    </w:lvl>
+    <w:lvl w:ilvl="3">
+      <w:start w:val="1"/>
+      <w:numFmt w:val="decimal"/>
+      <w:isLgl/>
+      <w:lvlText w:val="%1.%2.%3.%4"/>
+      <w:lvlJc w:val="left"/>
+      <w:pPr>
+        <w:ind w:left="1440" w:hanging="1080"/>
+      </w:pPr>
+      <w:rPr>
+        <w:rFonts w:hint="default"/>
+      </w:rPr>
+    </w:lvl>
+    <w:lvl w:ilvl="4">
+      <w:start w:val="1"/>
+      <w:numFmt w:val="decimal"/>
+      <w:isLgl/>
+      <w:lvlText w:val="%1.%2.%3.%4.%5"/>
+      <w:lvlJc w:val="left"/>
+      <w:pPr>
+        <w:ind w:left="1440" w:hanging="1080"/>
+      </w:pPr>
+      <w:rPr>
+        <w:rFonts w:hint="default"/>
+      </w:rPr>
+    </w:lvl>
+    <w:lvl w:ilvl="5">
+      <w:start w:val="1"/>
+      <w:numFmt w:val="decimal"/>
+      <w:isLgl/>
+      <w:lvlText w:val="%1.%2.%3.%4.%5.%6"/>
+      <w:lvlJc w:val="left"/>
+      <w:pPr>
+        <w:ind w:left="1800" w:hanging="1440"/>
+      </w:pPr>
+      <w:rPr>
+        <w:rFonts w:hint="default"/>
+      </w:rPr>
+    </w:lvl>
+    <w:lvl w:ilvl="6">
+      <w:start w:val="1"/>
+      <w:numFmt w:val="decimal"/>
+      <w:isLgl/>
+      <w:lvlText w:val="%1.%2.%3.%4.%5.%6.%7"/>
+      <w:lvlJc w:val="left"/>
+      <w:pPr>
+        <w:ind w:left="2160" w:hanging="1800"/>
+      </w:pPr>
+      <w:rPr>
+        <w:rFonts w:hint="default"/>
+      </w:rPr>
+    </w:lvl>
+    <w:lvl w:ilvl="7">
+      <w:start w:val="1"/>
+      <w:numFmt w:val="decimal"/>
+      <w:isLgl/>
+      <w:lvlText w:val="%1.%2.%3.%4.%5.%6.%7.%8"/>
+      <w:lvlJc w:val="left"/>
+      <w:pPr>
+        <w:ind w:left="2160" w:hanging="1800"/>
+      </w:pPr>
+      <w:rPr>
+        <w:rFonts w:hint="default"/>
+      </w:rPr>
+    </w:lvl>
+    <w:lvl w:ilvl="8">
+      <w:start w:val="1"/>
+      <w:numFmt w:val="decimal"/>
+      <w:isLgl/>
+      <w:lvlText w:val="%1.%2.%3.%4.%5.%6.%7.%8.%9"/>
+      <w:lvlJc w:val="left"/>
+      <w:pPr>
+        <w:ind w:left="2520" w:hanging="2160"/>
+      </w:pPr>
+      <w:rPr>
+        <w:rFonts w:hint="default"/>
+      </w:rPr>
+    </w:lvl>
+  </w:abstractNum>
+  <w:abstractNum w:abstractNumId="9">
     <w:nsid w:val="1E6C5099"/>
     <w:multiLevelType w:val="multilevel"/>
     <w:tmpl w:val="A72A72E6"/>
@@ -6917,7 +8401,7 @@
       </w:rPr>
     </w:lvl>
   </w:abstractNum>
-  <w:abstractNum w:abstractNumId="4">
+  <w:abstractNum w:abstractNumId="10">
     <w:nsid w:val="1F037273"/>
     <w:multiLevelType w:val="hybridMultilevel"/>
     <w:tmpl w:val="CB843ACE"/>
@@ -7030,7 +8514,7 @@
       </w:rPr>
     </w:lvl>
   </w:abstractNum>
-  <w:abstractNum w:abstractNumId="5">
+  <w:abstractNum w:abstractNumId="11">
     <w:nsid w:val="1F610418"/>
     <w:multiLevelType w:val="hybridMultilevel"/>
     <w:tmpl w:val="7A4E87F0"/>
@@ -7143,7 +8627,7 @@
       </w:rPr>
     </w:lvl>
   </w:abstractNum>
-  <w:abstractNum w:abstractNumId="6">
+  <w:abstractNum w:abstractNumId="12">
     <w:nsid w:val="2A0C3C27"/>
     <w:multiLevelType w:val="multilevel"/>
     <w:tmpl w:val="0409001F"/>
@@ -7229,7 +8713,96 @@
       </w:pPr>
     </w:lvl>
   </w:abstractNum>
-  <w:abstractNum w:abstractNumId="7">
+  <w:abstractNum w:abstractNumId="13">
+    <w:nsid w:val="2C2A1186"/>
+    <w:multiLevelType w:val="hybridMultilevel"/>
+    <w:tmpl w:val="D1A4308A"/>
+    <w:lvl w:ilvl="0" w:tplc="5D587FDA">
+      <w:start w:val="1"/>
+      <w:numFmt w:val="decimal"/>
+      <w:lvlText w:val="%1."/>
+      <w:lvlJc w:val="left"/>
+      <w:pPr>
+        <w:ind w:left="2880" w:hanging="360"/>
+      </w:pPr>
+      <w:rPr>
+        <w:rFonts w:hint="default"/>
+      </w:rPr>
+    </w:lvl>
+    <w:lvl w:ilvl="1" w:tplc="04090019" w:tentative="1">
+      <w:start w:val="1"/>
+      <w:numFmt w:val="lowerLetter"/>
+      <w:lvlText w:val="%2."/>
+      <w:lvlJc w:val="left"/>
+      <w:pPr>
+        <w:ind w:left="3600" w:hanging="360"/>
+      </w:pPr>
+    </w:lvl>
+    <w:lvl w:ilvl="2" w:tplc="0409001B" w:tentative="1">
+      <w:start w:val="1"/>
+      <w:numFmt w:val="lowerRoman"/>
+      <w:lvlText w:val="%3."/>
+      <w:lvlJc w:val="right"/>
+      <w:pPr>
+        <w:ind w:left="4320" w:hanging="180"/>
+      </w:pPr>
+    </w:lvl>
+    <w:lvl w:ilvl="3" w:tplc="0409000F" w:tentative="1">
+      <w:start w:val="1"/>
+      <w:numFmt w:val="decimal"/>
+      <w:lvlText w:val="%4."/>
+      <w:lvlJc w:val="left"/>
+      <w:pPr>
+        <w:ind w:left="5040" w:hanging="360"/>
+      </w:pPr>
+    </w:lvl>
+    <w:lvl w:ilvl="4" w:tplc="04090019" w:tentative="1">
+      <w:start w:val="1"/>
+      <w:numFmt w:val="lowerLetter"/>
+      <w:lvlText w:val="%5."/>
+      <w:lvlJc w:val="left"/>
+      <w:pPr>
+        <w:ind w:left="5760" w:hanging="360"/>
+      </w:pPr>
+    </w:lvl>
+    <w:lvl w:ilvl="5" w:tplc="0409001B" w:tentative="1">
+      <w:start w:val="1"/>
+      <w:numFmt w:val="lowerRoman"/>
+      <w:lvlText w:val="%6."/>
+      <w:lvlJc w:val="right"/>
+      <w:pPr>
+        <w:ind w:left="6480" w:hanging="180"/>
+      </w:pPr>
+    </w:lvl>
+    <w:lvl w:ilvl="6" w:tplc="0409000F" w:tentative="1">
+      <w:start w:val="1"/>
+      <w:numFmt w:val="decimal"/>
+      <w:lvlText w:val="%7."/>
+      <w:lvlJc w:val="left"/>
+      <w:pPr>
+        <w:ind w:left="7200" w:hanging="360"/>
+      </w:pPr>
+    </w:lvl>
+    <w:lvl w:ilvl="7" w:tplc="04090019" w:tentative="1">
+      <w:start w:val="1"/>
+      <w:numFmt w:val="lowerLetter"/>
+      <w:lvlText w:val="%8."/>
+      <w:lvlJc w:val="left"/>
+      <w:pPr>
+        <w:ind w:left="7920" w:hanging="360"/>
+      </w:pPr>
+    </w:lvl>
+    <w:lvl w:ilvl="8" w:tplc="0409001B" w:tentative="1">
+      <w:start w:val="1"/>
+      <w:numFmt w:val="lowerRoman"/>
+      <w:lvlText w:val="%9."/>
+      <w:lvlJc w:val="right"/>
+      <w:pPr>
+        <w:ind w:left="8640" w:hanging="180"/>
+      </w:pPr>
+    </w:lvl>
+  </w:abstractNum>
+  <w:abstractNum w:abstractNumId="14">
     <w:nsid w:val="2C8A62D2"/>
     <w:multiLevelType w:val="hybridMultilevel"/>
     <w:tmpl w:val="CC6A7232"/>
@@ -7342,7 +8915,179 @@
       </w:rPr>
     </w:lvl>
   </w:abstractNum>
-  <w:abstractNum w:abstractNumId="8">
+  <w:abstractNum w:abstractNumId="15">
+    <w:nsid w:val="2CA03C56"/>
+    <w:multiLevelType w:val="multilevel"/>
+    <w:tmpl w:val="0409001F"/>
+    <w:lvl w:ilvl="0">
+      <w:start w:val="1"/>
+      <w:numFmt w:val="decimal"/>
+      <w:lvlText w:val="%1."/>
+      <w:lvlJc w:val="left"/>
+      <w:pPr>
+        <w:ind w:left="360" w:hanging="360"/>
+      </w:pPr>
+    </w:lvl>
+    <w:lvl w:ilvl="1">
+      <w:start w:val="1"/>
+      <w:numFmt w:val="decimal"/>
+      <w:lvlText w:val="%1.%2."/>
+      <w:lvlJc w:val="left"/>
+      <w:pPr>
+        <w:ind w:left="792" w:hanging="432"/>
+      </w:pPr>
+    </w:lvl>
+    <w:lvl w:ilvl="2">
+      <w:start w:val="1"/>
+      <w:numFmt w:val="decimal"/>
+      <w:lvlText w:val="%1.%2.%3."/>
+      <w:lvlJc w:val="left"/>
+      <w:pPr>
+        <w:ind w:left="1224" w:hanging="504"/>
+      </w:pPr>
+    </w:lvl>
+    <w:lvl w:ilvl="3">
+      <w:start w:val="1"/>
+      <w:numFmt w:val="decimal"/>
+      <w:lvlText w:val="%1.%2.%3.%4."/>
+      <w:lvlJc w:val="left"/>
+      <w:pPr>
+        <w:ind w:left="1728" w:hanging="648"/>
+      </w:pPr>
+    </w:lvl>
+    <w:lvl w:ilvl="4">
+      <w:start w:val="1"/>
+      <w:numFmt w:val="decimal"/>
+      <w:lvlText w:val="%1.%2.%3.%4.%5."/>
+      <w:lvlJc w:val="left"/>
+      <w:pPr>
+        <w:ind w:left="2232" w:hanging="792"/>
+      </w:pPr>
+    </w:lvl>
+    <w:lvl w:ilvl="5">
+      <w:start w:val="1"/>
+      <w:numFmt w:val="decimal"/>
+      <w:lvlText w:val="%1.%2.%3.%4.%5.%6."/>
+      <w:lvlJc w:val="left"/>
+      <w:pPr>
+        <w:ind w:left="2736" w:hanging="936"/>
+      </w:pPr>
+    </w:lvl>
+    <w:lvl w:ilvl="6">
+      <w:start w:val="1"/>
+      <w:numFmt w:val="decimal"/>
+      <w:lvlText w:val="%1.%2.%3.%4.%5.%6.%7."/>
+      <w:lvlJc w:val="left"/>
+      <w:pPr>
+        <w:ind w:left="3240" w:hanging="1080"/>
+      </w:pPr>
+    </w:lvl>
+    <w:lvl w:ilvl="7">
+      <w:start w:val="1"/>
+      <w:numFmt w:val="decimal"/>
+      <w:lvlText w:val="%1.%2.%3.%4.%5.%6.%7.%8."/>
+      <w:lvlJc w:val="left"/>
+      <w:pPr>
+        <w:ind w:left="3744" w:hanging="1224"/>
+      </w:pPr>
+    </w:lvl>
+    <w:lvl w:ilvl="8">
+      <w:start w:val="1"/>
+      <w:numFmt w:val="decimal"/>
+      <w:lvlText w:val="%1.%2.%3.%4.%5.%6.%7.%8.%9."/>
+      <w:lvlJc w:val="left"/>
+      <w:pPr>
+        <w:ind w:left="4320" w:hanging="1440"/>
+      </w:pPr>
+    </w:lvl>
+  </w:abstractNum>
+  <w:abstractNum w:abstractNumId="16">
+    <w:nsid w:val="2E6F19BA"/>
+    <w:multiLevelType w:val="multilevel"/>
+    <w:tmpl w:val="0409001F"/>
+    <w:lvl w:ilvl="0">
+      <w:start w:val="1"/>
+      <w:numFmt w:val="decimal"/>
+      <w:lvlText w:val="%1."/>
+      <w:lvlJc w:val="left"/>
+      <w:pPr>
+        <w:ind w:left="360" w:hanging="360"/>
+      </w:pPr>
+    </w:lvl>
+    <w:lvl w:ilvl="1">
+      <w:start w:val="1"/>
+      <w:numFmt w:val="decimal"/>
+      <w:lvlText w:val="%1.%2."/>
+      <w:lvlJc w:val="left"/>
+      <w:pPr>
+        <w:ind w:left="792" w:hanging="432"/>
+      </w:pPr>
+    </w:lvl>
+    <w:lvl w:ilvl="2">
+      <w:start w:val="1"/>
+      <w:numFmt w:val="decimal"/>
+      <w:lvlText w:val="%1.%2.%3."/>
+      <w:lvlJc w:val="left"/>
+      <w:pPr>
+        <w:ind w:left="1224" w:hanging="504"/>
+      </w:pPr>
+    </w:lvl>
+    <w:lvl w:ilvl="3">
+      <w:start w:val="1"/>
+      <w:numFmt w:val="decimal"/>
+      <w:lvlText w:val="%1.%2.%3.%4."/>
+      <w:lvlJc w:val="left"/>
+      <w:pPr>
+        <w:ind w:left="1728" w:hanging="648"/>
+      </w:pPr>
+    </w:lvl>
+    <w:lvl w:ilvl="4">
+      <w:start w:val="1"/>
+      <w:numFmt w:val="decimal"/>
+      <w:lvlText w:val="%1.%2.%3.%4.%5."/>
+      <w:lvlJc w:val="left"/>
+      <w:pPr>
+        <w:ind w:left="2232" w:hanging="792"/>
+      </w:pPr>
+    </w:lvl>
+    <w:lvl w:ilvl="5">
+      <w:start w:val="1"/>
+      <w:numFmt w:val="decimal"/>
+      <w:lvlText w:val="%1.%2.%3.%4.%5.%6."/>
+      <w:lvlJc w:val="left"/>
+      <w:pPr>
+        <w:ind w:left="2736" w:hanging="936"/>
+      </w:pPr>
+    </w:lvl>
+    <w:lvl w:ilvl="6">
+      <w:start w:val="1"/>
+      <w:numFmt w:val="decimal"/>
+      <w:lvlText w:val="%1.%2.%3.%4.%5.%6.%7."/>
+      <w:lvlJc w:val="left"/>
+      <w:pPr>
+        <w:ind w:left="3240" w:hanging="1080"/>
+      </w:pPr>
+    </w:lvl>
+    <w:lvl w:ilvl="7">
+      <w:start w:val="1"/>
+      <w:numFmt w:val="decimal"/>
+      <w:lvlText w:val="%1.%2.%3.%4.%5.%6.%7.%8."/>
+      <w:lvlJc w:val="left"/>
+      <w:pPr>
+        <w:ind w:left="3744" w:hanging="1224"/>
+      </w:pPr>
+    </w:lvl>
+    <w:lvl w:ilvl="8">
+      <w:start w:val="1"/>
+      <w:numFmt w:val="decimal"/>
+      <w:lvlText w:val="%1.%2.%3.%4.%5.%6.%7.%8.%9."/>
+      <w:lvlJc w:val="left"/>
+      <w:pPr>
+        <w:ind w:left="4320" w:hanging="1440"/>
+      </w:pPr>
+    </w:lvl>
+  </w:abstractNum>
+  <w:abstractNum w:abstractNumId="17">
     <w:nsid w:val="33051702"/>
     <w:multiLevelType w:val="hybridMultilevel"/>
     <w:tmpl w:val="5F34E0E0"/>
@@ -7455,7 +9200,7 @@
       </w:rPr>
     </w:lvl>
   </w:abstractNum>
-  <w:abstractNum w:abstractNumId="9">
+  <w:abstractNum w:abstractNumId="18">
     <w:nsid w:val="37B716E8"/>
     <w:multiLevelType w:val="hybridMultilevel"/>
     <w:tmpl w:val="006A5BE6"/>
@@ -7568,7 +9313,93 @@
       </w:rPr>
     </w:lvl>
   </w:abstractNum>
-  <w:abstractNum w:abstractNumId="10">
+  <w:abstractNum w:abstractNumId="19">
+    <w:nsid w:val="38A24CEC"/>
+    <w:multiLevelType w:val="multilevel"/>
+    <w:tmpl w:val="0409001F"/>
+    <w:lvl w:ilvl="0">
+      <w:start w:val="1"/>
+      <w:numFmt w:val="decimal"/>
+      <w:lvlText w:val="%1."/>
+      <w:lvlJc w:val="left"/>
+      <w:pPr>
+        <w:ind w:left="360" w:hanging="360"/>
+      </w:pPr>
+    </w:lvl>
+    <w:lvl w:ilvl="1">
+      <w:start w:val="1"/>
+      <w:numFmt w:val="decimal"/>
+      <w:lvlText w:val="%1.%2."/>
+      <w:lvlJc w:val="left"/>
+      <w:pPr>
+        <w:ind w:left="792" w:hanging="432"/>
+      </w:pPr>
+    </w:lvl>
+    <w:lvl w:ilvl="2">
+      <w:start w:val="1"/>
+      <w:numFmt w:val="decimal"/>
+      <w:lvlText w:val="%1.%2.%3."/>
+      <w:lvlJc w:val="left"/>
+      <w:pPr>
+        <w:ind w:left="1224" w:hanging="504"/>
+      </w:pPr>
+    </w:lvl>
+    <w:lvl w:ilvl="3">
+      <w:start w:val="1"/>
+      <w:numFmt w:val="decimal"/>
+      <w:lvlText w:val="%1.%2.%3.%4."/>
+      <w:lvlJc w:val="left"/>
+      <w:pPr>
+        <w:ind w:left="1728" w:hanging="648"/>
+      </w:pPr>
+    </w:lvl>
+    <w:lvl w:ilvl="4">
+      <w:start w:val="1"/>
+      <w:numFmt w:val="decimal"/>
+      <w:lvlText w:val="%1.%2.%3.%4.%5."/>
+      <w:lvlJc w:val="left"/>
+      <w:pPr>
+        <w:ind w:left="2232" w:hanging="792"/>
+      </w:pPr>
+    </w:lvl>
+    <w:lvl w:ilvl="5">
+      <w:start w:val="1"/>
+      <w:numFmt w:val="decimal"/>
+      <w:lvlText w:val="%1.%2.%3.%4.%5.%6."/>
+      <w:lvlJc w:val="left"/>
+      <w:pPr>
+        <w:ind w:left="2736" w:hanging="936"/>
+      </w:pPr>
+    </w:lvl>
+    <w:lvl w:ilvl="6">
+      <w:start w:val="1"/>
+      <w:numFmt w:val="decimal"/>
+      <w:lvlText w:val="%1.%2.%3.%4.%5.%6.%7."/>
+      <w:lvlJc w:val="left"/>
+      <w:pPr>
+        <w:ind w:left="3240" w:hanging="1080"/>
+      </w:pPr>
+    </w:lvl>
+    <w:lvl w:ilvl="7">
+      <w:start w:val="1"/>
+      <w:numFmt w:val="decimal"/>
+      <w:lvlText w:val="%1.%2.%3.%4.%5.%6.%7.%8."/>
+      <w:lvlJc w:val="left"/>
+      <w:pPr>
+        <w:ind w:left="3744" w:hanging="1224"/>
+      </w:pPr>
+    </w:lvl>
+    <w:lvl w:ilvl="8">
+      <w:start w:val="1"/>
+      <w:numFmt w:val="decimal"/>
+      <w:lvlText w:val="%1.%2.%3.%4.%5.%6.%7.%8.%9."/>
+      <w:lvlJc w:val="left"/>
+      <w:pPr>
+        <w:ind w:left="4320" w:hanging="1440"/>
+      </w:pPr>
+    </w:lvl>
+  </w:abstractNum>
+  <w:abstractNum w:abstractNumId="20">
     <w:nsid w:val="3A366979"/>
     <w:multiLevelType w:val="hybridMultilevel"/>
     <w:tmpl w:val="2D3A69D8"/>
@@ -7681,7 +9512,7 @@
       </w:rPr>
     </w:lvl>
   </w:abstractNum>
-  <w:abstractNum w:abstractNumId="11">
+  <w:abstractNum w:abstractNumId="21">
     <w:nsid w:val="3BE03137"/>
     <w:multiLevelType w:val="hybridMultilevel"/>
     <w:tmpl w:val="70A838E8"/>
@@ -7794,7 +9625,99 @@
       </w:rPr>
     </w:lvl>
   </w:abstractNum>
-  <w:abstractNum w:abstractNumId="12">
+  <w:abstractNum w:abstractNumId="22">
+    <w:nsid w:val="43AA0918"/>
+    <w:multiLevelType w:val="multilevel"/>
+    <w:tmpl w:val="0409001F"/>
+    <w:lvl w:ilvl="0">
+      <w:start w:val="1"/>
+      <w:numFmt w:val="decimal"/>
+      <w:lvlText w:val="%1."/>
+      <w:lvlJc w:val="left"/>
+      <w:pPr>
+        <w:ind w:left="360" w:hanging="360"/>
+      </w:pPr>
+    </w:lvl>
+    <w:lvl w:ilvl="1">
+      <w:start w:val="1"/>
+      <w:numFmt w:val="decimal"/>
+      <w:lvlText w:val="%1.%2."/>
+      <w:lvlJc w:val="left"/>
+      <w:pPr>
+        <w:ind w:left="792" w:hanging="432"/>
+      </w:pPr>
+    </w:lvl>
+    <w:lvl w:ilvl="2">
+      <w:start w:val="1"/>
+      <w:numFmt w:val="decimal"/>
+      <w:lvlText w:val="%1.%2.%3."/>
+      <w:lvlJc w:val="left"/>
+      <w:pPr>
+        <w:ind w:left="1224" w:hanging="504"/>
+      </w:pPr>
+    </w:lvl>
+    <w:lvl w:ilvl="3">
+      <w:start w:val="1"/>
+      <w:numFmt w:val="decimal"/>
+      <w:lvlText w:val="%1.%2.%3.%4."/>
+      <w:lvlJc w:val="left"/>
+      <w:pPr>
+        <w:ind w:left="1728" w:hanging="648"/>
+      </w:pPr>
+    </w:lvl>
+    <w:lvl w:ilvl="4">
+      <w:start w:val="1"/>
+      <w:numFmt w:val="decimal"/>
+      <w:lvlText w:val="%1.%2.%3.%4.%5."/>
+      <w:lvlJc w:val="left"/>
+      <w:pPr>
+        <w:ind w:left="2232" w:hanging="792"/>
+      </w:pPr>
+    </w:lvl>
+    <w:lvl w:ilvl="5">
+      <w:start w:val="1"/>
+      <w:numFmt w:val="decimal"/>
+      <w:lvlText w:val="%1.%2.%3.%4.%5.%6."/>
+      <w:lvlJc w:val="left"/>
+      <w:pPr>
+        <w:ind w:left="2736" w:hanging="936"/>
+      </w:pPr>
+    </w:lvl>
+    <w:lvl w:ilvl="6">
+      <w:start w:val="1"/>
+      <w:numFmt w:val="decimal"/>
+      <w:lvlText w:val="%1.%2.%3.%4.%5.%6.%7."/>
+      <w:lvlJc w:val="left"/>
+      <w:pPr>
+        <w:ind w:left="3240" w:hanging="1080"/>
+      </w:pPr>
+    </w:lvl>
+    <w:lvl w:ilvl="7">
+      <w:start w:val="1"/>
+      <w:numFmt w:val="decimal"/>
+      <w:lvlText w:val="%1.%2.%3.%4.%5.%6.%7.%8."/>
+      <w:lvlJc w:val="left"/>
+      <w:pPr>
+        <w:ind w:left="3744" w:hanging="1224"/>
+      </w:pPr>
+    </w:lvl>
+    <w:lvl w:ilvl="8">
+      <w:start w:val="1"/>
+      <w:numFmt w:val="decimal"/>
+      <w:lvlText w:val="%1.%2.%3.%4.%5.%6.%7.%8.%9."/>
+      <w:lvlJc w:val="left"/>
+      <w:pPr>
+        <w:ind w:left="4320" w:hanging="1440"/>
+      </w:pPr>
+    </w:lvl>
+  </w:abstractNum>
+  <w:abstractNum w:abstractNumId="23">
+    <w:nsid w:val="45581382"/>
+    <w:multiLevelType w:val="multilevel"/>
+    <w:tmpl w:val="0409001D"/>
+    <w:numStyleLink w:val="Style1"/>
+  </w:abstractNum>
+  <w:abstractNum w:abstractNumId="24">
     <w:nsid w:val="46C2447E"/>
     <w:multiLevelType w:val="hybridMultilevel"/>
     <w:tmpl w:val="C4A8D30E"/>
@@ -7907,7 +9830,185 @@
       </w:rPr>
     </w:lvl>
   </w:abstractNum>
-  <w:abstractNum w:abstractNumId="13">
+  <w:abstractNum w:abstractNumId="25">
+    <w:nsid w:val="4BC93196"/>
+    <w:multiLevelType w:val="hybridMultilevel"/>
+    <w:tmpl w:val="257C753A"/>
+    <w:lvl w:ilvl="0" w:tplc="1C5E90A6">
+      <w:start w:val="1"/>
+      <w:numFmt w:val="decimal"/>
+      <w:lvlText w:val="%1."/>
+      <w:lvlJc w:val="left"/>
+      <w:pPr>
+        <w:ind w:left="1080" w:hanging="360"/>
+      </w:pPr>
+      <w:rPr>
+        <w:rFonts w:hint="default"/>
+      </w:rPr>
+    </w:lvl>
+    <w:lvl w:ilvl="1" w:tplc="04090019" w:tentative="1">
+      <w:start w:val="1"/>
+      <w:numFmt w:val="lowerLetter"/>
+      <w:lvlText w:val="%2."/>
+      <w:lvlJc w:val="left"/>
+      <w:pPr>
+        <w:ind w:left="1800" w:hanging="360"/>
+      </w:pPr>
+    </w:lvl>
+    <w:lvl w:ilvl="2" w:tplc="0409001B" w:tentative="1">
+      <w:start w:val="1"/>
+      <w:numFmt w:val="lowerRoman"/>
+      <w:lvlText w:val="%3."/>
+      <w:lvlJc w:val="right"/>
+      <w:pPr>
+        <w:ind w:left="2520" w:hanging="180"/>
+      </w:pPr>
+    </w:lvl>
+    <w:lvl w:ilvl="3" w:tplc="0409000F" w:tentative="1">
+      <w:start w:val="1"/>
+      <w:numFmt w:val="decimal"/>
+      <w:lvlText w:val="%4."/>
+      <w:lvlJc w:val="left"/>
+      <w:pPr>
+        <w:ind w:left="3240" w:hanging="360"/>
+      </w:pPr>
+    </w:lvl>
+    <w:lvl w:ilvl="4" w:tplc="04090019" w:tentative="1">
+      <w:start w:val="1"/>
+      <w:numFmt w:val="lowerLetter"/>
+      <w:lvlText w:val="%5."/>
+      <w:lvlJc w:val="left"/>
+      <w:pPr>
+        <w:ind w:left="3960" w:hanging="360"/>
+      </w:pPr>
+    </w:lvl>
+    <w:lvl w:ilvl="5" w:tplc="0409001B" w:tentative="1">
+      <w:start w:val="1"/>
+      <w:numFmt w:val="lowerRoman"/>
+      <w:lvlText w:val="%6."/>
+      <w:lvlJc w:val="right"/>
+      <w:pPr>
+        <w:ind w:left="4680" w:hanging="180"/>
+      </w:pPr>
+    </w:lvl>
+    <w:lvl w:ilvl="6" w:tplc="0409000F" w:tentative="1">
+      <w:start w:val="1"/>
+      <w:numFmt w:val="decimal"/>
+      <w:lvlText w:val="%7."/>
+      <w:lvlJc w:val="left"/>
+      <w:pPr>
+        <w:ind w:left="5400" w:hanging="360"/>
+      </w:pPr>
+    </w:lvl>
+    <w:lvl w:ilvl="7" w:tplc="04090019" w:tentative="1">
+      <w:start w:val="1"/>
+      <w:numFmt w:val="lowerLetter"/>
+      <w:lvlText w:val="%8."/>
+      <w:lvlJc w:val="left"/>
+      <w:pPr>
+        <w:ind w:left="6120" w:hanging="360"/>
+      </w:pPr>
+    </w:lvl>
+    <w:lvl w:ilvl="8" w:tplc="0409001B" w:tentative="1">
+      <w:start w:val="1"/>
+      <w:numFmt w:val="lowerRoman"/>
+      <w:lvlText w:val="%9."/>
+      <w:lvlJc w:val="right"/>
+      <w:pPr>
+        <w:ind w:left="6840" w:hanging="180"/>
+      </w:pPr>
+    </w:lvl>
+  </w:abstractNum>
+  <w:abstractNum w:abstractNumId="26">
+    <w:nsid w:val="4C175584"/>
+    <w:multiLevelType w:val="hybridMultilevel"/>
+    <w:tmpl w:val="C9AC7A24"/>
+    <w:lvl w:ilvl="0" w:tplc="5D587FDA">
+      <w:start w:val="1"/>
+      <w:numFmt w:val="decimal"/>
+      <w:lvlText w:val="%1."/>
+      <w:lvlJc w:val="left"/>
+      <w:pPr>
+        <w:ind w:left="2160" w:hanging="360"/>
+      </w:pPr>
+      <w:rPr>
+        <w:rFonts w:hint="default"/>
+      </w:rPr>
+    </w:lvl>
+    <w:lvl w:ilvl="1" w:tplc="04090019" w:tentative="1">
+      <w:start w:val="1"/>
+      <w:numFmt w:val="lowerLetter"/>
+      <w:lvlText w:val="%2."/>
+      <w:lvlJc w:val="left"/>
+      <w:pPr>
+        <w:ind w:left="2880" w:hanging="360"/>
+      </w:pPr>
+    </w:lvl>
+    <w:lvl w:ilvl="2" w:tplc="0409001B" w:tentative="1">
+      <w:start w:val="1"/>
+      <w:numFmt w:val="lowerRoman"/>
+      <w:lvlText w:val="%3."/>
+      <w:lvlJc w:val="right"/>
+      <w:pPr>
+        <w:ind w:left="3600" w:hanging="180"/>
+      </w:pPr>
+    </w:lvl>
+    <w:lvl w:ilvl="3" w:tplc="0409000F" w:tentative="1">
+      <w:start w:val="1"/>
+      <w:numFmt w:val="decimal"/>
+      <w:lvlText w:val="%4."/>
+      <w:lvlJc w:val="left"/>
+      <w:pPr>
+        <w:ind w:left="4320" w:hanging="360"/>
+      </w:pPr>
+    </w:lvl>
+    <w:lvl w:ilvl="4" w:tplc="04090019" w:tentative="1">
+      <w:start w:val="1"/>
+      <w:numFmt w:val="lowerLetter"/>
+      <w:lvlText w:val="%5."/>
+      <w:lvlJc w:val="left"/>
+      <w:pPr>
+        <w:ind w:left="5040" w:hanging="360"/>
+      </w:pPr>
+    </w:lvl>
+    <w:lvl w:ilvl="5" w:tplc="0409001B" w:tentative="1">
+      <w:start w:val="1"/>
+      <w:numFmt w:val="lowerRoman"/>
+      <w:lvlText w:val="%6."/>
+      <w:lvlJc w:val="right"/>
+      <w:pPr>
+        <w:ind w:left="5760" w:hanging="180"/>
+      </w:pPr>
+    </w:lvl>
+    <w:lvl w:ilvl="6" w:tplc="0409000F" w:tentative="1">
+      <w:start w:val="1"/>
+      <w:numFmt w:val="decimal"/>
+      <w:lvlText w:val="%7."/>
+      <w:lvlJc w:val="left"/>
+      <w:pPr>
+        <w:ind w:left="6480" w:hanging="360"/>
+      </w:pPr>
+    </w:lvl>
+    <w:lvl w:ilvl="7" w:tplc="04090019" w:tentative="1">
+      <w:start w:val="1"/>
+      <w:numFmt w:val="lowerLetter"/>
+      <w:lvlText w:val="%8."/>
+      <w:lvlJc w:val="left"/>
+      <w:pPr>
+        <w:ind w:left="7200" w:hanging="360"/>
+      </w:pPr>
+    </w:lvl>
+    <w:lvl w:ilvl="8" w:tplc="0409001B" w:tentative="1">
+      <w:start w:val="1"/>
+      <w:numFmt w:val="lowerRoman"/>
+      <w:lvlText w:val="%9."/>
+      <w:lvlJc w:val="right"/>
+      <w:pPr>
+        <w:ind w:left="7920" w:hanging="180"/>
+      </w:pPr>
+    </w:lvl>
+  </w:abstractNum>
+  <w:abstractNum w:abstractNumId="27">
     <w:nsid w:val="541876B0"/>
     <w:multiLevelType w:val="hybridMultilevel"/>
     <w:tmpl w:val="2ACADD34"/>
@@ -8020,7 +10121,7 @@
       </w:rPr>
     </w:lvl>
   </w:abstractNum>
-  <w:abstractNum w:abstractNumId="14">
+  <w:abstractNum w:abstractNumId="28">
     <w:nsid w:val="55CB0A69"/>
     <w:multiLevelType w:val="hybridMultilevel"/>
     <w:tmpl w:val="FE76980A"/>
@@ -8133,7 +10234,7 @@
       </w:rPr>
     </w:lvl>
   </w:abstractNum>
-  <w:abstractNum w:abstractNumId="15">
+  <w:abstractNum w:abstractNumId="29">
     <w:nsid w:val="568503BC"/>
     <w:multiLevelType w:val="hybridMultilevel"/>
     <w:tmpl w:val="7608AB2E"/>
@@ -8246,7 +10347,7 @@
       </w:rPr>
     </w:lvl>
   </w:abstractNum>
-  <w:abstractNum w:abstractNumId="16">
+  <w:abstractNum w:abstractNumId="30">
     <w:nsid w:val="5CE8018F"/>
     <w:multiLevelType w:val="multilevel"/>
     <w:tmpl w:val="A72A72E6"/>
@@ -8364,7 +10465,7 @@
       </w:rPr>
     </w:lvl>
   </w:abstractNum>
-  <w:abstractNum w:abstractNumId="17">
+  <w:abstractNum w:abstractNumId="31">
     <w:nsid w:val="5FD0666B"/>
     <w:multiLevelType w:val="multilevel"/>
     <w:tmpl w:val="A72A72E6"/>
@@ -8482,7 +10583,7 @@
       </w:rPr>
     </w:lvl>
   </w:abstractNum>
-  <w:abstractNum w:abstractNumId="18">
+  <w:abstractNum w:abstractNumId="32">
     <w:nsid w:val="6133398F"/>
     <w:multiLevelType w:val="multilevel"/>
     <w:tmpl w:val="A72A72E6"/>
@@ -8600,7 +10701,7 @@
       </w:rPr>
     </w:lvl>
   </w:abstractNum>
-  <w:abstractNum w:abstractNumId="19">
+  <w:abstractNum w:abstractNumId="33">
     <w:nsid w:val="632E1584"/>
     <w:multiLevelType w:val="multilevel"/>
     <w:tmpl w:val="A72A72E6"/>
@@ -8718,7 +10819,7 @@
       </w:rPr>
     </w:lvl>
   </w:abstractNum>
-  <w:abstractNum w:abstractNumId="20">
+  <w:abstractNum w:abstractNumId="34">
     <w:nsid w:val="650C403C"/>
     <w:multiLevelType w:val="multilevel"/>
     <w:tmpl w:val="A72A72E6"/>
@@ -8836,7 +10937,94 @@
       </w:rPr>
     </w:lvl>
   </w:abstractNum>
-  <w:abstractNum w:abstractNumId="21">
+  <w:abstractNum w:abstractNumId="35">
+    <w:nsid w:val="6E0B6427"/>
+    <w:multiLevelType w:val="multilevel"/>
+    <w:tmpl w:val="0409001D"/>
+    <w:styleLink w:val="Style1"/>
+    <w:lvl w:ilvl="0">
+      <w:start w:val="1"/>
+      <w:numFmt w:val="decimal"/>
+      <w:lvlText w:val="%1)"/>
+      <w:lvlJc w:val="left"/>
+      <w:pPr>
+        <w:ind w:left="360" w:hanging="360"/>
+      </w:pPr>
+    </w:lvl>
+    <w:lvl w:ilvl="1">
+      <w:start w:val="1"/>
+      <w:numFmt w:val="lowerLetter"/>
+      <w:lvlText w:val="%2)"/>
+      <w:lvlJc w:val="left"/>
+      <w:pPr>
+        <w:ind w:left="720" w:hanging="360"/>
+      </w:pPr>
+    </w:lvl>
+    <w:lvl w:ilvl="2">
+      <w:start w:val="1"/>
+      <w:numFmt w:val="lowerRoman"/>
+      <w:lvlText w:val="%3)"/>
+      <w:lvlJc w:val="left"/>
+      <w:pPr>
+        <w:ind w:left="1080" w:hanging="360"/>
+      </w:pPr>
+    </w:lvl>
+    <w:lvl w:ilvl="3">
+      <w:start w:val="1"/>
+      <w:numFmt w:val="decimal"/>
+      <w:lvlText w:val="(%4)"/>
+      <w:lvlJc w:val="left"/>
+      <w:pPr>
+        <w:ind w:left="1440" w:hanging="360"/>
+      </w:pPr>
+    </w:lvl>
+    <w:lvl w:ilvl="4">
+      <w:start w:val="1"/>
+      <w:numFmt w:val="lowerLetter"/>
+      <w:lvlText w:val="(%5)"/>
+      <w:lvlJc w:val="left"/>
+      <w:pPr>
+        <w:ind w:left="1800" w:hanging="360"/>
+      </w:pPr>
+    </w:lvl>
+    <w:lvl w:ilvl="5">
+      <w:start w:val="1"/>
+      <w:numFmt w:val="lowerRoman"/>
+      <w:lvlText w:val="(%6)"/>
+      <w:lvlJc w:val="left"/>
+      <w:pPr>
+        <w:ind w:left="2160" w:hanging="360"/>
+      </w:pPr>
+    </w:lvl>
+    <w:lvl w:ilvl="6">
+      <w:start w:val="1"/>
+      <w:numFmt w:val="decimal"/>
+      <w:lvlText w:val="%7."/>
+      <w:lvlJc w:val="left"/>
+      <w:pPr>
+        <w:ind w:left="2520" w:hanging="360"/>
+      </w:pPr>
+    </w:lvl>
+    <w:lvl w:ilvl="7">
+      <w:start w:val="1"/>
+      <w:numFmt w:val="lowerLetter"/>
+      <w:lvlText w:val="%8."/>
+      <w:lvlJc w:val="left"/>
+      <w:pPr>
+        <w:ind w:left="2880" w:hanging="360"/>
+      </w:pPr>
+    </w:lvl>
+    <w:lvl w:ilvl="8">
+      <w:start w:val="1"/>
+      <w:numFmt w:val="lowerRoman"/>
+      <w:lvlText w:val="%9."/>
+      <w:lvlJc w:val="left"/>
+      <w:pPr>
+        <w:ind w:left="3240" w:hanging="360"/>
+      </w:pPr>
+    </w:lvl>
+  </w:abstractNum>
+  <w:abstractNum w:abstractNumId="36">
     <w:nsid w:val="6EF921C5"/>
     <w:multiLevelType w:val="hybridMultilevel"/>
     <w:tmpl w:val="36B05F34"/>
@@ -8925,7 +11113,7 @@
       </w:pPr>
     </w:lvl>
   </w:abstractNum>
-  <w:abstractNum w:abstractNumId="22">
+  <w:abstractNum w:abstractNumId="37">
     <w:nsid w:val="6FDB6CA9"/>
     <w:multiLevelType w:val="multilevel"/>
     <w:tmpl w:val="A72A72E6"/>
@@ -9043,7 +11231,7 @@
       </w:rPr>
     </w:lvl>
   </w:abstractNum>
-  <w:abstractNum w:abstractNumId="23">
+  <w:abstractNum w:abstractNumId="38">
     <w:nsid w:val="78C72F37"/>
     <w:multiLevelType w:val="multilevel"/>
     <w:tmpl w:val="A72A72E6"/>
@@ -9161,7 +11349,7 @@
       </w:rPr>
     </w:lvl>
   </w:abstractNum>
-  <w:abstractNum w:abstractNumId="24">
+  <w:abstractNum w:abstractNumId="39">
     <w:nsid w:val="79B60E5D"/>
     <w:multiLevelType w:val="multilevel"/>
     <w:tmpl w:val="28164914"/>
@@ -9281,7 +11469,7 @@
       </w:rPr>
     </w:lvl>
   </w:abstractNum>
-  <w:abstractNum w:abstractNumId="25">
+  <w:abstractNum w:abstractNumId="40">
     <w:nsid w:val="7E0A1C8C"/>
     <w:multiLevelType w:val="hybridMultilevel"/>
     <w:tmpl w:val="C12086BC"/>
@@ -9395,43 +11583,43 @@
     </w:lvl>
   </w:abstractNum>
   <w:num w:numId="1">
-    <w:abstractNumId w:val="16"/>
+    <w:abstractNumId w:val="30"/>
   </w:num>
   <w:num w:numId="2">
-    <w:abstractNumId w:val="6"/>
+    <w:abstractNumId w:val="12"/>
   </w:num>
   <w:num w:numId="3">
-    <w:abstractNumId w:val="5"/>
+    <w:abstractNumId w:val="11"/>
   </w:num>
   <w:num w:numId="4">
-    <w:abstractNumId w:val="15"/>
+    <w:abstractNumId w:val="29"/>
   </w:num>
   <w:num w:numId="5">
-    <w:abstractNumId w:val="8"/>
+    <w:abstractNumId w:val="17"/>
   </w:num>
   <w:num w:numId="6">
+    <w:abstractNumId w:val="28"/>
+  </w:num>
+  <w:num w:numId="7">
+    <w:abstractNumId w:val="24"/>
+  </w:num>
+  <w:num w:numId="8">
+    <w:abstractNumId w:val="20"/>
+  </w:num>
+  <w:num w:numId="9">
+    <w:abstractNumId w:val="37"/>
+  </w:num>
+  <w:num w:numId="10">
     <w:abstractNumId w:val="14"/>
   </w:num>
-  <w:num w:numId="7">
-    <w:abstractNumId w:val="12"/>
-  </w:num>
-  <w:num w:numId="8">
-    <w:abstractNumId w:val="10"/>
-  </w:num>
-  <w:num w:numId="9">
-    <w:abstractNumId w:val="22"/>
-  </w:num>
-  <w:num w:numId="10">
-    <w:abstractNumId w:val="7"/>
-  </w:num>
   <w:num w:numId="11">
-    <w:abstractNumId w:val="24"/>
+    <w:abstractNumId w:val="39"/>
   </w:num>
   <w:num w:numId="12">
-    <w:abstractNumId w:val="20"/>
+    <w:abstractNumId w:val="34"/>
   </w:num>
   <w:num w:numId="13">
-    <w:abstractNumId w:val="3"/>
+    <w:abstractNumId w:val="9"/>
   </w:num>
   <w:num w:numId="14">
     <w:abstractNumId w:val="0"/>
@@ -9440,37 +11628,82 @@
     <w:abstractNumId w:val="1"/>
   </w:num>
   <w:num w:numId="16">
+    <w:abstractNumId w:val="33"/>
+  </w:num>
+  <w:num w:numId="17">
+    <w:abstractNumId w:val="3"/>
+  </w:num>
+  <w:num w:numId="18">
+    <w:abstractNumId w:val="21"/>
+  </w:num>
+  <w:num w:numId="19">
+    <w:abstractNumId w:val="38"/>
+  </w:num>
+  <w:num w:numId="20">
+    <w:abstractNumId w:val="27"/>
+  </w:num>
+  <w:num w:numId="21">
+    <w:abstractNumId w:val="18"/>
+  </w:num>
+  <w:num w:numId="22">
+    <w:abstractNumId w:val="32"/>
+  </w:num>
+  <w:num w:numId="23">
+    <w:abstractNumId w:val="31"/>
+  </w:num>
+  <w:num w:numId="24">
+    <w:abstractNumId w:val="10"/>
+  </w:num>
+  <w:num w:numId="25">
+    <w:abstractNumId w:val="40"/>
+  </w:num>
+  <w:num w:numId="26">
+    <w:abstractNumId w:val="36"/>
+  </w:num>
+  <w:num w:numId="27">
+    <w:abstractNumId w:val="15"/>
+  </w:num>
+  <w:num w:numId="28">
     <w:abstractNumId w:val="19"/>
   </w:num>
-  <w:num w:numId="17">
+  <w:num w:numId="29">
+    <w:abstractNumId w:val="35"/>
+  </w:num>
+  <w:num w:numId="30">
+    <w:abstractNumId w:val="23"/>
+  </w:num>
+  <w:num w:numId="31">
+    <w:abstractNumId w:val="8"/>
+  </w:num>
+  <w:num w:numId="32">
+    <w:abstractNumId w:val="4"/>
+  </w:num>
+  <w:num w:numId="33">
+    <w:abstractNumId w:val="16"/>
+  </w:num>
+  <w:num w:numId="34">
+    <w:abstractNumId w:val="6"/>
+  </w:num>
+  <w:num w:numId="35">
     <w:abstractNumId w:val="2"/>
   </w:num>
-  <w:num w:numId="18">
-    <w:abstractNumId w:val="11"/>
+  <w:num w:numId="36">
+    <w:abstractNumId w:val="26"/>
   </w:num>
-  <w:num w:numId="19">
-    <w:abstractNumId w:val="23"/>
-  </w:num>
-  <w:num w:numId="20">
+  <w:num w:numId="37">
     <w:abstractNumId w:val="13"/>
   </w:num>
-  <w:num w:numId="21">
-    <w:abstractNumId w:val="9"/>
+  <w:num w:numId="38">
+    <w:abstractNumId w:val="22"/>
   </w:num>
-  <w:num w:numId="22">
-    <w:abstractNumId w:val="18"/>
+  <w:num w:numId="39">
+    <w:abstractNumId w:val="7"/>
   </w:num>
-  <w:num w:numId="23">
-    <w:abstractNumId w:val="17"/>
-  </w:num>
-  <w:num w:numId="24">
-    <w:abstractNumId w:val="4"/>
-  </w:num>
-  <w:num w:numId="25">
+  <w:num w:numId="40">
     <w:abstractNumId w:val="25"/>
   </w:num>
-  <w:num w:numId="26">
-    <w:abstractNumId w:val="21"/>
+  <w:num w:numId="41">
+    <w:abstractNumId w:val="5"/>
   </w:num>
 </w:numbering>
 </file>
@@ -9718,7 +11951,7 @@
     <w:uiPriority w:val="9"/>
     <w:unhideWhenUsed/>
     <w:qFormat/>
-    <w:rsid w:val="00C15C06"/>
+    <w:rsid w:val="00034D66"/>
     <w:pPr>
       <w:pBdr>
         <w:bottom w:val="dotted" w:sz="4" w:space="1" w:color="943634" w:themeColor="accent2" w:themeShade="BF"/>
@@ -9847,7 +12080,6 @@
   <w:style w:type="character" w:default="1" w:styleId="DefaultParagraphFont">
     <w:name w:val="Default Paragraph Font"/>
     <w:uiPriority w:val="1"/>
-    <w:semiHidden/>
     <w:unhideWhenUsed/>
   </w:style>
   <w:style w:type="table" w:default="1" w:styleId="TableNormal">
@@ -10010,7 +12242,7 @@
     <w:basedOn w:val="DefaultParagraphFont"/>
     <w:link w:val="Heading4"/>
     <w:uiPriority w:val="9"/>
-    <w:rsid w:val="00C15C06"/>
+    <w:rsid w:val="00034D66"/>
     <w:rPr>
       <w:caps/>
       <w:color w:val="622423" w:themeColor="accent2" w:themeShade="7F"/>
@@ -10437,6 +12669,16 @@
         <w:right w:w="108" w:type="dxa"/>
       </w:tblCellMar>
     </w:tblPr>
+  </w:style>
+  <w:style w:type="numbering" w:customStyle="1" w:styleId="Style1">
+    <w:name w:val="Style1"/>
+    <w:uiPriority w:val="99"/>
+    <w:rsid w:val="00786A84"/>
+    <w:pPr>
+      <w:numPr>
+        <w:numId w:val="29"/>
+      </w:numPr>
+    </w:pPr>
   </w:style>
 </w:styles>
 </file>
@@ -11657,7 +13899,7 @@
 </file>
 
 <file path=customXml/itemProps1.xml><?xml version="1.0" encoding="utf-8"?>
-<ds:datastoreItem xmlns:ds="http://schemas.openxmlformats.org/officeDocument/2006/customXml" ds:itemID="{2AD719CF-3C5D-418A-A908-0EFFC9FE419A}">
+<ds:datastoreItem xmlns:ds="http://schemas.openxmlformats.org/officeDocument/2006/customXml" ds:itemID="{11C59C39-CB2D-4B4D-9D26-C6393998A975}">
   <ds:schemaRefs>
     <ds:schemaRef ds:uri="http://schemas.openxmlformats.org/officeDocument/2006/bibliography"/>
   </ds:schemaRefs>

</xml_diff>

<commit_message>
matching with latest format
</commit_message>
<xml_diff>
--- a/School Management System-synopsis.docx
+++ b/School Management System-synopsis.docx
@@ -193,6 +193,7 @@
                         <w:bCs/>
                       </w:rPr>
                     </w:pPr>
+                    <w:proofErr w:type="spellStart"/>
                     <w:r>
                       <w:rPr>
                         <w:rFonts w:ascii="Times New Roman" w:eastAsiaTheme="minorHAnsi" w:hAnsi="Times New Roman" w:cs="Times New Roman"/>
@@ -202,7 +203,43 @@
                         <w:sz w:val="27"/>
                         <w:szCs w:val="27"/>
                       </w:rPr>
-                      <w:t>Susmita Podder( 105140695 )</w:t>
+                      <w:t>Susmita</w:t>
+                    </w:r>
+                    <w:proofErr w:type="spellEnd"/>
+                    <w:r>
+                      <w:rPr>
+                        <w:rFonts w:ascii="Times New Roman" w:eastAsiaTheme="minorHAnsi" w:hAnsi="Times New Roman" w:cs="Times New Roman"/>
+                        <w:b/>
+                        <w:bCs/>
+                        <w:color w:val="000000"/>
+                        <w:sz w:val="27"/>
+                        <w:szCs w:val="27"/>
+                      </w:rPr>
+                      <w:t xml:space="preserve"> </w:t>
+                    </w:r>
+                    <w:proofErr w:type="spellStart"/>
+                    <w:r>
+                      <w:rPr>
+                        <w:rFonts w:ascii="Times New Roman" w:eastAsiaTheme="minorHAnsi" w:hAnsi="Times New Roman" w:cs="Times New Roman"/>
+                        <w:b/>
+                        <w:bCs/>
+                        <w:color w:val="000000"/>
+                        <w:sz w:val="27"/>
+                        <w:szCs w:val="27"/>
+                      </w:rPr>
+                      <w:t>Podder</w:t>
+                    </w:r>
+                    <w:proofErr w:type="spellEnd"/>
+                    <w:r>
+                      <w:rPr>
+                        <w:rFonts w:ascii="Times New Roman" w:eastAsiaTheme="minorHAnsi" w:hAnsi="Times New Roman" w:cs="Times New Roman"/>
+                        <w:b/>
+                        <w:bCs/>
+                        <w:color w:val="000000"/>
+                        <w:sz w:val="27"/>
+                        <w:szCs w:val="27"/>
+                      </w:rPr>
+                      <w:t>( 105140695 )</w:t>
                     </w:r>
                   </w:p>
                 </w:tc>
@@ -2799,6 +2836,9 @@
         <w:t>Introduction</w:t>
       </w:r>
       <w:bookmarkEnd w:id="0"/>
+      <w:r>
+        <w:t xml:space="preserve"> &amp; OBJECTIE</w:t>
+      </w:r>
     </w:p>
     <w:p>
       <w:pPr>
@@ -2808,11 +2848,9 @@
           <w:numId w:val="1"/>
         </w:numPr>
       </w:pPr>
-      <w:bookmarkStart w:id="1" w:name="_Toc320368081"/>
-      <w:r>
-        <w:t>Background</w:t>
-      </w:r>
-      <w:bookmarkEnd w:id="1"/>
+      <w:r>
+        <w:t>INTRODUCTION</w:t>
+      </w:r>
     </w:p>
     <w:p>
       <w:r>
@@ -2889,7 +2927,7 @@
           <w:szCs w:val="24"/>
         </w:rPr>
       </w:pPr>
-      <w:bookmarkStart w:id="2" w:name="_Toc320368082"/>
+      <w:bookmarkStart w:id="1" w:name="_Toc320368082"/>
       <w:r>
         <w:br w:type="page"/>
       </w:r>
@@ -2906,7 +2944,7 @@
         <w:lastRenderedPageBreak/>
         <w:t>Objective</w:t>
       </w:r>
-      <w:bookmarkEnd w:id="2"/>
+      <w:bookmarkEnd w:id="1"/>
     </w:p>
     <w:p>
       <w:pPr>
@@ -2964,7 +3002,7 @@
           <w:numId w:val="1"/>
         </w:numPr>
       </w:pPr>
-      <w:bookmarkStart w:id="3" w:name="_Toc320368083"/>
+      <w:bookmarkStart w:id="2" w:name="_Toc320368083"/>
       <w:r>
         <w:lastRenderedPageBreak/>
         <w:t>Purpose</w:t>
@@ -2975,7 +3013,7 @@
       <w:r>
         <w:t>Scope</w:t>
       </w:r>
-      <w:bookmarkEnd w:id="3"/>
+      <w:bookmarkEnd w:id="2"/>
     </w:p>
     <w:p>
       <w:pPr>
@@ -2985,11 +3023,11 @@
           <w:numId w:val="1"/>
         </w:numPr>
       </w:pPr>
-      <w:bookmarkStart w:id="4" w:name="_Toc320368084"/>
+      <w:bookmarkStart w:id="3" w:name="_Toc320368084"/>
       <w:r>
         <w:t>Purpose</w:t>
       </w:r>
-      <w:bookmarkEnd w:id="4"/>
+      <w:bookmarkEnd w:id="3"/>
     </w:p>
     <w:p>
       <w:pPr>
@@ -3176,11 +3214,11 @@
           <w:numId w:val="43"/>
         </w:numPr>
       </w:pPr>
-      <w:bookmarkStart w:id="5" w:name="_Toc320368085"/>
+      <w:bookmarkStart w:id="4" w:name="_Toc320368085"/>
       <w:r>
         <w:t>Scope</w:t>
       </w:r>
-      <w:bookmarkEnd w:id="5"/>
+      <w:bookmarkEnd w:id="4"/>
     </w:p>
     <w:p>
       <w:pPr>
@@ -3216,10 +3254,13 @@
         <w:t xml:space="preserve">different branches </w:t>
       </w:r>
       <w:r>
-        <w:t>of same</w:t>
-      </w:r>
-      <w:r>
-        <w:t xml:space="preserve">School </w:t>
+        <w:t xml:space="preserve">of </w:t>
+      </w:r>
+      <w:r>
+        <w:t>same School</w:t>
+      </w:r>
+      <w:r>
+        <w:t xml:space="preserve"> </w:t>
       </w:r>
       <w:r>
         <w:t>around the country.</w:t>
@@ -3256,18 +3297,19 @@
           <w:numId w:val="43"/>
         </w:numPr>
       </w:pPr>
-      <w:bookmarkStart w:id="6" w:name="_Toc320368086"/>
-      <w:r>
-        <w:t>SURVEY OF TECHNOLOGY</w:t>
-      </w:r>
-      <w:bookmarkEnd w:id="6"/>
+      <w:r>
+        <w:t>PROJECT CATEGORY</w:t>
+      </w:r>
     </w:p>
     <w:p>
       <w:pPr>
         <w:jc w:val="both"/>
       </w:pPr>
       <w:r>
-        <w:t>This software will follow Object Oriented Programming Paradigm and use below mentionedareas.</w:t>
+        <w:t xml:space="preserve">This software will follow Object Oriented Programming Paradigm and use below </w:t>
+      </w:r>
+      <w:r>
+        <w:t>mentioned areas:</w:t>
       </w:r>
     </w:p>
     <w:p>
@@ -3275,16 +3317,7 @@
         <w:jc w:val="both"/>
       </w:pPr>
       <w:r>
-        <w:rPr>
-          <w:b/>
-        </w:rPr>
-        <w:t>Front End/ GUI Tools</w:t>
-      </w:r>
-      <w:r>
-        <w:t>: Visual Studio 2010, .NET 4.0</w:t>
-      </w:r>
-      <w:r>
-        <w:t>, C#</w:t>
+        <w:t>OOP Language: c#</w:t>
       </w:r>
     </w:p>
     <w:p>
@@ -3292,27 +3325,28 @@
         <w:jc w:val="both"/>
       </w:pPr>
       <w:r>
-        <w:rPr>
-          <w:b/>
-        </w:rPr>
-        <w:t>Backend:</w:t>
-      </w:r>
-      <w:r>
-        <w:t xml:space="preserve"> MySQL</w:t>
+        <w:t xml:space="preserve">RDBMS: </w:t>
+      </w:r>
+      <w:proofErr w:type="spellStart"/>
+      <w:r>
+        <w:t>MySQL</w:t>
+      </w:r>
+      <w:proofErr w:type="spellEnd"/>
+      <w:r>
+        <w:t xml:space="preserve"> 5.5.15</w:t>
       </w:r>
     </w:p>
     <w:p>
       <w:pPr>
         <w:jc w:val="both"/>
       </w:pPr>
-      <w:r>
-        <w:rPr>
-          <w:b/>
-        </w:rPr>
-        <w:t>Networking Technologies:</w:t>
-      </w:r>
-      <w:r>
-        <w:t xml:space="preserve"> TCP/IP</w:t>
+      <w:proofErr w:type="spellStart"/>
+      <w:r>
+        <w:t>Netorking</w:t>
+      </w:r>
+      <w:proofErr w:type="spellEnd"/>
+      <w:r>
+        <w:t>: TCP/IP</w:t>
       </w:r>
     </w:p>
     <w:p>
@@ -3320,517 +3354,13 @@
         <w:jc w:val="both"/>
       </w:pPr>
       <w:r>
-        <w:rPr>
-          <w:b/>
-        </w:rPr>
-        <w:t>Operating Systems:</w:t>
-      </w:r>
-      <w:r>
-        <w:t xml:space="preserve"> Windo</w:t>
-      </w:r>
-      <w:r>
-        <w:t>ws XP, Windows 7</w:t>
+        <w:t>Applications: Expert Systems</w:t>
       </w:r>
     </w:p>
     <w:p>
       <w:pPr>
         <w:jc w:val="both"/>
       </w:pPr>
-      <w:r>
-        <w:rPr>
-          <w:b/>
-        </w:rPr>
-        <w:t>Application Type</w:t>
-      </w:r>
-      <w:r>
-        <w:rPr>
-          <w:b/>
-        </w:rPr>
-        <w:t>:</w:t>
-      </w:r>
-      <w:r>
-        <w:t xml:space="preserve"> ERP application, Database Management System.</w:t>
-      </w:r>
-    </w:p>
-    <w:p>
-      <w:r>
-        <w:br w:type="page"/>
-      </w:r>
-    </w:p>
-    <w:p>
-      <w:pPr>
-        <w:pStyle w:val="Heading2"/>
-      </w:pPr>
-      <w:bookmarkStart w:id="7" w:name="_Toc304900506"/>
-      <w:bookmarkStart w:id="8" w:name="_Toc304459144"/>
-      <w:bookmarkStart w:id="9" w:name="_Toc320368087"/>
-      <w:r>
-        <w:lastRenderedPageBreak/>
-        <w:t>Programming FRAMEWORK (.NET 4)</w:t>
-      </w:r>
-      <w:bookmarkEnd w:id="7"/>
-      <w:bookmarkEnd w:id="8"/>
-      <w:bookmarkEnd w:id="9"/>
-    </w:p>
-    <w:p>
-      <w:pPr>
-        <w:rPr>
-          <w:rFonts w:ascii="Times New Roman" w:hAnsi="Times New Roman" w:cs="Times New Roman"/>
-          <w:color w:val="808080"/>
-          <w:sz w:val="23"/>
-          <w:szCs w:val="23"/>
-        </w:rPr>
-      </w:pPr>
-      <w:r>
-        <w:rPr>
-          <w:rFonts w:ascii="Times New Roman" w:hAnsi="Times New Roman" w:cs="Times New Roman"/>
-          <w:sz w:val="23"/>
-          <w:szCs w:val="23"/>
-        </w:rPr>
-        <w:t>The .NET 4 Framework is Microsoft's platform for building applications that have visually stunning user experiences, seamless and secure communication, and the ability to model a range of business processes. The .Net Framework consists of:</w:t>
-      </w:r>
-    </w:p>
-    <w:p>
-      <w:pPr>
-        <w:rPr>
-          <w:rFonts w:ascii="Times New Roman" w:hAnsi="Times New Roman" w:cs="Times New Roman"/>
-          <w:sz w:val="23"/>
-          <w:szCs w:val="23"/>
-        </w:rPr>
-      </w:pPr>
-      <w:r>
-        <w:rPr>
-          <w:rFonts w:ascii="Times New Roman" w:hAnsi="Times New Roman" w:cs="Times New Roman"/>
-          <w:b/>
-          <w:sz w:val="23"/>
-          <w:szCs w:val="23"/>
-        </w:rPr>
-        <w:t xml:space="preserve">Common Language Runtime </w:t>
-      </w:r>
-      <w:r>
-        <w:rPr>
-          <w:rFonts w:ascii="Times New Roman" w:hAnsi="Times New Roman" w:cs="Times New Roman"/>
-          <w:sz w:val="23"/>
-          <w:szCs w:val="23"/>
-        </w:rPr>
-        <w:t>– provides an abstraction layer over the operating system</w:t>
-      </w:r>
-    </w:p>
-    <w:p>
-      <w:pPr>
-        <w:rPr>
-          <w:rFonts w:ascii="Times New Roman" w:hAnsi="Times New Roman" w:cs="Times New Roman"/>
-          <w:sz w:val="23"/>
-          <w:szCs w:val="23"/>
-        </w:rPr>
-      </w:pPr>
-      <w:r>
-        <w:rPr>
-          <w:rFonts w:ascii="Times New Roman" w:hAnsi="Times New Roman" w:cs="Times New Roman"/>
-          <w:b/>
-          <w:sz w:val="23"/>
-          <w:szCs w:val="23"/>
-        </w:rPr>
-        <w:t>Base Class Libraries</w:t>
-      </w:r>
-      <w:r>
-        <w:rPr>
-          <w:rFonts w:ascii="Times New Roman" w:hAnsi="Times New Roman" w:cs="Times New Roman"/>
-          <w:sz w:val="23"/>
-          <w:szCs w:val="23"/>
-        </w:rPr>
-        <w:t xml:space="preserve"> – pre-built code for common low-level programming tasks</w:t>
-      </w:r>
-    </w:p>
-    <w:p>
-      <w:pPr>
-        <w:rPr>
-          <w:rFonts w:ascii="Times New Roman" w:hAnsi="Times New Roman" w:cs="Times New Roman"/>
-          <w:sz w:val="23"/>
-          <w:szCs w:val="23"/>
-        </w:rPr>
-      </w:pPr>
-      <w:r>
-        <w:rPr>
-          <w:rFonts w:ascii="Times New Roman" w:hAnsi="Times New Roman" w:cs="Times New Roman"/>
-          <w:b/>
-          <w:sz w:val="23"/>
-          <w:szCs w:val="23"/>
-        </w:rPr>
-        <w:t xml:space="preserve">Development frameworks </w:t>
-      </w:r>
-      <w:r>
-        <w:rPr>
-          <w:rFonts w:ascii="Times New Roman" w:hAnsi="Times New Roman" w:cs="Times New Roman"/>
-          <w:b/>
-          <w:sz w:val="23"/>
-          <w:szCs w:val="23"/>
-        </w:rPr>
-        <w:t>&amp;</w:t>
-      </w:r>
-      <w:r>
-        <w:rPr>
-          <w:rFonts w:ascii="Times New Roman" w:hAnsi="Times New Roman" w:cs="Times New Roman"/>
-          <w:b/>
-          <w:sz w:val="23"/>
-          <w:szCs w:val="23"/>
-        </w:rPr>
-        <w:t xml:space="preserve"> technologies</w:t>
-      </w:r>
-      <w:r>
-        <w:rPr>
-          <w:rFonts w:ascii="Times New Roman" w:hAnsi="Times New Roman" w:cs="Times New Roman"/>
-          <w:sz w:val="23"/>
-          <w:szCs w:val="23"/>
-        </w:rPr>
-        <w:t xml:space="preserve"> – </w:t>
-      </w:r>
-      <w:r>
-        <w:rPr>
-          <w:rFonts w:ascii="Times New Roman" w:hAnsi="Times New Roman" w:cs="Times New Roman"/>
-          <w:sz w:val="23"/>
-          <w:szCs w:val="23"/>
-        </w:rPr>
-        <w:t>reusable</w:t>
-      </w:r>
-      <w:r>
-        <w:rPr>
-          <w:rFonts w:ascii="Times New Roman" w:hAnsi="Times New Roman" w:cs="Times New Roman"/>
-          <w:sz w:val="23"/>
-          <w:szCs w:val="23"/>
-        </w:rPr>
-        <w:t xml:space="preserve">, </w:t>
-      </w:r>
-      <w:r>
-        <w:rPr>
-          <w:rFonts w:ascii="Times New Roman" w:hAnsi="Times New Roman" w:cs="Times New Roman"/>
-          <w:sz w:val="23"/>
-          <w:szCs w:val="23"/>
-        </w:rPr>
-        <w:t>customizable</w:t>
-      </w:r>
-      <w:r>
-        <w:rPr>
-          <w:rFonts w:ascii="Times New Roman" w:hAnsi="Times New Roman" w:cs="Times New Roman"/>
-          <w:sz w:val="23"/>
-          <w:szCs w:val="23"/>
-        </w:rPr>
-        <w:t xml:space="preserve"> solutions for larger programming tasks.</w:t>
-      </w:r>
-    </w:p>
-    <w:p>
-      <w:pPr>
-        <w:rPr>
-          <w:rFonts w:ascii="Times New Roman" w:hAnsi="Times New Roman" w:cs="Times New Roman"/>
-          <w:sz w:val="23"/>
-          <w:szCs w:val="23"/>
-        </w:rPr>
-      </w:pPr>
-      <w:r>
-        <w:rPr>
-          <w:rFonts w:ascii="Times New Roman" w:hAnsi="Times New Roman" w:cs="Times New Roman"/>
-          <w:sz w:val="23"/>
-          <w:szCs w:val="23"/>
-        </w:rPr>
-        <w:t xml:space="preserve">The framework's Base Class provides user interface, data access, database connectivity, </w:t>
-      </w:r>
-      <w:r>
-        <w:rPr>
-          <w:rFonts w:ascii="Times New Roman" w:hAnsi="Times New Roman" w:cs="Times New Roman"/>
-          <w:sz w:val="23"/>
-          <w:szCs w:val="23"/>
-        </w:rPr>
-        <w:t>c</w:t>
-      </w:r>
-      <w:r>
-        <w:rPr>
-          <w:rFonts w:ascii="Times New Roman" w:hAnsi="Times New Roman" w:cs="Times New Roman"/>
-          <w:sz w:val="23"/>
-          <w:szCs w:val="23"/>
-        </w:rPr>
-        <w:t>ryptography, web application development, numeric algorithms, and network communications. The class library is used by programmers, who combine it with their own code to produce applications.</w:t>
-      </w:r>
-    </w:p>
-    <w:p>
-      <w:pPr>
-        <w:pStyle w:val="Heading2"/>
-        <w:rPr>
-          <w:rFonts w:ascii="Times New Roman" w:hAnsi="Times New Roman"/>
-          <w:sz w:val="23"/>
-          <w:szCs w:val="23"/>
-        </w:rPr>
-      </w:pPr>
-      <w:bookmarkStart w:id="10" w:name="_Toc320368088"/>
-      <w:bookmarkStart w:id="11" w:name="_Toc304900507"/>
-      <w:bookmarkStart w:id="12" w:name="_Toc304459145"/>
-      <w:r>
-        <w:rPr>
-          <w:rFonts w:ascii="Times New Roman" w:hAnsi="Times New Roman"/>
-          <w:sz w:val="23"/>
-          <w:szCs w:val="23"/>
-        </w:rPr>
-        <w:t>Programming Language (</w:t>
-      </w:r>
-      <w:r>
-        <w:rPr>
-          <w:rFonts w:ascii="Times New Roman" w:hAnsi="Times New Roman"/>
-          <w:sz w:val="23"/>
-          <w:szCs w:val="23"/>
-        </w:rPr>
-        <w:t>C#)</w:t>
-      </w:r>
-      <w:bookmarkEnd w:id="10"/>
-      <w:bookmarkEnd w:id="11"/>
-      <w:bookmarkEnd w:id="12"/>
-    </w:p>
-    <w:p>
-      <w:r>
-        <w:t>C# is a type-safe, object-oriented language that is simple yet powerful, allowing programmers to build a breadth of applications.</w:t>
-      </w:r>
-    </w:p>
-    <w:p>
-      <w:r>
-        <w:t>C# is a multi-paradigm programming language encompassing imperative, declarative, functional, generic, object-oriented (class-based), and component-oriented programming disciplines.</w:t>
-      </w:r>
-    </w:p>
-    <w:p>
-      <w:r>
-        <w:t>It was developed by Microsoft within the .NET initiative and later approved as a standard by Ecma (ECMA-334) and ISO (ISO/IEC 23270). C# is one of the programming languages designed for the Common Language Infrastructure.</w:t>
-      </w:r>
-    </w:p>
-    <w:p>
-      <w:r>
-        <w:t>C# is intended to be a simple, modern, general-purpose, object-oriented programming language</w:t>
-      </w:r>
-      <w:r>
-        <w:t>.</w:t>
-      </w:r>
-    </w:p>
-    <w:p>
-      <w:pPr>
-        <w:pStyle w:val="Heading2"/>
-      </w:pPr>
-      <w:bookmarkStart w:id="13" w:name="_Toc304900511"/>
-      <w:bookmarkStart w:id="14" w:name="_Toc320368089"/>
-      <w:r>
-        <w:t>Database - MySQL</w:t>
-      </w:r>
-      <w:bookmarkEnd w:id="13"/>
-      <w:bookmarkEnd w:id="14"/>
-    </w:p>
-    <w:p>
-      <w:pPr>
-        <w:rPr>
-          <w:rFonts w:ascii="Times New Roman" w:hAnsi="Times New Roman" w:cs="Times New Roman"/>
-          <w:sz w:val="23"/>
-          <w:szCs w:val="23"/>
-        </w:rPr>
-      </w:pPr>
-      <w:r>
-        <w:rPr>
-          <w:rFonts w:ascii="Times New Roman" w:hAnsi="Times New Roman" w:cs="Times New Roman"/>
-          <w:sz w:val="23"/>
-          <w:szCs w:val="23"/>
-        </w:rPr>
-        <w:t xml:space="preserve">MySQL is the world's most popular open source database software, with over 100 million copies of its software downloaded or distributed throughout its history. </w:t>
-      </w:r>
-    </w:p>
-    <w:p>
-      <w:pPr>
-        <w:rPr>
-          <w:rFonts w:ascii="Times New Roman" w:hAnsi="Times New Roman" w:cs="Times New Roman"/>
-          <w:sz w:val="23"/>
-          <w:szCs w:val="23"/>
-        </w:rPr>
-      </w:pPr>
-      <w:r>
-        <w:rPr>
-          <w:rFonts w:ascii="Times New Roman" w:hAnsi="Times New Roman" w:cs="Times New Roman"/>
-          <w:sz w:val="23"/>
-          <w:szCs w:val="23"/>
-        </w:rPr>
-        <w:t>The MySQL Community Edition includes:</w:t>
-      </w:r>
-    </w:p>
-    <w:p>
-      <w:pPr>
-        <w:numPr>
-          <w:ilvl w:val="0"/>
-          <w:numId w:val="8"/>
-        </w:numPr>
-        <w:rPr>
-          <w:rFonts w:ascii="Times New Roman" w:hAnsi="Times New Roman" w:cs="Times New Roman"/>
-          <w:sz w:val="23"/>
-          <w:szCs w:val="23"/>
-        </w:rPr>
-      </w:pPr>
-      <w:r>
-        <w:rPr>
-          <w:rFonts w:ascii="Times New Roman" w:hAnsi="Times New Roman" w:cs="Times New Roman"/>
-          <w:sz w:val="23"/>
-          <w:szCs w:val="23"/>
-        </w:rPr>
-        <w:t>Pluggable Storage Engine Architecture</w:t>
-      </w:r>
-    </w:p>
-    <w:p>
-      <w:pPr>
-        <w:numPr>
-          <w:ilvl w:val="0"/>
-          <w:numId w:val="8"/>
-        </w:numPr>
-        <w:rPr>
-          <w:rFonts w:ascii="Times New Roman" w:hAnsi="Times New Roman" w:cs="Times New Roman"/>
-          <w:sz w:val="23"/>
-          <w:szCs w:val="23"/>
-        </w:rPr>
-      </w:pPr>
-      <w:r>
-        <w:rPr>
-          <w:rFonts w:ascii="Times New Roman" w:hAnsi="Times New Roman" w:cs="Times New Roman"/>
-          <w:b/>
-          <w:sz w:val="23"/>
-          <w:szCs w:val="23"/>
-        </w:rPr>
-        <w:t>Multiple Storage Engines</w:t>
-      </w:r>
-      <w:r>
-        <w:rPr>
-          <w:rFonts w:ascii="Times New Roman" w:hAnsi="Times New Roman" w:cs="Times New Roman"/>
-          <w:sz w:val="23"/>
-          <w:szCs w:val="23"/>
-        </w:rPr>
-        <w:t>: InnoDB , MyISAM, NDB (MySQL Cluster),Memory ,Merge , Archive, CSV</w:t>
-      </w:r>
-    </w:p>
-    <w:p>
-      <w:pPr>
-        <w:numPr>
-          <w:ilvl w:val="0"/>
-          <w:numId w:val="8"/>
-        </w:numPr>
-        <w:rPr>
-          <w:rFonts w:ascii="Times New Roman" w:hAnsi="Times New Roman" w:cs="Times New Roman"/>
-          <w:sz w:val="23"/>
-          <w:szCs w:val="23"/>
-        </w:rPr>
-      </w:pPr>
-      <w:r>
-        <w:rPr>
-          <w:rFonts w:ascii="Times New Roman" w:hAnsi="Times New Roman" w:cs="Times New Roman"/>
-          <w:sz w:val="23"/>
-          <w:szCs w:val="23"/>
-        </w:rPr>
-        <w:t>MySQL Replication to improve application performance and scalability</w:t>
-      </w:r>
-    </w:p>
-    <w:p>
-      <w:pPr>
-        <w:numPr>
-          <w:ilvl w:val="0"/>
-          <w:numId w:val="8"/>
-        </w:numPr>
-        <w:rPr>
-          <w:rFonts w:ascii="Times New Roman" w:hAnsi="Times New Roman" w:cs="Times New Roman"/>
-          <w:sz w:val="23"/>
-          <w:szCs w:val="23"/>
-        </w:rPr>
-      </w:pPr>
-      <w:r>
-        <w:rPr>
-          <w:rFonts w:ascii="Times New Roman" w:hAnsi="Times New Roman" w:cs="Times New Roman"/>
-          <w:sz w:val="23"/>
-          <w:szCs w:val="23"/>
-        </w:rPr>
-        <w:t>MySQL Partitioning to improve performance and management of large database applications</w:t>
-      </w:r>
-    </w:p>
-    <w:p>
-      <w:pPr>
-        <w:numPr>
-          <w:ilvl w:val="0"/>
-          <w:numId w:val="8"/>
-        </w:numPr>
-        <w:rPr>
-          <w:rFonts w:ascii="Times New Roman" w:hAnsi="Times New Roman" w:cs="Times New Roman"/>
-          <w:sz w:val="23"/>
-          <w:szCs w:val="23"/>
-        </w:rPr>
-      </w:pPr>
-      <w:r>
-        <w:rPr>
-          <w:rFonts w:ascii="Times New Roman" w:hAnsi="Times New Roman" w:cs="Times New Roman"/>
-          <w:sz w:val="23"/>
-          <w:szCs w:val="23"/>
-        </w:rPr>
-        <w:t>Stored Procedures to improve developer productivity</w:t>
-      </w:r>
-    </w:p>
-    <w:p>
-      <w:pPr>
-        <w:autoSpaceDE w:val="0"/>
-        <w:autoSpaceDN w:val="0"/>
-        <w:adjustRightInd w:val="0"/>
-        <w:spacing w:after="0" w:line="240" w:lineRule="auto"/>
-        <w:ind w:left="420"/>
-        <w:jc w:val="both"/>
-        <w:rPr>
-          <w:rFonts w:ascii="Times New Roman" w:hAnsi="Times New Roman" w:cs="Times New Roman"/>
-          <w:color w:val="000000"/>
-          <w:sz w:val="23"/>
-          <w:szCs w:val="23"/>
-        </w:rPr>
-      </w:pPr>
-    </w:p>
-    <w:p>
-      <w:pPr>
-        <w:autoSpaceDE w:val="0"/>
-        <w:autoSpaceDN w:val="0"/>
-        <w:adjustRightInd w:val="0"/>
-        <w:spacing w:after="0" w:line="240" w:lineRule="auto"/>
-        <w:ind w:left="1065"/>
-        <w:jc w:val="both"/>
-        <w:rPr>
-          <w:rFonts w:ascii="Times New Roman" w:hAnsi="Times New Roman" w:cs="Times New Roman"/>
-          <w:color w:val="808080"/>
-          <w:sz w:val="23"/>
-          <w:szCs w:val="23"/>
-        </w:rPr>
-      </w:pPr>
-    </w:p>
-    <w:p>
-      <w:pPr>
-        <w:autoSpaceDE w:val="0"/>
-        <w:autoSpaceDN w:val="0"/>
-        <w:adjustRightInd w:val="0"/>
-        <w:spacing w:after="0" w:line="240" w:lineRule="auto"/>
-        <w:ind w:left="1065"/>
-        <w:jc w:val="both"/>
-        <w:rPr>
-          <w:rFonts w:ascii="Times New Roman" w:hAnsi="Times New Roman" w:cs="Times New Roman"/>
-          <w:color w:val="808080"/>
-          <w:sz w:val="23"/>
-          <w:szCs w:val="23"/>
-        </w:rPr>
-      </w:pPr>
-      <w:r>
-        <w:rPr>
-          <w:rFonts w:ascii="Times New Roman" w:hAnsi="Times New Roman" w:cs="Times New Roman"/>
-          <w:color w:val="808080"/>
-          <w:sz w:val="23"/>
-          <w:szCs w:val="23"/>
-        </w:rPr>
-        <w:t>School</w:t>
-      </w:r>
-      <w:r>
-        <w:rPr>
-          <w:rFonts w:ascii="Times New Roman" w:hAnsi="Times New Roman" w:cs="Times New Roman"/>
-          <w:color w:val="808080"/>
-          <w:sz w:val="23"/>
-          <w:szCs w:val="23"/>
-        </w:rPr>
-        <w:t xml:space="preserve"> Management System                   </w:t>
-      </w:r>
     </w:p>
     <w:p>
       <w:pPr>
@@ -3840,11 +3370,11 @@
           <w:numId w:val="43"/>
         </w:numPr>
       </w:pPr>
-      <w:bookmarkStart w:id="15" w:name="_Toc320368090"/>
+      <w:bookmarkStart w:id="5" w:name="_Toc320368090"/>
       <w:r>
         <w:t>REQUIREMENTS AND ANALYSIS</w:t>
       </w:r>
-      <w:bookmarkEnd w:id="15"/>
+      <w:bookmarkEnd w:id="5"/>
     </w:p>
     <w:p>
       <w:pPr>
@@ -3854,11 +3384,11 @@
           <w:numId w:val="43"/>
         </w:numPr>
       </w:pPr>
-      <w:bookmarkStart w:id="16" w:name="_Toc320368091"/>
+      <w:bookmarkStart w:id="6" w:name="_Toc320368091"/>
       <w:r>
         <w:t>Problem Definition</w:t>
       </w:r>
-      <w:bookmarkEnd w:id="16"/>
+      <w:bookmarkEnd w:id="6"/>
     </w:p>
     <w:p>
       <w:pPr>
@@ -3868,11 +3398,11 @@
           <w:numId w:val="43"/>
         </w:numPr>
       </w:pPr>
-      <w:bookmarkStart w:id="17" w:name="_Toc320368092"/>
+      <w:bookmarkStart w:id="7" w:name="_Toc320368092"/>
       <w:r>
         <w:t>Existing System</w:t>
       </w:r>
-      <w:bookmarkEnd w:id="17"/>
+      <w:bookmarkEnd w:id="7"/>
     </w:p>
     <w:p>
       <w:pPr>
@@ -4064,7 +3594,15 @@
                     </w:pict>
                   </w:r>
                   <w:r>
-                    <w:t>If the student passed the interview then he/she can take admission in the school with a admission fees.</w:t>
+                    <w:t xml:space="preserve">If the student passed the interview then he/she can take admission in the school with </w:t>
+                  </w:r>
+                  <w:proofErr w:type="gramStart"/>
+                  <w:r>
+                    <w:t>a</w:t>
+                  </w:r>
+                  <w:proofErr w:type="gramEnd"/>
+                  <w:r>
+                    <w:t xml:space="preserve"> admission fees.</w:t>
                   </w:r>
                 </w:p>
               </w:tc>
@@ -4139,7 +3677,6 @@
               <w:rPr>
                 <w:noProof/>
               </w:rPr>
-              <w:lastRenderedPageBreak/>
               <w:pict>
                 <v:shape id="_x0000_s1031" type="#_x0000_t32" style="position:absolute;margin-left:191.25pt;margin-top:.15pt;width:0;height:24pt;z-index:251663360;mso-position-horizontal-relative:text;mso-position-vertical-relative:text" o:connectortype="straight">
                   <v:stroke endarrow="block"/>
@@ -4421,7 +3958,6 @@
                     <w:jc w:val="center"/>
                   </w:pPr>
                   <w:r>
-                    <w:lastRenderedPageBreak/>
                     <w:t>If yes, then He / She will be promoted to the next class.</w:t>
                   </w:r>
                 </w:p>
@@ -4486,11 +4022,11 @@
           <w:numId w:val="43"/>
         </w:numPr>
       </w:pPr>
-      <w:bookmarkStart w:id="18" w:name="_Toc320368093"/>
+      <w:bookmarkStart w:id="8" w:name="_Toc320368093"/>
       <w:r>
         <w:t>Documents maintained</w:t>
       </w:r>
-      <w:bookmarkEnd w:id="18"/>
+      <w:bookmarkEnd w:id="8"/>
     </w:p>
     <w:p>
       <w:r>
@@ -4521,10 +4057,23 @@
         <w:t>Mother’s Name, Father’s Name, Parent’s Income per annum, Parent’s qualification</w:t>
       </w:r>
       <w:r>
-        <w:t>, Initial amount for registration,</w:t>
-      </w:r>
-      <w:r>
-        <w:t>Form Submission</w:t>
+        <w:t xml:space="preserve">, Initial amount for </w:t>
+      </w:r>
+      <w:proofErr w:type="spellStart"/>
+      <w:r>
+        <w:t>registration</w:t>
+      </w:r>
+      <w:proofErr w:type="gramStart"/>
+      <w:r>
+        <w:t>,</w:t>
+      </w:r>
+      <w:r>
+        <w:t>Form</w:t>
+      </w:r>
+      <w:proofErr w:type="spellEnd"/>
+      <w:proofErr w:type="gramEnd"/>
+      <w:r>
+        <w:t xml:space="preserve"> Submission</w:t>
       </w:r>
       <w:r>
         <w:t xml:space="preserve"> Date.</w:t>
@@ -4650,7 +4199,27 @@
           <w:sz w:val="23"/>
           <w:szCs w:val="23"/>
         </w:rPr>
-        <w:t>Student Assigned To (Class).</w:t>
+        <w:t xml:space="preserve">Student Assigned </w:t>
+      </w:r>
+      <w:proofErr w:type="gramStart"/>
+      <w:r>
+        <w:rPr>
+          <w:rFonts w:ascii="Times New Roman" w:hAnsi="Times New Roman" w:cs="Times New Roman"/>
+          <w:color w:val="000000"/>
+          <w:sz w:val="23"/>
+          <w:szCs w:val="23"/>
+        </w:rPr>
+        <w:t>To</w:t>
+      </w:r>
+      <w:proofErr w:type="gramEnd"/>
+      <w:r>
+        <w:rPr>
+          <w:rFonts w:ascii="Times New Roman" w:hAnsi="Times New Roman" w:cs="Times New Roman"/>
+          <w:color w:val="000000"/>
+          <w:sz w:val="23"/>
+          <w:szCs w:val="23"/>
+        </w:rPr>
+        <w:t xml:space="preserve"> (Class).</w:t>
       </w:r>
     </w:p>
     <w:p>
@@ -4692,7 +4261,31 @@
           <w:sz w:val="23"/>
           <w:szCs w:val="23"/>
         </w:rPr>
-        <w:t xml:space="preserve"> Register:</w:t>
+        <w:t xml:space="preserve"> </w:t>
+      </w:r>
+      <w:proofErr w:type="spellStart"/>
+      <w:r>
+        <w:rPr>
+          <w:rFonts w:ascii="Times New Roman" w:hAnsi="Times New Roman" w:cs="Times New Roman"/>
+          <w:b/>
+          <w:bCs/>
+          <w:color w:val="000000"/>
+          <w:sz w:val="23"/>
+          <w:szCs w:val="23"/>
+        </w:rPr>
+        <w:t>Register</w:t>
+      </w:r>
+      <w:proofErr w:type="gramStart"/>
+      <w:r>
+        <w:rPr>
+          <w:rFonts w:ascii="Times New Roman" w:hAnsi="Times New Roman" w:cs="Times New Roman"/>
+          <w:b/>
+          <w:bCs/>
+          <w:color w:val="000000"/>
+          <w:sz w:val="23"/>
+          <w:szCs w:val="23"/>
+        </w:rPr>
+        <w:t>:</w:t>
       </w:r>
       <w:r>
         <w:rPr>
@@ -4701,8 +4294,10 @@
           <w:sz w:val="23"/>
           <w:szCs w:val="23"/>
         </w:rPr>
-        <w:t xml:space="preserve">Enrolment </w:t>
-      </w:r>
+        <w:t>Enrolment</w:t>
+      </w:r>
+      <w:proofErr w:type="spellEnd"/>
+      <w:proofErr w:type="gramEnd"/>
       <w:r>
         <w:rPr>
           <w:rFonts w:ascii="Times New Roman" w:hAnsi="Times New Roman" w:cs="Times New Roman"/>
@@ -4710,7 +4305,7 @@
           <w:sz w:val="23"/>
           <w:szCs w:val="23"/>
         </w:rPr>
-        <w:t xml:space="preserve">Number, </w:t>
+        <w:t xml:space="preserve"> </w:t>
       </w:r>
       <w:r>
         <w:rPr>
@@ -4719,7 +4314,7 @@
           <w:sz w:val="23"/>
           <w:szCs w:val="23"/>
         </w:rPr>
-        <w:t xml:space="preserve">Student </w:t>
+        <w:t xml:space="preserve">Number, </w:t>
       </w:r>
       <w:r>
         <w:rPr>
@@ -4728,7 +4323,7 @@
           <w:sz w:val="23"/>
           <w:szCs w:val="23"/>
         </w:rPr>
-        <w:t>Name</w:t>
+        <w:t xml:space="preserve">Student </w:t>
       </w:r>
       <w:r>
         <w:rPr>
@@ -4737,7 +4332,7 @@
           <w:sz w:val="23"/>
           <w:szCs w:val="23"/>
         </w:rPr>
-        <w:t>,</w:t>
+        <w:t>Name</w:t>
       </w:r>
       <w:r>
         <w:rPr>
@@ -4746,7 +4341,7 @@
           <w:sz w:val="23"/>
           <w:szCs w:val="23"/>
         </w:rPr>
-        <w:t xml:space="preserve"> Address with Contact Number,</w:t>
+        <w:t>,</w:t>
       </w:r>
       <w:r>
         <w:rPr>
@@ -4755,7 +4350,7 @@
           <w:sz w:val="23"/>
           <w:szCs w:val="23"/>
         </w:rPr>
-        <w:t xml:space="preserve"> Attendance, Class Performance, </w:t>
+        <w:t xml:space="preserve"> Address with Contact Number,</w:t>
       </w:r>
       <w:r>
         <w:rPr>
@@ -4764,8 +4359,28 @@
           <w:sz w:val="23"/>
           <w:szCs w:val="23"/>
         </w:rPr>
-        <w:t>Deposit Amountcheck</w:t>
-      </w:r>
+        <w:t xml:space="preserve"> Attendance, Class Performance, </w:t>
+      </w:r>
+      <w:r>
+        <w:rPr>
+          <w:rFonts w:ascii="Times New Roman" w:hAnsi="Times New Roman" w:cs="Times New Roman"/>
+          <w:color w:val="000000"/>
+          <w:sz w:val="23"/>
+          <w:szCs w:val="23"/>
+        </w:rPr>
+        <w:t xml:space="preserve">Deposit </w:t>
+      </w:r>
+      <w:proofErr w:type="spellStart"/>
+      <w:r>
+        <w:rPr>
+          <w:rFonts w:ascii="Times New Roman" w:hAnsi="Times New Roman" w:cs="Times New Roman"/>
+          <w:color w:val="000000"/>
+          <w:sz w:val="23"/>
+          <w:szCs w:val="23"/>
+        </w:rPr>
+        <w:t>Amountcheck</w:t>
+      </w:r>
+      <w:proofErr w:type="spellEnd"/>
       <w:r>
         <w:rPr>
           <w:rFonts w:ascii="Times New Roman" w:hAnsi="Times New Roman" w:cs="Times New Roman"/>
@@ -4813,6 +4428,7 @@
           <w:sz w:val="23"/>
           <w:szCs w:val="23"/>
         </w:rPr>
+        <w:lastRenderedPageBreak/>
         <w:t>Grade card generation</w:t>
       </w:r>
       <w:r>
@@ -4880,7 +4496,27 @@
           <w:sz w:val="23"/>
           <w:szCs w:val="23"/>
         </w:rPr>
-        <w:t>Getting marks , Grand total , Percentage Marks, Grade given, Position given.</w:t>
+        <w:t xml:space="preserve">Getting </w:t>
+      </w:r>
+      <w:proofErr w:type="gramStart"/>
+      <w:r>
+        <w:rPr>
+          <w:rFonts w:ascii="Times New Roman" w:hAnsi="Times New Roman" w:cs="Times New Roman"/>
+          <w:color w:val="000000"/>
+          <w:sz w:val="23"/>
+          <w:szCs w:val="23"/>
+        </w:rPr>
+        <w:t>marks ,</w:t>
+      </w:r>
+      <w:proofErr w:type="gramEnd"/>
+      <w:r>
+        <w:rPr>
+          <w:rFonts w:ascii="Times New Roman" w:hAnsi="Times New Roman" w:cs="Times New Roman"/>
+          <w:color w:val="000000"/>
+          <w:sz w:val="23"/>
+          <w:szCs w:val="23"/>
+        </w:rPr>
+        <w:t xml:space="preserve"> Grand total , Percentage Marks, Grade given, Position given.</w:t>
       </w:r>
     </w:p>
     <w:p>
@@ -4891,11 +4527,11 @@
           <w:numId w:val="43"/>
         </w:numPr>
       </w:pPr>
-      <w:bookmarkStart w:id="19" w:name="_Toc320368094"/>
+      <w:bookmarkStart w:id="9" w:name="_Toc320368094"/>
       <w:r>
         <w:t>Work To Be Done</w:t>
       </w:r>
-      <w:bookmarkEnd w:id="19"/>
+      <w:bookmarkEnd w:id="9"/>
     </w:p>
     <w:p>
       <w:pPr>
@@ -4907,11 +4543,16 @@
         <w:jc w:val="both"/>
       </w:pPr>
       <w:r>
-        <w:t>We will incorporate the above mentioned workflow of an</w:t>
+        <w:t xml:space="preserve">We will incorporate the above mentioned workflow of </w:t>
+      </w:r>
+      <w:proofErr w:type="spellStart"/>
+      <w:r>
+        <w:t>an</w:t>
       </w:r>
       <w:r>
         <w:t>School</w:t>
       </w:r>
+      <w:proofErr w:type="spellEnd"/>
       <w:r>
         <w:t xml:space="preserve"> Management System in an automatic computerized way.</w:t>
       </w:r>
@@ -4924,12 +4565,11 @@
           <w:numId w:val="43"/>
         </w:numPr>
       </w:pPr>
-      <w:bookmarkStart w:id="20" w:name="_Toc320368095"/>
-      <w:r>
-        <w:lastRenderedPageBreak/>
+      <w:bookmarkStart w:id="10" w:name="_Toc320368095"/>
+      <w:r>
         <w:t>Requirements Specification</w:t>
       </w:r>
-      <w:bookmarkEnd w:id="20"/>
+      <w:bookmarkEnd w:id="10"/>
     </w:p>
     <w:p>
       <w:pPr>
@@ -4942,13 +4582,13 @@
           <w:sz w:val="20"/>
         </w:rPr>
       </w:pPr>
-      <w:bookmarkStart w:id="21" w:name="_Toc299548677"/>
-      <w:bookmarkStart w:id="22" w:name="_Toc320368096"/>
+      <w:bookmarkStart w:id="11" w:name="_Toc299548677"/>
+      <w:bookmarkStart w:id="12" w:name="_Toc320368096"/>
       <w:r>
         <w:t>Functional Requirements</w:t>
       </w:r>
-      <w:bookmarkEnd w:id="21"/>
-      <w:bookmarkEnd w:id="22"/>
+      <w:bookmarkEnd w:id="11"/>
+      <w:bookmarkEnd w:id="12"/>
     </w:p>
     <w:p>
       <w:pPr>
@@ -5136,6 +4776,7 @@
     </w:p>
     <w:p>
       <w:r>
+        <w:lastRenderedPageBreak/>
         <w:t>Employee number, department number and</w:t>
       </w:r>
       <w:r>
@@ -5181,8 +4822,13 @@
     </w:p>
     <w:p>
       <w:r>
-        <w:t>Teacher and Student both can see the time table .</w:t>
-      </w:r>
+        <w:t xml:space="preserve">Teacher and Student both can see the time </w:t>
+      </w:r>
+      <w:proofErr w:type="gramStart"/>
+      <w:r>
+        <w:t>table .</w:t>
+      </w:r>
+      <w:proofErr w:type="gramEnd"/>
     </w:p>
     <w:p>
       <w:pPr>
@@ -5208,7 +4854,6 @@
         <w:rPr>
           <w:b/>
         </w:rPr>
-        <w:lastRenderedPageBreak/>
         <w:t>Introduction</w:t>
       </w:r>
     </w:p>
@@ -5253,8 +4898,16 @@
         <w:t xml:space="preserve">       </w:t>
       </w:r>
       <w:r>
-        <w:t xml:space="preserve"> System user name and password.</w:t>
-      </w:r>
+        <w:t xml:space="preserve"> </w:t>
+      </w:r>
+      <w:proofErr w:type="gramStart"/>
+      <w:r>
+        <w:t>System user</w:t>
+      </w:r>
+      <w:r>
+        <w:t>name and password.</w:t>
+      </w:r>
+      <w:proofErr w:type="gramEnd"/>
     </w:p>
     <w:p>
       <w:pPr>
@@ -5276,11 +4929,16 @@
       <w:r>
         <w:t>The network operating system in the department will be used to enforce security</w:t>
       </w:r>
+      <w:proofErr w:type="gramStart"/>
       <w:r>
         <w:t>.</w:t>
       </w:r>
       <w:r>
-        <w:t>.Another security level should also be incorporated to make the system more secure.</w:t>
+        <w:t>.</w:t>
+      </w:r>
+      <w:proofErr w:type="gramEnd"/>
+      <w:r>
+        <w:t>Another security level should also be incorporated to make the system more secure.</w:t>
       </w:r>
     </w:p>
     <w:p>
@@ -5407,6 +5065,7 @@
         <w:rPr>
           <w:rStyle w:val="Heading4Char"/>
         </w:rPr>
+        <w:lastRenderedPageBreak/>
         <w:tab/>
       </w:r>
       <w:r>
@@ -5530,7 +5189,6 @@
     </w:p>
     <w:p>
       <w:r>
-        <w:lastRenderedPageBreak/>
         <w:t>Employee and Students get a message from SMS.</w:t>
       </w:r>
     </w:p>
@@ -5710,6 +5368,7 @@
     </w:p>
     <w:p>
       <w:r>
+        <w:lastRenderedPageBreak/>
         <w:t>A printed Grade card can be given to the student as well as a</w:t>
       </w:r>
       <w:r>
@@ -5784,7 +5443,6 @@
         <w:rPr>
           <w:b/>
         </w:rPr>
-        <w:lastRenderedPageBreak/>
         <w:t>Processing</w:t>
       </w:r>
     </w:p>
@@ -5813,263 +5471,268 @@
     </w:p>
     <w:p>
       <w:pPr>
-        <w:pStyle w:val="Heading3"/>
-        <w:numPr>
-          <w:ilvl w:val="2"/>
-          <w:numId w:val="43"/>
-        </w:numPr>
-      </w:pPr>
-      <w:bookmarkStart w:id="23" w:name="_Toc320368097"/>
-      <w:r>
-        <w:t>Non</w:t>
-      </w:r>
-      <w:r>
-        <w:t>-</w:t>
-      </w:r>
-      <w:r>
-        <w:t>Functional Requirements</w:t>
-      </w:r>
-      <w:bookmarkEnd w:id="23"/>
-    </w:p>
+        <w:pStyle w:val="Heading1"/>
+        <w:ind w:left="720"/>
+      </w:pPr>
+      <w:r>
+        <w:t>technical specification</w:t>
+      </w:r>
+    </w:p>
+    <w:p/>
     <w:p>
       <w:pPr>
         <w:pStyle w:val="ListParagraph"/>
-        <w:rPr>
-          <w:color w:val="FF0000"/>
-          <w:u w:val="single"/>
-        </w:rPr>
-      </w:pPr>
-      <w:r>
-        <w:rPr>
-          <w:color w:val="FF0000"/>
-          <w:u w:val="single"/>
-        </w:rPr>
-        <w:t>It is not done</w:t>
+        <w:spacing w:line="480" w:lineRule="auto"/>
+        <w:ind w:firstLine="360"/>
+        <w:rPr>
+          <w:rFonts w:asciiTheme="majorHAnsi" w:eastAsia="Times New Roman" w:hAnsiTheme="majorHAnsi" w:cs="Times New Roman"/>
+          <w:i/>
+          <w:color w:val="222222"/>
+          <w:lang w:eastAsia="en-IN"/>
+        </w:rPr>
+      </w:pPr>
+      <w:r>
+        <w:rPr>
+          <w:rFonts w:asciiTheme="majorHAnsi" w:eastAsia="Times New Roman" w:hAnsiTheme="majorHAnsi" w:cs="Times New Roman"/>
+          <w:b/>
+          <w:color w:val="222222"/>
+          <w:lang w:eastAsia="en-IN"/>
+        </w:rPr>
+        <w:t>Front End/ GUI Tools:</w:t>
+      </w:r>
+      <w:r>
+        <w:rPr>
+          <w:rFonts w:asciiTheme="majorHAnsi" w:eastAsia="Times New Roman" w:hAnsiTheme="majorHAnsi" w:cs="Times New Roman"/>
+          <w:color w:val="222222"/>
+          <w:lang w:eastAsia="en-IN"/>
+        </w:rPr>
+        <w:t xml:space="preserve">  Windows Presentation Framework (WPF)</w:t>
       </w:r>
     </w:p>
     <w:p>
       <w:pPr>
         <w:pStyle w:val="ListParagraph"/>
-        <w:numPr>
-          <w:ilvl w:val="0"/>
-          <w:numId w:val="18"/>
-        </w:numPr>
-      </w:pPr>
-      <w:r>
-        <w:rPr>
+        <w:spacing w:line="480" w:lineRule="auto"/>
+        <w:ind w:firstLine="360"/>
+        <w:rPr>
+          <w:rFonts w:asciiTheme="majorHAnsi" w:eastAsia="Times New Roman" w:hAnsiTheme="majorHAnsi" w:cs="Times New Roman"/>
+          <w:i/>
+          <w:color w:val="222222"/>
+          <w:lang w:eastAsia="en-IN"/>
+        </w:rPr>
+      </w:pPr>
+      <w:r>
+        <w:rPr>
+          <w:rFonts w:asciiTheme="majorHAnsi" w:eastAsia="Times New Roman" w:hAnsiTheme="majorHAnsi" w:cs="Times New Roman"/>
           <w:b/>
-        </w:rPr>
-        <w:t>Efficiency</w:t>
-      </w:r>
-      <w:r>
-        <w:t>:</w:t>
+          <w:color w:val="222222"/>
+          <w:lang w:eastAsia="en-IN"/>
+        </w:rPr>
+        <w:t>IDE:</w:t>
+      </w:r>
+      <w:r>
+        <w:rPr>
+          <w:rFonts w:asciiTheme="majorHAnsi" w:eastAsia="Times New Roman" w:hAnsiTheme="majorHAnsi" w:cs="Times New Roman"/>
+          <w:color w:val="222222"/>
+          <w:lang w:eastAsia="en-IN"/>
+        </w:rPr>
+        <w:t xml:space="preserve"> Visual Studio 2010</w:t>
       </w:r>
     </w:p>
     <w:p>
       <w:pPr>
         <w:pStyle w:val="ListParagraph"/>
-      </w:pPr>
-      <w:r>
-        <w:t xml:space="preserve">It </w:t>
-      </w:r>
-      <w:r>
-        <w:t>will be efficient as it reduces manual labor and searching.</w:t>
+        <w:spacing w:line="480" w:lineRule="auto"/>
+        <w:ind w:firstLine="360"/>
+        <w:rPr>
+          <w:rFonts w:asciiTheme="majorHAnsi" w:eastAsia="Times New Roman" w:hAnsiTheme="majorHAnsi" w:cs="Times New Roman"/>
+          <w:i/>
+          <w:color w:val="222222"/>
+          <w:lang w:eastAsia="en-IN"/>
+        </w:rPr>
+      </w:pPr>
+      <w:r>
+        <w:rPr>
+          <w:rFonts w:asciiTheme="majorHAnsi" w:eastAsia="Times New Roman" w:hAnsiTheme="majorHAnsi" w:cs="Times New Roman"/>
+          <w:b/>
+          <w:color w:val="222222"/>
+          <w:lang w:eastAsia="en-IN"/>
+        </w:rPr>
+        <w:t xml:space="preserve">Framework: </w:t>
+      </w:r>
+      <w:r>
+        <w:rPr>
+          <w:rFonts w:asciiTheme="majorHAnsi" w:eastAsia="Times New Roman" w:hAnsiTheme="majorHAnsi" w:cs="Times New Roman"/>
+          <w:color w:val="222222"/>
+          <w:lang w:eastAsia="en-IN"/>
+        </w:rPr>
+        <w:t>Microsoft .NET 4.0</w:t>
       </w:r>
     </w:p>
     <w:p>
       <w:pPr>
         <w:pStyle w:val="ListParagraph"/>
-        <w:numPr>
-          <w:ilvl w:val="0"/>
-          <w:numId w:val="18"/>
-        </w:numPr>
-      </w:pPr>
-      <w:r>
-        <w:rPr>
+        <w:spacing w:line="480" w:lineRule="auto"/>
+        <w:ind w:firstLine="360"/>
+        <w:rPr>
+          <w:rFonts w:asciiTheme="majorHAnsi" w:eastAsia="Times New Roman" w:hAnsiTheme="majorHAnsi" w:cs="Times New Roman"/>
+          <w:i/>
+          <w:color w:val="222222"/>
+          <w:lang w:eastAsia="en-IN"/>
+        </w:rPr>
+      </w:pPr>
+      <w:r>
+        <w:rPr>
+          <w:rFonts w:asciiTheme="majorHAnsi" w:eastAsia="Times New Roman" w:hAnsiTheme="majorHAnsi" w:cs="Times New Roman"/>
           <w:b/>
-        </w:rPr>
-        <w:t>Backup</w:t>
-      </w:r>
-      <w:r>
-        <w:t>:</w:t>
-      </w:r>
+          <w:color w:val="222222"/>
+          <w:lang w:eastAsia="en-IN"/>
+        </w:rPr>
+        <w:t>Database:</w:t>
+      </w:r>
+      <w:r>
+        <w:rPr>
+          <w:rFonts w:asciiTheme="majorHAnsi" w:eastAsia="Times New Roman" w:hAnsiTheme="majorHAnsi" w:cs="Times New Roman"/>
+          <w:color w:val="222222"/>
+          <w:lang w:eastAsia="en-IN"/>
+        </w:rPr>
+        <w:t xml:space="preserve"> </w:t>
+      </w:r>
+      <w:proofErr w:type="spellStart"/>
+      <w:r>
+        <w:rPr>
+          <w:rFonts w:asciiTheme="majorHAnsi" w:eastAsia="Times New Roman" w:hAnsiTheme="majorHAnsi" w:cs="Times New Roman"/>
+          <w:color w:val="222222"/>
+          <w:lang w:eastAsia="en-IN"/>
+        </w:rPr>
+        <w:t>MySQL</w:t>
+      </w:r>
+      <w:proofErr w:type="spellEnd"/>
     </w:p>
     <w:p>
       <w:pPr>
         <w:pStyle w:val="ListParagraph"/>
-      </w:pPr>
-      <w:r>
-        <w:t>The employees will take regular print out of daily reports and take back up. Digital back up can be taken in a regular interval.</w:t>
+        <w:spacing w:line="480" w:lineRule="auto"/>
+        <w:ind w:firstLine="360"/>
+        <w:rPr>
+          <w:rFonts w:asciiTheme="majorHAnsi" w:eastAsia="Times New Roman" w:hAnsiTheme="majorHAnsi" w:cs="Times New Roman"/>
+          <w:b/>
+          <w:i/>
+          <w:color w:val="222222"/>
+          <w:lang w:eastAsia="en-IN"/>
+        </w:rPr>
+      </w:pPr>
+      <w:r>
+        <w:rPr>
+          <w:rFonts w:asciiTheme="majorHAnsi" w:eastAsia="Times New Roman" w:hAnsiTheme="majorHAnsi" w:cs="Times New Roman"/>
+          <w:b/>
+          <w:color w:val="222222"/>
+          <w:lang w:eastAsia="en-IN"/>
+        </w:rPr>
+        <w:t xml:space="preserve">Database Tool: </w:t>
+      </w:r>
+      <w:proofErr w:type="spellStart"/>
+      <w:r>
+        <w:rPr>
+          <w:rFonts w:asciiTheme="majorHAnsi" w:eastAsia="Times New Roman" w:hAnsiTheme="majorHAnsi" w:cs="Times New Roman"/>
+          <w:color w:val="222222"/>
+          <w:lang w:eastAsia="en-IN"/>
+        </w:rPr>
+        <w:t>MySQL</w:t>
+      </w:r>
+      <w:proofErr w:type="spellEnd"/>
+      <w:r>
+        <w:rPr>
+          <w:rFonts w:asciiTheme="majorHAnsi" w:eastAsia="Times New Roman" w:hAnsiTheme="majorHAnsi" w:cs="Times New Roman"/>
+          <w:color w:val="222222"/>
+          <w:lang w:eastAsia="en-IN"/>
+        </w:rPr>
+        <w:t xml:space="preserve"> workbench CE</w:t>
       </w:r>
     </w:p>
     <w:p>
       <w:pPr>
         <w:pStyle w:val="ListParagraph"/>
-        <w:numPr>
-          <w:ilvl w:val="0"/>
-          <w:numId w:val="18"/>
-        </w:numPr>
-      </w:pPr>
-      <w:r>
-        <w:rPr>
+        <w:spacing w:line="480" w:lineRule="auto"/>
+        <w:ind w:firstLine="360"/>
+        <w:rPr>
+          <w:rFonts w:asciiTheme="majorHAnsi" w:eastAsia="Times New Roman" w:hAnsiTheme="majorHAnsi" w:cs="Times New Roman"/>
+          <w:i/>
+          <w:color w:val="222222"/>
+          <w:lang w:eastAsia="en-IN"/>
+        </w:rPr>
+      </w:pPr>
+      <w:r>
+        <w:rPr>
+          <w:rFonts w:asciiTheme="majorHAnsi" w:eastAsia="Times New Roman" w:hAnsiTheme="majorHAnsi" w:cs="Times New Roman"/>
           <w:b/>
-        </w:rPr>
-        <w:t>Documentation</w:t>
-      </w:r>
-      <w:r>
-        <w:t>:</w:t>
+          <w:color w:val="222222"/>
+          <w:lang w:eastAsia="en-IN"/>
+        </w:rPr>
+        <w:t>Operating Systems</w:t>
+      </w:r>
+      <w:r>
+        <w:rPr>
+          <w:rFonts w:asciiTheme="majorHAnsi" w:eastAsia="Times New Roman" w:hAnsiTheme="majorHAnsi" w:cs="Times New Roman"/>
+          <w:color w:val="222222"/>
+          <w:lang w:eastAsia="en-IN"/>
+        </w:rPr>
+        <w:t>: Windows XP, Windows 7</w:t>
       </w:r>
     </w:p>
     <w:p>
       <w:pPr>
         <w:pStyle w:val="ListParagraph"/>
-      </w:pPr>
-      <w:r>
-        <w:t>ESCMS</w:t>
-      </w:r>
-      <w:r>
-        <w:t xml:space="preserve"> will have user manual and help documents.</w:t>
-      </w:r>
-    </w:p>
-    <w:p>
-      <w:pPr>
-        <w:pStyle w:val="ListParagraph"/>
-        <w:numPr>
-          <w:ilvl w:val="0"/>
-          <w:numId w:val="18"/>
-        </w:numPr>
-      </w:pPr>
-      <w:r>
-        <w:rPr>
+        <w:spacing w:line="480" w:lineRule="auto"/>
+        <w:ind w:firstLine="360"/>
+        <w:rPr>
+          <w:rFonts w:asciiTheme="majorHAnsi" w:eastAsia="Times New Roman" w:hAnsiTheme="majorHAnsi" w:cs="Times New Roman"/>
+          <w:i/>
+          <w:color w:val="222222"/>
+          <w:lang w:eastAsia="en-IN"/>
+        </w:rPr>
+      </w:pPr>
+      <w:r>
+        <w:rPr>
+          <w:rFonts w:asciiTheme="majorHAnsi" w:eastAsia="Times New Roman" w:hAnsiTheme="majorHAnsi" w:cs="Times New Roman"/>
           <w:b/>
-        </w:rPr>
-        <w:t>Maintainability</w:t>
-      </w:r>
-      <w:r>
-        <w:t>:</w:t>
-      </w:r>
-    </w:p>
-    <w:p>
-      <w:pPr>
-        <w:pStyle w:val="ListParagraph"/>
-      </w:pPr>
-      <w:r>
-        <w:t xml:space="preserve">It is </w:t>
-      </w:r>
-      <w:r>
-        <w:t>designed such a way that it can be maintained with minimal effort.</w:t>
-      </w:r>
-    </w:p>
-    <w:p>
-      <w:pPr>
-        <w:pStyle w:val="ListParagraph"/>
-        <w:numPr>
-          <w:ilvl w:val="0"/>
-          <w:numId w:val="18"/>
-        </w:numPr>
-      </w:pPr>
-      <w:r>
-        <w:rPr>
-          <w:b/>
-        </w:rPr>
-        <w:t>Perf</w:t>
-      </w:r>
-      <w:bookmarkStart w:id="24" w:name="_GoBack"/>
-      <w:bookmarkEnd w:id="24"/>
-      <w:r>
-        <w:rPr>
-          <w:b/>
-        </w:rPr>
-        <w:t>ormance</w:t>
-      </w:r>
-      <w:r>
-        <w:t>:</w:t>
-      </w:r>
-    </w:p>
-    <w:p>
-      <w:pPr>
-        <w:pStyle w:val="ListParagraph"/>
-      </w:pPr>
-      <w:r>
-        <w:t>The response time of ESCMS will be very fast. So it will be efficient enough to cater the customer.</w:t>
-      </w:r>
-    </w:p>
-    <w:p>
-      <w:pPr>
-        <w:pStyle w:val="ListParagraph"/>
-        <w:numPr>
-          <w:ilvl w:val="0"/>
-          <w:numId w:val="18"/>
-        </w:numPr>
-      </w:pPr>
-      <w:r>
-        <w:rPr>
-          <w:b/>
-        </w:rPr>
-        <w:t>Privacy</w:t>
-      </w:r>
-      <w:r>
-        <w:t>:</w:t>
-      </w:r>
-    </w:p>
-    <w:p>
-      <w:pPr>
-        <w:pStyle w:val="ListParagraph"/>
-      </w:pPr>
-      <w:r>
-        <w:t>The data will be encrypted and the user data will not be shared with third party.</w:t>
-      </w:r>
-    </w:p>
-    <w:p>
-      <w:pPr>
-        <w:pStyle w:val="ListParagraph"/>
-        <w:numPr>
-          <w:ilvl w:val="0"/>
-          <w:numId w:val="18"/>
-        </w:numPr>
-      </w:pPr>
-      <w:r>
-        <w:rPr>
-          <w:b/>
-        </w:rPr>
-        <w:t>Security</w:t>
-      </w:r>
-      <w:r>
-        <w:t>:</w:t>
-      </w:r>
-    </w:p>
-    <w:p>
-      <w:pPr>
-        <w:pStyle w:val="ListParagraph"/>
-      </w:pPr>
-      <w:r>
-        <w:t>ESCMS will use secure connection and enhanced security measures to protect data.</w:t>
-      </w:r>
-    </w:p>
-    <w:p>
-      <w:pPr>
-        <w:pStyle w:val="ListParagraph"/>
-        <w:numPr>
-          <w:ilvl w:val="0"/>
-          <w:numId w:val="18"/>
-        </w:numPr>
-      </w:pPr>
-      <w:r>
-        <w:rPr>
-          <w:b/>
-        </w:rPr>
-        <w:t>Usability</w:t>
-      </w:r>
-      <w:r>
-        <w:t>:</w:t>
-      </w:r>
-    </w:p>
-    <w:p>
-      <w:pPr>
-        <w:pStyle w:val="ListParagraph"/>
-      </w:pPr>
-      <w:r>
-        <w:t>It will be very user friendly and usable by any person with minimal computer knowledge.</w:t>
+          <w:color w:val="222222"/>
+          <w:lang w:eastAsia="en-IN"/>
+        </w:rPr>
+        <w:t>Cloud Technology</w:t>
+      </w:r>
+      <w:r>
+        <w:rPr>
+          <w:rFonts w:asciiTheme="majorHAnsi" w:eastAsia="Times New Roman" w:hAnsiTheme="majorHAnsi" w:cs="Times New Roman"/>
+          <w:color w:val="222222"/>
+          <w:lang w:eastAsia="en-IN"/>
+        </w:rPr>
+        <w:t>: Google Drive, Google forms</w:t>
+      </w:r>
+    </w:p>
+    <w:p>
+      <w:pPr>
+        <w:autoSpaceDE w:val="0"/>
+        <w:autoSpaceDN w:val="0"/>
+        <w:adjustRightInd w:val="0"/>
+        <w:spacing w:after="0" w:line="240" w:lineRule="auto"/>
+        <w:ind w:left="1065"/>
+        <w:jc w:val="both"/>
+        <w:rPr>
+          <w:rFonts w:ascii="Times New Roman" w:hAnsi="Times New Roman" w:cs="Times New Roman"/>
+          <w:color w:val="808080"/>
+          <w:sz w:val="23"/>
+          <w:szCs w:val="23"/>
+        </w:rPr>
+      </w:pPr>
+      <w:r>
+        <w:rPr>
+          <w:rFonts w:ascii="Times New Roman" w:hAnsi="Times New Roman" w:cs="Times New Roman"/>
+          <w:color w:val="808080"/>
+          <w:sz w:val="23"/>
+          <w:szCs w:val="23"/>
+        </w:rPr>
+        <w:t xml:space="preserve">School Management System                   </w:t>
       </w:r>
     </w:p>
     <w:p>
@@ -6087,24 +5750,25 @@
         <w:pStyle w:val="Heading2"/>
         <w:numPr>
           <w:ilvl w:val="1"/>
-          <w:numId w:val="43"/>
+          <w:numId w:val="46"/>
         </w:numPr>
       </w:pPr>
-      <w:bookmarkStart w:id="25" w:name="_Toc320368098"/>
+      <w:bookmarkStart w:id="13" w:name="_Toc320368098"/>
       <w:r>
         <w:t>Planning and Scheduling</w:t>
       </w:r>
-      <w:bookmarkEnd w:id="25"/>
+      <w:bookmarkEnd w:id="13"/>
     </w:p>
     <w:p>
       <w:pPr>
         <w:pStyle w:val="Heading3"/>
       </w:pPr>
-      <w:bookmarkStart w:id="26" w:name="_Toc320368099"/>
-      <w:r>
+      <w:bookmarkStart w:id="14" w:name="_Toc320368099"/>
+      <w:r>
+        <w:lastRenderedPageBreak/>
         <w:t>Gantt chart</w:t>
       </w:r>
-      <w:bookmarkEnd w:id="26"/>
+      <w:bookmarkEnd w:id="14"/>
     </w:p>
     <w:p>
       <w:pPr>
@@ -6113,9 +5777,8 @@
       <w:r>
         <w:rPr>
           <w:noProof/>
-          <w:lang w:bidi="ar-SA"/>
-        </w:rPr>
-        <w:lastRenderedPageBreak/>
+          <w:lang w:val="en-IN" w:eastAsia="en-IN" w:bidi="ar-SA"/>
+        </w:rPr>
         <w:drawing>
           <wp:inline distT="0" distB="0" distL="0" distR="0">
             <wp:extent cx="6593305" cy="2815389"/>
@@ -6132,10 +5795,10 @@
                     <pic:cNvPicPr/>
                   </pic:nvPicPr>
                   <pic:blipFill>
-                    <a:blip r:embed="rId8">
+                    <a:blip r:embed="rId8" cstate="print">
                       <a:extLst>
                         <a:ext uri="{28A0092B-C50C-407E-A947-70E740481C1C}">
-                          <a14:useLocalDpi xmlns="" xmlns:wpc="http://schemas.microsoft.com/office/word/2010/wordprocessingCanvas" xmlns:mc="http://schemas.openxmlformats.org/markup-compatibility/2006" xmlns:o="urn:schemas-microsoft-com:office:office" xmlns:v="urn:schemas-microsoft-com:vml" xmlns:wp14="http://schemas.microsoft.com/office/word/2010/wordprocessingDrawing" xmlns:w10="urn:schemas-microsoft-com:office:word" xmlns:w="http://schemas.openxmlformats.org/wordprocessingml/2006/main" xmlns:w14="http://schemas.microsoft.com/office/word/2010/wordml" xmlns:wpg="http://schemas.microsoft.com/office/word/2010/wordprocessingGroup" xmlns:wpi="http://schemas.microsoft.com/office/word/2010/wordprocessingInk" xmlns:wps="http://schemas.microsoft.com/office/word/2010/wordprocessingShape" xmlns:a14="http://schemas.microsoft.com/office/drawing/2010/main" val="0"/>
+                          <a14:useLocalDpi xmlns:a14="http://schemas.microsoft.com/office/drawing/2010/main" xmlns:wps="http://schemas.microsoft.com/office/word/2010/wordprocessingShape" xmlns:wpi="http://schemas.microsoft.com/office/word/2010/wordprocessingInk" xmlns:wpg="http://schemas.microsoft.com/office/word/2010/wordprocessingGroup" xmlns:w14="http://schemas.microsoft.com/office/word/2010/wordml" xmlns:w="http://schemas.openxmlformats.org/wordprocessingml/2006/main" xmlns:w10="urn:schemas-microsoft-com:office:word" xmlns:wp14="http://schemas.microsoft.com/office/word/2010/wordprocessingDrawing" xmlns:v="urn:schemas-microsoft-com:vml" xmlns:o="urn:schemas-microsoft-com:office:office" xmlns:mc="http://schemas.openxmlformats.org/markup-compatibility/2006" xmlns:wpc="http://schemas.microsoft.com/office/word/2010/wordprocessingCanvas" xmlns="" val="0"/>
                         </a:ext>
                       </a:extLst>
                     </a:blip>
@@ -6163,11 +5826,11 @@
       <w:pPr>
         <w:pStyle w:val="Heading3"/>
       </w:pPr>
-      <w:bookmarkStart w:id="27" w:name="_Toc320368100"/>
+      <w:bookmarkStart w:id="15" w:name="_Toc320368100"/>
       <w:r>
         <w:t>Tracking Gantt</w:t>
       </w:r>
-      <w:bookmarkEnd w:id="27"/>
+      <w:bookmarkEnd w:id="15"/>
     </w:p>
     <w:p>
       <w:pPr>
@@ -6176,7 +5839,7 @@
       <w:r>
         <w:rPr>
           <w:noProof/>
-          <w:lang w:bidi="ar-SA"/>
+          <w:lang w:val="en-IN" w:eastAsia="en-IN" w:bidi="ar-SA"/>
         </w:rPr>
         <w:drawing>
           <wp:inline distT="0" distB="0" distL="0" distR="0">
@@ -6194,10 +5857,10 @@
                     <pic:cNvPicPr/>
                   </pic:nvPicPr>
                   <pic:blipFill>
-                    <a:blip r:embed="rId9">
+                    <a:blip r:embed="rId9" cstate="print">
                       <a:extLst>
                         <a:ext uri="{28A0092B-C50C-407E-A947-70E740481C1C}">
-                          <a14:useLocalDpi xmlns="" xmlns:wpc="http://schemas.microsoft.com/office/word/2010/wordprocessingCanvas" xmlns:mc="http://schemas.openxmlformats.org/markup-compatibility/2006" xmlns:o="urn:schemas-microsoft-com:office:office" xmlns:v="urn:schemas-microsoft-com:vml" xmlns:wp14="http://schemas.microsoft.com/office/word/2010/wordprocessingDrawing" xmlns:w10="urn:schemas-microsoft-com:office:word" xmlns:w="http://schemas.openxmlformats.org/wordprocessingml/2006/main" xmlns:w14="http://schemas.microsoft.com/office/word/2010/wordml" xmlns:wpg="http://schemas.microsoft.com/office/word/2010/wordprocessingGroup" xmlns:wpi="http://schemas.microsoft.com/office/word/2010/wordprocessingInk" xmlns:wps="http://schemas.microsoft.com/office/word/2010/wordprocessingShape" xmlns:a14="http://schemas.microsoft.com/office/drawing/2010/main" val="0"/>
+                          <a14:useLocalDpi xmlns:a14="http://schemas.microsoft.com/office/drawing/2010/main" xmlns:wps="http://schemas.microsoft.com/office/word/2010/wordprocessingShape" xmlns:wpi="http://schemas.microsoft.com/office/word/2010/wordprocessingInk" xmlns:wpg="http://schemas.microsoft.com/office/word/2010/wordprocessingGroup" xmlns:w14="http://schemas.microsoft.com/office/word/2010/wordml" xmlns:w="http://schemas.openxmlformats.org/wordprocessingml/2006/main" xmlns:w10="urn:schemas-microsoft-com:office:word" xmlns:wp14="http://schemas.microsoft.com/office/word/2010/wordprocessingDrawing" xmlns:v="urn:schemas-microsoft-com:vml" xmlns:o="urn:schemas-microsoft-com:office:office" xmlns:mc="http://schemas.openxmlformats.org/markup-compatibility/2006" xmlns:wpc="http://schemas.microsoft.com/office/word/2010/wordprocessingCanvas" xmlns="" val="0"/>
                         </a:ext>
                       </a:extLst>
                     </a:blip>
@@ -6230,11 +5893,11 @@
       <w:pPr>
         <w:pStyle w:val="Heading3"/>
       </w:pPr>
-      <w:bookmarkStart w:id="28" w:name="_Toc320368101"/>
+      <w:bookmarkStart w:id="16" w:name="_Toc320368101"/>
       <w:r>
         <w:t>Pert chart (Network Diagram)</w:t>
       </w:r>
-      <w:bookmarkEnd w:id="28"/>
+      <w:bookmarkEnd w:id="16"/>
     </w:p>
     <w:p>
       <w:pPr>
@@ -6243,7 +5906,7 @@
       <w:r>
         <w:rPr>
           <w:noProof/>
-          <w:lang w:bidi="ar-SA"/>
+          <w:lang w:val="en-IN" w:eastAsia="en-IN" w:bidi="ar-SA"/>
         </w:rPr>
         <w:lastRenderedPageBreak/>
         <w:drawing>
@@ -6262,10 +5925,10 @@
                     <pic:cNvPicPr/>
                   </pic:nvPicPr>
                   <pic:blipFill>
-                    <a:blip r:embed="rId10">
+                    <a:blip r:embed="rId10" cstate="print">
                       <a:extLst>
                         <a:ext uri="{28A0092B-C50C-407E-A947-70E740481C1C}">
-                          <a14:useLocalDpi xmlns="" xmlns:wpc="http://schemas.microsoft.com/office/word/2010/wordprocessingCanvas" xmlns:mc="http://schemas.openxmlformats.org/markup-compatibility/2006" xmlns:o="urn:schemas-microsoft-com:office:office" xmlns:v="urn:schemas-microsoft-com:vml" xmlns:wp14="http://schemas.microsoft.com/office/word/2010/wordprocessingDrawing" xmlns:w10="urn:schemas-microsoft-com:office:word" xmlns:w="http://schemas.openxmlformats.org/wordprocessingml/2006/main" xmlns:w14="http://schemas.microsoft.com/office/word/2010/wordml" xmlns:wpg="http://schemas.microsoft.com/office/word/2010/wordprocessingGroup" xmlns:wpi="http://schemas.microsoft.com/office/word/2010/wordprocessingInk" xmlns:wps="http://schemas.microsoft.com/office/word/2010/wordprocessingShape" xmlns:a14="http://schemas.microsoft.com/office/drawing/2010/main" val="0"/>
+                          <a14:useLocalDpi xmlns:a14="http://schemas.microsoft.com/office/drawing/2010/main" xmlns:wps="http://schemas.microsoft.com/office/word/2010/wordprocessingShape" xmlns:wpi="http://schemas.microsoft.com/office/word/2010/wordprocessingInk" xmlns:wpg="http://schemas.microsoft.com/office/word/2010/wordprocessingGroup" xmlns:w14="http://schemas.microsoft.com/office/word/2010/wordml" xmlns:w="http://schemas.openxmlformats.org/wordprocessingml/2006/main" xmlns:w10="urn:schemas-microsoft-com:office:word" xmlns:wp14="http://schemas.microsoft.com/office/word/2010/wordprocessingDrawing" xmlns:v="urn:schemas-microsoft-com:vml" xmlns:o="urn:schemas-microsoft-com:office:office" xmlns:mc="http://schemas.openxmlformats.org/markup-compatibility/2006" xmlns:wpc="http://schemas.microsoft.com/office/word/2010/wordprocessingCanvas" xmlns="" val="0"/>
                         </a:ext>
                       </a:extLst>
                     </a:blip>
@@ -6294,31 +5957,31 @@
         <w:pStyle w:val="Heading2"/>
         <w:numPr>
           <w:ilvl w:val="1"/>
-          <w:numId w:val="43"/>
+          <w:numId w:val="46"/>
         </w:numPr>
       </w:pPr>
-      <w:bookmarkStart w:id="29" w:name="_Toc320368102"/>
+      <w:bookmarkStart w:id="17" w:name="_Toc320368102"/>
       <w:r>
         <w:t>Hard</w:t>
       </w:r>
       <w:r>
         <w:t>ware and Software Requirements</w:t>
       </w:r>
-      <w:bookmarkEnd w:id="29"/>
+      <w:bookmarkEnd w:id="17"/>
     </w:p>
     <w:p>
       <w:pPr>
         <w:pStyle w:val="Heading3"/>
         <w:numPr>
           <w:ilvl w:val="2"/>
-          <w:numId w:val="43"/>
+          <w:numId w:val="46"/>
         </w:numPr>
       </w:pPr>
-      <w:bookmarkStart w:id="30" w:name="_Toc320368103"/>
+      <w:bookmarkStart w:id="18" w:name="_Toc320368103"/>
       <w:r>
         <w:t>Hardware Requirements</w:t>
       </w:r>
-      <w:bookmarkEnd w:id="30"/>
+      <w:bookmarkEnd w:id="18"/>
     </w:p>
     <w:p/>
     <w:p>
@@ -6379,14 +6042,14 @@
         <w:pStyle w:val="Heading3"/>
         <w:numPr>
           <w:ilvl w:val="2"/>
-          <w:numId w:val="43"/>
+          <w:numId w:val="46"/>
         </w:numPr>
       </w:pPr>
-      <w:bookmarkStart w:id="31" w:name="_Toc320368104"/>
+      <w:bookmarkStart w:id="19" w:name="_Toc320368104"/>
       <w:r>
         <w:t>Software Requirements</w:t>
       </w:r>
-      <w:bookmarkEnd w:id="31"/>
+      <w:bookmarkEnd w:id="19"/>
     </w:p>
     <w:p/>
     <w:p>
@@ -6438,15 +6101,15 @@
         <w:pStyle w:val="Heading2"/>
         <w:numPr>
           <w:ilvl w:val="1"/>
-          <w:numId w:val="43"/>
+          <w:numId w:val="46"/>
         </w:numPr>
       </w:pPr>
-      <w:bookmarkStart w:id="32" w:name="_Toc320368105"/>
+      <w:bookmarkStart w:id="20" w:name="_Toc320368105"/>
       <w:r>
         <w:lastRenderedPageBreak/>
         <w:t>PRELIMINARY PRODUCT DESCRIPTION</w:t>
       </w:r>
-      <w:bookmarkEnd w:id="32"/>
+      <w:bookmarkEnd w:id="20"/>
     </w:p>
     <w:p/>
     <w:p>
@@ -6454,13 +6117,37 @@
         <w:t>School</w:t>
       </w:r>
       <w:r>
-        <w:t xml:space="preserve"> Management System will upgrade the existing system, so it needs to havegood support for existing system as well. It will collect the data from customers &amp; employees andpopulate records which will match existing paper book registers. So that employees can take printout and maintain similar records. </w:t>
+        <w:t xml:space="preserve"> Management System will upgrade the existing system, so it needs to </w:t>
+      </w:r>
+      <w:proofErr w:type="spellStart"/>
+      <w:r>
+        <w:t>havegood</w:t>
+      </w:r>
+      <w:proofErr w:type="spellEnd"/>
+      <w:r>
+        <w:t xml:space="preserve"> support for existing system as well. It will collect the data from customers &amp; employees </w:t>
+      </w:r>
+      <w:proofErr w:type="spellStart"/>
+      <w:r>
+        <w:t>andpopulate</w:t>
+      </w:r>
+      <w:proofErr w:type="spellEnd"/>
+      <w:r>
+        <w:t xml:space="preserve"> records which will match existing paper book registers. So that employees can take printout and maintain similar records. </w:t>
       </w:r>
       <w:r>
         <w:t>School</w:t>
       </w:r>
       <w:r>
-        <w:t xml:space="preserve"> Management System consists of threemain modules:</w:t>
+        <w:t xml:space="preserve"> Management System consists of </w:t>
+      </w:r>
+      <w:proofErr w:type="spellStart"/>
+      <w:r>
+        <w:t>threemain</w:t>
+      </w:r>
+      <w:proofErr w:type="spellEnd"/>
+      <w:r>
+        <w:t xml:space="preserve"> modules:</w:t>
       </w:r>
     </w:p>
     <w:p>
@@ -6508,7 +6195,7 @@
       <w:r>
         <w:rPr>
           <w:noProof/>
-          <w:lang w:bidi="ar-SA"/>
+          <w:lang w:val="en-IN" w:eastAsia="en-IN" w:bidi="ar-SA"/>
         </w:rPr>
         <w:drawing>
           <wp:inline distT="0" distB="0" distL="0" distR="0">
@@ -6526,10 +6213,10 @@
                     <pic:cNvPicPr/>
                   </pic:nvPicPr>
                   <pic:blipFill>
-                    <a:blip r:embed="rId11">
+                    <a:blip r:embed="rId11" cstate="print">
                       <a:extLst>
                         <a:ext uri="{28A0092B-C50C-407E-A947-70E740481C1C}">
-                          <a14:useLocalDpi xmlns="" xmlns:wpc="http://schemas.microsoft.com/office/word/2010/wordprocessingCanvas" xmlns:mc="http://schemas.openxmlformats.org/markup-compatibility/2006" xmlns:o="urn:schemas-microsoft-com:office:office" xmlns:v="urn:schemas-microsoft-com:vml" xmlns:wp14="http://schemas.microsoft.com/office/word/2010/wordprocessingDrawing" xmlns:w10="urn:schemas-microsoft-com:office:word" xmlns:w="http://schemas.openxmlformats.org/wordprocessingml/2006/main" xmlns:w14="http://schemas.microsoft.com/office/word/2010/wordml" xmlns:wpg="http://schemas.microsoft.com/office/word/2010/wordprocessingGroup" xmlns:wpi="http://schemas.microsoft.com/office/word/2010/wordprocessingInk" xmlns:wps="http://schemas.microsoft.com/office/word/2010/wordprocessingShape" xmlns:a14="http://schemas.microsoft.com/office/drawing/2010/main" val="0"/>
+                          <a14:useLocalDpi xmlns:a14="http://schemas.microsoft.com/office/drawing/2010/main" xmlns:wps="http://schemas.microsoft.com/office/word/2010/wordprocessingShape" xmlns:wpi="http://schemas.microsoft.com/office/word/2010/wordprocessingInk" xmlns:wpg="http://schemas.microsoft.com/office/word/2010/wordprocessingGroup" xmlns:w14="http://schemas.microsoft.com/office/word/2010/wordml" xmlns:w="http://schemas.openxmlformats.org/wordprocessingml/2006/main" xmlns:w10="urn:schemas-microsoft-com:office:word" xmlns:wp14="http://schemas.microsoft.com/office/word/2010/wordprocessingDrawing" xmlns:v="urn:schemas-microsoft-com:vml" xmlns:o="urn:schemas-microsoft-com:office:office" xmlns:mc="http://schemas.openxmlformats.org/markup-compatibility/2006" xmlns:wpc="http://schemas.microsoft.com/office/word/2010/wordprocessingCanvas" xmlns="" val="0"/>
                         </a:ext>
                       </a:extLst>
                     </a:blip>
@@ -6563,29 +6250,29 @@
         <w:pStyle w:val="Heading2"/>
         <w:numPr>
           <w:ilvl w:val="1"/>
-          <w:numId w:val="43"/>
+          <w:numId w:val="46"/>
         </w:numPr>
       </w:pPr>
-      <w:bookmarkStart w:id="33" w:name="_Toc320368106"/>
+      <w:bookmarkStart w:id="21" w:name="_Toc320368106"/>
       <w:r>
         <w:lastRenderedPageBreak/>
         <w:t>CONCEPTUAL MODELS</w:t>
       </w:r>
-      <w:bookmarkEnd w:id="33"/>
+      <w:bookmarkEnd w:id="21"/>
     </w:p>
     <w:p>
       <w:pPr>
         <w:pStyle w:val="Heading3"/>
         <w:numPr>
           <w:ilvl w:val="2"/>
-          <w:numId w:val="43"/>
+          <w:numId w:val="46"/>
         </w:numPr>
       </w:pPr>
-      <w:bookmarkStart w:id="34" w:name="_Toc320368107"/>
+      <w:bookmarkStart w:id="22" w:name="_Toc320368107"/>
       <w:r>
         <w:t>E-R Diagram</w:t>
       </w:r>
-      <w:bookmarkEnd w:id="34"/>
+      <w:bookmarkEnd w:id="22"/>
     </w:p>
     <w:p>
       <w:r>
@@ -6597,7 +6284,7 @@
       <w:r>
         <w:rPr>
           <w:noProof/>
-          <w:lang w:bidi="ar-SA"/>
+          <w:lang w:val="en-IN" w:eastAsia="en-IN" w:bidi="ar-SA"/>
         </w:rPr>
         <w:drawing>
           <wp:inline distT="0" distB="0" distL="0" distR="0">
@@ -6615,10 +6302,10 @@
                     <pic:cNvPicPr/>
                   </pic:nvPicPr>
                   <pic:blipFill>
-                    <a:blip r:embed="rId12">
+                    <a:blip r:embed="rId12" cstate="print">
                       <a:extLst>
                         <a:ext uri="{28A0092B-C50C-407E-A947-70E740481C1C}">
-                          <a14:useLocalDpi xmlns="" xmlns:wpc="http://schemas.microsoft.com/office/word/2010/wordprocessingCanvas" xmlns:mc="http://schemas.openxmlformats.org/markup-compatibility/2006" xmlns:o="urn:schemas-microsoft-com:office:office" xmlns:v="urn:schemas-microsoft-com:vml" xmlns:wp14="http://schemas.microsoft.com/office/word/2010/wordprocessingDrawing" xmlns:w10="urn:schemas-microsoft-com:office:word" xmlns:w="http://schemas.openxmlformats.org/wordprocessingml/2006/main" xmlns:w14="http://schemas.microsoft.com/office/word/2010/wordml" xmlns:wpg="http://schemas.microsoft.com/office/word/2010/wordprocessingGroup" xmlns:wpi="http://schemas.microsoft.com/office/word/2010/wordprocessingInk" xmlns:wps="http://schemas.microsoft.com/office/word/2010/wordprocessingShape" xmlns:a14="http://schemas.microsoft.com/office/drawing/2010/main" val="0"/>
+                          <a14:useLocalDpi xmlns:a14="http://schemas.microsoft.com/office/drawing/2010/main" xmlns:wps="http://schemas.microsoft.com/office/word/2010/wordprocessingShape" xmlns:wpi="http://schemas.microsoft.com/office/word/2010/wordprocessingInk" xmlns:wpg="http://schemas.microsoft.com/office/word/2010/wordprocessingGroup" xmlns:w14="http://schemas.microsoft.com/office/word/2010/wordml" xmlns:w="http://schemas.openxmlformats.org/wordprocessingml/2006/main" xmlns:w10="urn:schemas-microsoft-com:office:word" xmlns:wp14="http://schemas.microsoft.com/office/word/2010/wordprocessingDrawing" xmlns:v="urn:schemas-microsoft-com:vml" xmlns:o="urn:schemas-microsoft-com:office:office" xmlns:mc="http://schemas.openxmlformats.org/markup-compatibility/2006" xmlns:wpc="http://schemas.microsoft.com/office/word/2010/wordprocessingCanvas" xmlns="" val="0"/>
                         </a:ext>
                       </a:extLst>
                     </a:blip>
@@ -6688,37 +6375,93 @@
     </w:p>
     <w:p>
       <w:r>
-        <w:t>Electric Supply office has Customers1 : N</w:t>
-      </w:r>
-    </w:p>
-    <w:p>
-      <w:r>
-        <w:t>Electric Supply office has Contractors1 : N</w:t>
-      </w:r>
-    </w:p>
-    <w:p>
-      <w:r>
-        <w:t>Electric Supply office has Employees1 : N</w:t>
-      </w:r>
-    </w:p>
-    <w:p>
-      <w:r>
-        <w:t>Customer does Requests 1 : N</w:t>
-      </w:r>
-    </w:p>
-    <w:p>
-      <w:r>
-        <w:t>Electric Supply serves Requests 1 : N</w:t>
-      </w:r>
-    </w:p>
-    <w:p>
-      <w:r>
-        <w:t>User uses Service Connection 1 : N</w:t>
-      </w:r>
-    </w:p>
-    <w:p>
-      <w:r>
-        <w:t>Employees provides Estimates M : N</w:t>
+        <w:t xml:space="preserve">Electric Supply office has </w:t>
+      </w:r>
+      <w:proofErr w:type="gramStart"/>
+      <w:r>
+        <w:t>Customers1 :</w:t>
+      </w:r>
+      <w:proofErr w:type="gramEnd"/>
+      <w:r>
+        <w:t xml:space="preserve"> N</w:t>
+      </w:r>
+    </w:p>
+    <w:p>
+      <w:r>
+        <w:t xml:space="preserve">Electric Supply office has </w:t>
+      </w:r>
+      <w:proofErr w:type="gramStart"/>
+      <w:r>
+        <w:t>Contractors1 :</w:t>
+      </w:r>
+      <w:proofErr w:type="gramEnd"/>
+      <w:r>
+        <w:t xml:space="preserve"> N</w:t>
+      </w:r>
+    </w:p>
+    <w:p>
+      <w:r>
+        <w:t xml:space="preserve">Electric Supply office has </w:t>
+      </w:r>
+      <w:proofErr w:type="gramStart"/>
+      <w:r>
+        <w:t>Employees1 :</w:t>
+      </w:r>
+      <w:proofErr w:type="gramEnd"/>
+      <w:r>
+        <w:t xml:space="preserve"> N</w:t>
+      </w:r>
+    </w:p>
+    <w:p>
+      <w:r>
+        <w:t xml:space="preserve">Customer does Requests </w:t>
+      </w:r>
+      <w:proofErr w:type="gramStart"/>
+      <w:r>
+        <w:t>1 :</w:t>
+      </w:r>
+      <w:proofErr w:type="gramEnd"/>
+      <w:r>
+        <w:t xml:space="preserve"> N</w:t>
+      </w:r>
+    </w:p>
+    <w:p>
+      <w:r>
+        <w:t xml:space="preserve">Electric Supply serves Requests </w:t>
+      </w:r>
+      <w:proofErr w:type="gramStart"/>
+      <w:r>
+        <w:t>1 :</w:t>
+      </w:r>
+      <w:proofErr w:type="gramEnd"/>
+      <w:r>
+        <w:t xml:space="preserve"> N</w:t>
+      </w:r>
+    </w:p>
+    <w:p>
+      <w:r>
+        <w:t xml:space="preserve">User uses Service Connection </w:t>
+      </w:r>
+      <w:proofErr w:type="gramStart"/>
+      <w:r>
+        <w:t>1 :</w:t>
+      </w:r>
+      <w:proofErr w:type="gramEnd"/>
+      <w:r>
+        <w:t xml:space="preserve"> N</w:t>
+      </w:r>
+    </w:p>
+    <w:p>
+      <w:r>
+        <w:t xml:space="preserve">Employees provides Estimates </w:t>
+      </w:r>
+      <w:proofErr w:type="gramStart"/>
+      <w:r>
+        <w:t>M :</w:t>
+      </w:r>
+      <w:proofErr w:type="gramEnd"/>
+      <w:r>
+        <w:t xml:space="preserve"> N</w:t>
       </w:r>
     </w:p>
     <w:p/>
@@ -6729,7 +6472,7 @@
       <w:r>
         <w:rPr>
           <w:noProof/>
-          <w:lang w:bidi="ar-SA"/>
+          <w:lang w:val="en-IN" w:eastAsia="en-IN" w:bidi="ar-SA"/>
         </w:rPr>
         <w:drawing>
           <wp:inline distT="0" distB="0" distL="0" distR="0">
@@ -6747,10 +6490,10 @@
                     <pic:cNvPicPr/>
                   </pic:nvPicPr>
                   <pic:blipFill>
-                    <a:blip r:embed="rId13">
+                    <a:blip r:embed="rId13" cstate="print">
                       <a:extLst>
                         <a:ext uri="{28A0092B-C50C-407E-A947-70E740481C1C}">
-                          <a14:useLocalDpi xmlns="" xmlns:wpc="http://schemas.microsoft.com/office/word/2010/wordprocessingCanvas" xmlns:mc="http://schemas.openxmlformats.org/markup-compatibility/2006" xmlns:o="urn:schemas-microsoft-com:office:office" xmlns:v="urn:schemas-microsoft-com:vml" xmlns:wp14="http://schemas.microsoft.com/office/word/2010/wordprocessingDrawing" xmlns:w10="urn:schemas-microsoft-com:office:word" xmlns:w="http://schemas.openxmlformats.org/wordprocessingml/2006/main" xmlns:w14="http://schemas.microsoft.com/office/word/2010/wordml" xmlns:wpg="http://schemas.microsoft.com/office/word/2010/wordprocessingGroup" xmlns:wpi="http://schemas.microsoft.com/office/word/2010/wordprocessingInk" xmlns:wps="http://schemas.microsoft.com/office/word/2010/wordprocessingShape" xmlns:a14="http://schemas.microsoft.com/office/drawing/2010/main" val="0"/>
+                          <a14:useLocalDpi xmlns:a14="http://schemas.microsoft.com/office/drawing/2010/main" xmlns:wps="http://schemas.microsoft.com/office/word/2010/wordprocessingShape" xmlns:wpi="http://schemas.microsoft.com/office/word/2010/wordprocessingInk" xmlns:wpg="http://schemas.microsoft.com/office/word/2010/wordprocessingGroup" xmlns:w14="http://schemas.microsoft.com/office/word/2010/wordml" xmlns:w="http://schemas.openxmlformats.org/wordprocessingml/2006/main" xmlns:w10="urn:schemas-microsoft-com:office:word" xmlns:wp14="http://schemas.microsoft.com/office/word/2010/wordprocessingDrawing" xmlns:v="urn:schemas-microsoft-com:vml" xmlns:o="urn:schemas-microsoft-com:office:office" xmlns:mc="http://schemas.openxmlformats.org/markup-compatibility/2006" xmlns:wpc="http://schemas.microsoft.com/office/word/2010/wordprocessingCanvas" xmlns="" val="0"/>
                         </a:ext>
                       </a:extLst>
                     </a:blip>
@@ -6779,7 +6522,7 @@
       <w:r>
         <w:rPr>
           <w:noProof/>
-          <w:lang w:bidi="ar-SA"/>
+          <w:lang w:val="en-IN" w:eastAsia="en-IN" w:bidi="ar-SA"/>
         </w:rPr>
         <w:drawing>
           <wp:inline distT="0" distB="0" distL="0" distR="0">
@@ -6797,10 +6540,10 @@
                     <pic:cNvPicPr/>
                   </pic:nvPicPr>
                   <pic:blipFill>
-                    <a:blip r:embed="rId14">
+                    <a:blip r:embed="rId14" cstate="print">
                       <a:extLst>
                         <a:ext uri="{28A0092B-C50C-407E-A947-70E740481C1C}">
-                          <a14:useLocalDpi xmlns="" xmlns:wpc="http://schemas.microsoft.com/office/word/2010/wordprocessingCanvas" xmlns:mc="http://schemas.openxmlformats.org/markup-compatibility/2006" xmlns:o="urn:schemas-microsoft-com:office:office" xmlns:v="urn:schemas-microsoft-com:vml" xmlns:wp14="http://schemas.microsoft.com/office/word/2010/wordprocessingDrawing" xmlns:w10="urn:schemas-microsoft-com:office:word" xmlns:w="http://schemas.openxmlformats.org/wordprocessingml/2006/main" xmlns:w14="http://schemas.microsoft.com/office/word/2010/wordml" xmlns:wpg="http://schemas.microsoft.com/office/word/2010/wordprocessingGroup" xmlns:wpi="http://schemas.microsoft.com/office/word/2010/wordprocessingInk" xmlns:wps="http://schemas.microsoft.com/office/word/2010/wordprocessingShape" xmlns:a14="http://schemas.microsoft.com/office/drawing/2010/main" val="0"/>
+                          <a14:useLocalDpi xmlns:a14="http://schemas.microsoft.com/office/drawing/2010/main" xmlns:wps="http://schemas.microsoft.com/office/word/2010/wordprocessingShape" xmlns:wpi="http://schemas.microsoft.com/office/word/2010/wordprocessingInk" xmlns:wpg="http://schemas.microsoft.com/office/word/2010/wordprocessingGroup" xmlns:w14="http://schemas.microsoft.com/office/word/2010/wordml" xmlns:w="http://schemas.openxmlformats.org/wordprocessingml/2006/main" xmlns:w10="urn:schemas-microsoft-com:office:word" xmlns:wp14="http://schemas.microsoft.com/office/word/2010/wordprocessingDrawing" xmlns:v="urn:schemas-microsoft-com:vml" xmlns:o="urn:schemas-microsoft-com:office:office" xmlns:mc="http://schemas.openxmlformats.org/markup-compatibility/2006" xmlns:wpc="http://schemas.microsoft.com/office/word/2010/wordprocessingCanvas" xmlns="" val="0"/>
                         </a:ext>
                       </a:extLst>
                     </a:blip>
@@ -6831,14 +6574,14 @@
         <w:pStyle w:val="Heading3"/>
         <w:numPr>
           <w:ilvl w:val="2"/>
-          <w:numId w:val="43"/>
+          <w:numId w:val="46"/>
         </w:numPr>
       </w:pPr>
-      <w:bookmarkStart w:id="35" w:name="_Toc320368108"/>
+      <w:bookmarkStart w:id="23" w:name="_Toc320368108"/>
       <w:r>
         <w:t>Context Diagram</w:t>
       </w:r>
-      <w:bookmarkEnd w:id="35"/>
+      <w:bookmarkEnd w:id="23"/>
     </w:p>
     <w:p>
       <w:pPr>
@@ -6847,7 +6590,7 @@
       <w:r>
         <w:rPr>
           <w:noProof/>
-          <w:lang w:bidi="ar-SA"/>
+          <w:lang w:val="en-IN" w:eastAsia="en-IN" w:bidi="ar-SA"/>
         </w:rPr>
         <w:drawing>
           <wp:inline distT="0" distB="0" distL="0" distR="0">
@@ -6865,10 +6608,10 @@
                     <pic:cNvPicPr/>
                   </pic:nvPicPr>
                   <pic:blipFill>
-                    <a:blip r:embed="rId15">
+                    <a:blip r:embed="rId15" cstate="print">
                       <a:extLst>
                         <a:ext uri="{28A0092B-C50C-407E-A947-70E740481C1C}">
-                          <a14:useLocalDpi xmlns="" xmlns:wpc="http://schemas.microsoft.com/office/word/2010/wordprocessingCanvas" xmlns:mc="http://schemas.openxmlformats.org/markup-compatibility/2006" xmlns:o="urn:schemas-microsoft-com:office:office" xmlns:v="urn:schemas-microsoft-com:vml" xmlns:wp14="http://schemas.microsoft.com/office/word/2010/wordprocessingDrawing" xmlns:w10="urn:schemas-microsoft-com:office:word" xmlns:w="http://schemas.openxmlformats.org/wordprocessingml/2006/main" xmlns:w14="http://schemas.microsoft.com/office/word/2010/wordml" xmlns:wpg="http://schemas.microsoft.com/office/word/2010/wordprocessingGroup" xmlns:wpi="http://schemas.microsoft.com/office/word/2010/wordprocessingInk" xmlns:wps="http://schemas.microsoft.com/office/word/2010/wordprocessingShape" xmlns:a14="http://schemas.microsoft.com/office/drawing/2010/main" val="0"/>
+                          <a14:useLocalDpi xmlns:a14="http://schemas.microsoft.com/office/drawing/2010/main" xmlns:wps="http://schemas.microsoft.com/office/word/2010/wordprocessingShape" xmlns:wpi="http://schemas.microsoft.com/office/word/2010/wordprocessingInk" xmlns:wpg="http://schemas.microsoft.com/office/word/2010/wordprocessingGroup" xmlns:w14="http://schemas.microsoft.com/office/word/2010/wordml" xmlns:w="http://schemas.openxmlformats.org/wordprocessingml/2006/main" xmlns:w10="urn:schemas-microsoft-com:office:word" xmlns:wp14="http://schemas.microsoft.com/office/word/2010/wordprocessingDrawing" xmlns:v="urn:schemas-microsoft-com:vml" xmlns:o="urn:schemas-microsoft-com:office:office" xmlns:mc="http://schemas.openxmlformats.org/markup-compatibility/2006" xmlns:wpc="http://schemas.microsoft.com/office/word/2010/wordprocessingCanvas" xmlns="" val="0"/>
                         </a:ext>
                       </a:extLst>
                     </a:blip>
@@ -6897,14 +6640,14 @@
         <w:pStyle w:val="Heading3"/>
         <w:numPr>
           <w:ilvl w:val="2"/>
-          <w:numId w:val="43"/>
+          <w:numId w:val="46"/>
         </w:numPr>
       </w:pPr>
-      <w:bookmarkStart w:id="36" w:name="_Toc320368109"/>
+      <w:bookmarkStart w:id="24" w:name="_Toc320368109"/>
       <w:r>
         <w:t>Data Flow Diagram</w:t>
       </w:r>
-      <w:bookmarkEnd w:id="36"/>
+      <w:bookmarkEnd w:id="24"/>
     </w:p>
     <w:p>
       <w:pPr>
@@ -6913,7 +6656,7 @@
       <w:r>
         <w:rPr>
           <w:noProof/>
-          <w:lang w:bidi="ar-SA"/>
+          <w:lang w:val="en-IN" w:eastAsia="en-IN" w:bidi="ar-SA"/>
         </w:rPr>
         <w:lastRenderedPageBreak/>
         <w:drawing>
@@ -6932,10 +6675,10 @@
                     <pic:cNvPicPr/>
                   </pic:nvPicPr>
                   <pic:blipFill>
-                    <a:blip r:embed="rId16">
+                    <a:blip r:embed="rId16" cstate="print">
                       <a:extLst>
                         <a:ext uri="{28A0092B-C50C-407E-A947-70E740481C1C}">
-                          <a14:useLocalDpi xmlns="" xmlns:wpc="http://schemas.microsoft.com/office/word/2010/wordprocessingCanvas" xmlns:mc="http://schemas.openxmlformats.org/markup-compatibility/2006" xmlns:o="urn:schemas-microsoft-com:office:office" xmlns:v="urn:schemas-microsoft-com:vml" xmlns:wp14="http://schemas.microsoft.com/office/word/2010/wordprocessingDrawing" xmlns:w10="urn:schemas-microsoft-com:office:word" xmlns:w="http://schemas.openxmlformats.org/wordprocessingml/2006/main" xmlns:w14="http://schemas.microsoft.com/office/word/2010/wordml" xmlns:wpg="http://schemas.microsoft.com/office/word/2010/wordprocessingGroup" xmlns:wpi="http://schemas.microsoft.com/office/word/2010/wordprocessingInk" xmlns:wps="http://schemas.microsoft.com/office/word/2010/wordprocessingShape" xmlns:a14="http://schemas.microsoft.com/office/drawing/2010/main" val="0"/>
+                          <a14:useLocalDpi xmlns:a14="http://schemas.microsoft.com/office/drawing/2010/main" xmlns:wps="http://schemas.microsoft.com/office/word/2010/wordprocessingShape" xmlns:wpi="http://schemas.microsoft.com/office/word/2010/wordprocessingInk" xmlns:wpg="http://schemas.microsoft.com/office/word/2010/wordprocessingGroup" xmlns:w14="http://schemas.microsoft.com/office/word/2010/wordml" xmlns:w="http://schemas.openxmlformats.org/wordprocessingml/2006/main" xmlns:w10="urn:schemas-microsoft-com:office:word" xmlns:wp14="http://schemas.microsoft.com/office/word/2010/wordprocessingDrawing" xmlns:v="urn:schemas-microsoft-com:vml" xmlns:o="urn:schemas-microsoft-com:office:office" xmlns:mc="http://schemas.openxmlformats.org/markup-compatibility/2006" xmlns:wpc="http://schemas.microsoft.com/office/word/2010/wordprocessingCanvas" xmlns="" val="0"/>
                         </a:ext>
                       </a:extLst>
                     </a:blip>
@@ -6964,11 +6707,16 @@
         <w:pStyle w:val="Heading1"/>
         <w:numPr>
           <w:ilvl w:val="0"/>
-          <w:numId w:val="43"/>
+          <w:numId w:val="46"/>
         </w:numPr>
       </w:pPr>
-      <w:r>
-        <w:t>COMPLETE  DATA STRUCTURE</w:t>
+      <w:proofErr w:type="gramStart"/>
+      <w:r>
+        <w:t>COMPLETE  DATA</w:t>
+      </w:r>
+      <w:proofErr w:type="gramEnd"/>
+      <w:r>
+        <w:t xml:space="preserve"> STRUCTURE</w:t>
       </w:r>
     </w:p>
     <w:p/>
@@ -6977,12 +6725,14 @@
         <w:pStyle w:val="Heading1"/>
         <w:numPr>
           <w:ilvl w:val="0"/>
-          <w:numId w:val="43"/>
+          <w:numId w:val="46"/>
         </w:numPr>
       </w:pPr>
+      <w:proofErr w:type="gramStart"/>
       <w:r>
         <w:t>sECURITY  MECHANISM</w:t>
       </w:r>
+      <w:proofErr w:type="gramEnd"/>
     </w:p>
     <w:p/>
     <w:p>
@@ -6990,7 +6740,7 @@
         <w:pStyle w:val="Heading1"/>
         <w:numPr>
           <w:ilvl w:val="0"/>
-          <w:numId w:val="43"/>
+          <w:numId w:val="46"/>
         </w:numPr>
       </w:pPr>
       <w:r>
@@ -7003,7 +6753,7 @@
         <w:pStyle w:val="Heading1"/>
         <w:numPr>
           <w:ilvl w:val="0"/>
-          <w:numId w:val="43"/>
+          <w:numId w:val="46"/>
         </w:numPr>
       </w:pPr>
       <w:r>
@@ -7228,8 +6978,16 @@
         <w:rPr>
           <w:rFonts w:ascii="Arial" w:hAnsi="Arial" w:cs="Arial"/>
         </w:rPr>
-        <w:t xml:space="preserve"> - E. R. Balaguruswamy</w:t>
-      </w:r>
+        <w:t xml:space="preserve"> - E. R. </w:t>
+      </w:r>
+      <w:proofErr w:type="spellStart"/>
+      <w:r>
+        <w:rPr>
+          <w:rFonts w:ascii="Arial" w:hAnsi="Arial" w:cs="Arial"/>
+        </w:rPr>
+        <w:t>Balaguruswamy</w:t>
+      </w:r>
+      <w:proofErr w:type="spellEnd"/>
     </w:p>
     <w:p>
       <w:pPr>
@@ -7261,7 +7019,7 @@
 
 <file path=word/endnotes.xml><?xml version="1.0" encoding="utf-8"?>
 <w:endnotes xmlns:ve="http://schemas.openxmlformats.org/markup-compatibility/2006" xmlns:o="urn:schemas-microsoft-com:office:office" xmlns:r="http://schemas.openxmlformats.org/officeDocument/2006/relationships" xmlns:m="http://schemas.openxmlformats.org/officeDocument/2006/math" xmlns:v="urn:schemas-microsoft-com:vml" xmlns:wp="http://schemas.openxmlformats.org/drawingml/2006/wordprocessingDrawing" xmlns:w10="urn:schemas-microsoft-com:office:word" xmlns:w="http://schemas.openxmlformats.org/wordprocessingml/2006/main" xmlns:wne="http://schemas.microsoft.com/office/word/2006/wordml">
-  <w:endnote w:type="separator" w:id="0">
+  <w:endnote w:type="separator" w:id="-1">
     <w:p>
       <w:pPr>
         <w:spacing w:after="0" w:line="240" w:lineRule="auto"/>
@@ -7271,7 +7029,7 @@
       </w:r>
     </w:p>
   </w:endnote>
-  <w:endnote w:type="continuationSeparator" w:id="1">
+  <w:endnote w:type="continuationSeparator" w:id="0">
     <w:p>
       <w:pPr>
         <w:spacing w:after="0" w:line="240" w:lineRule="auto"/>
@@ -7310,7 +7068,7 @@
             <w:rPr>
               <w:noProof/>
             </w:rPr>
-            <w:t>12</w:t>
+            <w:t>22</w:t>
           </w:r>
         </w:fldSimple>
       </w:p>
@@ -7326,7 +7084,7 @@
 
 <file path=word/footnotes.xml><?xml version="1.0" encoding="utf-8"?>
 <w:footnotes xmlns:ve="http://schemas.openxmlformats.org/markup-compatibility/2006" xmlns:o="urn:schemas-microsoft-com:office:office" xmlns:r="http://schemas.openxmlformats.org/officeDocument/2006/relationships" xmlns:m="http://schemas.openxmlformats.org/officeDocument/2006/math" xmlns:v="urn:schemas-microsoft-com:vml" xmlns:wp="http://schemas.openxmlformats.org/drawingml/2006/wordprocessingDrawing" xmlns:w10="urn:schemas-microsoft-com:office:word" xmlns:w="http://schemas.openxmlformats.org/wordprocessingml/2006/main" xmlns:wne="http://schemas.microsoft.com/office/word/2006/wordml">
-  <w:footnote w:type="separator" w:id="0">
+  <w:footnote w:type="separator" w:id="-1">
     <w:p>
       <w:pPr>
         <w:spacing w:after="0" w:line="240" w:lineRule="auto"/>
@@ -7336,7 +7094,7 @@
       </w:r>
     </w:p>
   </w:footnote>
-  <w:footnote w:type="continuationSeparator" w:id="1">
+  <w:footnote w:type="continuationSeparator" w:id="0">
     <w:p>
       <w:pPr>
         <w:spacing w:after="0" w:line="240" w:lineRule="auto"/>
@@ -7372,7 +7130,7 @@
         <v:path o:extrusionok="f" gradientshapeok="t" o:connecttype="rect"/>
         <o:lock v:ext="edit" aspectratio="t"/>
       </v:shapetype>
-      <v:shape id="_x0000_i1035" type="#_x0000_t75" style="width:11.25pt;height:11.25pt" o:bullet="t">
+      <v:shape id="_x0000_i1037" type="#_x0000_t75" style="width:10.9pt;height:10.9pt" o:bullet="t">
         <v:imagedata r:id="rId1" o:title="msoD"/>
       </v:shape>
     </w:pict>
@@ -8990,6 +8748,124 @@
     </w:lvl>
   </w:abstractNum>
   <w:abstractNum w:abstractNumId="14">
+    <w:nsid w:val="203A1826"/>
+    <w:multiLevelType w:val="multilevel"/>
+    <w:tmpl w:val="43CC53D2"/>
+    <w:lvl w:ilvl="0">
+      <w:start w:val="1"/>
+      <w:numFmt w:val="decimal"/>
+      <w:lvlText w:val="%1."/>
+      <w:lvlJc w:val="left"/>
+      <w:pPr>
+        <w:ind w:left="720" w:hanging="360"/>
+      </w:pPr>
+    </w:lvl>
+    <w:lvl w:ilvl="1">
+      <w:start w:val="1"/>
+      <w:numFmt w:val="decimal"/>
+      <w:isLgl/>
+      <w:lvlText w:val="%1.%2"/>
+      <w:lvlJc w:val="left"/>
+      <w:pPr>
+        <w:ind w:left="1080" w:hanging="720"/>
+      </w:pPr>
+      <w:rPr>
+        <w:rFonts w:hint="default"/>
+      </w:rPr>
+    </w:lvl>
+    <w:lvl w:ilvl="2">
+      <w:start w:val="1"/>
+      <w:numFmt w:val="decimal"/>
+      <w:isLgl/>
+      <w:lvlText w:val="%1.%2.%3"/>
+      <w:lvlJc w:val="left"/>
+      <w:pPr>
+        <w:ind w:left="1080" w:hanging="720"/>
+      </w:pPr>
+      <w:rPr>
+        <w:rFonts w:hint="default"/>
+      </w:rPr>
+    </w:lvl>
+    <w:lvl w:ilvl="3">
+      <w:start w:val="1"/>
+      <w:numFmt w:val="decimal"/>
+      <w:isLgl/>
+      <w:lvlText w:val="%1.%2.%3.%4"/>
+      <w:lvlJc w:val="left"/>
+      <w:pPr>
+        <w:ind w:left="1440" w:hanging="1080"/>
+      </w:pPr>
+      <w:rPr>
+        <w:rFonts w:hint="default"/>
+      </w:rPr>
+    </w:lvl>
+    <w:lvl w:ilvl="4">
+      <w:start w:val="1"/>
+      <w:numFmt w:val="decimal"/>
+      <w:isLgl/>
+      <w:lvlText w:val="%1.%2.%3.%4.%5"/>
+      <w:lvlJc w:val="left"/>
+      <w:pPr>
+        <w:ind w:left="1440" w:hanging="1080"/>
+      </w:pPr>
+      <w:rPr>
+        <w:rFonts w:hint="default"/>
+      </w:rPr>
+    </w:lvl>
+    <w:lvl w:ilvl="5">
+      <w:start w:val="1"/>
+      <w:numFmt w:val="decimal"/>
+      <w:isLgl/>
+      <w:lvlText w:val="%1.%2.%3.%4.%5.%6"/>
+      <w:lvlJc w:val="left"/>
+      <w:pPr>
+        <w:ind w:left="1800" w:hanging="1440"/>
+      </w:pPr>
+      <w:rPr>
+        <w:rFonts w:hint="default"/>
+      </w:rPr>
+    </w:lvl>
+    <w:lvl w:ilvl="6">
+      <w:start w:val="1"/>
+      <w:numFmt w:val="decimal"/>
+      <w:isLgl/>
+      <w:lvlText w:val="%1.%2.%3.%4.%5.%6.%7"/>
+      <w:lvlJc w:val="left"/>
+      <w:pPr>
+        <w:ind w:left="2160" w:hanging="1800"/>
+      </w:pPr>
+      <w:rPr>
+        <w:rFonts w:hint="default"/>
+      </w:rPr>
+    </w:lvl>
+    <w:lvl w:ilvl="7">
+      <w:start w:val="1"/>
+      <w:numFmt w:val="decimal"/>
+      <w:isLgl/>
+      <w:lvlText w:val="%1.%2.%3.%4.%5.%6.%7.%8"/>
+      <w:lvlJc w:val="left"/>
+      <w:pPr>
+        <w:ind w:left="2160" w:hanging="1800"/>
+      </w:pPr>
+      <w:rPr>
+        <w:rFonts w:hint="default"/>
+      </w:rPr>
+    </w:lvl>
+    <w:lvl w:ilvl="8">
+      <w:start w:val="1"/>
+      <w:numFmt w:val="decimal"/>
+      <w:isLgl/>
+      <w:lvlText w:val="%1.%2.%3.%4.%5.%6.%7.%8.%9"/>
+      <w:lvlJc w:val="left"/>
+      <w:pPr>
+        <w:ind w:left="2520" w:hanging="2160"/>
+      </w:pPr>
+      <w:rPr>
+        <w:rFonts w:hint="default"/>
+      </w:rPr>
+    </w:lvl>
+  </w:abstractNum>
+  <w:abstractNum w:abstractNumId="15">
     <w:nsid w:val="2A0C3C27"/>
     <w:multiLevelType w:val="multilevel"/>
     <w:tmpl w:val="0409001F"/>
@@ -9075,7 +8951,7 @@
       </w:pPr>
     </w:lvl>
   </w:abstractNum>
-  <w:abstractNum w:abstractNumId="15">
+  <w:abstractNum w:abstractNumId="16">
     <w:nsid w:val="2C2A1186"/>
     <w:multiLevelType w:val="hybridMultilevel"/>
     <w:tmpl w:val="D1A4308A"/>
@@ -9164,7 +9040,7 @@
       </w:pPr>
     </w:lvl>
   </w:abstractNum>
-  <w:abstractNum w:abstractNumId="16">
+  <w:abstractNum w:abstractNumId="17">
     <w:nsid w:val="2C8A62D2"/>
     <w:multiLevelType w:val="hybridMultilevel"/>
     <w:tmpl w:val="CC6A7232"/>
@@ -9277,7 +9153,7 @@
       </w:rPr>
     </w:lvl>
   </w:abstractNum>
-  <w:abstractNum w:abstractNumId="17">
+  <w:abstractNum w:abstractNumId="18">
     <w:nsid w:val="2CA03C56"/>
     <w:multiLevelType w:val="multilevel"/>
     <w:tmpl w:val="0409001F"/>
@@ -9363,7 +9239,7 @@
       </w:pPr>
     </w:lvl>
   </w:abstractNum>
-  <w:abstractNum w:abstractNumId="18">
+  <w:abstractNum w:abstractNumId="19">
     <w:nsid w:val="2E6F19BA"/>
     <w:multiLevelType w:val="multilevel"/>
     <w:tmpl w:val="0409001F"/>
@@ -9449,7 +9325,7 @@
       </w:pPr>
     </w:lvl>
   </w:abstractNum>
-  <w:abstractNum w:abstractNumId="19">
+  <w:abstractNum w:abstractNumId="20">
     <w:nsid w:val="33051702"/>
     <w:multiLevelType w:val="hybridMultilevel"/>
     <w:tmpl w:val="5F34E0E0"/>
@@ -9562,7 +9438,7 @@
       </w:rPr>
     </w:lvl>
   </w:abstractNum>
-  <w:abstractNum w:abstractNumId="20">
+  <w:abstractNum w:abstractNumId="21">
     <w:nsid w:val="37B716E8"/>
     <w:multiLevelType w:val="hybridMultilevel"/>
     <w:tmpl w:val="006A5BE6"/>
@@ -9675,7 +9551,7 @@
       </w:rPr>
     </w:lvl>
   </w:abstractNum>
-  <w:abstractNum w:abstractNumId="21">
+  <w:abstractNum w:abstractNumId="22">
     <w:nsid w:val="38A24CEC"/>
     <w:multiLevelType w:val="multilevel"/>
     <w:tmpl w:val="0409001F"/>
@@ -9761,7 +9637,7 @@
       </w:pPr>
     </w:lvl>
   </w:abstractNum>
-  <w:abstractNum w:abstractNumId="22">
+  <w:abstractNum w:abstractNumId="23">
     <w:nsid w:val="3A366979"/>
     <w:multiLevelType w:val="hybridMultilevel"/>
     <w:tmpl w:val="2D3A69D8"/>
@@ -9874,7 +9750,7 @@
       </w:rPr>
     </w:lvl>
   </w:abstractNum>
-  <w:abstractNum w:abstractNumId="23">
+  <w:abstractNum w:abstractNumId="24">
     <w:nsid w:val="3BE03137"/>
     <w:multiLevelType w:val="hybridMultilevel"/>
     <w:tmpl w:val="70A838E8"/>
@@ -9987,7 +9863,7 @@
       </w:rPr>
     </w:lvl>
   </w:abstractNum>
-  <w:abstractNum w:abstractNumId="24">
+  <w:abstractNum w:abstractNumId="25">
     <w:nsid w:val="43AA0918"/>
     <w:multiLevelType w:val="multilevel"/>
     <w:tmpl w:val="0409001F"/>
@@ -10073,13 +9949,13 @@
       </w:pPr>
     </w:lvl>
   </w:abstractNum>
-  <w:abstractNum w:abstractNumId="25">
+  <w:abstractNum w:abstractNumId="26">
     <w:nsid w:val="45581382"/>
     <w:multiLevelType w:val="multilevel"/>
     <w:tmpl w:val="0409001D"/>
     <w:numStyleLink w:val="Style1"/>
   </w:abstractNum>
-  <w:abstractNum w:abstractNumId="26">
+  <w:abstractNum w:abstractNumId="27">
     <w:nsid w:val="46C2447E"/>
     <w:multiLevelType w:val="hybridMultilevel"/>
     <w:tmpl w:val="C4A8D30E"/>
@@ -10192,7 +10068,7 @@
       </w:rPr>
     </w:lvl>
   </w:abstractNum>
-  <w:abstractNum w:abstractNumId="27">
+  <w:abstractNum w:abstractNumId="28">
     <w:nsid w:val="4BC93196"/>
     <w:multiLevelType w:val="hybridMultilevel"/>
     <w:tmpl w:val="257C753A"/>
@@ -10281,7 +10157,7 @@
       </w:pPr>
     </w:lvl>
   </w:abstractNum>
-  <w:abstractNum w:abstractNumId="28">
+  <w:abstractNum w:abstractNumId="29">
     <w:nsid w:val="4C175584"/>
     <w:multiLevelType w:val="hybridMultilevel"/>
     <w:tmpl w:val="C9AC7A24"/>
@@ -10370,7 +10246,7 @@
       </w:pPr>
     </w:lvl>
   </w:abstractNum>
-  <w:abstractNum w:abstractNumId="29">
+  <w:abstractNum w:abstractNumId="30">
     <w:nsid w:val="52D7374A"/>
     <w:multiLevelType w:val="multilevel"/>
     <w:tmpl w:val="A72A72E6"/>
@@ -10488,7 +10364,7 @@
       </w:rPr>
     </w:lvl>
   </w:abstractNum>
-  <w:abstractNum w:abstractNumId="30">
+  <w:abstractNum w:abstractNumId="31">
     <w:nsid w:val="541876B0"/>
     <w:multiLevelType w:val="hybridMultilevel"/>
     <w:tmpl w:val="2ACADD34"/>
@@ -10601,7 +10477,7 @@
       </w:rPr>
     </w:lvl>
   </w:abstractNum>
-  <w:abstractNum w:abstractNumId="31">
+  <w:abstractNum w:abstractNumId="32">
     <w:nsid w:val="55CB0A69"/>
     <w:multiLevelType w:val="hybridMultilevel"/>
     <w:tmpl w:val="FE76980A"/>
@@ -10714,7 +10590,7 @@
       </w:rPr>
     </w:lvl>
   </w:abstractNum>
-  <w:abstractNum w:abstractNumId="32">
+  <w:abstractNum w:abstractNumId="33">
     <w:nsid w:val="568503BC"/>
     <w:multiLevelType w:val="hybridMultilevel"/>
     <w:tmpl w:val="7608AB2E"/>
@@ -10827,7 +10703,7 @@
       </w:rPr>
     </w:lvl>
   </w:abstractNum>
-  <w:abstractNum w:abstractNumId="33">
+  <w:abstractNum w:abstractNumId="34">
     <w:nsid w:val="5CE8018F"/>
     <w:multiLevelType w:val="multilevel"/>
     <w:tmpl w:val="A72A72E6"/>
@@ -10945,7 +10821,7 @@
       </w:rPr>
     </w:lvl>
   </w:abstractNum>
-  <w:abstractNum w:abstractNumId="34">
+  <w:abstractNum w:abstractNumId="35">
     <w:nsid w:val="5FD0666B"/>
     <w:multiLevelType w:val="multilevel"/>
     <w:tmpl w:val="A72A72E6"/>
@@ -11063,7 +10939,7 @@
       </w:rPr>
     </w:lvl>
   </w:abstractNum>
-  <w:abstractNum w:abstractNumId="35">
+  <w:abstractNum w:abstractNumId="36">
     <w:nsid w:val="6133398F"/>
     <w:multiLevelType w:val="multilevel"/>
     <w:tmpl w:val="A72A72E6"/>
@@ -11181,7 +11057,7 @@
       </w:rPr>
     </w:lvl>
   </w:abstractNum>
-  <w:abstractNum w:abstractNumId="36">
+  <w:abstractNum w:abstractNumId="37">
     <w:nsid w:val="632E1584"/>
     <w:multiLevelType w:val="multilevel"/>
     <w:tmpl w:val="A72A72E6"/>
@@ -11299,7 +11175,7 @@
       </w:rPr>
     </w:lvl>
   </w:abstractNum>
-  <w:abstractNum w:abstractNumId="37">
+  <w:abstractNum w:abstractNumId="38">
     <w:nsid w:val="650C403C"/>
     <w:multiLevelType w:val="multilevel"/>
     <w:tmpl w:val="A72A72E6"/>
@@ -11417,7 +11293,7 @@
       </w:rPr>
     </w:lvl>
   </w:abstractNum>
-  <w:abstractNum w:abstractNumId="38">
+  <w:abstractNum w:abstractNumId="39">
     <w:nsid w:val="6B321AD0"/>
     <w:multiLevelType w:val="hybridMultilevel"/>
     <w:tmpl w:val="BE30B996"/>
@@ -11503,7 +11379,7 @@
       </w:pPr>
     </w:lvl>
   </w:abstractNum>
-  <w:abstractNum w:abstractNumId="39">
+  <w:abstractNum w:abstractNumId="40">
     <w:nsid w:val="6E0B6427"/>
     <w:multiLevelType w:val="multilevel"/>
     <w:tmpl w:val="0409001D"/>
@@ -11590,7 +11466,7 @@
       </w:pPr>
     </w:lvl>
   </w:abstractNum>
-  <w:abstractNum w:abstractNumId="40">
+  <w:abstractNum w:abstractNumId="41">
     <w:nsid w:val="6EF921C5"/>
     <w:multiLevelType w:val="hybridMultilevel"/>
     <w:tmpl w:val="36B05F34"/>
@@ -11679,7 +11555,7 @@
       </w:pPr>
     </w:lvl>
   </w:abstractNum>
-  <w:abstractNum w:abstractNumId="41">
+  <w:abstractNum w:abstractNumId="42">
     <w:nsid w:val="6FDB6CA9"/>
     <w:multiLevelType w:val="multilevel"/>
     <w:tmpl w:val="A72A72E6"/>
@@ -11797,7 +11673,7 @@
       </w:rPr>
     </w:lvl>
   </w:abstractNum>
-  <w:abstractNum w:abstractNumId="42">
+  <w:abstractNum w:abstractNumId="43">
     <w:nsid w:val="78C72F37"/>
     <w:multiLevelType w:val="multilevel"/>
     <w:tmpl w:val="A72A72E6"/>
@@ -11915,7 +11791,7 @@
       </w:rPr>
     </w:lvl>
   </w:abstractNum>
-  <w:abstractNum w:abstractNumId="43">
+  <w:abstractNum w:abstractNumId="44">
     <w:nsid w:val="79B60E5D"/>
     <w:multiLevelType w:val="multilevel"/>
     <w:tmpl w:val="28164914"/>
@@ -12035,7 +11911,7 @@
       </w:rPr>
     </w:lvl>
   </w:abstractNum>
-  <w:abstractNum w:abstractNumId="44">
+  <w:abstractNum w:abstractNumId="45">
     <w:nsid w:val="7E0A1C8C"/>
     <w:multiLevelType w:val="hybridMultilevel"/>
     <w:tmpl w:val="C12086BC"/>
@@ -12149,40 +12025,40 @@
     </w:lvl>
   </w:abstractNum>
   <w:num w:numId="1">
-    <w:abstractNumId w:val="33"/>
+    <w:abstractNumId w:val="34"/>
   </w:num>
   <w:num w:numId="2">
-    <w:abstractNumId w:val="14"/>
+    <w:abstractNumId w:val="15"/>
   </w:num>
   <w:num w:numId="3">
     <w:abstractNumId w:val="13"/>
   </w:num>
   <w:num w:numId="4">
+    <w:abstractNumId w:val="33"/>
+  </w:num>
+  <w:num w:numId="5">
+    <w:abstractNumId w:val="20"/>
+  </w:num>
+  <w:num w:numId="6">
     <w:abstractNumId w:val="32"/>
   </w:num>
-  <w:num w:numId="5">
-    <w:abstractNumId w:val="19"/>
-  </w:num>
-  <w:num w:numId="6">
-    <w:abstractNumId w:val="31"/>
-  </w:num>
   <w:num w:numId="7">
-    <w:abstractNumId w:val="26"/>
+    <w:abstractNumId w:val="27"/>
   </w:num>
   <w:num w:numId="8">
-    <w:abstractNumId w:val="22"/>
+    <w:abstractNumId w:val="23"/>
   </w:num>
   <w:num w:numId="9">
-    <w:abstractNumId w:val="41"/>
+    <w:abstractNumId w:val="42"/>
   </w:num>
   <w:num w:numId="10">
-    <w:abstractNumId w:val="16"/>
+    <w:abstractNumId w:val="17"/>
   </w:num>
   <w:num w:numId="11">
-    <w:abstractNumId w:val="43"/>
+    <w:abstractNumId w:val="44"/>
   </w:num>
   <w:num w:numId="12">
-    <w:abstractNumId w:val="37"/>
+    <w:abstractNumId w:val="38"/>
   </w:num>
   <w:num w:numId="13">
     <w:abstractNumId w:val="11"/>
@@ -12194,49 +12070,49 @@
     <w:abstractNumId w:val="1"/>
   </w:num>
   <w:num w:numId="16">
-    <w:abstractNumId w:val="36"/>
+    <w:abstractNumId w:val="37"/>
   </w:num>
   <w:num w:numId="17">
     <w:abstractNumId w:val="3"/>
   </w:num>
   <w:num w:numId="18">
-    <w:abstractNumId w:val="23"/>
+    <w:abstractNumId w:val="24"/>
   </w:num>
   <w:num w:numId="19">
-    <w:abstractNumId w:val="42"/>
+    <w:abstractNumId w:val="43"/>
   </w:num>
   <w:num w:numId="20">
-    <w:abstractNumId w:val="30"/>
+    <w:abstractNumId w:val="31"/>
   </w:num>
   <w:num w:numId="21">
-    <w:abstractNumId w:val="20"/>
+    <w:abstractNumId w:val="21"/>
   </w:num>
   <w:num w:numId="22">
-    <w:abstractNumId w:val="35"/>
+    <w:abstractNumId w:val="36"/>
   </w:num>
   <w:num w:numId="23">
-    <w:abstractNumId w:val="34"/>
+    <w:abstractNumId w:val="35"/>
   </w:num>
   <w:num w:numId="24">
     <w:abstractNumId w:val="12"/>
   </w:num>
   <w:num w:numId="25">
-    <w:abstractNumId w:val="44"/>
+    <w:abstractNumId w:val="45"/>
   </w:num>
   <w:num w:numId="26">
+    <w:abstractNumId w:val="41"/>
+  </w:num>
+  <w:num w:numId="27">
+    <w:abstractNumId w:val="18"/>
+  </w:num>
+  <w:num w:numId="28">
+    <w:abstractNumId w:val="22"/>
+  </w:num>
+  <w:num w:numId="29">
     <w:abstractNumId w:val="40"/>
   </w:num>
-  <w:num w:numId="27">
-    <w:abstractNumId w:val="17"/>
-  </w:num>
-  <w:num w:numId="28">
-    <w:abstractNumId w:val="21"/>
-  </w:num>
-  <w:num w:numId="29">
-    <w:abstractNumId w:val="39"/>
-  </w:num>
   <w:num w:numId="30">
-    <w:abstractNumId w:val="25"/>
+    <w:abstractNumId w:val="26"/>
   </w:num>
   <w:num w:numId="31">
     <w:abstractNumId w:val="10"/>
@@ -12245,7 +12121,7 @@
     <w:abstractNumId w:val="5"/>
   </w:num>
   <w:num w:numId="33">
-    <w:abstractNumId w:val="18"/>
+    <w:abstractNumId w:val="19"/>
   </w:num>
   <w:num w:numId="34">
     <w:abstractNumId w:val="7"/>
@@ -12254,25 +12130,25 @@
     <w:abstractNumId w:val="2"/>
   </w:num>
   <w:num w:numId="36">
-    <w:abstractNumId w:val="28"/>
+    <w:abstractNumId w:val="29"/>
   </w:num>
   <w:num w:numId="37">
-    <w:abstractNumId w:val="15"/>
+    <w:abstractNumId w:val="16"/>
   </w:num>
   <w:num w:numId="38">
-    <w:abstractNumId w:val="24"/>
+    <w:abstractNumId w:val="25"/>
   </w:num>
   <w:num w:numId="39">
     <w:abstractNumId w:val="8"/>
   </w:num>
   <w:num w:numId="40">
-    <w:abstractNumId w:val="27"/>
+    <w:abstractNumId w:val="28"/>
   </w:num>
   <w:num w:numId="41">
     <w:abstractNumId w:val="6"/>
   </w:num>
   <w:num w:numId="42">
-    <w:abstractNumId w:val="29"/>
+    <w:abstractNumId w:val="30"/>
   </w:num>
   <w:num w:numId="43">
     <w:abstractNumId w:val="9"/>
@@ -12281,7 +12157,10 @@
     <w:abstractNumId w:val="4"/>
   </w:num>
   <w:num w:numId="45">
-    <w:abstractNumId w:val="38"/>
+    <w:abstractNumId w:val="39"/>
+  </w:num>
+  <w:num w:numId="46">
+    <w:abstractNumId w:val="14"/>
   </w:num>
 </w:numbering>
 </file>
@@ -14525,7 +14404,7 @@
 </file>
 
 <file path=customXml/itemProps1.xml><?xml version="1.0" encoding="utf-8"?>
-<ds:datastoreItem xmlns:ds="http://schemas.openxmlformats.org/officeDocument/2006/customXml" ds:itemID="{8FDD039D-5032-40F9-8EF7-CBAEA879736C}">
+<ds:datastoreItem xmlns:ds="http://schemas.openxmlformats.org/officeDocument/2006/customXml" ds:itemID="{AB1BBC74-8DD9-4C49-857D-D4F6CE3C7BE2}">
   <ds:schemaRefs>
     <ds:schemaRef ds:uri="http://schemas.openxmlformats.org/officeDocument/2006/bibliography"/>
   </ds:schemaRefs>

</xml_diff>

<commit_message>
matching with latest format: step 2
</commit_message>
<xml_diff>
--- a/School Management System-synopsis.docx
+++ b/School Management System-synopsis.docx
@@ -2015,7 +2015,21 @@
                 <w:rStyle w:val="Hyperlink"/>
                 <w:noProof/>
               </w:rPr>
-              <w:t>Pert chart (Network Diagram)</w:t>
+              <w:t>Pert chart (N</w:t>
+            </w:r>
+            <w:r>
+              <w:rPr>
+                <w:rStyle w:val="Hyperlink"/>
+                <w:noProof/>
+              </w:rPr>
+              <w:t>e</w:t>
+            </w:r>
+            <w:r>
+              <w:rPr>
+                <w:rStyle w:val="Hyperlink"/>
+                <w:noProof/>
+              </w:rPr>
+              <w:t>twork Diagram)</w:t>
             </w:r>
             <w:r>
               <w:rPr>
@@ -2837,7 +2851,10 @@
       </w:r>
       <w:bookmarkEnd w:id="0"/>
       <w:r>
-        <w:t xml:space="preserve"> &amp; OBJECTIE</w:t>
+        <w:t xml:space="preserve"> &amp; OBJECTI</w:t>
+      </w:r>
+      <w:r>
+        <w:t>ve</w:t>
       </w:r>
     </w:p>
     <w:p>
@@ -2997,214 +3014,183 @@
     <w:p>
       <w:pPr>
         <w:pStyle w:val="Heading2"/>
+      </w:pPr>
+      <w:bookmarkStart w:id="2" w:name="_Toc320368083"/>
+      <w:r>
+        <w:lastRenderedPageBreak/>
+        <w:t>Scope</w:t>
+      </w:r>
+      <w:bookmarkEnd w:id="2"/>
+    </w:p>
+    <w:p>
+      <w:pPr>
+        <w:jc w:val="both"/>
+      </w:pPr>
+    </w:p>
+    <w:p>
+      <w:pPr>
+        <w:jc w:val="both"/>
+      </w:pPr>
+      <w:r>
+        <w:t xml:space="preserve">Currently this software is aimed for a single </w:t>
+      </w:r>
+      <w:r>
+        <w:t xml:space="preserve">school </w:t>
+      </w:r>
+      <w:r>
+        <w:t xml:space="preserve">management. It can be extended to support networked multiple </w:t>
+      </w:r>
+      <w:r>
+        <w:t xml:space="preserve">school </w:t>
+      </w:r>
+      <w:r>
+        <w:t xml:space="preserve">and have a centralized database and to serve wider range of </w:t>
+      </w:r>
+      <w:r>
+        <w:t>students</w:t>
+      </w:r>
+      <w:r>
+        <w:t xml:space="preserve"> of </w:t>
+      </w:r>
+      <w:r>
+        <w:t xml:space="preserve">different branches </w:t>
+      </w:r>
+      <w:r>
+        <w:t xml:space="preserve">of </w:t>
+      </w:r>
+      <w:r>
+        <w:t>same School</w:t>
+      </w:r>
+      <w:r>
+        <w:t xml:space="preserve"> </w:t>
+      </w:r>
+      <w:r>
+        <w:t>around the country.</w:t>
+      </w:r>
+    </w:p>
+    <w:p>
+      <w:pPr>
+        <w:jc w:val="both"/>
+      </w:pPr>
+      <w:r>
+        <w:t>We have developed this for Desktop Computers running on Windows Operating System. It can be enhanced to support UNIX / Linux, MAC OSX Operating systems.</w:t>
+      </w:r>
+    </w:p>
+    <w:p>
+      <w:pPr>
+        <w:jc w:val="both"/>
+      </w:pPr>
+      <w:r>
+        <w:t xml:space="preserve">Our software will not be integrated with </w:t>
+      </w:r>
+      <w:r>
+        <w:t xml:space="preserve">Mobile Application </w:t>
+      </w:r>
+      <w:r>
+        <w:t>right now. But in future we can easily extend to support that.</w:t>
+      </w:r>
+    </w:p>
+    <w:p/>
+    <w:p>
+      <w:pPr>
+        <w:pStyle w:val="Heading1"/>
+        <w:numPr>
+          <w:ilvl w:val="0"/>
+          <w:numId w:val="43"/>
+        </w:numPr>
+      </w:pPr>
+      <w:r>
+        <w:t>PROJECT CATEGORY</w:t>
+      </w:r>
+    </w:p>
+    <w:p>
+      <w:pPr>
+        <w:jc w:val="both"/>
+      </w:pPr>
+      <w:r>
+        <w:t xml:space="preserve">This software will follow Object Oriented Programming Paradigm and use below </w:t>
+      </w:r>
+      <w:r>
+        <w:t>mentioned areas:</w:t>
+      </w:r>
+    </w:p>
+    <w:p>
+      <w:pPr>
+        <w:jc w:val="both"/>
+      </w:pPr>
+      <w:r>
+        <w:t>OOP Language: c#</w:t>
+      </w:r>
+    </w:p>
+    <w:p>
+      <w:pPr>
+        <w:jc w:val="both"/>
+      </w:pPr>
+      <w:r>
+        <w:t xml:space="preserve">RDBMS: </w:t>
+      </w:r>
+      <w:proofErr w:type="spellStart"/>
+      <w:r>
+        <w:t>MySQL</w:t>
+      </w:r>
+      <w:proofErr w:type="spellEnd"/>
+      <w:r>
+        <w:t xml:space="preserve"> 5.5.15</w:t>
+      </w:r>
+    </w:p>
+    <w:p>
+      <w:pPr>
+        <w:jc w:val="both"/>
+      </w:pPr>
+      <w:proofErr w:type="spellStart"/>
+      <w:r>
+        <w:t>Netorking</w:t>
+      </w:r>
+      <w:proofErr w:type="spellEnd"/>
+      <w:r>
+        <w:t>: TCP/IP</w:t>
+      </w:r>
+    </w:p>
+    <w:p>
+      <w:pPr>
+        <w:jc w:val="both"/>
+      </w:pPr>
+      <w:r>
+        <w:t>Applications: Expert Systems</w:t>
+      </w:r>
+    </w:p>
+    <w:p>
+      <w:pPr>
+        <w:jc w:val="both"/>
+      </w:pPr>
+    </w:p>
+    <w:p>
+      <w:pPr>
+        <w:pStyle w:val="Heading1"/>
+        <w:numPr>
+          <w:ilvl w:val="0"/>
+          <w:numId w:val="43"/>
+        </w:numPr>
+      </w:pPr>
+      <w:bookmarkStart w:id="3" w:name="_Toc320368090"/>
+      <w:r>
+        <w:t>REQUIREMENTS AND ANALYSIS</w:t>
+      </w:r>
+      <w:bookmarkEnd w:id="3"/>
+    </w:p>
+    <w:p>
+      <w:pPr>
+        <w:pStyle w:val="Heading2"/>
         <w:numPr>
           <w:ilvl w:val="1"/>
-          <w:numId w:val="1"/>
+          <w:numId w:val="43"/>
         </w:numPr>
       </w:pPr>
-      <w:bookmarkStart w:id="2" w:name="_Toc320368083"/>
-      <w:r>
-        <w:lastRenderedPageBreak/>
-        <w:t>Purpose</w:t>
-      </w:r>
-      <w:r>
-        <w:t xml:space="preserve"> and </w:t>
-      </w:r>
-      <w:r>
-        <w:t>Scope</w:t>
-      </w:r>
-      <w:bookmarkEnd w:id="2"/>
-    </w:p>
-    <w:p>
-      <w:pPr>
-        <w:pStyle w:val="Heading3"/>
-        <w:numPr>
-          <w:ilvl w:val="2"/>
-          <w:numId w:val="1"/>
-        </w:numPr>
-      </w:pPr>
-      <w:bookmarkStart w:id="3" w:name="_Toc320368084"/>
-      <w:r>
-        <w:t>Purpose</w:t>
-      </w:r>
-      <w:bookmarkEnd w:id="3"/>
-    </w:p>
-    <w:p>
-      <w:pPr>
-        <w:jc w:val="both"/>
-      </w:pPr>
-    </w:p>
-    <w:p>
-      <w:pPr>
-        <w:jc w:val="both"/>
-      </w:pPr>
-      <w:r>
-        <w:t xml:space="preserve">Managing a School manually is a challenging task. There are thousands of students and almost double the number of </w:t>
-      </w:r>
-      <w:r>
-        <w:t xml:space="preserve">parents. There are a number of teacher and staff members in a school. Managing data of all stakeholders manually can be a complex and time confusing task. To establish a good reputation of the school we need all information regarding students, their parents, teachers and staff on our tips. And this is possible only by using a School Management Software. </w:t>
-      </w:r>
-    </w:p>
-    <w:p>
-      <w:pPr>
-        <w:jc w:val="both"/>
-      </w:pPr>
-      <w:r>
-        <w:t xml:space="preserve">The main purpose of </w:t>
-      </w:r>
-      <w:r>
-        <w:rPr>
-          <w:rStyle w:val="schoolmangtaa1"/>
-        </w:rPr>
-        <w:t xml:space="preserve">School Management System </w:t>
-      </w:r>
-      <w:r>
-        <w:t>is to help schools manage various operations including student data,</w:t>
-      </w:r>
-      <w:r>
-        <w:t xml:space="preserve"> administrative, and fundamental</w:t>
-      </w:r>
-      <w:r>
-        <w:t xml:space="preserve"> operations.</w:t>
-      </w:r>
-    </w:p>
-    <w:p>
-      <w:pPr>
-        <w:jc w:val="both"/>
-      </w:pPr>
-      <w:r>
-        <w:t>The main advantage</w:t>
-      </w:r>
-      <w:r>
-        <w:t>s</w:t>
-      </w:r>
-      <w:r>
-        <w:t xml:space="preserve"> of School Management System over </w:t>
-      </w:r>
-      <w:r>
-        <w:t>managing manually</w:t>
-      </w:r>
-      <w:r>
-        <w:t xml:space="preserve"> the whole </w:t>
-      </w:r>
-      <w:r>
-        <w:t>Schooling system are given below:</w:t>
-      </w:r>
-    </w:p>
-    <w:p>
-      <w:pPr>
-        <w:pStyle w:val="ListParagraph"/>
-        <w:numPr>
-          <w:ilvl w:val="1"/>
-          <w:numId w:val="44"/>
-        </w:numPr>
-        <w:jc w:val="both"/>
-      </w:pPr>
-      <w:r>
-        <w:t>School management systems make the information flow quicker and more accessible.</w:t>
-      </w:r>
-    </w:p>
-    <w:p>
-      <w:pPr>
-        <w:pStyle w:val="ListParagraph"/>
-        <w:numPr>
-          <w:ilvl w:val="1"/>
-          <w:numId w:val="44"/>
-        </w:numPr>
-        <w:jc w:val="both"/>
-      </w:pPr>
-      <w:r>
-        <w:t xml:space="preserve">They provide teachers with useful tools to decrease the daily routine of simple tasks which could be automated. </w:t>
-      </w:r>
-    </w:p>
-    <w:p>
-      <w:pPr>
-        <w:pStyle w:val="ListParagraph"/>
-        <w:numPr>
-          <w:ilvl w:val="1"/>
-          <w:numId w:val="44"/>
-        </w:numPr>
-        <w:jc w:val="both"/>
-      </w:pPr>
-      <w:r>
-        <w:t xml:space="preserve">The management of the software is more centralized and easier to keep updated. </w:t>
-      </w:r>
-    </w:p>
-    <w:p>
-      <w:pPr>
-        <w:pStyle w:val="ListParagraph"/>
-        <w:numPr>
-          <w:ilvl w:val="1"/>
-          <w:numId w:val="44"/>
-        </w:numPr>
-        <w:jc w:val="both"/>
-      </w:pPr>
-      <w:r>
-        <w:t>By implementing software to manage daily school needs teachers and administrators can save time and have a good overview of resources.</w:t>
-      </w:r>
-    </w:p>
-    <w:p>
-      <w:pPr>
-        <w:pStyle w:val="ListParagraph"/>
-        <w:numPr>
-          <w:ilvl w:val="1"/>
-          <w:numId w:val="44"/>
-        </w:numPr>
-        <w:jc w:val="both"/>
-      </w:pPr>
-      <w:r>
-        <w:t xml:space="preserve">School systems are needed for all parties involved in education – parents, children, teachers and schools. Parent interest usually is to have a better and quicker way to communicate with teachers of their children or the school administration. They get more involved as they can get up-to-date information about the school events, grades, children school attendance, homework etc. </w:t>
-      </w:r>
-    </w:p>
-    <w:p>
-      <w:pPr>
-        <w:pStyle w:val="ListParagraph"/>
-        <w:numPr>
-          <w:ilvl w:val="1"/>
-          <w:numId w:val="44"/>
-        </w:numPr>
-        <w:jc w:val="both"/>
-      </w:pPr>
-      <w:r>
-        <w:t xml:space="preserve">Teachers get automated reports and average grades in the end of a semester. </w:t>
-      </w:r>
-    </w:p>
-    <w:p>
-      <w:pPr>
-        <w:pStyle w:val="ListParagraph"/>
-        <w:numPr>
-          <w:ilvl w:val="1"/>
-          <w:numId w:val="44"/>
-        </w:numPr>
-        <w:jc w:val="both"/>
-      </w:pPr>
-      <w:r>
-        <w:t>Children have a list of the home tasks, digital learning materials.</w:t>
-      </w:r>
-    </w:p>
-    <w:p>
-      <w:pPr>
-        <w:pStyle w:val="ListParagraph"/>
-        <w:numPr>
-          <w:ilvl w:val="1"/>
-          <w:numId w:val="44"/>
-        </w:numPr>
-        <w:jc w:val="both"/>
-      </w:pPr>
-      <w:r>
-        <w:t>It saves a lot of time for the people involved in analyzing of the school pe</w:t>
-      </w:r>
-      <w:r>
-        <w:t>rformance automa</w:t>
-      </w:r>
-      <w:r>
-        <w:t>tically.</w:t>
-      </w:r>
-    </w:p>
-    <w:p>
-      <w:pPr>
-        <w:jc w:val="both"/>
-      </w:pPr>
+      <w:bookmarkStart w:id="4" w:name="_Toc320368091"/>
+      <w:r>
+        <w:t>Problem Definition</w:t>
+      </w:r>
+      <w:bookmarkEnd w:id="4"/>
     </w:p>
     <w:p>
       <w:pPr>
@@ -3214,195 +3200,11 @@
           <w:numId w:val="43"/>
         </w:numPr>
       </w:pPr>
-      <w:bookmarkStart w:id="4" w:name="_Toc320368085"/>
-      <w:r>
-        <w:t>Scope</w:t>
-      </w:r>
-      <w:bookmarkEnd w:id="4"/>
-    </w:p>
-    <w:p>
-      <w:pPr>
-        <w:jc w:val="both"/>
-      </w:pPr>
-    </w:p>
-    <w:p>
-      <w:pPr>
-        <w:jc w:val="both"/>
-      </w:pPr>
-      <w:r>
-        <w:t xml:space="preserve">Currently this software is aimed for a single </w:t>
-      </w:r>
-      <w:r>
-        <w:t xml:space="preserve">school </w:t>
-      </w:r>
-      <w:r>
-        <w:t xml:space="preserve">management. It can be extended to support networked multiple </w:t>
-      </w:r>
-      <w:r>
-        <w:t xml:space="preserve">school </w:t>
-      </w:r>
-      <w:r>
-        <w:t xml:space="preserve">and have a centralized database and to serve wider range of </w:t>
-      </w:r>
-      <w:r>
-        <w:t>students</w:t>
-      </w:r>
-      <w:r>
-        <w:t xml:space="preserve"> of </w:t>
-      </w:r>
-      <w:r>
-        <w:t xml:space="preserve">different branches </w:t>
-      </w:r>
-      <w:r>
-        <w:t xml:space="preserve">of </w:t>
-      </w:r>
-      <w:r>
-        <w:t>same School</w:t>
-      </w:r>
-      <w:r>
-        <w:t xml:space="preserve"> </w:t>
-      </w:r>
-      <w:r>
-        <w:t>around the country.</w:t>
-      </w:r>
-    </w:p>
-    <w:p>
-      <w:pPr>
-        <w:jc w:val="both"/>
-      </w:pPr>
-      <w:r>
-        <w:t>We have developed this for Desktop Computers running on Windows Operating System. It can be enhanced to support UNIX / Linux, MAC OSX Operating systems.</w:t>
-      </w:r>
-    </w:p>
-    <w:p>
-      <w:pPr>
-        <w:jc w:val="both"/>
-      </w:pPr>
-      <w:r>
-        <w:t xml:space="preserve">Our software will not be integrated with </w:t>
-      </w:r>
-      <w:r>
-        <w:t xml:space="preserve">Mobile Application </w:t>
-      </w:r>
-      <w:r>
-        <w:t>right now. But in future we can easily extend to support that.</w:t>
-      </w:r>
-    </w:p>
-    <w:p/>
-    <w:p>
-      <w:pPr>
-        <w:pStyle w:val="Heading1"/>
-        <w:numPr>
-          <w:ilvl w:val="0"/>
-          <w:numId w:val="43"/>
-        </w:numPr>
-      </w:pPr>
-      <w:r>
-        <w:t>PROJECT CATEGORY</w:t>
-      </w:r>
-    </w:p>
-    <w:p>
-      <w:pPr>
-        <w:jc w:val="both"/>
-      </w:pPr>
-      <w:r>
-        <w:t xml:space="preserve">This software will follow Object Oriented Programming Paradigm and use below </w:t>
-      </w:r>
-      <w:r>
-        <w:t>mentioned areas:</w:t>
-      </w:r>
-    </w:p>
-    <w:p>
-      <w:pPr>
-        <w:jc w:val="both"/>
-      </w:pPr>
-      <w:r>
-        <w:t>OOP Language: c#</w:t>
-      </w:r>
-    </w:p>
-    <w:p>
-      <w:pPr>
-        <w:jc w:val="both"/>
-      </w:pPr>
-      <w:r>
-        <w:t xml:space="preserve">RDBMS: </w:t>
-      </w:r>
-      <w:proofErr w:type="spellStart"/>
-      <w:r>
-        <w:t>MySQL</w:t>
-      </w:r>
-      <w:proofErr w:type="spellEnd"/>
-      <w:r>
-        <w:t xml:space="preserve"> 5.5.15</w:t>
-      </w:r>
-    </w:p>
-    <w:p>
-      <w:pPr>
-        <w:jc w:val="both"/>
-      </w:pPr>
-      <w:proofErr w:type="spellStart"/>
-      <w:r>
-        <w:t>Netorking</w:t>
-      </w:r>
-      <w:proofErr w:type="spellEnd"/>
-      <w:r>
-        <w:t>: TCP/IP</w:t>
-      </w:r>
-    </w:p>
-    <w:p>
-      <w:pPr>
-        <w:jc w:val="both"/>
-      </w:pPr>
-      <w:r>
-        <w:t>Applications: Expert Systems</w:t>
-      </w:r>
-    </w:p>
-    <w:p>
-      <w:pPr>
-        <w:jc w:val="both"/>
-      </w:pPr>
-    </w:p>
-    <w:p>
-      <w:pPr>
-        <w:pStyle w:val="Heading1"/>
-        <w:numPr>
-          <w:ilvl w:val="0"/>
-          <w:numId w:val="43"/>
-        </w:numPr>
-      </w:pPr>
-      <w:bookmarkStart w:id="5" w:name="_Toc320368090"/>
-      <w:r>
-        <w:t>REQUIREMENTS AND ANALYSIS</w:t>
+      <w:bookmarkStart w:id="5" w:name="_Toc320368092"/>
+      <w:r>
+        <w:t>Existing System</w:t>
       </w:r>
       <w:bookmarkEnd w:id="5"/>
-    </w:p>
-    <w:p>
-      <w:pPr>
-        <w:pStyle w:val="Heading2"/>
-        <w:numPr>
-          <w:ilvl w:val="1"/>
-          <w:numId w:val="43"/>
-        </w:numPr>
-      </w:pPr>
-      <w:bookmarkStart w:id="6" w:name="_Toc320368091"/>
-      <w:r>
-        <w:t>Problem Definition</w:t>
-      </w:r>
-      <w:bookmarkEnd w:id="6"/>
-    </w:p>
-    <w:p>
-      <w:pPr>
-        <w:pStyle w:val="Heading3"/>
-        <w:numPr>
-          <w:ilvl w:val="2"/>
-          <w:numId w:val="43"/>
-        </w:numPr>
-      </w:pPr>
-      <w:bookmarkStart w:id="7" w:name="_Toc320368092"/>
-      <w:r>
-        <w:t>Existing System</w:t>
-      </w:r>
-      <w:bookmarkEnd w:id="7"/>
     </w:p>
     <w:p>
       <w:pPr>
@@ -3513,6 +3315,7 @@
                     <w:rPr>
                       <w:noProof/>
                     </w:rPr>
+                    <w:lastRenderedPageBreak/>
                     <w:pict>
                       <v:shape id="_x0000_s1030" type="#_x0000_t32" style="position:absolute;left:0;text-align:left;margin-left:189.35pt;margin-top:11.5pt;width:.75pt;height:30pt;z-index:251662336" o:connectortype="straight">
                         <v:stroke endarrow="block"/>
@@ -4022,11 +3825,11 @@
           <w:numId w:val="43"/>
         </w:numPr>
       </w:pPr>
-      <w:bookmarkStart w:id="8" w:name="_Toc320368093"/>
+      <w:bookmarkStart w:id="6" w:name="_Toc320368093"/>
       <w:r>
         <w:t>Documents maintained</w:t>
       </w:r>
-      <w:bookmarkEnd w:id="8"/>
+      <w:bookmarkEnd w:id="6"/>
     </w:p>
     <w:p>
       <w:r>
@@ -4107,6 +3910,7 @@
           <w:sz w:val="23"/>
           <w:szCs w:val="23"/>
         </w:rPr>
+        <w:lastRenderedPageBreak/>
         <w:t xml:space="preserve">Enrolment </w:t>
       </w:r>
       <w:r>
@@ -4428,7 +4232,6 @@
           <w:sz w:val="23"/>
           <w:szCs w:val="23"/>
         </w:rPr>
-        <w:lastRenderedPageBreak/>
         <w:t>Grade card generation</w:t>
       </w:r>
       <w:r>
@@ -4527,11 +4330,11 @@
           <w:numId w:val="43"/>
         </w:numPr>
       </w:pPr>
-      <w:bookmarkStart w:id="9" w:name="_Toc320368094"/>
+      <w:bookmarkStart w:id="7" w:name="_Toc320368094"/>
       <w:r>
         <w:t>Work To Be Done</w:t>
       </w:r>
-      <w:bookmarkEnd w:id="9"/>
+      <w:bookmarkEnd w:id="7"/>
     </w:p>
     <w:p>
       <w:pPr>
@@ -4565,11 +4368,11 @@
           <w:numId w:val="43"/>
         </w:numPr>
       </w:pPr>
-      <w:bookmarkStart w:id="10" w:name="_Toc320368095"/>
+      <w:bookmarkStart w:id="8" w:name="_Toc320368095"/>
       <w:r>
         <w:t>Requirements Specification</w:t>
       </w:r>
-      <w:bookmarkEnd w:id="10"/>
+      <w:bookmarkEnd w:id="8"/>
     </w:p>
     <w:p>
       <w:pPr>
@@ -4582,13 +4385,13 @@
           <w:sz w:val="20"/>
         </w:rPr>
       </w:pPr>
-      <w:bookmarkStart w:id="11" w:name="_Toc299548677"/>
-      <w:bookmarkStart w:id="12" w:name="_Toc320368096"/>
+      <w:bookmarkStart w:id="9" w:name="_Toc299548677"/>
+      <w:bookmarkStart w:id="10" w:name="_Toc320368096"/>
       <w:r>
         <w:t>Functional Requirements</w:t>
       </w:r>
-      <w:bookmarkEnd w:id="11"/>
-      <w:bookmarkEnd w:id="12"/>
+      <w:bookmarkEnd w:id="9"/>
+      <w:bookmarkEnd w:id="10"/>
     </w:p>
     <w:p>
       <w:pPr>
@@ -4726,6 +4529,7 @@
     </w:p>
     <w:p>
       <w:r>
+        <w:lastRenderedPageBreak/>
         <w:t>SMS will generate Enrolment no. for Student and Code no. for Employee .</w:t>
       </w:r>
       <w:r>
@@ -4776,7 +4580,6 @@
     </w:p>
     <w:p>
       <w:r>
-        <w:lastRenderedPageBreak/>
         <w:t>Employee number, department number and</w:t>
       </w:r>
       <w:r>
@@ -4988,6 +4791,7 @@
         <w:rPr>
           <w:color w:val="FF0000"/>
         </w:rPr>
+        <w:lastRenderedPageBreak/>
         <w:tab/>
       </w:r>
       <w:r>
@@ -5065,7 +4869,6 @@
         <w:rPr>
           <w:rStyle w:val="Heading4Char"/>
         </w:rPr>
-        <w:lastRenderedPageBreak/>
         <w:tab/>
       </w:r>
       <w:r>
@@ -5311,6 +5114,7 @@
         <w:rPr>
           <w:b/>
         </w:rPr>
+        <w:lastRenderedPageBreak/>
         <w:t>Input</w:t>
       </w:r>
     </w:p>
@@ -5368,7 +5172,6 @@
     </w:p>
     <w:p>
       <w:r>
-        <w:lastRenderedPageBreak/>
         <w:t>A printed Grade card can be given to the student as well as a</w:t>
       </w:r>
       <w:r>
@@ -5699,6 +5502,7 @@
           <w:color w:val="222222"/>
           <w:lang w:eastAsia="en-IN"/>
         </w:rPr>
+        <w:lastRenderedPageBreak/>
         <w:t>Cloud Technology</w:t>
       </w:r>
       <w:r>
@@ -5753,22 +5557,21 @@
           <w:numId w:val="46"/>
         </w:numPr>
       </w:pPr>
-      <w:bookmarkStart w:id="13" w:name="_Toc320368098"/>
+      <w:bookmarkStart w:id="11" w:name="_Toc320368098"/>
       <w:r>
         <w:t>Planning and Scheduling</w:t>
       </w:r>
-      <w:bookmarkEnd w:id="13"/>
+      <w:bookmarkEnd w:id="11"/>
     </w:p>
     <w:p>
       <w:pPr>
         <w:pStyle w:val="Heading3"/>
       </w:pPr>
-      <w:bookmarkStart w:id="14" w:name="_Toc320368099"/>
-      <w:r>
-        <w:lastRenderedPageBreak/>
+      <w:bookmarkStart w:id="12" w:name="_Toc320368099"/>
+      <w:r>
         <w:t>Gantt chart</w:t>
       </w:r>
-      <w:bookmarkEnd w:id="14"/>
+      <w:bookmarkEnd w:id="12"/>
     </w:p>
     <w:p>
       <w:pPr>
@@ -5826,11 +5629,11 @@
       <w:pPr>
         <w:pStyle w:val="Heading3"/>
       </w:pPr>
-      <w:bookmarkStart w:id="15" w:name="_Toc320368100"/>
+      <w:bookmarkStart w:id="13" w:name="_Toc320368100"/>
       <w:r>
         <w:t>Tracking Gantt</w:t>
       </w:r>
-      <w:bookmarkEnd w:id="15"/>
+      <w:bookmarkEnd w:id="13"/>
     </w:p>
     <w:p>
       <w:pPr>
@@ -5893,11 +5696,12 @@
       <w:pPr>
         <w:pStyle w:val="Heading3"/>
       </w:pPr>
-      <w:bookmarkStart w:id="16" w:name="_Toc320368101"/>
-      <w:r>
+      <w:bookmarkStart w:id="14" w:name="_Toc320368101"/>
+      <w:r>
+        <w:lastRenderedPageBreak/>
         <w:t>Pert chart (Network Diagram)</w:t>
       </w:r>
-      <w:bookmarkEnd w:id="16"/>
+      <w:bookmarkEnd w:id="14"/>
     </w:p>
     <w:p>
       <w:pPr>
@@ -5908,7 +5712,6 @@
           <w:noProof/>
           <w:lang w:val="en-IN" w:eastAsia="en-IN" w:bidi="ar-SA"/>
         </w:rPr>
-        <w:lastRenderedPageBreak/>
         <w:drawing>
           <wp:inline distT="0" distB="0" distL="0" distR="0">
             <wp:extent cx="6673516" cy="4676273"/>
@@ -5954,20 +5757,68 @@
     </w:p>
     <w:p>
       <w:pPr>
+        <w:ind w:left="-450"/>
+      </w:pPr>
+    </w:p>
+    <w:p>
+      <w:pPr>
+        <w:pStyle w:val="Heading2"/>
+      </w:pPr>
+      <w:r>
+        <w:t>Scope</w:t>
+      </w:r>
+    </w:p>
+    <w:p>
+      <w:pPr>
+        <w:jc w:val="both"/>
+      </w:pPr>
+      <w:r>
+        <w:t>Currently this software is aimed for a single school management. It can be extended to support networked multiple school and have a centralized database and to serve wider range of students of different branches of same School around the country.</w:t>
+      </w:r>
+    </w:p>
+    <w:p>
+      <w:pPr>
+        <w:jc w:val="both"/>
+      </w:pPr>
+      <w:r>
+        <w:t>We have developed this for Desktop Computers running on Windows Operating System. It can be enhanced to support UNIX / Linux, MAC OSX Operating systems.</w:t>
+      </w:r>
+    </w:p>
+    <w:p>
+      <w:pPr>
+        <w:jc w:val="both"/>
+      </w:pPr>
+      <w:r>
+        <w:t>Our software will not be integrated with Mobile Application right now. But in future we can easily extend to support that.</w:t>
+      </w:r>
+    </w:p>
+    <w:p>
+      <w:pPr>
+        <w:ind w:left="-450"/>
+      </w:pPr>
+    </w:p>
+    <w:p>
+      <w:pPr>
+        <w:ind w:left="-450"/>
+      </w:pPr>
+    </w:p>
+    <w:p>
+      <w:pPr>
         <w:pStyle w:val="Heading2"/>
         <w:numPr>
           <w:ilvl w:val="1"/>
           <w:numId w:val="46"/>
         </w:numPr>
       </w:pPr>
-      <w:bookmarkStart w:id="17" w:name="_Toc320368102"/>
-      <w:r>
+      <w:bookmarkStart w:id="15" w:name="_Toc320368102"/>
+      <w:r>
+        <w:lastRenderedPageBreak/>
         <w:t>Hard</w:t>
       </w:r>
       <w:r>
         <w:t>ware and Software Requirements</w:t>
       </w:r>
-      <w:bookmarkEnd w:id="17"/>
+      <w:bookmarkEnd w:id="15"/>
     </w:p>
     <w:p>
       <w:pPr>
@@ -5977,11 +5828,11 @@
           <w:numId w:val="46"/>
         </w:numPr>
       </w:pPr>
-      <w:bookmarkStart w:id="18" w:name="_Toc320368103"/>
+      <w:bookmarkStart w:id="16" w:name="_Toc320368103"/>
       <w:r>
         <w:t>Hardware Requirements</w:t>
       </w:r>
-      <w:bookmarkEnd w:id="18"/>
+      <w:bookmarkEnd w:id="16"/>
     </w:p>
     <w:p/>
     <w:p>
@@ -6045,11 +5896,11 @@
           <w:numId w:val="46"/>
         </w:numPr>
       </w:pPr>
-      <w:bookmarkStart w:id="19" w:name="_Toc320368104"/>
+      <w:bookmarkStart w:id="17" w:name="_Toc320368104"/>
       <w:r>
         <w:t>Software Requirements</w:t>
       </w:r>
-      <w:bookmarkEnd w:id="19"/>
+      <w:bookmarkEnd w:id="17"/>
     </w:p>
     <w:p/>
     <w:p>
@@ -6104,12 +5955,12 @@
           <w:numId w:val="46"/>
         </w:numPr>
       </w:pPr>
-      <w:bookmarkStart w:id="20" w:name="_Toc320368105"/>
+      <w:bookmarkStart w:id="18" w:name="_Toc320368105"/>
       <w:r>
         <w:lastRenderedPageBreak/>
         <w:t>PRELIMINARY PRODUCT DESCRIPTION</w:t>
       </w:r>
-      <w:bookmarkEnd w:id="20"/>
+      <w:bookmarkEnd w:id="18"/>
     </w:p>
     <w:p/>
     <w:p>
@@ -6253,12 +6104,12 @@
           <w:numId w:val="46"/>
         </w:numPr>
       </w:pPr>
-      <w:bookmarkStart w:id="21" w:name="_Toc320368106"/>
+      <w:bookmarkStart w:id="19" w:name="_Toc320368106"/>
       <w:r>
         <w:lastRenderedPageBreak/>
         <w:t>CONCEPTUAL MODELS</w:t>
       </w:r>
-      <w:bookmarkEnd w:id="21"/>
+      <w:bookmarkEnd w:id="19"/>
     </w:p>
     <w:p>
       <w:pPr>
@@ -6268,11 +6119,11 @@
           <w:numId w:val="46"/>
         </w:numPr>
       </w:pPr>
-      <w:bookmarkStart w:id="22" w:name="_Toc320368107"/>
+      <w:bookmarkStart w:id="20" w:name="_Toc320368107"/>
       <w:r>
         <w:t>E-R Diagram</w:t>
       </w:r>
-      <w:bookmarkEnd w:id="22"/>
+      <w:bookmarkEnd w:id="20"/>
     </w:p>
     <w:p>
       <w:r>
@@ -6577,11 +6428,11 @@
           <w:numId w:val="46"/>
         </w:numPr>
       </w:pPr>
-      <w:bookmarkStart w:id="23" w:name="_Toc320368108"/>
+      <w:bookmarkStart w:id="21" w:name="_Toc320368108"/>
       <w:r>
         <w:t>Context Diagram</w:t>
       </w:r>
-      <w:bookmarkEnd w:id="23"/>
+      <w:bookmarkEnd w:id="21"/>
     </w:p>
     <w:p>
       <w:pPr>
@@ -6643,11 +6494,11 @@
           <w:numId w:val="46"/>
         </w:numPr>
       </w:pPr>
-      <w:bookmarkStart w:id="24" w:name="_Toc320368109"/>
+      <w:bookmarkStart w:id="22" w:name="_Toc320368109"/>
       <w:r>
         <w:t>Data Flow Diagram</w:t>
       </w:r>
-      <w:bookmarkEnd w:id="24"/>
+      <w:bookmarkEnd w:id="22"/>
     </w:p>
     <w:p>
       <w:pPr>
@@ -7068,7 +6919,7 @@
             <w:rPr>
               <w:noProof/>
             </w:rPr>
-            <w:t>22</w:t>
+            <w:t>14</w:t>
           </w:r>
         </w:fldSimple>
       </w:p>
@@ -7130,7 +6981,7 @@
         <v:path o:extrusionok="f" gradientshapeok="t" o:connecttype="rect"/>
         <o:lock v:ext="edit" aspectratio="t"/>
       </v:shapetype>
-      <v:shape id="_x0000_i1037" type="#_x0000_t75" style="width:10.9pt;height:10.9pt" o:bullet="t">
+      <v:shape id="_x0000_i1038" type="#_x0000_t75" style="width:10.9pt;height:10.9pt" o:bullet="t">
         <v:imagedata r:id="rId1" o:title="msoD"/>
       </v:shape>
     </w:pict>
@@ -14404,7 +14255,7 @@
 </file>
 
 <file path=customXml/itemProps1.xml><?xml version="1.0" encoding="utf-8"?>
-<ds:datastoreItem xmlns:ds="http://schemas.openxmlformats.org/officeDocument/2006/customXml" ds:itemID="{AB1BBC74-8DD9-4C49-857D-D4F6CE3C7BE2}">
+<ds:datastoreItem xmlns:ds="http://schemas.openxmlformats.org/officeDocument/2006/customXml" ds:itemID="{45C0688A-8F62-403D-BB2D-C3B140AC536D}">
   <ds:schemaRefs>
     <ds:schemaRef ds:uri="http://schemas.openxmlformats.org/officeDocument/2006/bibliography"/>
   </ds:schemaRefs>

</xml_diff>

<commit_message>
matching with latest format: step 3
</commit_message>
<xml_diff>
--- a/School Management System-synopsis.docx
+++ b/School Management System-synopsis.docx
@@ -2991,106 +2991,6 @@
       </w:r>
     </w:p>
     <w:p/>
-    <w:p/>
-    <w:p/>
-    <w:p/>
-    <w:p/>
-    <w:p/>
-    <w:p/>
-    <w:p/>
-    <w:p/>
-    <w:p/>
-    <w:p/>
-    <w:p/>
-    <w:p/>
-    <w:p/>
-    <w:p/>
-    <w:p/>
-    <w:p/>
-    <w:p/>
-    <w:p/>
-    <w:p/>
-    <w:p/>
-    <w:p>
-      <w:pPr>
-        <w:pStyle w:val="Heading2"/>
-      </w:pPr>
-      <w:bookmarkStart w:id="2" w:name="_Toc320368083"/>
-      <w:r>
-        <w:lastRenderedPageBreak/>
-        <w:t>Scope</w:t>
-      </w:r>
-      <w:bookmarkEnd w:id="2"/>
-    </w:p>
-    <w:p>
-      <w:pPr>
-        <w:jc w:val="both"/>
-      </w:pPr>
-    </w:p>
-    <w:p>
-      <w:pPr>
-        <w:jc w:val="both"/>
-      </w:pPr>
-      <w:r>
-        <w:t xml:space="preserve">Currently this software is aimed for a single </w:t>
-      </w:r>
-      <w:r>
-        <w:t xml:space="preserve">school </w:t>
-      </w:r>
-      <w:r>
-        <w:t xml:space="preserve">management. It can be extended to support networked multiple </w:t>
-      </w:r>
-      <w:r>
-        <w:t xml:space="preserve">school </w:t>
-      </w:r>
-      <w:r>
-        <w:t xml:space="preserve">and have a centralized database and to serve wider range of </w:t>
-      </w:r>
-      <w:r>
-        <w:t>students</w:t>
-      </w:r>
-      <w:r>
-        <w:t xml:space="preserve"> of </w:t>
-      </w:r>
-      <w:r>
-        <w:t xml:space="preserve">different branches </w:t>
-      </w:r>
-      <w:r>
-        <w:t xml:space="preserve">of </w:t>
-      </w:r>
-      <w:r>
-        <w:t>same School</w:t>
-      </w:r>
-      <w:r>
-        <w:t xml:space="preserve"> </w:t>
-      </w:r>
-      <w:r>
-        <w:t>around the country.</w:t>
-      </w:r>
-    </w:p>
-    <w:p>
-      <w:pPr>
-        <w:jc w:val="both"/>
-      </w:pPr>
-      <w:r>
-        <w:t>We have developed this for Desktop Computers running on Windows Operating System. It can be enhanced to support UNIX / Linux, MAC OSX Operating systems.</w:t>
-      </w:r>
-    </w:p>
-    <w:p>
-      <w:pPr>
-        <w:jc w:val="both"/>
-      </w:pPr>
-      <w:r>
-        <w:t xml:space="preserve">Our software will not be integrated with </w:t>
-      </w:r>
-      <w:r>
-        <w:t xml:space="preserve">Mobile Application </w:t>
-      </w:r>
-      <w:r>
-        <w:t>right now. But in future we can easily extend to support that.</w:t>
-      </w:r>
-    </w:p>
-    <w:p/>
     <w:p>
       <w:pPr>
         <w:pStyle w:val="Heading1"/>
@@ -3172,11 +3072,11 @@
           <w:numId w:val="43"/>
         </w:numPr>
       </w:pPr>
-      <w:bookmarkStart w:id="3" w:name="_Toc320368090"/>
+      <w:bookmarkStart w:id="2" w:name="_Toc320368090"/>
       <w:r>
         <w:t>REQUIREMENTS AND ANALYSIS</w:t>
       </w:r>
-      <w:bookmarkEnd w:id="3"/>
+      <w:bookmarkEnd w:id="2"/>
     </w:p>
     <w:p>
       <w:pPr>
@@ -3186,11 +3086,11 @@
           <w:numId w:val="43"/>
         </w:numPr>
       </w:pPr>
-      <w:bookmarkStart w:id="4" w:name="_Toc320368091"/>
+      <w:bookmarkStart w:id="3" w:name="_Toc320368091"/>
       <w:r>
         <w:t>Problem Definition</w:t>
       </w:r>
-      <w:bookmarkEnd w:id="4"/>
+      <w:bookmarkEnd w:id="3"/>
     </w:p>
     <w:p>
       <w:pPr>
@@ -3200,11 +3100,11 @@
           <w:numId w:val="43"/>
         </w:numPr>
       </w:pPr>
-      <w:bookmarkStart w:id="5" w:name="_Toc320368092"/>
+      <w:bookmarkStart w:id="4" w:name="_Toc320368092"/>
       <w:r>
         <w:t>Existing System</w:t>
       </w:r>
-      <w:bookmarkEnd w:id="5"/>
+      <w:bookmarkEnd w:id="4"/>
     </w:p>
     <w:p>
       <w:pPr>
@@ -3315,7 +3215,6 @@
                     <w:rPr>
                       <w:noProof/>
                     </w:rPr>
-                    <w:lastRenderedPageBreak/>
                     <w:pict>
                       <v:shape id="_x0000_s1030" type="#_x0000_t32" style="position:absolute;left:0;text-align:left;margin-left:189.35pt;margin-top:11.5pt;width:.75pt;height:30pt;z-index:251662336" o:connectortype="straight">
                         <v:stroke endarrow="block"/>
@@ -3652,6 +3551,7 @@
                     <w:rPr>
                       <w:noProof/>
                     </w:rPr>
+                    <w:lastRenderedPageBreak/>
                     <w:pict>
                       <v:shape id="_x0000_s1036" type="#_x0000_t32" style="position:absolute;margin-left:192.35pt;margin-top:12.5pt;width:0;height:24.75pt;z-index:251668480" o:connectortype="straight">
                         <v:stroke endarrow="block"/>
@@ -3825,11 +3725,11 @@
           <w:numId w:val="43"/>
         </w:numPr>
       </w:pPr>
-      <w:bookmarkStart w:id="6" w:name="_Toc320368093"/>
+      <w:bookmarkStart w:id="5" w:name="_Toc320368093"/>
       <w:r>
         <w:t>Documents maintained</w:t>
       </w:r>
-      <w:bookmarkEnd w:id="6"/>
+      <w:bookmarkEnd w:id="5"/>
     </w:p>
     <w:p>
       <w:r>
@@ -3910,7 +3810,6 @@
           <w:sz w:val="23"/>
           <w:szCs w:val="23"/>
         </w:rPr>
-        <w:lastRenderedPageBreak/>
         <w:t xml:space="preserve">Enrolment </w:t>
       </w:r>
       <w:r>
@@ -4054,6 +3953,7 @@
           <w:sz w:val="23"/>
           <w:szCs w:val="23"/>
         </w:rPr>
+        <w:lastRenderedPageBreak/>
         <w:t>Examination</w:t>
       </w:r>
       <w:r>
@@ -4330,11 +4230,11 @@
           <w:numId w:val="43"/>
         </w:numPr>
       </w:pPr>
-      <w:bookmarkStart w:id="7" w:name="_Toc320368094"/>
+      <w:bookmarkStart w:id="6" w:name="_Toc320368094"/>
       <w:r>
         <w:t>Work To Be Done</w:t>
       </w:r>
-      <w:bookmarkEnd w:id="7"/>
+      <w:bookmarkEnd w:id="6"/>
     </w:p>
     <w:p>
       <w:pPr>
@@ -4368,11 +4268,11 @@
           <w:numId w:val="43"/>
         </w:numPr>
       </w:pPr>
-      <w:bookmarkStart w:id="8" w:name="_Toc320368095"/>
+      <w:bookmarkStart w:id="7" w:name="_Toc320368095"/>
       <w:r>
         <w:t>Requirements Specification</w:t>
       </w:r>
-      <w:bookmarkEnd w:id="8"/>
+      <w:bookmarkEnd w:id="7"/>
     </w:p>
     <w:p>
       <w:pPr>
@@ -4385,13 +4285,13 @@
           <w:sz w:val="20"/>
         </w:rPr>
       </w:pPr>
-      <w:bookmarkStart w:id="9" w:name="_Toc299548677"/>
-      <w:bookmarkStart w:id="10" w:name="_Toc320368096"/>
+      <w:bookmarkStart w:id="8" w:name="_Toc299548677"/>
+      <w:bookmarkStart w:id="9" w:name="_Toc320368096"/>
       <w:r>
         <w:t>Functional Requirements</w:t>
       </w:r>
+      <w:bookmarkEnd w:id="8"/>
       <w:bookmarkEnd w:id="9"/>
-      <w:bookmarkEnd w:id="10"/>
     </w:p>
     <w:p>
       <w:pPr>
@@ -4529,31 +4429,31 @@
     </w:p>
     <w:p>
       <w:r>
+        <w:t>SMS will generate Enrolment no. for Student and Code no. for Employee .</w:t>
+      </w:r>
+      <w:r>
+        <w:t>Details can be viewed later on whenever required.</w:t>
+      </w:r>
+    </w:p>
+    <w:p>
+      <w:pPr>
+        <w:pStyle w:val="Heading4"/>
+      </w:pPr>
+      <w:r>
+        <w:t>View and Enter new timetable information</w:t>
+      </w:r>
+    </w:p>
+    <w:p>
+      <w:pPr>
+        <w:rPr>
+          <w:b/>
+        </w:rPr>
+      </w:pPr>
+      <w:r>
+        <w:rPr>
+          <w:b/>
+        </w:rPr>
         <w:lastRenderedPageBreak/>
-        <w:t>SMS will generate Enrolment no. for Student and Code no. for Employee .</w:t>
-      </w:r>
-      <w:r>
-        <w:t>Details can be viewed later on whenever required.</w:t>
-      </w:r>
-    </w:p>
-    <w:p>
-      <w:pPr>
-        <w:pStyle w:val="Heading4"/>
-      </w:pPr>
-      <w:r>
-        <w:t>View and Enter new timetable information</w:t>
-      </w:r>
-    </w:p>
-    <w:p>
-      <w:pPr>
-        <w:rPr>
-          <w:b/>
-        </w:rPr>
-      </w:pPr>
-      <w:r>
-        <w:rPr>
-          <w:b/>
-        </w:rPr>
         <w:t>Introduction</w:t>
       </w:r>
     </w:p>
@@ -4791,7 +4691,6 @@
         <w:rPr>
           <w:color w:val="FF0000"/>
         </w:rPr>
-        <w:lastRenderedPageBreak/>
         <w:tab/>
       </w:r>
       <w:r>
@@ -4844,6 +4743,7 @@
           <w:b/>
           <w:color w:val="FF0000"/>
         </w:rPr>
+        <w:lastRenderedPageBreak/>
         <w:t>Output</w:t>
       </w:r>
     </w:p>
@@ -5114,46 +5014,46 @@
         <w:rPr>
           <w:b/>
         </w:rPr>
+        <w:t>Input</w:t>
+      </w:r>
+    </w:p>
+    <w:p>
+      <w:pPr>
+        <w:rPr>
+          <w:b/>
+        </w:rPr>
+      </w:pPr>
+      <w:r>
+        <w:t>Student name, marks in individual subject, attendance, class performance</w:t>
+      </w:r>
+      <w:r>
+        <w:rPr>
+          <w:b/>
+        </w:rPr>
+        <w:t>.</w:t>
+      </w:r>
+    </w:p>
+    <w:p>
+      <w:pPr>
+        <w:rPr>
+          <w:b/>
+        </w:rPr>
+      </w:pPr>
+      <w:r>
+        <w:rPr>
+          <w:b/>
+        </w:rPr>
+        <w:t>Processing</w:t>
+      </w:r>
+    </w:p>
+    <w:p>
+      <w:pPr>
+        <w:rPr>
+          <w:b/>
+        </w:rPr>
+      </w:pPr>
+      <w:r>
         <w:lastRenderedPageBreak/>
-        <w:t>Input</w:t>
-      </w:r>
-    </w:p>
-    <w:p>
-      <w:pPr>
-        <w:rPr>
-          <w:b/>
-        </w:rPr>
-      </w:pPr>
-      <w:r>
-        <w:t>Student name, marks in individual subject, attendance, class performance</w:t>
-      </w:r>
-      <w:r>
-        <w:rPr>
-          <w:b/>
-        </w:rPr>
-        <w:t>.</w:t>
-      </w:r>
-    </w:p>
-    <w:p>
-      <w:pPr>
-        <w:rPr>
-          <w:b/>
-        </w:rPr>
-      </w:pPr>
-      <w:r>
-        <w:rPr>
-          <w:b/>
-        </w:rPr>
-        <w:t>Processing</w:t>
-      </w:r>
-    </w:p>
-    <w:p>
-      <w:pPr>
-        <w:rPr>
-          <w:b/>
-        </w:rPr>
-      </w:pPr>
-      <w:r>
         <w:t>Grade card can be generated for individual students. Exam administrators would need to be able to view, update, delete, print and add grade details.</w:t>
       </w:r>
     </w:p>
@@ -5502,7 +5402,6 @@
           <w:color w:val="222222"/>
           <w:lang w:eastAsia="en-IN"/>
         </w:rPr>
-        <w:lastRenderedPageBreak/>
         <w:t>Cloud Technology</w:t>
       </w:r>
       <w:r>
@@ -5557,21 +5456,21 @@
           <w:numId w:val="46"/>
         </w:numPr>
       </w:pPr>
-      <w:bookmarkStart w:id="11" w:name="_Toc320368098"/>
+      <w:bookmarkStart w:id="10" w:name="_Toc320368098"/>
       <w:r>
         <w:t>Planning and Scheduling</w:t>
       </w:r>
+      <w:bookmarkEnd w:id="10"/>
+    </w:p>
+    <w:p>
+      <w:pPr>
+        <w:pStyle w:val="Heading3"/>
+      </w:pPr>
+      <w:bookmarkStart w:id="11" w:name="_Toc320368099"/>
+      <w:r>
+        <w:t>Gantt chart</w:t>
+      </w:r>
       <w:bookmarkEnd w:id="11"/>
-    </w:p>
-    <w:p>
-      <w:pPr>
-        <w:pStyle w:val="Heading3"/>
-      </w:pPr>
-      <w:bookmarkStart w:id="12" w:name="_Toc320368099"/>
-      <w:r>
-        <w:t>Gantt chart</w:t>
-      </w:r>
-      <w:bookmarkEnd w:id="12"/>
     </w:p>
     <w:p>
       <w:pPr>
@@ -5629,11 +5528,11 @@
       <w:pPr>
         <w:pStyle w:val="Heading3"/>
       </w:pPr>
-      <w:bookmarkStart w:id="13" w:name="_Toc320368100"/>
+      <w:bookmarkStart w:id="12" w:name="_Toc320368100"/>
       <w:r>
         <w:t>Tracking Gantt</w:t>
       </w:r>
-      <w:bookmarkEnd w:id="13"/>
+      <w:bookmarkEnd w:id="12"/>
     </w:p>
     <w:p>
       <w:pPr>
@@ -5696,12 +5595,11 @@
       <w:pPr>
         <w:pStyle w:val="Heading3"/>
       </w:pPr>
-      <w:bookmarkStart w:id="14" w:name="_Toc320368101"/>
-      <w:r>
-        <w:lastRenderedPageBreak/>
+      <w:bookmarkStart w:id="13" w:name="_Toc320368101"/>
+      <w:r>
         <w:t>Pert chart (Network Diagram)</w:t>
       </w:r>
-      <w:bookmarkEnd w:id="14"/>
+      <w:bookmarkEnd w:id="13"/>
     </w:p>
     <w:p>
       <w:pPr>
@@ -5712,6 +5610,7 @@
           <w:noProof/>
           <w:lang w:val="en-IN" w:eastAsia="en-IN" w:bidi="ar-SA"/>
         </w:rPr>
+        <w:lastRenderedPageBreak/>
         <w:drawing>
           <wp:inline distT="0" distB="0" distL="0" distR="0">
             <wp:extent cx="6673516" cy="4676273"/>
@@ -5810,15 +5709,14 @@
           <w:numId w:val="46"/>
         </w:numPr>
       </w:pPr>
-      <w:bookmarkStart w:id="15" w:name="_Toc320368102"/>
-      <w:r>
-        <w:lastRenderedPageBreak/>
+      <w:bookmarkStart w:id="14" w:name="_Toc320368102"/>
+      <w:r>
         <w:t>Hard</w:t>
       </w:r>
       <w:r>
         <w:t>ware and Software Requirements</w:t>
       </w:r>
-      <w:bookmarkEnd w:id="15"/>
+      <w:bookmarkEnd w:id="14"/>
     </w:p>
     <w:p>
       <w:pPr>
@@ -5828,11 +5726,12 @@
           <w:numId w:val="46"/>
         </w:numPr>
       </w:pPr>
-      <w:bookmarkStart w:id="16" w:name="_Toc320368103"/>
-      <w:r>
+      <w:bookmarkStart w:id="15" w:name="_Toc320368103"/>
+      <w:r>
+        <w:lastRenderedPageBreak/>
         <w:t>Hardware Requirements</w:t>
       </w:r>
-      <w:bookmarkEnd w:id="16"/>
+      <w:bookmarkEnd w:id="15"/>
     </w:p>
     <w:p/>
     <w:p>
@@ -5896,11 +5795,11 @@
           <w:numId w:val="46"/>
         </w:numPr>
       </w:pPr>
-      <w:bookmarkStart w:id="17" w:name="_Toc320368104"/>
+      <w:bookmarkStart w:id="16" w:name="_Toc320368104"/>
       <w:r>
         <w:t>Software Requirements</w:t>
       </w:r>
-      <w:bookmarkEnd w:id="17"/>
+      <w:bookmarkEnd w:id="16"/>
     </w:p>
     <w:p/>
     <w:p>
@@ -5955,12 +5854,12 @@
           <w:numId w:val="46"/>
         </w:numPr>
       </w:pPr>
-      <w:bookmarkStart w:id="18" w:name="_Toc320368105"/>
+      <w:bookmarkStart w:id="17" w:name="_Toc320368105"/>
       <w:r>
         <w:lastRenderedPageBreak/>
         <w:t>PRELIMINARY PRODUCT DESCRIPTION</w:t>
       </w:r>
-      <w:bookmarkEnd w:id="18"/>
+      <w:bookmarkEnd w:id="17"/>
     </w:p>
     <w:p/>
     <w:p>
@@ -6104,12 +6003,12 @@
           <w:numId w:val="46"/>
         </w:numPr>
       </w:pPr>
-      <w:bookmarkStart w:id="19" w:name="_Toc320368106"/>
+      <w:bookmarkStart w:id="18" w:name="_Toc320368106"/>
       <w:r>
         <w:lastRenderedPageBreak/>
         <w:t>CONCEPTUAL MODELS</w:t>
       </w:r>
-      <w:bookmarkEnd w:id="19"/>
+      <w:bookmarkEnd w:id="18"/>
     </w:p>
     <w:p>
       <w:pPr>
@@ -6119,11 +6018,11 @@
           <w:numId w:val="46"/>
         </w:numPr>
       </w:pPr>
-      <w:bookmarkStart w:id="20" w:name="_Toc320368107"/>
+      <w:bookmarkStart w:id="19" w:name="_Toc320368107"/>
       <w:r>
         <w:t>E-R Diagram</w:t>
       </w:r>
-      <w:bookmarkEnd w:id="20"/>
+      <w:bookmarkEnd w:id="19"/>
     </w:p>
     <w:p>
       <w:r>
@@ -6428,11 +6327,11 @@
           <w:numId w:val="46"/>
         </w:numPr>
       </w:pPr>
-      <w:bookmarkStart w:id="21" w:name="_Toc320368108"/>
+      <w:bookmarkStart w:id="20" w:name="_Toc320368108"/>
       <w:r>
         <w:t>Context Diagram</w:t>
       </w:r>
-      <w:bookmarkEnd w:id="21"/>
+      <w:bookmarkEnd w:id="20"/>
     </w:p>
     <w:p>
       <w:pPr>
@@ -6494,11 +6393,11 @@
           <w:numId w:val="46"/>
         </w:numPr>
       </w:pPr>
-      <w:bookmarkStart w:id="22" w:name="_Toc320368109"/>
+      <w:bookmarkStart w:id="21" w:name="_Toc320368109"/>
       <w:r>
         <w:t>Data Flow Diagram</w:t>
       </w:r>
-      <w:bookmarkEnd w:id="22"/>
+      <w:bookmarkEnd w:id="21"/>
     </w:p>
     <w:p>
       <w:pPr>
@@ -6598,7 +6497,45 @@
         <w:t>FUTURE SCOPE AND FURTHER REQUIREMENTS</w:t>
       </w:r>
     </w:p>
-    <w:p/>
+    <w:p>
+      <w:pPr>
+        <w:pStyle w:val="ListParagraph"/>
+        <w:numPr>
+          <w:ilvl w:val="0"/>
+          <w:numId w:val="47"/>
+        </w:numPr>
+      </w:pPr>
+      <w:r>
+        <w:t>Mobile</w:t>
+      </w:r>
+      <w:r>
+        <w:t xml:space="preserve"> application could be developed for students’ guardians for querying about various details.</w:t>
+      </w:r>
+    </w:p>
+    <w:p>
+      <w:pPr>
+        <w:pStyle w:val="ListParagraph"/>
+        <w:numPr>
+          <w:ilvl w:val="0"/>
+          <w:numId w:val="47"/>
+        </w:numPr>
+      </w:pPr>
+      <w:r>
+        <w:t>Support for Linux operating system could be added.</w:t>
+      </w:r>
+    </w:p>
+    <w:p>
+      <w:pPr>
+        <w:pStyle w:val="ListParagraph"/>
+        <w:numPr>
+          <w:ilvl w:val="0"/>
+          <w:numId w:val="47"/>
+        </w:numPr>
+      </w:pPr>
+      <w:r>
+        <w:t xml:space="preserve">Online result checking and fees payment feature could be added.   </w:t>
+      </w:r>
+    </w:p>
     <w:p>
       <w:pPr>
         <w:pStyle w:val="Heading1"/>
@@ -6919,7 +6856,7 @@
             <w:rPr>
               <w:noProof/>
             </w:rPr>
-            <w:t>14</w:t>
+            <w:t>19</w:t>
           </w:r>
         </w:fldSimple>
       </w:p>
@@ -6981,7 +6918,7 @@
         <v:path o:extrusionok="f" gradientshapeok="t" o:connecttype="rect"/>
         <o:lock v:ext="edit" aspectratio="t"/>
       </v:shapetype>
-      <v:shape id="_x0000_i1038" type="#_x0000_t75" style="width:10.9pt;height:10.9pt" o:bullet="t">
+      <v:shape id="_x0000_i1040" type="#_x0000_t75" style="width:11.55pt;height:11.55pt" o:bullet="t">
         <v:imagedata r:id="rId1" o:title="msoD"/>
       </v:shape>
     </w:pict>
@@ -9920,6 +9857,119 @@
     </w:lvl>
   </w:abstractNum>
   <w:abstractNum w:abstractNumId="28">
+    <w:nsid w:val="4B9B3F6F"/>
+    <w:multiLevelType w:val="hybridMultilevel"/>
+    <w:tmpl w:val="A4607F2A"/>
+    <w:lvl w:ilvl="0" w:tplc="40090001">
+      <w:start w:val="1"/>
+      <w:numFmt w:val="bullet"/>
+      <w:lvlText w:val=""/>
+      <w:lvlJc w:val="left"/>
+      <w:pPr>
+        <w:ind w:left="720" w:hanging="360"/>
+      </w:pPr>
+      <w:rPr>
+        <w:rFonts w:ascii="Symbol" w:hAnsi="Symbol" w:hint="default"/>
+      </w:rPr>
+    </w:lvl>
+    <w:lvl w:ilvl="1" w:tplc="40090003" w:tentative="1">
+      <w:start w:val="1"/>
+      <w:numFmt w:val="bullet"/>
+      <w:lvlText w:val="o"/>
+      <w:lvlJc w:val="left"/>
+      <w:pPr>
+        <w:ind w:left="1440" w:hanging="360"/>
+      </w:pPr>
+      <w:rPr>
+        <w:rFonts w:ascii="Courier New" w:hAnsi="Courier New" w:cs="Courier New" w:hint="default"/>
+      </w:rPr>
+    </w:lvl>
+    <w:lvl w:ilvl="2" w:tplc="40090005" w:tentative="1">
+      <w:start w:val="1"/>
+      <w:numFmt w:val="bullet"/>
+      <w:lvlText w:val=""/>
+      <w:lvlJc w:val="left"/>
+      <w:pPr>
+        <w:ind w:left="2160" w:hanging="360"/>
+      </w:pPr>
+      <w:rPr>
+        <w:rFonts w:ascii="Wingdings" w:hAnsi="Wingdings" w:hint="default"/>
+      </w:rPr>
+    </w:lvl>
+    <w:lvl w:ilvl="3" w:tplc="40090001" w:tentative="1">
+      <w:start w:val="1"/>
+      <w:numFmt w:val="bullet"/>
+      <w:lvlText w:val=""/>
+      <w:lvlJc w:val="left"/>
+      <w:pPr>
+        <w:ind w:left="2880" w:hanging="360"/>
+      </w:pPr>
+      <w:rPr>
+        <w:rFonts w:ascii="Symbol" w:hAnsi="Symbol" w:hint="default"/>
+      </w:rPr>
+    </w:lvl>
+    <w:lvl w:ilvl="4" w:tplc="40090003" w:tentative="1">
+      <w:start w:val="1"/>
+      <w:numFmt w:val="bullet"/>
+      <w:lvlText w:val="o"/>
+      <w:lvlJc w:val="left"/>
+      <w:pPr>
+        <w:ind w:left="3600" w:hanging="360"/>
+      </w:pPr>
+      <w:rPr>
+        <w:rFonts w:ascii="Courier New" w:hAnsi="Courier New" w:cs="Courier New" w:hint="default"/>
+      </w:rPr>
+    </w:lvl>
+    <w:lvl w:ilvl="5" w:tplc="40090005" w:tentative="1">
+      <w:start w:val="1"/>
+      <w:numFmt w:val="bullet"/>
+      <w:lvlText w:val=""/>
+      <w:lvlJc w:val="left"/>
+      <w:pPr>
+        <w:ind w:left="4320" w:hanging="360"/>
+      </w:pPr>
+      <w:rPr>
+        <w:rFonts w:ascii="Wingdings" w:hAnsi="Wingdings" w:hint="default"/>
+      </w:rPr>
+    </w:lvl>
+    <w:lvl w:ilvl="6" w:tplc="40090001" w:tentative="1">
+      <w:start w:val="1"/>
+      <w:numFmt w:val="bullet"/>
+      <w:lvlText w:val=""/>
+      <w:lvlJc w:val="left"/>
+      <w:pPr>
+        <w:ind w:left="5040" w:hanging="360"/>
+      </w:pPr>
+      <w:rPr>
+        <w:rFonts w:ascii="Symbol" w:hAnsi="Symbol" w:hint="default"/>
+      </w:rPr>
+    </w:lvl>
+    <w:lvl w:ilvl="7" w:tplc="40090003" w:tentative="1">
+      <w:start w:val="1"/>
+      <w:numFmt w:val="bullet"/>
+      <w:lvlText w:val="o"/>
+      <w:lvlJc w:val="left"/>
+      <w:pPr>
+        <w:ind w:left="5760" w:hanging="360"/>
+      </w:pPr>
+      <w:rPr>
+        <w:rFonts w:ascii="Courier New" w:hAnsi="Courier New" w:cs="Courier New" w:hint="default"/>
+      </w:rPr>
+    </w:lvl>
+    <w:lvl w:ilvl="8" w:tplc="40090005" w:tentative="1">
+      <w:start w:val="1"/>
+      <w:numFmt w:val="bullet"/>
+      <w:lvlText w:val=""/>
+      <w:lvlJc w:val="left"/>
+      <w:pPr>
+        <w:ind w:left="6480" w:hanging="360"/>
+      </w:pPr>
+      <w:rPr>
+        <w:rFonts w:ascii="Wingdings" w:hAnsi="Wingdings" w:hint="default"/>
+      </w:rPr>
+    </w:lvl>
+  </w:abstractNum>
+  <w:abstractNum w:abstractNumId="29">
     <w:nsid w:val="4BC93196"/>
     <w:multiLevelType w:val="hybridMultilevel"/>
     <w:tmpl w:val="257C753A"/>
@@ -10008,7 +10058,7 @@
       </w:pPr>
     </w:lvl>
   </w:abstractNum>
-  <w:abstractNum w:abstractNumId="29">
+  <w:abstractNum w:abstractNumId="30">
     <w:nsid w:val="4C175584"/>
     <w:multiLevelType w:val="hybridMultilevel"/>
     <w:tmpl w:val="C9AC7A24"/>
@@ -10097,7 +10147,7 @@
       </w:pPr>
     </w:lvl>
   </w:abstractNum>
-  <w:abstractNum w:abstractNumId="30">
+  <w:abstractNum w:abstractNumId="31">
     <w:nsid w:val="52D7374A"/>
     <w:multiLevelType w:val="multilevel"/>
     <w:tmpl w:val="A72A72E6"/>
@@ -10215,7 +10265,7 @@
       </w:rPr>
     </w:lvl>
   </w:abstractNum>
-  <w:abstractNum w:abstractNumId="31">
+  <w:abstractNum w:abstractNumId="32">
     <w:nsid w:val="541876B0"/>
     <w:multiLevelType w:val="hybridMultilevel"/>
     <w:tmpl w:val="2ACADD34"/>
@@ -10328,7 +10378,7 @@
       </w:rPr>
     </w:lvl>
   </w:abstractNum>
-  <w:abstractNum w:abstractNumId="32">
+  <w:abstractNum w:abstractNumId="33">
     <w:nsid w:val="55CB0A69"/>
     <w:multiLevelType w:val="hybridMultilevel"/>
     <w:tmpl w:val="FE76980A"/>
@@ -10441,7 +10491,7 @@
       </w:rPr>
     </w:lvl>
   </w:abstractNum>
-  <w:abstractNum w:abstractNumId="33">
+  <w:abstractNum w:abstractNumId="34">
     <w:nsid w:val="568503BC"/>
     <w:multiLevelType w:val="hybridMultilevel"/>
     <w:tmpl w:val="7608AB2E"/>
@@ -10554,7 +10604,7 @@
       </w:rPr>
     </w:lvl>
   </w:abstractNum>
-  <w:abstractNum w:abstractNumId="34">
+  <w:abstractNum w:abstractNumId="35">
     <w:nsid w:val="5CE8018F"/>
     <w:multiLevelType w:val="multilevel"/>
     <w:tmpl w:val="A72A72E6"/>
@@ -10672,7 +10722,7 @@
       </w:rPr>
     </w:lvl>
   </w:abstractNum>
-  <w:abstractNum w:abstractNumId="35">
+  <w:abstractNum w:abstractNumId="36">
     <w:nsid w:val="5FD0666B"/>
     <w:multiLevelType w:val="multilevel"/>
     <w:tmpl w:val="A72A72E6"/>
@@ -10790,7 +10840,7 @@
       </w:rPr>
     </w:lvl>
   </w:abstractNum>
-  <w:abstractNum w:abstractNumId="36">
+  <w:abstractNum w:abstractNumId="37">
     <w:nsid w:val="6133398F"/>
     <w:multiLevelType w:val="multilevel"/>
     <w:tmpl w:val="A72A72E6"/>
@@ -10908,7 +10958,7 @@
       </w:rPr>
     </w:lvl>
   </w:abstractNum>
-  <w:abstractNum w:abstractNumId="37">
+  <w:abstractNum w:abstractNumId="38">
     <w:nsid w:val="632E1584"/>
     <w:multiLevelType w:val="multilevel"/>
     <w:tmpl w:val="A72A72E6"/>
@@ -11026,7 +11076,7 @@
       </w:rPr>
     </w:lvl>
   </w:abstractNum>
-  <w:abstractNum w:abstractNumId="38">
+  <w:abstractNum w:abstractNumId="39">
     <w:nsid w:val="650C403C"/>
     <w:multiLevelType w:val="multilevel"/>
     <w:tmpl w:val="A72A72E6"/>
@@ -11144,7 +11194,7 @@
       </w:rPr>
     </w:lvl>
   </w:abstractNum>
-  <w:abstractNum w:abstractNumId="39">
+  <w:abstractNum w:abstractNumId="40">
     <w:nsid w:val="6B321AD0"/>
     <w:multiLevelType w:val="hybridMultilevel"/>
     <w:tmpl w:val="BE30B996"/>
@@ -11230,7 +11280,7 @@
       </w:pPr>
     </w:lvl>
   </w:abstractNum>
-  <w:abstractNum w:abstractNumId="40">
+  <w:abstractNum w:abstractNumId="41">
     <w:nsid w:val="6E0B6427"/>
     <w:multiLevelType w:val="multilevel"/>
     <w:tmpl w:val="0409001D"/>
@@ -11317,7 +11367,7 @@
       </w:pPr>
     </w:lvl>
   </w:abstractNum>
-  <w:abstractNum w:abstractNumId="41">
+  <w:abstractNum w:abstractNumId="42">
     <w:nsid w:val="6EF921C5"/>
     <w:multiLevelType w:val="hybridMultilevel"/>
     <w:tmpl w:val="36B05F34"/>
@@ -11406,7 +11456,7 @@
       </w:pPr>
     </w:lvl>
   </w:abstractNum>
-  <w:abstractNum w:abstractNumId="42">
+  <w:abstractNum w:abstractNumId="43">
     <w:nsid w:val="6FDB6CA9"/>
     <w:multiLevelType w:val="multilevel"/>
     <w:tmpl w:val="A72A72E6"/>
@@ -11524,7 +11574,7 @@
       </w:rPr>
     </w:lvl>
   </w:abstractNum>
-  <w:abstractNum w:abstractNumId="43">
+  <w:abstractNum w:abstractNumId="44">
     <w:nsid w:val="78C72F37"/>
     <w:multiLevelType w:val="multilevel"/>
     <w:tmpl w:val="A72A72E6"/>
@@ -11642,7 +11692,7 @@
       </w:rPr>
     </w:lvl>
   </w:abstractNum>
-  <w:abstractNum w:abstractNumId="44">
+  <w:abstractNum w:abstractNumId="45">
     <w:nsid w:val="79B60E5D"/>
     <w:multiLevelType w:val="multilevel"/>
     <w:tmpl w:val="28164914"/>
@@ -11762,7 +11812,7 @@
       </w:rPr>
     </w:lvl>
   </w:abstractNum>
-  <w:abstractNum w:abstractNumId="45">
+  <w:abstractNum w:abstractNumId="46">
     <w:nsid w:val="7E0A1C8C"/>
     <w:multiLevelType w:val="hybridMultilevel"/>
     <w:tmpl w:val="C12086BC"/>
@@ -11876,7 +11926,7 @@
     </w:lvl>
   </w:abstractNum>
   <w:num w:numId="1">
-    <w:abstractNumId w:val="34"/>
+    <w:abstractNumId w:val="35"/>
   </w:num>
   <w:num w:numId="2">
     <w:abstractNumId w:val="15"/>
@@ -11885,13 +11935,13 @@
     <w:abstractNumId w:val="13"/>
   </w:num>
   <w:num w:numId="4">
-    <w:abstractNumId w:val="33"/>
+    <w:abstractNumId w:val="34"/>
   </w:num>
   <w:num w:numId="5">
     <w:abstractNumId w:val="20"/>
   </w:num>
   <w:num w:numId="6">
-    <w:abstractNumId w:val="32"/>
+    <w:abstractNumId w:val="33"/>
   </w:num>
   <w:num w:numId="7">
     <w:abstractNumId w:val="27"/>
@@ -11900,16 +11950,16 @@
     <w:abstractNumId w:val="23"/>
   </w:num>
   <w:num w:numId="9">
-    <w:abstractNumId w:val="42"/>
+    <w:abstractNumId w:val="43"/>
   </w:num>
   <w:num w:numId="10">
     <w:abstractNumId w:val="17"/>
   </w:num>
   <w:num w:numId="11">
-    <w:abstractNumId w:val="44"/>
+    <w:abstractNumId w:val="45"/>
   </w:num>
   <w:num w:numId="12">
-    <w:abstractNumId w:val="38"/>
+    <w:abstractNumId w:val="39"/>
   </w:num>
   <w:num w:numId="13">
     <w:abstractNumId w:val="11"/>
@@ -11921,7 +11971,7 @@
     <w:abstractNumId w:val="1"/>
   </w:num>
   <w:num w:numId="16">
-    <w:abstractNumId w:val="37"/>
+    <w:abstractNumId w:val="38"/>
   </w:num>
   <w:num w:numId="17">
     <w:abstractNumId w:val="3"/>
@@ -11930,28 +11980,28 @@
     <w:abstractNumId w:val="24"/>
   </w:num>
   <w:num w:numId="19">
-    <w:abstractNumId w:val="43"/>
+    <w:abstractNumId w:val="44"/>
   </w:num>
   <w:num w:numId="20">
-    <w:abstractNumId w:val="31"/>
+    <w:abstractNumId w:val="32"/>
   </w:num>
   <w:num w:numId="21">
     <w:abstractNumId w:val="21"/>
   </w:num>
   <w:num w:numId="22">
-    <w:abstractNumId w:val="36"/>
+    <w:abstractNumId w:val="37"/>
   </w:num>
   <w:num w:numId="23">
-    <w:abstractNumId w:val="35"/>
+    <w:abstractNumId w:val="36"/>
   </w:num>
   <w:num w:numId="24">
     <w:abstractNumId w:val="12"/>
   </w:num>
   <w:num w:numId="25">
-    <w:abstractNumId w:val="45"/>
+    <w:abstractNumId w:val="46"/>
   </w:num>
   <w:num w:numId="26">
-    <w:abstractNumId w:val="41"/>
+    <w:abstractNumId w:val="42"/>
   </w:num>
   <w:num w:numId="27">
     <w:abstractNumId w:val="18"/>
@@ -11960,7 +12010,7 @@
     <w:abstractNumId w:val="22"/>
   </w:num>
   <w:num w:numId="29">
-    <w:abstractNumId w:val="40"/>
+    <w:abstractNumId w:val="41"/>
   </w:num>
   <w:num w:numId="30">
     <w:abstractNumId w:val="26"/>
@@ -11981,7 +12031,7 @@
     <w:abstractNumId w:val="2"/>
   </w:num>
   <w:num w:numId="36">
-    <w:abstractNumId w:val="29"/>
+    <w:abstractNumId w:val="30"/>
   </w:num>
   <w:num w:numId="37">
     <w:abstractNumId w:val="16"/>
@@ -11993,13 +12043,13 @@
     <w:abstractNumId w:val="8"/>
   </w:num>
   <w:num w:numId="40">
-    <w:abstractNumId w:val="28"/>
+    <w:abstractNumId w:val="29"/>
   </w:num>
   <w:num w:numId="41">
     <w:abstractNumId w:val="6"/>
   </w:num>
   <w:num w:numId="42">
-    <w:abstractNumId w:val="30"/>
+    <w:abstractNumId w:val="31"/>
   </w:num>
   <w:num w:numId="43">
     <w:abstractNumId w:val="9"/>
@@ -12008,10 +12058,13 @@
     <w:abstractNumId w:val="4"/>
   </w:num>
   <w:num w:numId="45">
-    <w:abstractNumId w:val="39"/>
+    <w:abstractNumId w:val="40"/>
   </w:num>
   <w:num w:numId="46">
     <w:abstractNumId w:val="14"/>
+  </w:num>
+  <w:num w:numId="47">
+    <w:abstractNumId w:val="28"/>
   </w:num>
 </w:numbering>
 </file>
@@ -14255,7 +14308,7 @@
 </file>
 
 <file path=customXml/itemProps1.xml><?xml version="1.0" encoding="utf-8"?>
-<ds:datastoreItem xmlns:ds="http://schemas.openxmlformats.org/officeDocument/2006/customXml" ds:itemID="{45C0688A-8F62-403D-BB2D-C3B140AC536D}">
+<ds:datastoreItem xmlns:ds="http://schemas.openxmlformats.org/officeDocument/2006/customXml" ds:itemID="{1886CD86-19BF-457D-B812-D42816429CB5}">
   <ds:schemaRefs>
     <ds:schemaRef ds:uri="http://schemas.openxmlformats.org/officeDocument/2006/bibliography"/>
   </ds:schemaRefs>

</xml_diff>